<commit_message>
Relations cardinalities to Report
Solution to issue#1
Check needed
</commit_message>
<xml_diff>
--- a/Отчет.docx
+++ b/Отчет.docx
@@ -272,13 +272,7 @@
                               <w:rPr>
                                 <w:u w:val="single"/>
                               </w:rPr>
-                              <w:t xml:space="preserve">                  2017</w:t>
-                            </w:r>
-                            <w:r>
-                              <w:rPr>
-                                <w:u w:val="single"/>
-                              </w:rPr>
-                              <w:t xml:space="preserve"> г.</w:t>
+                              <w:t xml:space="preserve">                  2017 г.</w:t>
                             </w:r>
                             <w:r>
                               <w:rPr>
@@ -441,6 +435,13 @@
     </w:p>
     <w:sdt>
       <w:sdtPr>
+        <w:rPr>
+          <w:rFonts w:asciiTheme="minorHAnsi" w:eastAsiaTheme="minorHAnsi" w:hAnsiTheme="minorHAnsi" w:cstheme="minorBidi"/>
+          <w:color w:val="auto"/>
+          <w:sz w:val="22"/>
+          <w:szCs w:val="22"/>
+          <w:lang w:eastAsia="en-US"/>
+        </w:rPr>
         <w:id w:val="-645740491"/>
         <w:docPartObj>
           <w:docPartGallery w:val="Table of Contents"/>
@@ -449,13 +450,8 @@
       </w:sdtPr>
       <w:sdtEndPr>
         <w:rPr>
-          <w:rFonts w:asciiTheme="minorHAnsi" w:eastAsiaTheme="minorHAnsi" w:hAnsiTheme="minorHAnsi" w:cstheme="minorBidi"/>
           <w:b/>
           <w:bCs/>
-          <w:color w:val="auto"/>
-          <w:sz w:val="22"/>
-          <w:szCs w:val="22"/>
-          <w:lang w:eastAsia="en-US"/>
         </w:rPr>
       </w:sdtEndPr>
       <w:sdtContent>
@@ -762,15 +758,31 @@
         <w:jc w:val="both"/>
         <w:rPr>
           <w:sz w:val="28"/>
-          <w:highlight w:val="yellow"/>
-        </w:rPr>
-      </w:pPr>
-      <w:r>
-        <w:rPr>
-          <w:sz w:val="28"/>
-          <w:highlight w:val="yellow"/>
-        </w:rPr>
-        <w:t>Каждый сотрудник работает в определённом отделе, в каждом отделе могут работать несколько сотрудников.</w:t>
+        </w:rPr>
+      </w:pPr>
+      <w:r>
+        <w:rPr>
+          <w:sz w:val="28"/>
+        </w:rPr>
+        <w:t xml:space="preserve">Каждому клиенту </w:t>
+      </w:r>
+      <w:r>
+        <w:rPr>
+          <w:sz w:val="28"/>
+        </w:rPr>
+        <w:t>соответствует</w:t>
+      </w:r>
+      <w:r>
+        <w:rPr>
+          <w:sz w:val="28"/>
+        </w:rPr>
+        <w:t xml:space="preserve"> </w:t>
+      </w:r>
+      <w:r>
+        <w:rPr>
+          <w:sz w:val="28"/>
+        </w:rPr>
+        <w:t>принесенный им для анализа образец, каждому образцу соответствует один образец.</w:t>
       </w:r>
     </w:p>
     <w:p>
@@ -783,15 +795,31 @@
         <w:jc w:val="both"/>
         <w:rPr>
           <w:sz w:val="28"/>
-          <w:highlight w:val="yellow"/>
-        </w:rPr>
-      </w:pPr>
-      <w:r>
-        <w:rPr>
-          <w:sz w:val="28"/>
-          <w:highlight w:val="yellow"/>
-        </w:rPr>
-        <w:t>Каждый проект относится к определённому отделу, каждый отдел может отвечать за выполнение нескольких проектов.</w:t>
+        </w:rPr>
+      </w:pPr>
+      <w:r>
+        <w:rPr>
+          <w:sz w:val="28"/>
+        </w:rPr>
+        <w:t>Каждый образец берется в определенном филиале,</w:t>
+      </w:r>
+      <w:r>
+        <w:rPr>
+          <w:sz w:val="28"/>
+        </w:rPr>
+        <w:t xml:space="preserve"> в</w:t>
+      </w:r>
+      <w:r>
+        <w:rPr>
+          <w:sz w:val="28"/>
+        </w:rPr>
+        <w:t xml:space="preserve"> каждом </w:t>
+      </w:r>
+      <w:r>
+        <w:rPr>
+          <w:sz w:val="28"/>
+        </w:rPr>
+        <w:t xml:space="preserve">филиале может собираться несколько образцов. </w:t>
       </w:r>
     </w:p>
     <w:p>
@@ -804,15 +832,13 @@
         <w:jc w:val="both"/>
         <w:rPr>
           <w:sz w:val="28"/>
-          <w:highlight w:val="yellow"/>
-        </w:rPr>
-      </w:pPr>
-      <w:r>
-        <w:rPr>
-          <w:sz w:val="28"/>
-          <w:highlight w:val="yellow"/>
-        </w:rPr>
-        <w:t>Каждый сотрудник может принимать участие в выполнении нескольких проектов, над каждым проектом может трудиться несколько сотрудников.</w:t>
+        </w:rPr>
+      </w:pPr>
+      <w:r>
+        <w:rPr>
+          <w:sz w:val="28"/>
+        </w:rPr>
+        <w:t>Каждый образец берется определенным сотрудником, каждый сотрудник может собрать несколько образцов.</w:t>
       </w:r>
     </w:p>
     <w:p>
@@ -825,15 +851,13 @@
         <w:jc w:val="both"/>
         <w:rPr>
           <w:sz w:val="28"/>
-          <w:highlight w:val="yellow"/>
-        </w:rPr>
-      </w:pPr>
-      <w:r>
-        <w:rPr>
-          <w:sz w:val="28"/>
-          <w:highlight w:val="yellow"/>
-        </w:rPr>
-        <w:t>Для каждого проекта назначается руководитель из числа сотрудников того отдела, к которому относится проект.</w:t>
+        </w:rPr>
+      </w:pPr>
+      <w:r>
+        <w:rPr>
+          <w:sz w:val="28"/>
+        </w:rPr>
+        <w:t>Каждый образец тестируется несколько раз, результат теста записывается. Каждому результату теста соответствует ровно один образец.</w:t>
       </w:r>
     </w:p>
     <w:p>
@@ -846,15 +870,13 @@
         <w:jc w:val="both"/>
         <w:rPr>
           <w:sz w:val="28"/>
-          <w:highlight w:val="yellow"/>
-        </w:rPr>
-      </w:pPr>
-      <w:r>
-        <w:rPr>
-          <w:sz w:val="28"/>
-          <w:highlight w:val="yellow"/>
-        </w:rPr>
-        <w:t>Каждый проект должен быть выполнен в заданные сроки, каждый проект может состоять из нескольких этапов. Если проект состоит из одного этапа, то сроки его выполнения должны совпадать со сроками выполнения проекта в целом.</w:t>
+        </w:rPr>
+      </w:pPr>
+      <w:r>
+        <w:rPr>
+          <w:sz w:val="28"/>
+        </w:rPr>
+        <w:t>Каждый тест проводится определенным сотрудником, каждый сотрудник может проводить несколько тестов.</w:t>
       </w:r>
     </w:p>
     <w:p>
@@ -867,15 +889,13 @@
         <w:jc w:val="both"/>
         <w:rPr>
           <w:sz w:val="28"/>
-          <w:highlight w:val="yellow"/>
-        </w:rPr>
-      </w:pPr>
-      <w:r>
-        <w:rPr>
-          <w:sz w:val="28"/>
-          <w:highlight w:val="yellow"/>
-        </w:rPr>
-        <w:t>Оклад сотрудника зависит от занимаемой должности, за участие в проектах сотрудник получает дополнительное вознаграждение.</w:t>
+        </w:rPr>
+      </w:pPr>
+      <w:r>
+        <w:rPr>
+          <w:sz w:val="28"/>
+        </w:rPr>
+        <w:t>Каждый тест проводится в определенном филиале, в каждом филиале может проводиться несколько тестов.</w:t>
       </w:r>
     </w:p>
     <w:p>
@@ -888,15 +908,13 @@
         <w:jc w:val="both"/>
         <w:rPr>
           <w:sz w:val="28"/>
-          <w:highlight w:val="yellow"/>
-        </w:rPr>
-      </w:pPr>
-      <w:r>
-        <w:rPr>
-          <w:sz w:val="28"/>
-          <w:highlight w:val="yellow"/>
-        </w:rPr>
-        <w:t>Виды участия сотрудников в проектах: руководитель, консультант, исполнитель.</w:t>
+        </w:rPr>
+      </w:pPr>
+      <w:r>
+        <w:rPr>
+          <w:sz w:val="28"/>
+        </w:rPr>
+        <w:t>У каждого теста имеется его унифицированный тип, к каждому типу теста может принадлежать несколько конкретных тестов.</w:t>
       </w:r>
     </w:p>
     <w:p>
@@ -909,15 +927,13 @@
         <w:jc w:val="both"/>
         <w:rPr>
           <w:sz w:val="28"/>
-          <w:highlight w:val="yellow"/>
-        </w:rPr>
-      </w:pPr>
-      <w:r>
-        <w:rPr>
-          <w:sz w:val="28"/>
-          <w:highlight w:val="yellow"/>
-        </w:rPr>
-        <w:t>Каждый отдел занимает одно или несколько помещений (комнат), в каждом помещении может быть один или несколько стационарных телефонов.</w:t>
+        </w:rPr>
+      </w:pPr>
+      <w:r>
+        <w:rPr>
+          <w:sz w:val="28"/>
+        </w:rPr>
+        <w:t>У каждого унифицированного типа теста имеется список необходимых для его проведения материалов, каждый материал может быть необходим нескольким типам тестов.</w:t>
       </w:r>
     </w:p>
     <w:p>
@@ -930,6 +946,8 @@
           <w:highlight w:val="yellow"/>
         </w:rPr>
       </w:pPr>
+      <w:bookmarkStart w:id="2" w:name="_GoBack"/>
+      <w:bookmarkEnd w:id="2"/>
     </w:p>
     <w:p>
       <w:pPr>
@@ -1113,8 +1131,6 @@
           <w:szCs w:val="28"/>
         </w:rPr>
       </w:pPr>
-      <w:bookmarkStart w:id="2" w:name="_GoBack"/>
-      <w:bookmarkEnd w:id="2"/>
       <w:r>
         <w:rPr>
           <w:sz w:val="28"/>
@@ -1185,14 +1201,7 @@
           <w:sz w:val="28"/>
           <w:szCs w:val="28"/>
         </w:rPr>
-        <w:t>)</w:t>
-      </w:r>
-      <w:r>
-        <w:rPr>
-          <w:sz w:val="28"/>
-          <w:szCs w:val="28"/>
-        </w:rPr>
-        <w:t>.</w:t>
+        <w:t>).</w:t>
       </w:r>
     </w:p>
     <w:p/>
@@ -1262,24 +1271,14 @@
       <w:r>
         <w:t xml:space="preserve">Рисунок </w:t>
       </w:r>
-      <w:r>
-        <w:fldChar w:fldCharType="begin"/>
-      </w:r>
-      <w:r>
-        <w:instrText xml:space="preserve"> SEQ Рисунок \* ARABIC </w:instrText>
-      </w:r>
-      <w:r>
-        <w:fldChar w:fldCharType="separate"/>
-      </w:r>
-      <w:r>
-        <w:rPr>
-          <w:noProof/>
-        </w:rPr>
-        <w:t>1</w:t>
-      </w:r>
-      <w:r>
-        <w:fldChar w:fldCharType="end"/>
-      </w:r>
+      <w:fldSimple w:instr=" SEQ Рисунок \* ARABIC ">
+        <w:r>
+          <w:rPr>
+            <w:noProof/>
+          </w:rPr>
+          <w:t>1</w:t>
+        </w:r>
+      </w:fldSimple>
       <w:bookmarkEnd w:id="3"/>
       <w:r>
         <w:t xml:space="preserve">. </w:t>
@@ -1288,7 +1287,10 @@
         <w:rPr>
           <w:lang w:val="en-US"/>
         </w:rPr>
-        <w:t>ER-</w:t>
+        <w:t>ER</w:t>
+      </w:r>
+      <w:r>
+        <w:t>-</w:t>
       </w:r>
       <w:r>
         <w:t xml:space="preserve">диаграмма </w:t>
@@ -1358,6 +1360,7 @@
         <w:docPartUnique/>
       </w:docPartObj>
     </w:sdtPr>
+    <w:sdtEndPr/>
     <w:sdtContent>
       <w:p>
         <w:pPr>
@@ -1658,7 +1661,6 @@
   </w:num>
   <w:num w:numId="2">
     <w:abstractNumId w:val="2"/>
-    <w:lvlOverride w:ilvl="0"/>
   </w:num>
   <w:num w:numId="3">
     <w:abstractNumId w:val="1"/>
@@ -2613,7 +2615,7 @@
 </file>
 
 <file path=customXml/itemProps1.xml><?xml version="1.0" encoding="utf-8"?>
-<ds:datastoreItem xmlns:ds="http://schemas.openxmlformats.org/officeDocument/2006/customXml" ds:itemID="{EC00C198-B1F6-4983-A6E6-B6FC88355306}">
+<ds:datastoreItem xmlns:ds="http://schemas.openxmlformats.org/officeDocument/2006/customXml" ds:itemID="{EF7BB31D-3D9B-4795-B9A2-D3177F6CDD71}">
   <ds:schemaRefs>
     <ds:schemaRef ds:uri="http://schemas.openxmlformats.org/officeDocument/2006/bibliography"/>
   </ds:schemaRefs>

</xml_diff>

<commit_message>
I've added some information (violet colour). Check please and rewrite, if it is nessery)) And let's pass it tomorrow already))
</commit_message>
<xml_diff>
--- a/Отчет.docx
+++ b/Отчет.docx
@@ -284,7 +284,7 @@
               </wp:anchor>
             </w:drawing>
           </mc:Choice>
-          <mc:Fallback xmlns:w16cid="http://schemas.microsoft.com/office/word/2016/wordml/cid" xmlns:am3d="http://schemas.microsoft.com/office/drawing/2017/model3d" xmlns:aink="http://schemas.microsoft.com/office/drawing/2016/ink" xmlns:cx8="http://schemas.microsoft.com/office/drawing/2016/5/14/chartex" xmlns:cx7="http://schemas.microsoft.com/office/drawing/2016/5/13/chartex" xmlns:cx6="http://schemas.microsoft.com/office/drawing/2016/5/12/chartex" xmlns:cx5="http://schemas.microsoft.com/office/drawing/2016/5/11/chartex" xmlns:cx4="http://schemas.microsoft.com/office/drawing/2016/5/10/chartex" xmlns:cx3="http://schemas.microsoft.com/office/drawing/2016/5/9/chartex" xmlns:cx2="http://schemas.microsoft.com/office/drawing/2015/10/21/chartex">
+          <mc:Fallback>
             <w:pict>
               <v:shapetype w14:anchorId="04DCF326" id="_x0000_t202" coordsize="21600,21600" o:spt="202" path="m,l,21600r21600,l21600,xe">
                 <v:stroke joinstyle="miter"/>
@@ -347,27 +347,13 @@
                         <w:rPr>
                           <w:u w:val="single"/>
                         </w:rPr>
-                        <w:t>«__</w:t>
-                      </w:r>
-                      <w:proofErr w:type="gramStart"/>
-                      <w:r>
-                        <w:rPr>
-                          <w:u w:val="single"/>
-                        </w:rPr>
-                        <w:t xml:space="preserve">_» </w:t>
+                        <w:t xml:space="preserve">«___» </w:t>
                       </w:r>
                       <w:r>
                         <w:rPr>
                           <w:u w:val="single"/>
                         </w:rPr>
-                        <w:t xml:space="preserve">  </w:t>
-                      </w:r>
-                      <w:proofErr w:type="gramEnd"/>
-                      <w:r>
-                        <w:rPr>
-                          <w:u w:val="single"/>
-                        </w:rPr>
-                        <w:t xml:space="preserve">                  2017 г.</w:t>
+                        <w:t xml:space="preserve">                    2017 г.</w:t>
                       </w:r>
                       <w:r>
                         <w:rPr>
@@ -713,9 +699,16 @@
       <w:r>
         <w:rPr>
           <w:sz w:val="28"/>
-          <w:highlight w:val="red"/>
-        </w:rPr>
-        <w:t>отдела исследования анализов</w:t>
+          <w:highlight w:val="magenta"/>
+        </w:rPr>
+        <w:t xml:space="preserve">отдела </w:t>
+      </w:r>
+      <w:r>
+        <w:rPr>
+          <w:sz w:val="28"/>
+          <w:highlight w:val="magenta"/>
+        </w:rPr>
+        <w:t>лабораторной диагностики</w:t>
       </w:r>
       <w:r>
         <w:rPr>
@@ -759,13 +752,13 @@
         <w:jc w:val="both"/>
         <w:rPr>
           <w:sz w:val="28"/>
-          <w:highlight w:val="red"/>
-        </w:rPr>
-      </w:pPr>
-      <w:r>
-        <w:rPr>
-          <w:sz w:val="28"/>
-          <w:highlight w:val="red"/>
+          <w:highlight w:val="green"/>
+        </w:rPr>
+      </w:pPr>
+      <w:r>
+        <w:rPr>
+          <w:sz w:val="28"/>
+          <w:highlight w:val="green"/>
         </w:rPr>
         <w:t>В соответствии с предметной областью система строится с учётом следующих особенностей:</w:t>
       </w:r>
@@ -788,7 +781,14 @@
           <w:sz w:val="28"/>
           <w:highlight w:val="green"/>
         </w:rPr>
-        <w:t>Каждому клиент может сдать несколько анализов</w:t>
+        <w:t>Каждый</w:t>
+      </w:r>
+      <w:r>
+        <w:rPr>
+          <w:sz w:val="28"/>
+          <w:highlight w:val="green"/>
+        </w:rPr>
+        <w:t xml:space="preserve"> клиент может сдать несколько анализов</w:t>
       </w:r>
       <w:r>
         <w:rPr>
@@ -1166,6 +1166,40 @@
         </w:rPr>
         <w:t>.</w:t>
       </w:r>
+      <w:r>
+        <w:rPr>
+          <w:sz w:val="28"/>
+          <w:szCs w:val="28"/>
+          <w:highlight w:val="yellow"/>
+        </w:rPr>
+        <w:t xml:space="preserve"> </w:t>
+      </w:r>
+      <w:r>
+        <w:rPr>
+          <w:sz w:val="28"/>
+          <w:szCs w:val="28"/>
+          <w:highlight w:val="magenta"/>
+        </w:rPr>
+        <w:t>(</w:t>
+      </w:r>
+      <w:r>
+        <w:rPr>
+          <w:b/>
+          <w:i/>
+          <w:sz w:val="28"/>
+          <w:szCs w:val="28"/>
+          <w:highlight w:val="magenta"/>
+        </w:rPr>
+        <w:t>2</w:t>
+      </w:r>
+      <w:r>
+        <w:rPr>
+          <w:sz w:val="28"/>
+          <w:szCs w:val="28"/>
+          <w:highlight w:val="magenta"/>
+        </w:rPr>
+        <w:t>) не лучше сюда добавить дату обращения???</w:t>
+      </w:r>
     </w:p>
     <w:p>
       <w:pPr>
@@ -1196,7 +1230,110 @@
           <w:szCs w:val="28"/>
           <w:highlight w:val="yellow"/>
         </w:rPr>
-        <w:t>. Атрибуты: место сбора, способ сбора, дата сбора.</w:t>
+        <w:t xml:space="preserve">. Атрибуты: </w:t>
+      </w:r>
+      <w:r>
+        <w:rPr>
+          <w:sz w:val="28"/>
+          <w:szCs w:val="28"/>
+          <w:highlight w:val="magenta"/>
+        </w:rPr>
+        <w:t>название образца</w:t>
+      </w:r>
+      <w:r>
+        <w:rPr>
+          <w:sz w:val="28"/>
+          <w:szCs w:val="28"/>
+          <w:highlight w:val="yellow"/>
+        </w:rPr>
+        <w:t xml:space="preserve">, </w:t>
+      </w:r>
+      <w:r>
+        <w:rPr>
+          <w:sz w:val="28"/>
+          <w:szCs w:val="28"/>
+          <w:highlight w:val="yellow"/>
+        </w:rPr>
+        <w:t xml:space="preserve">место сбора, способ сбора, </w:t>
+      </w:r>
+      <w:r>
+        <w:rPr>
+          <w:i/>
+          <w:sz w:val="28"/>
+          <w:szCs w:val="28"/>
+          <w:highlight w:val="magenta"/>
+          <w:u w:val="single"/>
+        </w:rPr>
+        <w:t>дата сбора</w:t>
+      </w:r>
+      <w:r>
+        <w:rPr>
+          <w:sz w:val="28"/>
+          <w:szCs w:val="28"/>
+          <w:highlight w:val="yellow"/>
+        </w:rPr>
+        <w:t>.</w:t>
+      </w:r>
+      <w:r>
+        <w:rPr>
+          <w:sz w:val="28"/>
+          <w:szCs w:val="28"/>
+          <w:highlight w:val="yellow"/>
+        </w:rPr>
+        <w:t xml:space="preserve"> </w:t>
+      </w:r>
+      <w:r>
+        <w:rPr>
+          <w:sz w:val="28"/>
+          <w:szCs w:val="28"/>
+          <w:highlight w:val="magenta"/>
+        </w:rPr>
+        <w:t>??? если будет первичный ключ (например название образца), мы не сможем ввести одинаковы</w:t>
+      </w:r>
+      <w:r>
+        <w:rPr>
+          <w:sz w:val="28"/>
+          <w:szCs w:val="28"/>
+          <w:highlight w:val="magenta"/>
+        </w:rPr>
+        <w:t>е</w:t>
+      </w:r>
+      <w:r>
+        <w:rPr>
+          <w:sz w:val="28"/>
+          <w:szCs w:val="28"/>
+          <w:highlight w:val="magenta"/>
+        </w:rPr>
+        <w:t xml:space="preserve"> названия, следовательно дата сбора теряет смысл… </w:t>
+      </w:r>
+      <w:r>
+        <w:rPr>
+          <w:b/>
+          <w:i/>
+          <w:sz w:val="28"/>
+          <w:szCs w:val="28"/>
+          <w:highlight w:val="magenta"/>
+        </w:rPr>
+        <w:t>1</w:t>
+      </w:r>
+      <w:r>
+        <w:rPr>
+          <w:b/>
+          <w:i/>
+          <w:sz w:val="28"/>
+          <w:szCs w:val="28"/>
+          <w:highlight w:val="magenta"/>
+        </w:rPr>
+        <w:t xml:space="preserve"> </w:t>
+      </w:r>
+      <w:r>
+        <w:rPr>
+          <w:b/>
+          <w:sz w:val="28"/>
+          <w:szCs w:val="28"/>
+          <w:highlight w:val="magenta"/>
+        </w:rPr>
+        <w:t xml:space="preserve">    Либо просто добавить сюда ФИО клиента (они же обычно пишутся на анализах)</w:t>
       </w:r>
     </w:p>
     <w:p>
@@ -1228,7 +1365,39 @@
           <w:szCs w:val="28"/>
           <w:highlight w:val="yellow"/>
         </w:rPr>
-        <w:t>. Атрибуты: ФИО, название департамента,</w:t>
+        <w:t xml:space="preserve">. Атрибуты: ФИО, </w:t>
+      </w:r>
+      <w:r>
+        <w:rPr>
+          <w:sz w:val="28"/>
+          <w:szCs w:val="28"/>
+          <w:highlight w:val="magenta"/>
+        </w:rPr>
+        <w:t xml:space="preserve">паспортные данные, дата рождения, пол, ИНН (индивидуальный номер налогоплательщика), номер пенсионного </w:t>
+      </w:r>
+      <w:r>
+        <w:rPr>
+          <w:sz w:val="28"/>
+          <w:szCs w:val="28"/>
+          <w:highlight w:val="magenta"/>
+        </w:rPr>
+        <w:lastRenderedPageBreak/>
+        <w:t>страхового свидетельства,</w:t>
+      </w:r>
+      <w:r>
+        <w:rPr>
+          <w:sz w:val="28"/>
+          <w:szCs w:val="28"/>
+        </w:rPr>
+        <w:t xml:space="preserve"> </w:t>
+      </w:r>
+      <w:r>
+        <w:rPr>
+          <w:sz w:val="28"/>
+          <w:szCs w:val="28"/>
+          <w:highlight w:val="yellow"/>
+        </w:rPr>
+        <w:t>название департамента,</w:t>
       </w:r>
       <w:r>
         <w:rPr>
@@ -1244,7 +1413,55 @@
           <w:szCs w:val="28"/>
           <w:highlight w:val="yellow"/>
         </w:rPr>
-        <w:t xml:space="preserve"> рабочая электронная почта, рабочий номер телефона.</w:t>
+        <w:t xml:space="preserve"> </w:t>
+      </w:r>
+      <w:r>
+        <w:rPr>
+          <w:sz w:val="28"/>
+          <w:szCs w:val="28"/>
+          <w:highlight w:val="magenta"/>
+        </w:rPr>
+        <w:t>оклад</w:t>
+      </w:r>
+      <w:r>
+        <w:rPr>
+          <w:sz w:val="28"/>
+          <w:szCs w:val="28"/>
+          <w:highlight w:val="yellow"/>
+        </w:rPr>
+        <w:t>,</w:t>
+      </w:r>
+      <w:r>
+        <w:rPr>
+          <w:sz w:val="28"/>
+          <w:szCs w:val="28"/>
+          <w:highlight w:val="yellow"/>
+        </w:rPr>
+        <w:t xml:space="preserve"> рабочая электронная почта, рабочий номер телефона</w:t>
+      </w:r>
+      <w:r>
+        <w:rPr>
+          <w:sz w:val="28"/>
+          <w:szCs w:val="28"/>
+          <w:highlight w:val="yellow"/>
+        </w:rPr>
+        <w:t xml:space="preserve">, </w:t>
+      </w:r>
+      <w:r>
+        <w:rPr>
+          <w:sz w:val="28"/>
+          <w:szCs w:val="28"/>
+          <w:highlight w:val="magenta"/>
+        </w:rPr>
+        <w:t>расписание</w:t>
+      </w:r>
+      <w:r>
+        <w:rPr>
+          <w:sz w:val="28"/>
+          <w:szCs w:val="28"/>
+          <w:highlight w:val="yellow"/>
+        </w:rPr>
+        <w:t>.</w:t>
       </w:r>
     </w:p>
     <w:p>
@@ -1438,8 +1655,30 @@
         </w:rPr>
         <w:t>. Атрибуты: название</w:t>
       </w:r>
-      <w:bookmarkStart w:id="2" w:name="_GoBack"/>
-      <w:bookmarkEnd w:id="2"/>
+      <w:r>
+        <w:rPr>
+          <w:sz w:val="28"/>
+          <w:szCs w:val="28"/>
+          <w:highlight w:val="yellow"/>
+        </w:rPr>
+        <w:t xml:space="preserve">, </w:t>
+      </w:r>
+      <w:r>
+        <w:rPr>
+          <w:sz w:val="28"/>
+          <w:szCs w:val="28"/>
+          <w:highlight w:val="magenta"/>
+        </w:rPr>
+        <w:t>количество</w:t>
+      </w:r>
+      <w:r>
+        <w:rPr>
+          <w:sz w:val="28"/>
+          <w:szCs w:val="28"/>
+          <w:highlight w:val="magenta"/>
+        </w:rPr>
+        <w:t xml:space="preserve"> (бъем, размер и т.д.)</w:t>
+      </w:r>
       <w:r>
         <w:rPr>
           <w:sz w:val="28"/>
@@ -1595,44 +1834,57 @@
       <w:pPr>
         <w:pStyle w:val="Caption"/>
       </w:pPr>
-      <w:bookmarkStart w:id="3" w:name="_Ref495660058"/>
+      <w:bookmarkStart w:id="2" w:name="_Ref495660058"/>
       <w:r>
         <w:t xml:space="preserve">Рисунок </w:t>
       </w:r>
-      <w:fldSimple w:instr=" SEQ Рисунок \* ARABIC ">
-        <w:r>
-          <w:rPr>
-            <w:noProof/>
-          </w:rPr>
-          <w:t>1</w:t>
-        </w:r>
-      </w:fldSimple>
+      <w:r>
+        <w:fldChar w:fldCharType="begin"/>
+      </w:r>
+      <w:r>
+        <w:instrText xml:space="preserve"> SEQ Рисунок \* ARABIC </w:instrText>
+      </w:r>
+      <w:r>
+        <w:fldChar w:fldCharType="separate"/>
+      </w:r>
+      <w:r>
+        <w:rPr>
+          <w:noProof/>
+        </w:rPr>
+        <w:t>1</w:t>
+      </w:r>
+      <w:r>
+        <w:rPr>
+          <w:noProof/>
+        </w:rPr>
+        <w:fldChar w:fldCharType="end"/>
+      </w:r>
+      <w:bookmarkEnd w:id="2"/>
+      <w:r>
+        <w:t xml:space="preserve">. </w:t>
+      </w:r>
+      <w:r>
+        <w:rPr>
+          <w:lang w:val="en-US"/>
+        </w:rPr>
+        <w:t>ER</w:t>
+      </w:r>
+      <w:r>
+        <w:t>-</w:t>
+      </w:r>
+      <w:r>
+        <w:t>диаграмма ПрО</w:t>
+      </w:r>
+    </w:p>
+    <w:p>
+      <w:pPr>
+        <w:pStyle w:val="Heading2"/>
+      </w:pPr>
+      <w:bookmarkStart w:id="3" w:name="_Toc495659829"/>
+      <w:r>
+        <w:t>1.2. Анализ информационных задач и круга пользователей системы</w:t>
+      </w:r>
       <w:bookmarkEnd w:id="3"/>
-      <w:r>
-        <w:t xml:space="preserve">. </w:t>
-      </w:r>
-      <w:r>
-        <w:rPr>
-          <w:lang w:val="en-US"/>
-        </w:rPr>
-        <w:t>ER</w:t>
-      </w:r>
-      <w:r>
-        <w:t>-</w:t>
-      </w:r>
-      <w:r>
-        <w:t>диаграмма ПрО</w:t>
-      </w:r>
-    </w:p>
-    <w:p>
-      <w:pPr>
-        <w:pStyle w:val="Heading2"/>
-      </w:pPr>
-      <w:bookmarkStart w:id="4" w:name="_Toc495659829"/>
-      <w:r>
-        <w:t>1.2. Анализ информационных задач и круга пользователей системы</w:t>
-      </w:r>
-      <w:bookmarkEnd w:id="4"/>
     </w:p>
     <w:p>
       <w:pPr>
@@ -1654,15 +1906,36 @@
         <w:jc w:val="both"/>
         <w:rPr>
           <w:sz w:val="28"/>
-          <w:highlight w:val="red"/>
-        </w:rPr>
-      </w:pPr>
-      <w:r>
-        <w:rPr>
-          <w:sz w:val="28"/>
-          <w:highlight w:val="red"/>
-        </w:rPr>
-        <w:t>Руководители организации:</w:t>
+          <w:highlight w:val="magenta"/>
+        </w:rPr>
+      </w:pPr>
+      <w:r>
+        <w:rPr>
+          <w:sz w:val="28"/>
+          <w:highlight w:val="magenta"/>
+        </w:rPr>
+        <w:t xml:space="preserve">Руководители </w:t>
+      </w:r>
+      <w:r>
+        <w:rPr>
+          <w:sz w:val="28"/>
+          <w:highlight w:val="magenta"/>
+        </w:rPr>
+        <w:t xml:space="preserve">отдела </w:t>
+      </w:r>
+      <w:r>
+        <w:rPr>
+          <w:sz w:val="28"/>
+          <w:highlight w:val="magenta"/>
+        </w:rPr>
+        <w:t>лабораторной диагностики</w:t>
+      </w:r>
+      <w:r>
+        <w:rPr>
+          <w:sz w:val="28"/>
+          <w:highlight w:val="magenta"/>
+        </w:rPr>
+        <w:t>:</w:t>
       </w:r>
     </w:p>
     <w:p>
@@ -1676,15 +1949,32 @@
         <w:jc w:val="both"/>
         <w:rPr>
           <w:sz w:val="28"/>
-          <w:highlight w:val="red"/>
-        </w:rPr>
-      </w:pPr>
-      <w:r>
-        <w:rPr>
-          <w:sz w:val="28"/>
-          <w:highlight w:val="red"/>
-        </w:rPr>
-        <w:t>заключение новых договоров;</w:t>
+          <w:highlight w:val="magenta"/>
+        </w:rPr>
+      </w:pPr>
+      <w:bookmarkStart w:id="4" w:name="_GoBack"/>
+      <w:bookmarkEnd w:id="4"/>
+      <w:r>
+        <w:rPr>
+          <w:sz w:val="28"/>
+          <w:highlight w:val="magenta"/>
+        </w:rPr>
+        <w:lastRenderedPageBreak/>
+        <w:t xml:space="preserve">получение списка </w:t>
+      </w:r>
+      <w:r>
+        <w:rPr>
+          <w:sz w:val="28"/>
+          <w:highlight w:val="magenta"/>
+        </w:rPr>
+        <w:t>сотрудников различных департаментов</w:t>
+      </w:r>
+      <w:r>
+        <w:rPr>
+          <w:sz w:val="28"/>
+          <w:highlight w:val="magenta"/>
+        </w:rPr>
+        <w:t>;</w:t>
       </w:r>
     </w:p>
     <w:p>
@@ -1698,15 +1988,15 @@
         <w:jc w:val="both"/>
         <w:rPr>
           <w:sz w:val="28"/>
-          <w:highlight w:val="red"/>
-        </w:rPr>
-      </w:pPr>
-      <w:r>
-        <w:rPr>
-          <w:sz w:val="28"/>
-          <w:highlight w:val="red"/>
-        </w:rPr>
-        <w:t>назначение руководителей проектов;</w:t>
+          <w:highlight w:val="magenta"/>
+        </w:rPr>
+      </w:pPr>
+      <w:r>
+        <w:rPr>
+          <w:sz w:val="28"/>
+          <w:highlight w:val="magenta"/>
+        </w:rPr>
+        <w:t>изменение должностных окладов и штатного расписания;</w:t>
       </w:r>
     </w:p>
     <w:p>
@@ -1720,15 +2010,58 @@
         <w:jc w:val="both"/>
         <w:rPr>
           <w:sz w:val="28"/>
-          <w:highlight w:val="red"/>
-        </w:rPr>
-      </w:pPr>
-      <w:r>
-        <w:rPr>
-          <w:sz w:val="28"/>
-          <w:highlight w:val="red"/>
-        </w:rPr>
-        <w:t>получение списка всех участников проектов;</w:t>
+          <w:highlight w:val="magenta"/>
+        </w:rPr>
+      </w:pPr>
+      <w:r>
+        <w:rPr>
+          <w:sz w:val="28"/>
+          <w:highlight w:val="magenta"/>
+        </w:rPr>
+        <w:t xml:space="preserve">получение полной информации </w:t>
+      </w:r>
+      <w:r>
+        <w:rPr>
+          <w:sz w:val="28"/>
+          <w:highlight w:val="magenta"/>
+        </w:rPr>
+        <w:t>об экспериментах.</w:t>
+      </w:r>
+    </w:p>
+    <w:p>
+      <w:pPr>
+        <w:numPr>
+          <w:ilvl w:val="0"/>
+          <w:numId w:val="4"/>
+        </w:numPr>
+        <w:spacing w:after="0" w:line="240" w:lineRule="auto"/>
+        <w:ind w:left="357" w:hanging="357"/>
+        <w:jc w:val="both"/>
+        <w:rPr>
+          <w:sz w:val="28"/>
+          <w:highlight w:val="magenta"/>
+        </w:rPr>
+      </w:pPr>
+      <w:r>
+        <w:rPr>
+          <w:sz w:val="28"/>
+          <w:highlight w:val="magenta"/>
+        </w:rPr>
+        <w:t xml:space="preserve">Руководитель </w:t>
+      </w:r>
+      <w:r>
+        <w:rPr>
+          <w:sz w:val="28"/>
+          <w:highlight w:val="magenta"/>
+        </w:rPr>
+        <w:t>департамента</w:t>
+      </w:r>
+      <w:r>
+        <w:rPr>
+          <w:sz w:val="28"/>
+          <w:highlight w:val="magenta"/>
+        </w:rPr>
+        <w:t>:</w:t>
       </w:r>
     </w:p>
     <w:p>
@@ -1742,15 +2075,29 @@
         <w:jc w:val="both"/>
         <w:rPr>
           <w:sz w:val="28"/>
-          <w:highlight w:val="red"/>
-        </w:rPr>
-      </w:pPr>
-      <w:r>
-        <w:rPr>
-          <w:sz w:val="28"/>
-          <w:highlight w:val="red"/>
-        </w:rPr>
-        <w:t>изменение должностных окладов и штатного расписания;</w:t>
+          <w:highlight w:val="magenta"/>
+        </w:rPr>
+      </w:pPr>
+      <w:r>
+        <w:rPr>
+          <w:sz w:val="28"/>
+          <w:highlight w:val="magenta"/>
+        </w:rPr>
+        <w:t xml:space="preserve">назначение </w:t>
+      </w:r>
+      <w:r>
+        <w:rPr>
+          <w:sz w:val="28"/>
+          <w:highlight w:val="magenta"/>
+        </w:rPr>
+        <w:t>сотрудников</w:t>
+      </w:r>
+      <w:r>
+        <w:rPr>
+          <w:sz w:val="28"/>
+          <w:highlight w:val="magenta"/>
+        </w:rPr>
+        <w:t>;</w:t>
       </w:r>
     </w:p>
     <w:p>
@@ -1764,15 +2111,29 @@
         <w:jc w:val="both"/>
         <w:rPr>
           <w:sz w:val="28"/>
-          <w:highlight w:val="red"/>
-        </w:rPr>
-      </w:pPr>
-      <w:r>
-        <w:rPr>
-          <w:sz w:val="28"/>
-          <w:highlight w:val="red"/>
-        </w:rPr>
-        <w:t>получение полной информации о проектах;</w:t>
+          <w:highlight w:val="magenta"/>
+        </w:rPr>
+      </w:pPr>
+      <w:r>
+        <w:rPr>
+          <w:sz w:val="28"/>
+          <w:highlight w:val="magenta"/>
+        </w:rPr>
+        <w:t xml:space="preserve">получение списка сотрудников, работающих над конкретным </w:t>
+      </w:r>
+      <w:r>
+        <w:rPr>
+          <w:sz w:val="28"/>
+          <w:highlight w:val="magenta"/>
+        </w:rPr>
+        <w:t>типом теста в данном департаменте</w:t>
+      </w:r>
+      <w:r>
+        <w:rPr>
+          <w:sz w:val="28"/>
+          <w:highlight w:val="magenta"/>
+        </w:rPr>
+        <w:t>;</w:t>
       </w:r>
     </w:p>
     <w:p>
@@ -1786,15 +2147,29 @@
         <w:jc w:val="both"/>
         <w:rPr>
           <w:sz w:val="28"/>
-          <w:highlight w:val="red"/>
-        </w:rPr>
-      </w:pPr>
-      <w:r>
-        <w:rPr>
-          <w:sz w:val="28"/>
-          <w:highlight w:val="red"/>
-        </w:rPr>
-        <w:t>внесение изменений в данные о проектах;</w:t>
+          <w:highlight w:val="magenta"/>
+        </w:rPr>
+      </w:pPr>
+      <w:r>
+        <w:rPr>
+          <w:sz w:val="28"/>
+          <w:highlight w:val="magenta"/>
+        </w:rPr>
+        <w:t>получение сведений о сотрудниках, которые</w:t>
+      </w:r>
+      <w:r>
+        <w:rPr>
+          <w:sz w:val="28"/>
+          <w:highlight w:val="magenta"/>
+        </w:rPr>
+        <w:t xml:space="preserve"> проводят анализы</w:t>
+      </w:r>
+      <w:r>
+        <w:rPr>
+          <w:sz w:val="28"/>
+          <w:highlight w:val="magenta"/>
+        </w:rPr>
+        <w:t>;</w:t>
       </w:r>
     </w:p>
     <w:p>
@@ -1808,15 +2183,80 @@
         <w:jc w:val="both"/>
         <w:rPr>
           <w:sz w:val="28"/>
-          <w:highlight w:val="red"/>
-        </w:rPr>
-      </w:pPr>
-      <w:r>
-        <w:rPr>
-          <w:sz w:val="28"/>
-          <w:highlight w:val="red"/>
-        </w:rPr>
-        <w:t>архивирование данных по завершённым проектам.</w:t>
+          <w:highlight w:val="magenta"/>
+        </w:rPr>
+      </w:pPr>
+      <w:r>
+        <w:rPr>
+          <w:sz w:val="28"/>
+          <w:highlight w:val="magenta"/>
+        </w:rPr>
+        <w:t xml:space="preserve">определение размера дополнительного вознаграждения сотрудников по конкретному </w:t>
+      </w:r>
+      <w:r>
+        <w:rPr>
+          <w:sz w:val="28"/>
+          <w:highlight w:val="magenta"/>
+        </w:rPr>
+        <w:t>исследованию</w:t>
+      </w:r>
+      <w:r>
+        <w:rPr>
+          <w:sz w:val="28"/>
+          <w:highlight w:val="magenta"/>
+        </w:rPr>
+        <w:t>;</w:t>
+      </w:r>
+    </w:p>
+    <w:p>
+      <w:pPr>
+        <w:numPr>
+          <w:ilvl w:val="0"/>
+          <w:numId w:val="4"/>
+        </w:numPr>
+        <w:spacing w:after="0" w:line="240" w:lineRule="auto"/>
+        <w:jc w:val="both"/>
+        <w:rPr>
+          <w:sz w:val="28"/>
+          <w:highlight w:val="magenta"/>
+        </w:rPr>
+      </w:pPr>
+      <w:bookmarkStart w:id="5" w:name="_Toc487182956"/>
+      <w:bookmarkStart w:id="6" w:name="_Toc480541660"/>
+      <w:bookmarkStart w:id="7" w:name="_Toc468345736"/>
+      <w:bookmarkStart w:id="8" w:name="_Toc468345043"/>
+      <w:r>
+        <w:rPr>
+          <w:sz w:val="28"/>
+          <w:highlight w:val="magenta"/>
+        </w:rPr>
+        <w:t>Бухгалтеры:</w:t>
+      </w:r>
+    </w:p>
+    <w:bookmarkEnd w:id="5"/>
+    <w:bookmarkEnd w:id="6"/>
+    <w:bookmarkEnd w:id="7"/>
+    <w:bookmarkEnd w:id="8"/>
+    <w:p>
+      <w:pPr>
+        <w:numPr>
+          <w:ilvl w:val="0"/>
+          <w:numId w:val="5"/>
+        </w:numPr>
+        <w:spacing w:after="0" w:line="240" w:lineRule="auto"/>
+        <w:ind w:left="697" w:hanging="357"/>
+        <w:jc w:val="both"/>
+        <w:rPr>
+          <w:sz w:val="28"/>
+          <w:highlight w:val="magenta"/>
+        </w:rPr>
+      </w:pPr>
+      <w:r>
+        <w:rPr>
+          <w:sz w:val="28"/>
+          <w:highlight w:val="magenta"/>
+        </w:rPr>
+        <w:t>получение ведомости на выплату зарплаты.</w:t>
       </w:r>
     </w:p>
     <w:p>
@@ -1830,15 +2270,29 @@
         <w:jc w:val="both"/>
         <w:rPr>
           <w:sz w:val="28"/>
-          <w:highlight w:val="red"/>
-        </w:rPr>
-      </w:pPr>
-      <w:r>
-        <w:rPr>
-          <w:sz w:val="28"/>
-          <w:highlight w:val="red"/>
-        </w:rPr>
-        <w:t>Руководитель проекта:</w:t>
+          <w:highlight w:val="magenta"/>
+        </w:rPr>
+      </w:pPr>
+      <w:r>
+        <w:rPr>
+          <w:sz w:val="28"/>
+          <w:highlight w:val="magenta"/>
+        </w:rPr>
+        <w:t xml:space="preserve">Сотрудники – </w:t>
+      </w:r>
+      <w:r>
+        <w:rPr>
+          <w:sz w:val="28"/>
+          <w:highlight w:val="magenta"/>
+        </w:rPr>
+        <w:t>врачи, проводящие исследования</w:t>
+      </w:r>
+      <w:r>
+        <w:rPr>
+          <w:sz w:val="28"/>
+          <w:highlight w:val="magenta"/>
+        </w:rPr>
+        <w:t>:</w:t>
       </w:r>
     </w:p>
     <w:p>
@@ -1852,15 +2306,43 @@
         <w:jc w:val="both"/>
         <w:rPr>
           <w:sz w:val="28"/>
-          <w:highlight w:val="red"/>
-        </w:rPr>
-      </w:pPr>
-      <w:r>
-        <w:rPr>
-          <w:sz w:val="28"/>
-          <w:highlight w:val="red"/>
-        </w:rPr>
-        <w:t>назначение участников проекта;</w:t>
+          <w:highlight w:val="magenta"/>
+        </w:rPr>
+      </w:pPr>
+      <w:r>
+        <w:rPr>
+          <w:sz w:val="28"/>
+          <w:highlight w:val="magenta"/>
+        </w:rPr>
+        <w:t>просмотр данных</w:t>
+      </w:r>
+      <w:r>
+        <w:rPr>
+          <w:sz w:val="28"/>
+          <w:highlight w:val="magenta"/>
+        </w:rPr>
+        <w:t xml:space="preserve"> о</w:t>
+      </w:r>
+      <w:r>
+        <w:rPr>
+          <w:sz w:val="28"/>
+          <w:highlight w:val="magenta"/>
+        </w:rPr>
+        <w:t xml:space="preserve"> </w:t>
+      </w:r>
+      <w:r>
+        <w:rPr>
+          <w:sz w:val="28"/>
+          <w:highlight w:val="magenta"/>
+        </w:rPr>
+        <w:t>клиентах</w:t>
+      </w:r>
+      <w:r>
+        <w:rPr>
+          <w:sz w:val="28"/>
+          <w:highlight w:val="magenta"/>
+        </w:rPr>
+        <w:t>;</w:t>
       </w:r>
     </w:p>
     <w:p>
@@ -1874,16 +2356,15 @@
         <w:jc w:val="both"/>
         <w:rPr>
           <w:sz w:val="28"/>
-          <w:highlight w:val="red"/>
-        </w:rPr>
-      </w:pPr>
-      <w:r>
-        <w:rPr>
-          <w:sz w:val="28"/>
-          <w:highlight w:val="red"/>
-        </w:rPr>
-        <w:lastRenderedPageBreak/>
-        <w:t>получение списка сотрудников, работающих над конкретным проектом;</w:t>
+          <w:highlight w:val="magenta"/>
+        </w:rPr>
+      </w:pPr>
+      <w:r>
+        <w:rPr>
+          <w:sz w:val="28"/>
+          <w:highlight w:val="magenta"/>
+        </w:rPr>
+        <w:t>просмотр данных об образцах;</w:t>
       </w:r>
     </w:p>
     <w:p>
@@ -1897,15 +2378,15 @@
         <w:jc w:val="both"/>
         <w:rPr>
           <w:sz w:val="28"/>
-          <w:highlight w:val="red"/>
-        </w:rPr>
-      </w:pPr>
-      <w:r>
-        <w:rPr>
-          <w:sz w:val="28"/>
-          <w:highlight w:val="red"/>
-        </w:rPr>
-        <w:t>получение полной информации о проекте, руководителем которого он является;</w:t>
+          <w:highlight w:val="magenta"/>
+        </w:rPr>
+      </w:pPr>
+      <w:r>
+        <w:rPr>
+          <w:sz w:val="28"/>
+          <w:highlight w:val="magenta"/>
+        </w:rPr>
+        <w:t>просмотр даных о типах исследований;</w:t>
       </w:r>
     </w:p>
     <w:p>
@@ -1919,15 +2400,51 @@
         <w:jc w:val="both"/>
         <w:rPr>
           <w:sz w:val="28"/>
-          <w:highlight w:val="red"/>
-        </w:rPr>
-      </w:pPr>
-      <w:r>
-        <w:rPr>
-          <w:sz w:val="28"/>
-          <w:highlight w:val="red"/>
-        </w:rPr>
-        <w:t>получение сведений о сотрудниках, которые могут стать участниками проекта;</w:t>
+          <w:highlight w:val="magenta"/>
+        </w:rPr>
+      </w:pPr>
+      <w:r>
+        <w:rPr>
+          <w:sz w:val="28"/>
+          <w:highlight w:val="magenta"/>
+        </w:rPr>
+        <w:t>изменение данных о проводящихся анализах (тестированиях)</w:t>
+      </w:r>
+      <w:r>
+        <w:rPr>
+          <w:sz w:val="28"/>
+          <w:highlight w:val="magenta"/>
+        </w:rPr>
+        <w:t>.</w:t>
+      </w:r>
+    </w:p>
+    <w:p>
+      <w:pPr>
+        <w:pStyle w:val="ListParagraph"/>
+        <w:numPr>
+          <w:ilvl w:val="0"/>
+          <w:numId w:val="4"/>
+        </w:numPr>
+        <w:spacing w:after="0" w:line="240" w:lineRule="auto"/>
+        <w:jc w:val="both"/>
+        <w:rPr>
+          <w:sz w:val="28"/>
+          <w:highlight w:val="magenta"/>
+        </w:rPr>
+      </w:pPr>
+      <w:r>
+        <w:rPr>
+          <w:sz w:val="28"/>
+          <w:highlight w:val="magenta"/>
+        </w:rPr>
+        <w:t>Сотрудники отвечающие за снабжение</w:t>
+      </w:r>
+      <w:r>
+        <w:rPr>
+          <w:sz w:val="28"/>
+          <w:highlight w:val="magenta"/>
+        </w:rPr>
+        <w:t>:</w:t>
       </w:r>
     </w:p>
     <w:p>
@@ -1941,15 +2458,43 @@
         <w:jc w:val="both"/>
         <w:rPr>
           <w:sz w:val="28"/>
-          <w:highlight w:val="red"/>
-        </w:rPr>
-      </w:pPr>
-      <w:r>
-        <w:rPr>
-          <w:sz w:val="28"/>
-          <w:highlight w:val="red"/>
-        </w:rPr>
-        <w:t>определение размера дополнительного вознаграждения сотрудников по конкретному проекту;</w:t>
+          <w:highlight w:val="magenta"/>
+        </w:rPr>
+      </w:pPr>
+      <w:r>
+        <w:rPr>
+          <w:sz w:val="28"/>
+          <w:highlight w:val="magenta"/>
+        </w:rPr>
+        <w:t>просмотр данных</w:t>
+      </w:r>
+      <w:r>
+        <w:rPr>
+          <w:sz w:val="28"/>
+          <w:highlight w:val="magenta"/>
+        </w:rPr>
+        <w:t xml:space="preserve"> о</w:t>
+      </w:r>
+      <w:r>
+        <w:rPr>
+          <w:sz w:val="28"/>
+          <w:highlight w:val="magenta"/>
+        </w:rPr>
+        <w:t xml:space="preserve"> </w:t>
+      </w:r>
+      <w:r>
+        <w:rPr>
+          <w:sz w:val="28"/>
+          <w:highlight w:val="magenta"/>
+        </w:rPr>
+        <w:t>типах исследований</w:t>
+      </w:r>
+      <w:r>
+        <w:rPr>
+          <w:sz w:val="28"/>
+          <w:highlight w:val="magenta"/>
+        </w:rPr>
+        <w:t>;</w:t>
       </w:r>
     </w:p>
     <w:p>
@@ -1963,93 +2508,26 @@
         <w:jc w:val="both"/>
         <w:rPr>
           <w:sz w:val="28"/>
-          <w:highlight w:val="red"/>
-        </w:rPr>
-      </w:pPr>
-      <w:r>
-        <w:rPr>
-          <w:sz w:val="28"/>
-          <w:highlight w:val="red"/>
-        </w:rPr>
-        <w:t>внесение изменений в данные об этапах проекта.</w:t>
-      </w:r>
-    </w:p>
-    <w:p>
-      <w:pPr>
-        <w:numPr>
-          <w:ilvl w:val="0"/>
-          <w:numId w:val="4"/>
-        </w:numPr>
-        <w:spacing w:after="0" w:line="240" w:lineRule="auto"/>
-        <w:ind w:left="357" w:hanging="357"/>
-        <w:jc w:val="both"/>
-        <w:rPr>
-          <w:sz w:val="28"/>
-          <w:highlight w:val="red"/>
-        </w:rPr>
-      </w:pPr>
-      <w:bookmarkStart w:id="5" w:name="_Toc487182956"/>
-      <w:bookmarkStart w:id="6" w:name="_Toc480541660"/>
-      <w:bookmarkStart w:id="7" w:name="_Toc468345736"/>
-      <w:bookmarkStart w:id="8" w:name="_Toc468345043"/>
-      <w:r>
-        <w:rPr>
-          <w:sz w:val="28"/>
-          <w:highlight w:val="red"/>
-        </w:rPr>
-        <w:t>Сотрудники отдела кадров:</w:t>
-      </w:r>
-    </w:p>
-    <w:p>
-      <w:pPr>
-        <w:numPr>
-          <w:ilvl w:val="0"/>
-          <w:numId w:val="5"/>
-        </w:numPr>
-        <w:spacing w:after="0" w:line="240" w:lineRule="auto"/>
-        <w:ind w:left="697" w:hanging="357"/>
-        <w:jc w:val="both"/>
-        <w:rPr>
-          <w:sz w:val="28"/>
-          <w:highlight w:val="red"/>
-        </w:rPr>
-      </w:pPr>
-      <w:r>
-        <w:rPr>
-          <w:sz w:val="28"/>
-          <w:highlight w:val="red"/>
-        </w:rPr>
-        <w:t>приём/увольнение сотрудников;</w:t>
-      </w:r>
-    </w:p>
-    <w:p>
-      <w:pPr>
-        <w:numPr>
-          <w:ilvl w:val="0"/>
-          <w:numId w:val="5"/>
-        </w:numPr>
-        <w:spacing w:after="0" w:line="240" w:lineRule="auto"/>
-        <w:ind w:left="697" w:hanging="357"/>
-        <w:jc w:val="both"/>
-        <w:rPr>
-          <w:sz w:val="28"/>
-          <w:highlight w:val="red"/>
-        </w:rPr>
-      </w:pPr>
-      <w:r>
-        <w:rPr>
-          <w:sz w:val="28"/>
-          <w:highlight w:val="red"/>
-        </w:rPr>
-        <w:t>внесение изменений в данные о сотрудниках.</w:t>
-      </w:r>
-    </w:p>
-    <w:p>
-      <w:pPr>
-        <w:numPr>
-          <w:ilvl w:val="0"/>
-          <w:numId w:val="4"/>
-        </w:numPr>
+          <w:highlight w:val="magenta"/>
+        </w:rPr>
+      </w:pPr>
+      <w:r>
+        <w:rPr>
+          <w:sz w:val="28"/>
+          <w:highlight w:val="magenta"/>
+        </w:rPr>
+        <w:t xml:space="preserve">изменение данных о </w:t>
+      </w:r>
+      <w:r>
+        <w:rPr>
+          <w:sz w:val="28"/>
+          <w:highlight w:val="magenta"/>
+        </w:rPr>
+        <w:t>сопутсвующих материалах.</w:t>
+      </w:r>
+    </w:p>
+    <w:p>
+      <w:pPr>
         <w:spacing w:after="0" w:line="240" w:lineRule="auto"/>
         <w:jc w:val="both"/>
         <w:rPr>
@@ -2057,107 +2535,7 @@
           <w:highlight w:val="red"/>
         </w:rPr>
       </w:pPr>
-      <w:r>
-        <w:rPr>
-          <w:sz w:val="28"/>
-          <w:highlight w:val="red"/>
-        </w:rPr>
-        <w:t>Бухгалтеры:</w:t>
-      </w:r>
-    </w:p>
-    <w:bookmarkEnd w:id="5"/>
-    <w:bookmarkEnd w:id="6"/>
-    <w:bookmarkEnd w:id="7"/>
-    <w:bookmarkEnd w:id="8"/>
-    <w:p>
-      <w:pPr>
-        <w:numPr>
-          <w:ilvl w:val="0"/>
-          <w:numId w:val="5"/>
-        </w:numPr>
-        <w:spacing w:after="0" w:line="240" w:lineRule="auto"/>
-        <w:ind w:left="697" w:hanging="357"/>
-        <w:jc w:val="both"/>
-        <w:rPr>
-          <w:sz w:val="28"/>
-          <w:highlight w:val="red"/>
-        </w:rPr>
-      </w:pPr>
-      <w:r>
-        <w:rPr>
-          <w:sz w:val="28"/>
-          <w:highlight w:val="red"/>
-        </w:rPr>
-        <w:t>получение ведомости на выплату зарплаты.</w:t>
-      </w:r>
-    </w:p>
-    <w:p>
-      <w:pPr>
-        <w:numPr>
-          <w:ilvl w:val="0"/>
-          <w:numId w:val="4"/>
-        </w:numPr>
-        <w:spacing w:after="0" w:line="240" w:lineRule="auto"/>
-        <w:ind w:left="357" w:hanging="357"/>
-        <w:jc w:val="both"/>
-        <w:rPr>
-          <w:sz w:val="28"/>
-          <w:highlight w:val="red"/>
-        </w:rPr>
-      </w:pPr>
-      <w:r>
-        <w:rPr>
-          <w:sz w:val="28"/>
-          <w:highlight w:val="red"/>
-        </w:rPr>
-        <w:t>Сотрудники – участники проектов:</w:t>
-      </w:r>
-    </w:p>
-    <w:p>
-      <w:pPr>
-        <w:numPr>
-          <w:ilvl w:val="0"/>
-          <w:numId w:val="5"/>
-        </w:numPr>
-        <w:spacing w:after="0" w:line="240" w:lineRule="auto"/>
-        <w:ind w:left="697" w:hanging="357"/>
-        <w:jc w:val="both"/>
-        <w:rPr>
-          <w:sz w:val="28"/>
-          <w:highlight w:val="red"/>
-        </w:rPr>
-      </w:pPr>
-      <w:r>
-        <w:rPr>
-          <w:sz w:val="28"/>
-          <w:highlight w:val="red"/>
-        </w:rPr>
-        <w:t>просмотр данных о других участниках проекта;</w:t>
-      </w:r>
-    </w:p>
-    <w:p>
-      <w:pPr>
-        <w:numPr>
-          <w:ilvl w:val="0"/>
-          <w:numId w:val="5"/>
-        </w:numPr>
-        <w:spacing w:after="0" w:line="240" w:lineRule="auto"/>
-        <w:ind w:left="697" w:hanging="357"/>
-        <w:jc w:val="both"/>
-        <w:rPr>
-          <w:sz w:val="28"/>
-          <w:highlight w:val="red"/>
-        </w:rPr>
-      </w:pPr>
-      <w:r>
-        <w:rPr>
-          <w:sz w:val="28"/>
-          <w:highlight w:val="red"/>
-        </w:rPr>
-        <w:t>просмотр данных о сроках сдачи проекта и форме отчётности.</w:t>
-      </w:r>
-    </w:p>
-    <w:p/>
+    </w:p>
     <w:sectPr>
       <w:footerReference w:type="default" r:id="rId9"/>
       <w:footerReference w:type="first" r:id="rId10"/>
@@ -2226,7 +2604,7 @@
           <w:rPr>
             <w:noProof/>
           </w:rPr>
-          <w:t>3</w:t>
+          <w:t>4</w:t>
         </w:r>
         <w:r>
           <w:fldChar w:fldCharType="end"/>
@@ -2284,6 +2662,119 @@
 <file path=word/numbering.xml><?xml version="1.0" encoding="utf-8"?>
 <w:numbering xmlns:wpc="http://schemas.microsoft.com/office/word/2010/wordprocessingCanvas" xmlns:cx="http://schemas.microsoft.com/office/drawing/2014/chartex" xmlns:cx1="http://schemas.microsoft.com/office/drawing/2015/9/8/chartex" xmlns:mc="http://schemas.openxmlformats.org/markup-compatibility/2006" xmlns:o="urn:schemas-microsoft-com:office:office" xmlns:r="http://schemas.openxmlformats.org/officeDocument/2006/relationships" xmlns:m="http://schemas.openxmlformats.org/officeDocument/2006/math" xmlns:v="urn:schemas-microsoft-com:vml" xmlns:wp14="http://schemas.microsoft.com/office/word/2010/wordprocessingDrawing" xmlns:wp="http://schemas.openxmlformats.org/drawingml/2006/wordprocessingDrawing" xmlns:w10="urn:schemas-microsoft-com:office:word" xmlns:w="http://schemas.openxmlformats.org/wordprocessingml/2006/main" xmlns:w14="http://schemas.microsoft.com/office/word/2010/wordml" xmlns:w15="http://schemas.microsoft.com/office/word/2012/wordml" xmlns:w16se="http://schemas.microsoft.com/office/word/2015/wordml/symex" xmlns:wpg="http://schemas.microsoft.com/office/word/2010/wordprocessingGroup" xmlns:wpi="http://schemas.microsoft.com/office/word/2010/wordprocessingInk" xmlns:wne="http://schemas.microsoft.com/office/word/2006/wordml" xmlns:wps="http://schemas.microsoft.com/office/word/2010/wordprocessingShape" mc:Ignorable="w14 w15 w16se wp14">
   <w:abstractNum w:abstractNumId="0" w15:restartNumberingAfterBreak="0">
+    <w:nsid w:val="0745004E"/>
+    <w:multiLevelType w:val="hybridMultilevel"/>
+    <w:tmpl w:val="9CF01794"/>
+    <w:lvl w:ilvl="0" w:tplc="04190001">
+      <w:start w:val="1"/>
+      <w:numFmt w:val="bullet"/>
+      <w:lvlText w:val=""/>
+      <w:lvlJc w:val="left"/>
+      <w:pPr>
+        <w:ind w:left="1080" w:hanging="360"/>
+      </w:pPr>
+      <w:rPr>
+        <w:rFonts w:ascii="Symbol" w:hAnsi="Symbol" w:hint="default"/>
+      </w:rPr>
+    </w:lvl>
+    <w:lvl w:ilvl="1" w:tplc="04190003" w:tentative="1">
+      <w:start w:val="1"/>
+      <w:numFmt w:val="bullet"/>
+      <w:lvlText w:val="o"/>
+      <w:lvlJc w:val="left"/>
+      <w:pPr>
+        <w:ind w:left="1800" w:hanging="360"/>
+      </w:pPr>
+      <w:rPr>
+        <w:rFonts w:ascii="Courier New" w:hAnsi="Courier New" w:cs="Courier New" w:hint="default"/>
+      </w:rPr>
+    </w:lvl>
+    <w:lvl w:ilvl="2" w:tplc="04190005" w:tentative="1">
+      <w:start w:val="1"/>
+      <w:numFmt w:val="bullet"/>
+      <w:lvlText w:val=""/>
+      <w:lvlJc w:val="left"/>
+      <w:pPr>
+        <w:ind w:left="2520" w:hanging="360"/>
+      </w:pPr>
+      <w:rPr>
+        <w:rFonts w:ascii="Wingdings" w:hAnsi="Wingdings" w:hint="default"/>
+      </w:rPr>
+    </w:lvl>
+    <w:lvl w:ilvl="3" w:tplc="04190001" w:tentative="1">
+      <w:start w:val="1"/>
+      <w:numFmt w:val="bullet"/>
+      <w:lvlText w:val=""/>
+      <w:lvlJc w:val="left"/>
+      <w:pPr>
+        <w:ind w:left="3240" w:hanging="360"/>
+      </w:pPr>
+      <w:rPr>
+        <w:rFonts w:ascii="Symbol" w:hAnsi="Symbol" w:hint="default"/>
+      </w:rPr>
+    </w:lvl>
+    <w:lvl w:ilvl="4" w:tplc="04190003" w:tentative="1">
+      <w:start w:val="1"/>
+      <w:numFmt w:val="bullet"/>
+      <w:lvlText w:val="o"/>
+      <w:lvlJc w:val="left"/>
+      <w:pPr>
+        <w:ind w:left="3960" w:hanging="360"/>
+      </w:pPr>
+      <w:rPr>
+        <w:rFonts w:ascii="Courier New" w:hAnsi="Courier New" w:cs="Courier New" w:hint="default"/>
+      </w:rPr>
+    </w:lvl>
+    <w:lvl w:ilvl="5" w:tplc="04190005" w:tentative="1">
+      <w:start w:val="1"/>
+      <w:numFmt w:val="bullet"/>
+      <w:lvlText w:val=""/>
+      <w:lvlJc w:val="left"/>
+      <w:pPr>
+        <w:ind w:left="4680" w:hanging="360"/>
+      </w:pPr>
+      <w:rPr>
+        <w:rFonts w:ascii="Wingdings" w:hAnsi="Wingdings" w:hint="default"/>
+      </w:rPr>
+    </w:lvl>
+    <w:lvl w:ilvl="6" w:tplc="04190001" w:tentative="1">
+      <w:start w:val="1"/>
+      <w:numFmt w:val="bullet"/>
+      <w:lvlText w:val=""/>
+      <w:lvlJc w:val="left"/>
+      <w:pPr>
+        <w:ind w:left="5400" w:hanging="360"/>
+      </w:pPr>
+      <w:rPr>
+        <w:rFonts w:ascii="Symbol" w:hAnsi="Symbol" w:hint="default"/>
+      </w:rPr>
+    </w:lvl>
+    <w:lvl w:ilvl="7" w:tplc="04190003" w:tentative="1">
+      <w:start w:val="1"/>
+      <w:numFmt w:val="bullet"/>
+      <w:lvlText w:val="o"/>
+      <w:lvlJc w:val="left"/>
+      <w:pPr>
+        <w:ind w:left="6120" w:hanging="360"/>
+      </w:pPr>
+      <w:rPr>
+        <w:rFonts w:ascii="Courier New" w:hAnsi="Courier New" w:cs="Courier New" w:hint="default"/>
+      </w:rPr>
+    </w:lvl>
+    <w:lvl w:ilvl="8" w:tplc="04190005" w:tentative="1">
+      <w:start w:val="1"/>
+      <w:numFmt w:val="bullet"/>
+      <w:lvlText w:val=""/>
+      <w:lvlJc w:val="left"/>
+      <w:pPr>
+        <w:ind w:left="6840" w:hanging="360"/>
+      </w:pPr>
+      <w:rPr>
+        <w:rFonts w:ascii="Wingdings" w:hAnsi="Wingdings" w:hint="default"/>
+      </w:rPr>
+    </w:lvl>
+  </w:abstractNum>
+  <w:abstractNum w:abstractNumId="1" w15:restartNumberingAfterBreak="0">
     <w:nsid w:val="1F151C48"/>
     <w:multiLevelType w:val="hybridMultilevel"/>
     <w:tmpl w:val="A496BC7E"/>
@@ -2372,7 +2863,7 @@
       </w:pPr>
     </w:lvl>
   </w:abstractNum>
-  <w:abstractNum w:abstractNumId="1" w15:restartNumberingAfterBreak="0">
+  <w:abstractNum w:abstractNumId="2" w15:restartNumberingAfterBreak="0">
     <w:nsid w:val="23A47D10"/>
     <w:multiLevelType w:val="hybridMultilevel"/>
     <w:tmpl w:val="9FEE15A4"/>
@@ -2485,7 +2976,7 @@
       </w:pPr>
     </w:lvl>
   </w:abstractNum>
-  <w:abstractNum w:abstractNumId="2" w15:restartNumberingAfterBreak="0">
+  <w:abstractNum w:abstractNumId="3" w15:restartNumberingAfterBreak="0">
     <w:nsid w:val="2ADA1B03"/>
     <w:multiLevelType w:val="singleLevel"/>
     <w:tmpl w:val="04190001"/>
@@ -2505,7 +2996,7 @@
       </w:rPr>
     </w:lvl>
   </w:abstractNum>
-  <w:abstractNum w:abstractNumId="3" w15:restartNumberingAfterBreak="0">
+  <w:abstractNum w:abstractNumId="4" w15:restartNumberingAfterBreak="0">
     <w:nsid w:val="2F2D0556"/>
     <w:multiLevelType w:val="singleLevel"/>
     <w:tmpl w:val="192E7FD8"/>
@@ -2522,7 +3013,7 @@
       </w:pPr>
     </w:lvl>
   </w:abstractNum>
-  <w:abstractNum w:abstractNumId="4" w15:restartNumberingAfterBreak="0">
+  <w:abstractNum w:abstractNumId="5" w15:restartNumberingAfterBreak="0">
     <w:nsid w:val="6A21307A"/>
     <w:multiLevelType w:val="singleLevel"/>
     <w:tmpl w:val="0419000F"/>
@@ -2540,13 +3031,13 @@
     </w:lvl>
   </w:abstractNum>
   <w:num w:numId="1">
-    <w:abstractNumId w:val="0"/>
+    <w:abstractNumId w:val="1"/>
   </w:num>
   <w:num w:numId="2">
-    <w:abstractNumId w:val="3"/>
+    <w:abstractNumId w:val="4"/>
   </w:num>
   <w:num w:numId="3">
-    <w:abstractNumId w:val="1"/>
+    <w:abstractNumId w:val="2"/>
     <w:lvlOverride w:ilvl="0">
       <w:startOverride w:val="1"/>
     </w:lvlOverride>
@@ -2576,13 +3067,19 @@
     </w:lvlOverride>
   </w:num>
   <w:num w:numId="4">
-    <w:abstractNumId w:val="4"/>
+    <w:abstractNumId w:val="5"/>
     <w:lvlOverride w:ilvl="0">
       <w:startOverride w:val="1"/>
     </w:lvlOverride>
   </w:num>
   <w:num w:numId="5">
+    <w:abstractNumId w:val="3"/>
+  </w:num>
+  <w:num w:numId="6">
     <w:abstractNumId w:val="2"/>
+  </w:num>
+  <w:num w:numId="7">
+    <w:abstractNumId w:val="0"/>
   </w:num>
 </w:numbering>
 </file>
@@ -3232,6 +3729,17 @@
       <w:lang w:eastAsia="ru-RU"/>
     </w:rPr>
   </w:style>
+  <w:style w:type="paragraph" w:styleId="ListParagraph">
+    <w:name w:val="List Paragraph"/>
+    <w:basedOn w:val="Normal"/>
+    <w:uiPriority w:val="34"/>
+    <w:qFormat/>
+    <w:rsid w:val="00773518"/>
+    <w:pPr>
+      <w:ind w:left="720"/>
+      <w:contextualSpacing/>
+    </w:pPr>
+  </w:style>
 </w:styles>
 </file>
 
@@ -3535,7 +4043,7 @@
 </file>
 
 <file path=customXml/itemProps1.xml><?xml version="1.0" encoding="utf-8"?>
-<ds:datastoreItem xmlns:ds="http://schemas.openxmlformats.org/officeDocument/2006/customXml" ds:itemID="{8253B66F-2255-47BB-ADA0-A2FAC66F54B4}">
+<ds:datastoreItem xmlns:ds="http://schemas.openxmlformats.org/officeDocument/2006/customXml" ds:itemID="{0D08D509-8F5A-4B6D-99A8-64DAF4361D85}">
   <ds:schemaRefs>
     <ds:schemaRef ds:uri="http://schemas.openxmlformats.org/officeDocument/2006/bibliography"/>
   </ds:schemaRefs>

</xml_diff>

<commit_message>
Checked and fixed Uki97's work
In attributes added mention about relation's attributes
Fixed few spelling mistakes
Removed redundant attrinutes
</commit_message>
<xml_diff>
--- a/Отчет.docx
+++ b/Отчет.docx
@@ -1,6 +1,6 @@
 
 <file path=word/document.xml><?xml version="1.0" encoding="utf-8"?>
-<w:document xmlns:wpc="http://schemas.microsoft.com/office/word/2010/wordprocessingCanvas" xmlns:cx="http://schemas.microsoft.com/office/drawing/2014/chartex" xmlns:cx1="http://schemas.microsoft.com/office/drawing/2015/9/8/chartex" xmlns:mc="http://schemas.openxmlformats.org/markup-compatibility/2006" xmlns:o="urn:schemas-microsoft-com:office:office" xmlns:r="http://schemas.openxmlformats.org/officeDocument/2006/relationships" xmlns:m="http://schemas.openxmlformats.org/officeDocument/2006/math" xmlns:v="urn:schemas-microsoft-com:vml" xmlns:wp14="http://schemas.microsoft.com/office/word/2010/wordprocessingDrawing" xmlns:wp="http://schemas.openxmlformats.org/drawingml/2006/wordprocessingDrawing" xmlns:w10="urn:schemas-microsoft-com:office:word" xmlns:w="http://schemas.openxmlformats.org/wordprocessingml/2006/main" xmlns:w14="http://schemas.microsoft.com/office/word/2010/wordml" xmlns:w15="http://schemas.microsoft.com/office/word/2012/wordml" xmlns:w16se="http://schemas.microsoft.com/office/word/2015/wordml/symex" xmlns:wpg="http://schemas.microsoft.com/office/word/2010/wordprocessingGroup" xmlns:wpi="http://schemas.microsoft.com/office/word/2010/wordprocessingInk" xmlns:wne="http://schemas.microsoft.com/office/word/2006/wordml" xmlns:wps="http://schemas.microsoft.com/office/word/2010/wordprocessingShape" mc:Ignorable="w14 w15 w16se wp14">
+<w:document xmlns:wpc="http://schemas.microsoft.com/office/word/2010/wordprocessingCanvas" xmlns:cx="http://schemas.microsoft.com/office/drawing/2014/chartex" xmlns:cx1="http://schemas.microsoft.com/office/drawing/2015/9/8/chartex" xmlns:cx2="http://schemas.microsoft.com/office/drawing/2015/10/21/chartex" xmlns:cx3="http://schemas.microsoft.com/office/drawing/2016/5/9/chartex" xmlns:cx4="http://schemas.microsoft.com/office/drawing/2016/5/10/chartex" xmlns:cx5="http://schemas.microsoft.com/office/drawing/2016/5/11/chartex" xmlns:cx6="http://schemas.microsoft.com/office/drawing/2016/5/12/chartex" xmlns:cx7="http://schemas.microsoft.com/office/drawing/2016/5/13/chartex" xmlns:cx8="http://schemas.microsoft.com/office/drawing/2016/5/14/chartex" xmlns:mc="http://schemas.openxmlformats.org/markup-compatibility/2006" xmlns:aink="http://schemas.microsoft.com/office/drawing/2016/ink" xmlns:am3d="http://schemas.microsoft.com/office/drawing/2017/model3d" xmlns:o="urn:schemas-microsoft-com:office:office" xmlns:r="http://schemas.openxmlformats.org/officeDocument/2006/relationships" xmlns:m="http://schemas.openxmlformats.org/officeDocument/2006/math" xmlns:v="urn:schemas-microsoft-com:vml" xmlns:wp14="http://schemas.microsoft.com/office/word/2010/wordprocessingDrawing" xmlns:wp="http://schemas.openxmlformats.org/drawingml/2006/wordprocessingDrawing" xmlns:w10="urn:schemas-microsoft-com:office:word" xmlns:w="http://schemas.openxmlformats.org/wordprocessingml/2006/main" xmlns:w14="http://schemas.microsoft.com/office/word/2010/wordml" xmlns:w15="http://schemas.microsoft.com/office/word/2012/wordml" xmlns:w16cid="http://schemas.microsoft.com/office/word/2016/wordml/cid" xmlns:w16se="http://schemas.microsoft.com/office/word/2015/wordml/symex" xmlns:wpg="http://schemas.microsoft.com/office/word/2010/wordprocessingGroup" xmlns:wpi="http://schemas.microsoft.com/office/word/2010/wordprocessingInk" xmlns:wne="http://schemas.microsoft.com/office/word/2006/wordml" xmlns:wps="http://schemas.microsoft.com/office/word/2010/wordprocessingShape" mc:Ignorable="w14 w15 w16se w16cid wp14">
   <w:body>
     <w:p>
       <w:pPr>
@@ -423,7 +423,7 @@
       <w:sdtContent>
         <w:p>
           <w:pPr>
-            <w:pStyle w:val="TOCHeading"/>
+            <w:pStyle w:val="a8"/>
           </w:pPr>
           <w:r>
             <w:t>Оглавление</w:t>
@@ -431,7 +431,7 @@
         </w:p>
         <w:p>
           <w:pPr>
-            <w:pStyle w:val="TOC1"/>
+            <w:pStyle w:val="11"/>
             <w:tabs>
               <w:tab w:val="right" w:leader="dot" w:pos="9736"/>
             </w:tabs>
@@ -451,7 +451,7 @@
           <w:hyperlink w:anchor="_Toc495659827" w:history="1">
             <w:r>
               <w:rPr>
-                <w:rStyle w:val="Hyperlink"/>
+                <w:rStyle w:val="a9"/>
                 <w:noProof/>
               </w:rPr>
               <w:t>1. Инфологическое проектирование</w:t>
@@ -508,7 +508,7 @@
         </w:p>
         <w:p>
           <w:pPr>
-            <w:pStyle w:val="TOC2"/>
+            <w:pStyle w:val="21"/>
             <w:tabs>
               <w:tab w:val="right" w:leader="dot" w:pos="9736"/>
             </w:tabs>
@@ -519,7 +519,7 @@
           <w:hyperlink w:anchor="_Toc495659828" w:history="1">
             <w:r>
               <w:rPr>
-                <w:rStyle w:val="Hyperlink"/>
+                <w:rStyle w:val="a9"/>
                 <w:noProof/>
               </w:rPr>
               <w:t>1.1. Анализ предметной области</w:t>
@@ -576,7 +576,7 @@
         </w:p>
         <w:p>
           <w:pPr>
-            <w:pStyle w:val="TOC2"/>
+            <w:pStyle w:val="21"/>
             <w:tabs>
               <w:tab w:val="right" w:leader="dot" w:pos="9736"/>
             </w:tabs>
@@ -587,7 +587,7 @@
           <w:hyperlink w:anchor="_Toc495659829" w:history="1">
             <w:r>
               <w:rPr>
-                <w:rStyle w:val="Hyperlink"/>
+                <w:rStyle w:val="a9"/>
                 <w:noProof/>
               </w:rPr>
               <w:t>1.2. Анализ информационных задач и круга пользователей системы</w:t>
@@ -655,7 +655,7 @@
     </w:sdt>
     <w:p>
       <w:pPr>
-        <w:pStyle w:val="Heading1"/>
+        <w:pStyle w:val="1"/>
       </w:pPr>
       <w:r>
         <w:br w:type="page"/>
@@ -672,7 +672,7 @@
     </w:p>
     <w:p>
       <w:pPr>
-        <w:pStyle w:val="Heading2"/>
+        <w:pStyle w:val="2"/>
       </w:pPr>
       <w:bookmarkStart w:id="1" w:name="_Toc495659828"/>
       <w:r>
@@ -802,14 +802,28 @@
           <w:sz w:val="28"/>
           <w:highlight w:val="green"/>
         </w:rPr>
-        <w:t xml:space="preserve"> анализа </w:t>
+        <w:t xml:space="preserve"> </w:t>
       </w:r>
       <w:r>
         <w:rPr>
           <w:sz w:val="28"/>
           <w:highlight w:val="green"/>
         </w:rPr>
-        <w:t xml:space="preserve"> соответствует один</w:t>
+        <w:t xml:space="preserve">анализа </w:t>
+      </w:r>
+      <w:r>
+        <w:rPr>
+          <w:sz w:val="28"/>
+          <w:highlight w:val="green"/>
+        </w:rPr>
+        <w:t>соответствует</w:t>
+      </w:r>
+      <w:r>
+        <w:rPr>
+          <w:sz w:val="28"/>
+          <w:highlight w:val="green"/>
+        </w:rPr>
+        <w:t xml:space="preserve"> один</w:t>
       </w:r>
       <w:r>
         <w:rPr>
@@ -1033,7 +1047,21 @@
           <w:sz w:val="28"/>
           <w:highlight w:val="green"/>
         </w:rPr>
-        <w:t xml:space="preserve"> анализа абразца</w:t>
+        <w:t xml:space="preserve"> ан</w:t>
+      </w:r>
+      <w:r>
+        <w:rPr>
+          <w:sz w:val="28"/>
+          <w:highlight w:val="green"/>
+        </w:rPr>
+        <w:t>ализа о</w:t>
+      </w:r>
+      <w:r>
+        <w:rPr>
+          <w:sz w:val="28"/>
+          <w:highlight w:val="green"/>
+        </w:rPr>
+        <w:t>бразца</w:t>
       </w:r>
       <w:r>
         <w:rPr>
@@ -1166,40 +1194,6 @@
         </w:rPr>
         <w:t>.</w:t>
       </w:r>
-      <w:r>
-        <w:rPr>
-          <w:sz w:val="28"/>
-          <w:szCs w:val="28"/>
-          <w:highlight w:val="yellow"/>
-        </w:rPr>
-        <w:t xml:space="preserve"> </w:t>
-      </w:r>
-      <w:r>
-        <w:rPr>
-          <w:sz w:val="28"/>
-          <w:szCs w:val="28"/>
-          <w:highlight w:val="magenta"/>
-        </w:rPr>
-        <w:t>(</w:t>
-      </w:r>
-      <w:r>
-        <w:rPr>
-          <w:b/>
-          <w:i/>
-          <w:sz w:val="28"/>
-          <w:szCs w:val="28"/>
-          <w:highlight w:val="magenta"/>
-        </w:rPr>
-        <w:t>2</w:t>
-      </w:r>
-      <w:r>
-        <w:rPr>
-          <w:sz w:val="28"/>
-          <w:szCs w:val="28"/>
-          <w:highlight w:val="magenta"/>
-        </w:rPr>
-        <w:t>) не лучше сюда добавить дату обращения???</w:t>
-      </w:r>
     </w:p>
     <w:p>
       <w:pPr>
@@ -1238,7 +1232,15 @@
           <w:szCs w:val="28"/>
           <w:highlight w:val="magenta"/>
         </w:rPr>
-        <w:t>название образца</w:t>
+        <w:t>тип</w:t>
+      </w:r>
+      <w:r>
+        <w:rPr>
+          <w:sz w:val="28"/>
+          <w:szCs w:val="28"/>
+          <w:highlight w:val="magenta"/>
+        </w:rPr>
+        <w:t xml:space="preserve"> образца</w:t>
       </w:r>
       <w:r>
         <w:rPr>
@@ -1258,11 +1260,9 @@
       </w:r>
       <w:r>
         <w:rPr>
-          <w:i/>
-          <w:sz w:val="28"/>
-          <w:szCs w:val="28"/>
-          <w:highlight w:val="magenta"/>
-          <w:u w:val="single"/>
+          <w:sz w:val="28"/>
+          <w:szCs w:val="28"/>
+          <w:highlight w:val="magenta"/>
         </w:rPr>
         <w:t>дата сбора</w:t>
       </w:r>
@@ -1273,67 +1273,6 @@
           <w:highlight w:val="yellow"/>
         </w:rPr>
         <w:t>.</w:t>
-      </w:r>
-      <w:r>
-        <w:rPr>
-          <w:sz w:val="28"/>
-          <w:szCs w:val="28"/>
-          <w:highlight w:val="yellow"/>
-        </w:rPr>
-        <w:t xml:space="preserve"> </w:t>
-      </w:r>
-      <w:r>
-        <w:rPr>
-          <w:sz w:val="28"/>
-          <w:szCs w:val="28"/>
-          <w:highlight w:val="magenta"/>
-        </w:rPr>
-        <w:t>??? если будет первичный ключ (например название образца), мы не сможем ввести одинаковы</w:t>
-      </w:r>
-      <w:r>
-        <w:rPr>
-          <w:sz w:val="28"/>
-          <w:szCs w:val="28"/>
-          <w:highlight w:val="magenta"/>
-        </w:rPr>
-        <w:t>е</w:t>
-      </w:r>
-      <w:r>
-        <w:rPr>
-          <w:sz w:val="28"/>
-          <w:szCs w:val="28"/>
-          <w:highlight w:val="magenta"/>
-        </w:rPr>
-        <w:t xml:space="preserve"> названия, следовательно дата сбора теряет смысл… </w:t>
-      </w:r>
-      <w:r>
-        <w:rPr>
-          <w:b/>
-          <w:i/>
-          <w:sz w:val="28"/>
-          <w:szCs w:val="28"/>
-          <w:highlight w:val="magenta"/>
-        </w:rPr>
-        <w:t>1</w:t>
-      </w:r>
-      <w:r>
-        <w:rPr>
-          <w:b/>
-          <w:i/>
-          <w:sz w:val="28"/>
-          <w:szCs w:val="28"/>
-          <w:highlight w:val="magenta"/>
-        </w:rPr>
-        <w:t xml:space="preserve"> </w:t>
-      </w:r>
-      <w:r>
-        <w:rPr>
-          <w:b/>
-          <w:sz w:val="28"/>
-          <w:szCs w:val="28"/>
-          <w:highlight w:val="magenta"/>
-        </w:rPr>
-        <w:t xml:space="preserve">    Либо просто добавить сюда ФИО клиента (они же обычно пишутся на анализах)</w:t>
       </w:r>
     </w:p>
     <w:p>
@@ -1373,16 +1312,7 @@
           <w:szCs w:val="28"/>
           <w:highlight w:val="magenta"/>
         </w:rPr>
-        <w:t xml:space="preserve">паспортные данные, дата рождения, пол, ИНН (индивидуальный номер налогоплательщика), номер пенсионного </w:t>
-      </w:r>
-      <w:r>
-        <w:rPr>
-          <w:sz w:val="28"/>
-          <w:szCs w:val="28"/>
-          <w:highlight w:val="magenta"/>
-        </w:rPr>
-        <w:lastRenderedPageBreak/>
-        <w:t>страхового свидетельства,</w:t>
+        <w:t>паспортные данные, дата рождения, пол, ИНН (индивидуальный номер налогоплательщика), номер пенсионного страхового свидетельства,</w:t>
       </w:r>
       <w:r>
         <w:rPr>
@@ -1437,31 +1367,7 @@
           <w:szCs w:val="28"/>
           <w:highlight w:val="yellow"/>
         </w:rPr>
-        <w:t xml:space="preserve"> рабочая электронная почта, рабочий номер телефона</w:t>
-      </w:r>
-      <w:r>
-        <w:rPr>
-          <w:sz w:val="28"/>
-          <w:szCs w:val="28"/>
-          <w:highlight w:val="yellow"/>
-        </w:rPr>
-        <w:t xml:space="preserve">, </w:t>
-      </w:r>
-      <w:r>
-        <w:rPr>
-          <w:sz w:val="28"/>
-          <w:szCs w:val="28"/>
-          <w:highlight w:val="magenta"/>
-        </w:rPr>
-        <w:t>расписание</w:t>
-      </w:r>
-      <w:r>
-        <w:rPr>
-          <w:sz w:val="28"/>
-          <w:szCs w:val="28"/>
-          <w:highlight w:val="yellow"/>
-        </w:rPr>
-        <w:t>.</w:t>
+        <w:t xml:space="preserve"> рабочая электронная почта, рабочий номер телефона.</w:t>
       </w:r>
     </w:p>
     <w:p>
@@ -1645,6 +1551,7 @@
           <w:szCs w:val="28"/>
           <w:highlight w:val="yellow"/>
         </w:rPr>
+        <w:lastRenderedPageBreak/>
         <w:t>Сопутствующие материалы</w:t>
       </w:r>
       <w:r>
@@ -1653,39 +1560,121 @@
           <w:szCs w:val="28"/>
           <w:highlight w:val="yellow"/>
         </w:rPr>
-        <w:t>. Атрибуты: название</w:t>
-      </w:r>
-      <w:r>
-        <w:rPr>
-          <w:sz w:val="28"/>
-          <w:szCs w:val="28"/>
-          <w:highlight w:val="yellow"/>
-        </w:rPr>
-        <w:t xml:space="preserve">, </w:t>
-      </w:r>
-      <w:r>
-        <w:rPr>
-          <w:sz w:val="28"/>
-          <w:szCs w:val="28"/>
-          <w:highlight w:val="magenta"/>
-        </w:rPr>
-        <w:t>количество</w:t>
-      </w:r>
-      <w:r>
-        <w:rPr>
-          <w:sz w:val="28"/>
-          <w:szCs w:val="28"/>
-          <w:highlight w:val="magenta"/>
-        </w:rPr>
-        <w:t xml:space="preserve"> (бъем, размер и т.д.)</w:t>
-      </w:r>
-      <w:r>
-        <w:rPr>
-          <w:sz w:val="28"/>
-          <w:szCs w:val="28"/>
-          <w:highlight w:val="yellow"/>
-        </w:rPr>
-        <w:t>.</w:t>
+        <w:t>. Атрибуты: название.</w:t>
+      </w:r>
+    </w:p>
+    <w:p>
+      <w:pPr>
+        <w:spacing w:after="0" w:line="240" w:lineRule="auto"/>
+        <w:jc w:val="both"/>
+        <w:rPr>
+          <w:sz w:val="28"/>
+          <w:szCs w:val="28"/>
+          <w:highlight w:val="yellow"/>
+        </w:rPr>
+      </w:pPr>
+    </w:p>
+    <w:p>
+      <w:pPr>
+        <w:spacing w:after="0" w:line="240" w:lineRule="auto"/>
+        <w:ind w:left="360" w:firstLine="348"/>
+        <w:jc w:val="both"/>
+        <w:rPr>
+          <w:sz w:val="28"/>
+          <w:szCs w:val="28"/>
+          <w:highlight w:val="yellow"/>
+        </w:rPr>
+      </w:pPr>
+      <w:r>
+        <w:rPr>
+          <w:sz w:val="28"/>
+          <w:szCs w:val="28"/>
+          <w:highlight w:val="yellow"/>
+        </w:rPr>
+        <w:t xml:space="preserve">Также </w:t>
+      </w:r>
+      <w:r>
+        <w:rPr>
+          <w:sz w:val="28"/>
+          <w:szCs w:val="28"/>
+          <w:highlight w:val="yellow"/>
+        </w:rPr>
+        <w:t xml:space="preserve">у связи </w:t>
+      </w:r>
+      <w:r>
+        <w:rPr>
+          <w:b/>
+          <w:sz w:val="28"/>
+          <w:szCs w:val="28"/>
+          <w:highlight w:val="yellow"/>
+        </w:rPr>
+        <w:t>Требуются материалы</w:t>
+      </w:r>
+      <w:r>
+        <w:rPr>
+          <w:sz w:val="28"/>
+          <w:szCs w:val="28"/>
+          <w:highlight w:val="yellow"/>
+        </w:rPr>
+        <w:t xml:space="preserve"> (между сущностями </w:t>
+      </w:r>
+      <w:r>
+        <w:rPr>
+          <w:b/>
+          <w:sz w:val="28"/>
+          <w:szCs w:val="28"/>
+          <w:highlight w:val="yellow"/>
+        </w:rPr>
+        <w:t>Тип теста</w:t>
+      </w:r>
+      <w:r>
+        <w:rPr>
+          <w:sz w:val="28"/>
+          <w:szCs w:val="28"/>
+          <w:highlight w:val="yellow"/>
+        </w:rPr>
+        <w:t xml:space="preserve"> и </w:t>
+      </w:r>
+      <w:r>
+        <w:rPr>
+          <w:b/>
+          <w:sz w:val="28"/>
+          <w:szCs w:val="28"/>
+          <w:highlight w:val="yellow"/>
+        </w:rPr>
+        <w:t>Материалы</w:t>
+      </w:r>
+      <w:r>
+        <w:rPr>
+          <w:sz w:val="28"/>
+          <w:szCs w:val="28"/>
+          <w:highlight w:val="yellow"/>
+        </w:rPr>
+        <w:t>)</w:t>
+      </w:r>
+      <w:r>
+        <w:rPr>
+          <w:sz w:val="28"/>
+          <w:szCs w:val="28"/>
+          <w:highlight w:val="yellow"/>
+        </w:rPr>
+        <w:t xml:space="preserve"> </w:t>
+      </w:r>
+      <w:r>
+        <w:rPr>
+          <w:sz w:val="28"/>
+          <w:szCs w:val="28"/>
+          <w:highlight w:val="yellow"/>
+        </w:rPr>
+        <w:t>были выделены следующие атрибуты</w:t>
+      </w:r>
+      <w:r>
+        <w:rPr>
+          <w:sz w:val="28"/>
+          <w:szCs w:val="28"/>
+          <w:highlight w:val="yellow"/>
+        </w:rPr>
+        <w:t>: количество и единицы измерения.</w:t>
       </w:r>
     </w:p>
     <w:p>
@@ -1832,7 +1821,7 @@
     </w:p>
     <w:p>
       <w:pPr>
-        <w:pStyle w:val="Caption"/>
+        <w:pStyle w:val="aa"/>
       </w:pPr>
       <w:bookmarkStart w:id="2" w:name="_Ref495660058"/>
       <w:r>
@@ -1878,7 +1867,7 @@
     </w:p>
     <w:p>
       <w:pPr>
-        <w:pStyle w:val="Heading2"/>
+        <w:pStyle w:val="2"/>
       </w:pPr>
       <w:bookmarkStart w:id="3" w:name="_Toc495659829"/>
       <w:r>
@@ -1888,7 +1877,7 @@
     </w:p>
     <w:p>
       <w:pPr>
-        <w:pStyle w:val="BodyTextIndent2"/>
+        <w:pStyle w:val="22"/>
         <w:spacing w:before="0"/>
       </w:pPr>
       <w:r>
@@ -1952,14 +1941,11 @@
           <w:highlight w:val="magenta"/>
         </w:rPr>
       </w:pPr>
-      <w:bookmarkStart w:id="4" w:name="_GoBack"/>
-      <w:bookmarkEnd w:id="4"/>
-      <w:r>
-        <w:rPr>
-          <w:sz w:val="28"/>
-          <w:highlight w:val="magenta"/>
-        </w:rPr>
-        <w:lastRenderedPageBreak/>
+      <w:r>
+        <w:rPr>
+          <w:sz w:val="28"/>
+          <w:highlight w:val="magenta"/>
+        </w:rPr>
         <w:t xml:space="preserve">получение списка </w:t>
       </w:r>
       <w:r>
@@ -1996,7 +1982,21 @@
           <w:sz w:val="28"/>
           <w:highlight w:val="magenta"/>
         </w:rPr>
-        <w:t>изменение должностных окладов и штатного расписания;</w:t>
+        <w:t>изменение должностн</w:t>
+      </w:r>
+      <w:r>
+        <w:rPr>
+          <w:sz w:val="28"/>
+          <w:highlight w:val="magenta"/>
+        </w:rPr>
+        <w:t>ых окладов</w:t>
+      </w:r>
+      <w:r>
+        <w:rPr>
+          <w:sz w:val="28"/>
+          <w:highlight w:val="magenta"/>
+        </w:rPr>
+        <w:t>;</w:t>
       </w:r>
     </w:p>
     <w:p>
@@ -2047,6 +2047,7 @@
           <w:sz w:val="28"/>
           <w:highlight w:val="magenta"/>
         </w:rPr>
+        <w:lastRenderedPageBreak/>
         <w:t xml:space="preserve">Руководитель </w:t>
       </w:r>
       <w:r>
@@ -2126,7 +2127,21 @@
           <w:sz w:val="28"/>
           <w:highlight w:val="magenta"/>
         </w:rPr>
-        <w:t>типом теста в данном департаменте</w:t>
+        <w:t>типом тест</w:t>
+      </w:r>
+      <w:r>
+        <w:rPr>
+          <w:sz w:val="28"/>
+          <w:highlight w:val="magenta"/>
+        </w:rPr>
+        <w:t>ов</w:t>
+      </w:r>
+      <w:r>
+        <w:rPr>
+          <w:sz w:val="28"/>
+          <w:highlight w:val="magenta"/>
+        </w:rPr>
+        <w:t xml:space="preserve"> в данном департаменте</w:t>
       </w:r>
       <w:r>
         <w:rPr>
@@ -2162,7 +2177,21 @@
           <w:sz w:val="28"/>
           <w:highlight w:val="magenta"/>
         </w:rPr>
-        <w:t xml:space="preserve"> проводят анализы</w:t>
+        <w:t xml:space="preserve"> </w:t>
+      </w:r>
+      <w:r>
+        <w:rPr>
+          <w:sz w:val="28"/>
+          <w:highlight w:val="magenta"/>
+        </w:rPr>
+        <w:t>собирают</w:t>
+      </w:r>
+      <w:r>
+        <w:rPr>
+          <w:sz w:val="28"/>
+          <w:highlight w:val="magenta"/>
+        </w:rPr>
+        <w:t xml:space="preserve"> анализы</w:t>
       </w:r>
       <w:r>
         <w:rPr>
@@ -2221,10 +2250,10 @@
           <w:highlight w:val="magenta"/>
         </w:rPr>
       </w:pPr>
-      <w:bookmarkStart w:id="5" w:name="_Toc487182956"/>
-      <w:bookmarkStart w:id="6" w:name="_Toc480541660"/>
-      <w:bookmarkStart w:id="7" w:name="_Toc468345736"/>
-      <w:bookmarkStart w:id="8" w:name="_Toc468345043"/>
+      <w:bookmarkStart w:id="4" w:name="_Toc487182956"/>
+      <w:bookmarkStart w:id="5" w:name="_Toc480541660"/>
+      <w:bookmarkStart w:id="6" w:name="_Toc468345736"/>
+      <w:bookmarkStart w:id="7" w:name="_Toc468345043"/>
       <w:r>
         <w:rPr>
           <w:sz w:val="28"/>
@@ -2233,10 +2262,10 @@
         <w:t>Бухгалтеры:</w:t>
       </w:r>
     </w:p>
+    <w:bookmarkEnd w:id="4"/>
     <w:bookmarkEnd w:id="5"/>
     <w:bookmarkEnd w:id="6"/>
     <w:bookmarkEnd w:id="7"/>
-    <w:bookmarkEnd w:id="8"/>
     <w:p>
       <w:pPr>
         <w:numPr>
@@ -2386,7 +2415,21 @@
           <w:sz w:val="28"/>
           <w:highlight w:val="magenta"/>
         </w:rPr>
-        <w:t>просмотр даных о типах исследований;</w:t>
+        <w:t>просмотр да</w:t>
+      </w:r>
+      <w:r>
+        <w:rPr>
+          <w:sz w:val="28"/>
+          <w:highlight w:val="magenta"/>
+        </w:rPr>
+        <w:t>н</w:t>
+      </w:r>
+      <w:r>
+        <w:rPr>
+          <w:sz w:val="28"/>
+          <w:highlight w:val="magenta"/>
+        </w:rPr>
+        <w:t>ных о типах исследований;</w:t>
       </w:r>
     </w:p>
     <w:p>
@@ -2408,19 +2451,34 @@
           <w:sz w:val="28"/>
           <w:highlight w:val="magenta"/>
         </w:rPr>
-        <w:t>изменение данных о проводящихся анализах (тестированиях)</w:t>
-      </w:r>
-      <w:r>
-        <w:rPr>
-          <w:sz w:val="28"/>
-          <w:highlight w:val="magenta"/>
-        </w:rPr>
-        <w:t>.</w:t>
-      </w:r>
-    </w:p>
-    <w:p>
-      <w:pPr>
-        <w:pStyle w:val="ListParagraph"/>
+        <w:t>добавление результатов тестирования;</w:t>
+      </w:r>
+    </w:p>
+    <w:p>
+      <w:pPr>
+        <w:numPr>
+          <w:ilvl w:val="0"/>
+          <w:numId w:val="5"/>
+        </w:numPr>
+        <w:spacing w:after="0" w:line="240" w:lineRule="auto"/>
+        <w:ind w:left="697" w:hanging="357"/>
+        <w:jc w:val="both"/>
+        <w:rPr>
+          <w:sz w:val="28"/>
+          <w:highlight w:val="magenta"/>
+        </w:rPr>
+      </w:pPr>
+      <w:r>
+        <w:rPr>
+          <w:sz w:val="28"/>
+          <w:highlight w:val="magenta"/>
+        </w:rPr>
+        <w:t>назначение дополнительных тестирований.</w:t>
+      </w:r>
+    </w:p>
+    <w:p>
+      <w:pPr>
+        <w:pStyle w:val="ab"/>
         <w:numPr>
           <w:ilvl w:val="0"/>
           <w:numId w:val="4"/>
@@ -2437,14 +2495,21 @@
           <w:sz w:val="28"/>
           <w:highlight w:val="magenta"/>
         </w:rPr>
-        <w:t>Сотрудники отвечающие за снабжение</w:t>
-      </w:r>
-      <w:r>
-        <w:rPr>
-          <w:sz w:val="28"/>
-          <w:highlight w:val="magenta"/>
-        </w:rPr>
-        <w:t>:</w:t>
+        <w:t>Сотрудники</w:t>
+      </w:r>
+      <w:r>
+        <w:rPr>
+          <w:sz w:val="28"/>
+          <w:highlight w:val="magenta"/>
+        </w:rPr>
+        <w:t>,</w:t>
+      </w:r>
+      <w:r>
+        <w:rPr>
+          <w:sz w:val="28"/>
+          <w:highlight w:val="magenta"/>
+        </w:rPr>
+        <w:t xml:space="preserve"> отвечающие за снабжение:</w:t>
       </w:r>
     </w:p>
     <w:p>
@@ -2466,35 +2531,7 @@
           <w:sz w:val="28"/>
           <w:highlight w:val="magenta"/>
         </w:rPr>
-        <w:t>просмотр данных</w:t>
-      </w:r>
-      <w:r>
-        <w:rPr>
-          <w:sz w:val="28"/>
-          <w:highlight w:val="magenta"/>
-        </w:rPr>
-        <w:t xml:space="preserve"> о</w:t>
-      </w:r>
-      <w:r>
-        <w:rPr>
-          <w:sz w:val="28"/>
-          <w:highlight w:val="magenta"/>
-        </w:rPr>
-        <w:t xml:space="preserve"> </w:t>
-      </w:r>
-      <w:r>
-        <w:rPr>
-          <w:sz w:val="28"/>
-          <w:highlight w:val="magenta"/>
-        </w:rPr>
-        <w:t>типах исследований</w:t>
-      </w:r>
-      <w:r>
-        <w:rPr>
-          <w:sz w:val="28"/>
-          <w:highlight w:val="magenta"/>
-        </w:rPr>
-        <w:t>;</w:t>
+        <w:t>просмотр данных о типах исследований;</w:t>
       </w:r>
     </w:p>
     <w:p>
@@ -2523,7 +2560,72 @@
           <w:sz w:val="28"/>
           <w:highlight w:val="magenta"/>
         </w:rPr>
-        <w:t>сопутсвующих материалах.</w:t>
+        <w:t>сопутствующих</w:t>
+      </w:r>
+      <w:r>
+        <w:rPr>
+          <w:sz w:val="28"/>
+          <w:highlight w:val="magenta"/>
+        </w:rPr>
+        <w:t xml:space="preserve"> материалах.</w:t>
+      </w:r>
+    </w:p>
+    <w:p>
+      <w:pPr>
+        <w:pStyle w:val="ab"/>
+        <w:numPr>
+          <w:ilvl w:val="0"/>
+          <w:numId w:val="4"/>
+        </w:numPr>
+        <w:spacing w:after="0" w:line="240" w:lineRule="auto"/>
+        <w:jc w:val="both"/>
+        <w:rPr>
+          <w:sz w:val="28"/>
+          <w:highlight w:val="magenta"/>
+        </w:rPr>
+      </w:pPr>
+      <w:r>
+        <w:rPr>
+          <w:sz w:val="28"/>
+          <w:highlight w:val="magenta"/>
+        </w:rPr>
+        <w:t>Клиенты:</w:t>
+      </w:r>
+    </w:p>
+    <w:p>
+      <w:pPr>
+        <w:pStyle w:val="ab"/>
+        <w:numPr>
+          <w:ilvl w:val="0"/>
+          <w:numId w:val="5"/>
+        </w:numPr>
+        <w:tabs>
+          <w:tab w:val="clear" w:pos="360"/>
+          <w:tab w:val="num" w:pos="720"/>
+        </w:tabs>
+        <w:spacing w:after="0" w:line="240" w:lineRule="auto"/>
+        <w:ind w:left="720"/>
+        <w:jc w:val="both"/>
+        <w:rPr>
+          <w:sz w:val="28"/>
+          <w:highlight w:val="magenta"/>
+        </w:rPr>
+      </w:pPr>
+      <w:r>
+        <w:rPr>
+          <w:sz w:val="28"/>
+          <w:highlight w:val="magenta"/>
+        </w:rPr>
+        <w:t>получение выписки о результатах тестирования.</w:t>
+      </w:r>
+      <w:bookmarkStart w:id="8" w:name="_GoBack"/>
+      <w:bookmarkEnd w:id="8"/>
+      <w:r>
+        <w:rPr>
+          <w:sz w:val="28"/>
+          <w:highlight w:val="magenta"/>
+        </w:rPr>
+        <w:t xml:space="preserve"> </w:t>
       </w:r>
     </w:p>
     <w:p>
@@ -2550,7 +2652,7 @@
 </file>
 
 <file path=word/endnotes.xml><?xml version="1.0" encoding="utf-8"?>
-<w:endnotes xmlns:wpc="http://schemas.microsoft.com/office/word/2010/wordprocessingCanvas" xmlns:cx="http://schemas.microsoft.com/office/drawing/2014/chartex" xmlns:cx1="http://schemas.microsoft.com/office/drawing/2015/9/8/chartex" xmlns:mc="http://schemas.openxmlformats.org/markup-compatibility/2006" xmlns:o="urn:schemas-microsoft-com:office:office" xmlns:r="http://schemas.openxmlformats.org/officeDocument/2006/relationships" xmlns:m="http://schemas.openxmlformats.org/officeDocument/2006/math" xmlns:v="urn:schemas-microsoft-com:vml" xmlns:wp14="http://schemas.microsoft.com/office/word/2010/wordprocessingDrawing" xmlns:wp="http://schemas.openxmlformats.org/drawingml/2006/wordprocessingDrawing" xmlns:w10="urn:schemas-microsoft-com:office:word" xmlns:w="http://schemas.openxmlformats.org/wordprocessingml/2006/main" xmlns:w14="http://schemas.microsoft.com/office/word/2010/wordml" xmlns:w15="http://schemas.microsoft.com/office/word/2012/wordml" xmlns:w16se="http://schemas.microsoft.com/office/word/2015/wordml/symex" xmlns:wpg="http://schemas.microsoft.com/office/word/2010/wordprocessingGroup" xmlns:wpi="http://schemas.microsoft.com/office/word/2010/wordprocessingInk" xmlns:wne="http://schemas.microsoft.com/office/word/2006/wordml" xmlns:wps="http://schemas.microsoft.com/office/word/2010/wordprocessingShape" mc:Ignorable="w14 w15 w16se wp14">
+<w:endnotes xmlns:wpc="http://schemas.microsoft.com/office/word/2010/wordprocessingCanvas" xmlns:cx="http://schemas.microsoft.com/office/drawing/2014/chartex" xmlns:cx1="http://schemas.microsoft.com/office/drawing/2015/9/8/chartex" xmlns:cx2="http://schemas.microsoft.com/office/drawing/2015/10/21/chartex" xmlns:cx3="http://schemas.microsoft.com/office/drawing/2016/5/9/chartex" xmlns:cx4="http://schemas.microsoft.com/office/drawing/2016/5/10/chartex" xmlns:cx5="http://schemas.microsoft.com/office/drawing/2016/5/11/chartex" xmlns:cx6="http://schemas.microsoft.com/office/drawing/2016/5/12/chartex" xmlns:cx7="http://schemas.microsoft.com/office/drawing/2016/5/13/chartex" xmlns:cx8="http://schemas.microsoft.com/office/drawing/2016/5/14/chartex" xmlns:mc="http://schemas.openxmlformats.org/markup-compatibility/2006" xmlns:aink="http://schemas.microsoft.com/office/drawing/2016/ink" xmlns:am3d="http://schemas.microsoft.com/office/drawing/2017/model3d" xmlns:o="urn:schemas-microsoft-com:office:office" xmlns:r="http://schemas.openxmlformats.org/officeDocument/2006/relationships" xmlns:m="http://schemas.openxmlformats.org/officeDocument/2006/math" xmlns:v="urn:schemas-microsoft-com:vml" xmlns:wp14="http://schemas.microsoft.com/office/word/2010/wordprocessingDrawing" xmlns:wp="http://schemas.openxmlformats.org/drawingml/2006/wordprocessingDrawing" xmlns:w10="urn:schemas-microsoft-com:office:word" xmlns:w="http://schemas.openxmlformats.org/wordprocessingml/2006/main" xmlns:w14="http://schemas.microsoft.com/office/word/2010/wordml" xmlns:w15="http://schemas.microsoft.com/office/word/2012/wordml" xmlns:w16cid="http://schemas.microsoft.com/office/word/2016/wordml/cid" xmlns:w16se="http://schemas.microsoft.com/office/word/2015/wordml/symex" xmlns:wpg="http://schemas.microsoft.com/office/word/2010/wordprocessingGroup" xmlns:wpi="http://schemas.microsoft.com/office/word/2010/wordprocessingInk" xmlns:wne="http://schemas.microsoft.com/office/word/2006/wordml" xmlns:wps="http://schemas.microsoft.com/office/word/2010/wordprocessingShape" mc:Ignorable="w14 w15 w16se w16cid wp14">
   <w:endnote w:type="separator" w:id="-1">
     <w:p>
       <w:pPr>
@@ -2575,7 +2677,7 @@
 </file>
 
 <file path=word/footer1.xml><?xml version="1.0" encoding="utf-8"?>
-<w:ftr xmlns:wpc="http://schemas.microsoft.com/office/word/2010/wordprocessingCanvas" xmlns:cx="http://schemas.microsoft.com/office/drawing/2014/chartex" xmlns:cx1="http://schemas.microsoft.com/office/drawing/2015/9/8/chartex" xmlns:mc="http://schemas.openxmlformats.org/markup-compatibility/2006" xmlns:o="urn:schemas-microsoft-com:office:office" xmlns:r="http://schemas.openxmlformats.org/officeDocument/2006/relationships" xmlns:m="http://schemas.openxmlformats.org/officeDocument/2006/math" xmlns:v="urn:schemas-microsoft-com:vml" xmlns:wp14="http://schemas.microsoft.com/office/word/2010/wordprocessingDrawing" xmlns:wp="http://schemas.openxmlformats.org/drawingml/2006/wordprocessingDrawing" xmlns:w10="urn:schemas-microsoft-com:office:word" xmlns:w="http://schemas.openxmlformats.org/wordprocessingml/2006/main" xmlns:w14="http://schemas.microsoft.com/office/word/2010/wordml" xmlns:w15="http://schemas.microsoft.com/office/word/2012/wordml" xmlns:w16se="http://schemas.microsoft.com/office/word/2015/wordml/symex" xmlns:wpg="http://schemas.microsoft.com/office/word/2010/wordprocessingGroup" xmlns:wpi="http://schemas.microsoft.com/office/word/2010/wordprocessingInk" xmlns:wne="http://schemas.microsoft.com/office/word/2006/wordml" xmlns:wps="http://schemas.microsoft.com/office/word/2010/wordprocessingShape" mc:Ignorable="w14 w15 w16se wp14">
+<w:ftr xmlns:wpc="http://schemas.microsoft.com/office/word/2010/wordprocessingCanvas" xmlns:cx="http://schemas.microsoft.com/office/drawing/2014/chartex" xmlns:cx1="http://schemas.microsoft.com/office/drawing/2015/9/8/chartex" xmlns:cx2="http://schemas.microsoft.com/office/drawing/2015/10/21/chartex" xmlns:cx3="http://schemas.microsoft.com/office/drawing/2016/5/9/chartex" xmlns:cx4="http://schemas.microsoft.com/office/drawing/2016/5/10/chartex" xmlns:cx5="http://schemas.microsoft.com/office/drawing/2016/5/11/chartex" xmlns:cx6="http://schemas.microsoft.com/office/drawing/2016/5/12/chartex" xmlns:cx7="http://schemas.microsoft.com/office/drawing/2016/5/13/chartex" xmlns:cx8="http://schemas.microsoft.com/office/drawing/2016/5/14/chartex" xmlns:mc="http://schemas.openxmlformats.org/markup-compatibility/2006" xmlns:aink="http://schemas.microsoft.com/office/drawing/2016/ink" xmlns:am3d="http://schemas.microsoft.com/office/drawing/2017/model3d" xmlns:o="urn:schemas-microsoft-com:office:office" xmlns:r="http://schemas.openxmlformats.org/officeDocument/2006/relationships" xmlns:m="http://schemas.openxmlformats.org/officeDocument/2006/math" xmlns:v="urn:schemas-microsoft-com:vml" xmlns:wp14="http://schemas.microsoft.com/office/word/2010/wordprocessingDrawing" xmlns:wp="http://schemas.openxmlformats.org/drawingml/2006/wordprocessingDrawing" xmlns:w10="urn:schemas-microsoft-com:office:word" xmlns:w="http://schemas.openxmlformats.org/wordprocessingml/2006/main" xmlns:w14="http://schemas.microsoft.com/office/word/2010/wordml" xmlns:w15="http://schemas.microsoft.com/office/word/2012/wordml" xmlns:w16cid="http://schemas.microsoft.com/office/word/2016/wordml/cid" xmlns:w16se="http://schemas.microsoft.com/office/word/2015/wordml/symex" xmlns:wpg="http://schemas.microsoft.com/office/word/2010/wordprocessingGroup" xmlns:wpi="http://schemas.microsoft.com/office/word/2010/wordprocessingInk" xmlns:wne="http://schemas.microsoft.com/office/word/2006/wordml" xmlns:wps="http://schemas.microsoft.com/office/word/2010/wordprocessingShape" mc:Ignorable="w14 w15 w16se w16cid wp14">
   <w:sdt>
     <w:sdtPr>
       <w:id w:val="-520705480"/>
@@ -2588,7 +2690,7 @@
     <w:sdtContent>
       <w:p>
         <w:pPr>
-          <w:pStyle w:val="Footer"/>
+          <w:pStyle w:val="a6"/>
           <w:jc w:val="center"/>
         </w:pPr>
         <w:r>
@@ -2604,7 +2706,7 @@
           <w:rPr>
             <w:noProof/>
           </w:rPr>
-          <w:t>4</w:t>
+          <w:t>5</w:t>
         </w:r>
         <w:r>
           <w:fldChar w:fldCharType="end"/>
@@ -2614,17 +2716,17 @@
   </w:sdt>
   <w:p>
     <w:pPr>
-      <w:pStyle w:val="Footer"/>
+      <w:pStyle w:val="a6"/>
     </w:pPr>
   </w:p>
 </w:ftr>
 </file>
 
 <file path=word/footer2.xml><?xml version="1.0" encoding="utf-8"?>
-<w:ftr xmlns:wpc="http://schemas.microsoft.com/office/word/2010/wordprocessingCanvas" xmlns:cx="http://schemas.microsoft.com/office/drawing/2014/chartex" xmlns:cx1="http://schemas.microsoft.com/office/drawing/2015/9/8/chartex" xmlns:mc="http://schemas.openxmlformats.org/markup-compatibility/2006" xmlns:o="urn:schemas-microsoft-com:office:office" xmlns:r="http://schemas.openxmlformats.org/officeDocument/2006/relationships" xmlns:m="http://schemas.openxmlformats.org/officeDocument/2006/math" xmlns:v="urn:schemas-microsoft-com:vml" xmlns:wp14="http://schemas.microsoft.com/office/word/2010/wordprocessingDrawing" xmlns:wp="http://schemas.openxmlformats.org/drawingml/2006/wordprocessingDrawing" xmlns:w10="urn:schemas-microsoft-com:office:word" xmlns:w="http://schemas.openxmlformats.org/wordprocessingml/2006/main" xmlns:w14="http://schemas.microsoft.com/office/word/2010/wordml" xmlns:w15="http://schemas.microsoft.com/office/word/2012/wordml" xmlns:w16se="http://schemas.microsoft.com/office/word/2015/wordml/symex" xmlns:wpg="http://schemas.microsoft.com/office/word/2010/wordprocessingGroup" xmlns:wpi="http://schemas.microsoft.com/office/word/2010/wordprocessingInk" xmlns:wne="http://schemas.microsoft.com/office/word/2006/wordml" xmlns:wps="http://schemas.microsoft.com/office/word/2010/wordprocessingShape" mc:Ignorable="w14 w15 w16se wp14">
+<w:ftr xmlns:wpc="http://schemas.microsoft.com/office/word/2010/wordprocessingCanvas" xmlns:cx="http://schemas.microsoft.com/office/drawing/2014/chartex" xmlns:cx1="http://schemas.microsoft.com/office/drawing/2015/9/8/chartex" xmlns:cx2="http://schemas.microsoft.com/office/drawing/2015/10/21/chartex" xmlns:cx3="http://schemas.microsoft.com/office/drawing/2016/5/9/chartex" xmlns:cx4="http://schemas.microsoft.com/office/drawing/2016/5/10/chartex" xmlns:cx5="http://schemas.microsoft.com/office/drawing/2016/5/11/chartex" xmlns:cx6="http://schemas.microsoft.com/office/drawing/2016/5/12/chartex" xmlns:cx7="http://schemas.microsoft.com/office/drawing/2016/5/13/chartex" xmlns:cx8="http://schemas.microsoft.com/office/drawing/2016/5/14/chartex" xmlns:mc="http://schemas.openxmlformats.org/markup-compatibility/2006" xmlns:aink="http://schemas.microsoft.com/office/drawing/2016/ink" xmlns:am3d="http://schemas.microsoft.com/office/drawing/2017/model3d" xmlns:o="urn:schemas-microsoft-com:office:office" xmlns:r="http://schemas.openxmlformats.org/officeDocument/2006/relationships" xmlns:m="http://schemas.openxmlformats.org/officeDocument/2006/math" xmlns:v="urn:schemas-microsoft-com:vml" xmlns:wp14="http://schemas.microsoft.com/office/word/2010/wordprocessingDrawing" xmlns:wp="http://schemas.openxmlformats.org/drawingml/2006/wordprocessingDrawing" xmlns:w10="urn:schemas-microsoft-com:office:word" xmlns:w="http://schemas.openxmlformats.org/wordprocessingml/2006/main" xmlns:w14="http://schemas.microsoft.com/office/word/2010/wordml" xmlns:w15="http://schemas.microsoft.com/office/word/2012/wordml" xmlns:w16cid="http://schemas.microsoft.com/office/word/2016/wordml/cid" xmlns:w16se="http://schemas.microsoft.com/office/word/2015/wordml/symex" xmlns:wpg="http://schemas.microsoft.com/office/word/2010/wordprocessingGroup" xmlns:wpi="http://schemas.microsoft.com/office/word/2010/wordprocessingInk" xmlns:wne="http://schemas.microsoft.com/office/word/2006/wordml" xmlns:wps="http://schemas.microsoft.com/office/word/2010/wordprocessingShape" mc:Ignorable="w14 w15 w16se w16cid wp14">
   <w:p>
     <w:pPr>
-      <w:pStyle w:val="Footer"/>
+      <w:pStyle w:val="a6"/>
       <w:jc w:val="center"/>
     </w:pPr>
     <w:r>
@@ -2635,7 +2737,7 @@
 </file>
 
 <file path=word/footnotes.xml><?xml version="1.0" encoding="utf-8"?>
-<w:footnotes xmlns:wpc="http://schemas.microsoft.com/office/word/2010/wordprocessingCanvas" xmlns:cx="http://schemas.microsoft.com/office/drawing/2014/chartex" xmlns:cx1="http://schemas.microsoft.com/office/drawing/2015/9/8/chartex" xmlns:mc="http://schemas.openxmlformats.org/markup-compatibility/2006" xmlns:o="urn:schemas-microsoft-com:office:office" xmlns:r="http://schemas.openxmlformats.org/officeDocument/2006/relationships" xmlns:m="http://schemas.openxmlformats.org/officeDocument/2006/math" xmlns:v="urn:schemas-microsoft-com:vml" xmlns:wp14="http://schemas.microsoft.com/office/word/2010/wordprocessingDrawing" xmlns:wp="http://schemas.openxmlformats.org/drawingml/2006/wordprocessingDrawing" xmlns:w10="urn:schemas-microsoft-com:office:word" xmlns:w="http://schemas.openxmlformats.org/wordprocessingml/2006/main" xmlns:w14="http://schemas.microsoft.com/office/word/2010/wordml" xmlns:w15="http://schemas.microsoft.com/office/word/2012/wordml" xmlns:w16se="http://schemas.microsoft.com/office/word/2015/wordml/symex" xmlns:wpg="http://schemas.microsoft.com/office/word/2010/wordprocessingGroup" xmlns:wpi="http://schemas.microsoft.com/office/word/2010/wordprocessingInk" xmlns:wne="http://schemas.microsoft.com/office/word/2006/wordml" xmlns:wps="http://schemas.microsoft.com/office/word/2010/wordprocessingShape" mc:Ignorable="w14 w15 w16se wp14">
+<w:footnotes xmlns:wpc="http://schemas.microsoft.com/office/word/2010/wordprocessingCanvas" xmlns:cx="http://schemas.microsoft.com/office/drawing/2014/chartex" xmlns:cx1="http://schemas.microsoft.com/office/drawing/2015/9/8/chartex" xmlns:cx2="http://schemas.microsoft.com/office/drawing/2015/10/21/chartex" xmlns:cx3="http://schemas.microsoft.com/office/drawing/2016/5/9/chartex" xmlns:cx4="http://schemas.microsoft.com/office/drawing/2016/5/10/chartex" xmlns:cx5="http://schemas.microsoft.com/office/drawing/2016/5/11/chartex" xmlns:cx6="http://schemas.microsoft.com/office/drawing/2016/5/12/chartex" xmlns:cx7="http://schemas.microsoft.com/office/drawing/2016/5/13/chartex" xmlns:cx8="http://schemas.microsoft.com/office/drawing/2016/5/14/chartex" xmlns:mc="http://schemas.openxmlformats.org/markup-compatibility/2006" xmlns:aink="http://schemas.microsoft.com/office/drawing/2016/ink" xmlns:am3d="http://schemas.microsoft.com/office/drawing/2017/model3d" xmlns:o="urn:schemas-microsoft-com:office:office" xmlns:r="http://schemas.openxmlformats.org/officeDocument/2006/relationships" xmlns:m="http://schemas.openxmlformats.org/officeDocument/2006/math" xmlns:v="urn:schemas-microsoft-com:vml" xmlns:wp14="http://schemas.microsoft.com/office/word/2010/wordprocessingDrawing" xmlns:wp="http://schemas.openxmlformats.org/drawingml/2006/wordprocessingDrawing" xmlns:w10="urn:schemas-microsoft-com:office:word" xmlns:w="http://schemas.openxmlformats.org/wordprocessingml/2006/main" xmlns:w14="http://schemas.microsoft.com/office/word/2010/wordml" xmlns:w15="http://schemas.microsoft.com/office/word/2012/wordml" xmlns:w16cid="http://schemas.microsoft.com/office/word/2016/wordml/cid" xmlns:w16se="http://schemas.microsoft.com/office/word/2015/wordml/symex" xmlns:wpg="http://schemas.microsoft.com/office/word/2010/wordprocessingGroup" xmlns:wpi="http://schemas.microsoft.com/office/word/2010/wordprocessingInk" xmlns:wne="http://schemas.microsoft.com/office/word/2006/wordml" xmlns:wps="http://schemas.microsoft.com/office/word/2010/wordprocessingShape" mc:Ignorable="w14 w15 w16se w16cid wp14">
   <w:footnote w:type="separator" w:id="-1">
     <w:p>
       <w:pPr>
@@ -2660,7 +2762,7 @@
 </file>
 
 <file path=word/numbering.xml><?xml version="1.0" encoding="utf-8"?>
-<w:numbering xmlns:wpc="http://schemas.microsoft.com/office/word/2010/wordprocessingCanvas" xmlns:cx="http://schemas.microsoft.com/office/drawing/2014/chartex" xmlns:cx1="http://schemas.microsoft.com/office/drawing/2015/9/8/chartex" xmlns:mc="http://schemas.openxmlformats.org/markup-compatibility/2006" xmlns:o="urn:schemas-microsoft-com:office:office" xmlns:r="http://schemas.openxmlformats.org/officeDocument/2006/relationships" xmlns:m="http://schemas.openxmlformats.org/officeDocument/2006/math" xmlns:v="urn:schemas-microsoft-com:vml" xmlns:wp14="http://schemas.microsoft.com/office/word/2010/wordprocessingDrawing" xmlns:wp="http://schemas.openxmlformats.org/drawingml/2006/wordprocessingDrawing" xmlns:w10="urn:schemas-microsoft-com:office:word" xmlns:w="http://schemas.openxmlformats.org/wordprocessingml/2006/main" xmlns:w14="http://schemas.microsoft.com/office/word/2010/wordml" xmlns:w15="http://schemas.microsoft.com/office/word/2012/wordml" xmlns:w16se="http://schemas.microsoft.com/office/word/2015/wordml/symex" xmlns:wpg="http://schemas.microsoft.com/office/word/2010/wordprocessingGroup" xmlns:wpi="http://schemas.microsoft.com/office/word/2010/wordprocessingInk" xmlns:wne="http://schemas.microsoft.com/office/word/2006/wordml" xmlns:wps="http://schemas.microsoft.com/office/word/2010/wordprocessingShape" mc:Ignorable="w14 w15 w16se wp14">
+<w:numbering xmlns:wpc="http://schemas.microsoft.com/office/word/2010/wordprocessingCanvas" xmlns:cx="http://schemas.microsoft.com/office/drawing/2014/chartex" xmlns:cx1="http://schemas.microsoft.com/office/drawing/2015/9/8/chartex" xmlns:cx2="http://schemas.microsoft.com/office/drawing/2015/10/21/chartex" xmlns:cx3="http://schemas.microsoft.com/office/drawing/2016/5/9/chartex" xmlns:cx4="http://schemas.microsoft.com/office/drawing/2016/5/10/chartex" xmlns:cx5="http://schemas.microsoft.com/office/drawing/2016/5/11/chartex" xmlns:cx6="http://schemas.microsoft.com/office/drawing/2016/5/12/chartex" xmlns:cx7="http://schemas.microsoft.com/office/drawing/2016/5/13/chartex" xmlns:cx8="http://schemas.microsoft.com/office/drawing/2016/5/14/chartex" xmlns:mc="http://schemas.openxmlformats.org/markup-compatibility/2006" xmlns:aink="http://schemas.microsoft.com/office/drawing/2016/ink" xmlns:am3d="http://schemas.microsoft.com/office/drawing/2017/model3d" xmlns:o="urn:schemas-microsoft-com:office:office" xmlns:r="http://schemas.openxmlformats.org/officeDocument/2006/relationships" xmlns:m="http://schemas.openxmlformats.org/officeDocument/2006/math" xmlns:v="urn:schemas-microsoft-com:vml" xmlns:wp14="http://schemas.microsoft.com/office/word/2010/wordprocessingDrawing" xmlns:wp="http://schemas.openxmlformats.org/drawingml/2006/wordprocessingDrawing" xmlns:w10="urn:schemas-microsoft-com:office:word" xmlns:w="http://schemas.openxmlformats.org/wordprocessingml/2006/main" xmlns:w14="http://schemas.microsoft.com/office/word/2010/wordml" xmlns:w15="http://schemas.microsoft.com/office/word/2012/wordml" xmlns:w16cid="http://schemas.microsoft.com/office/word/2016/wordml/cid" xmlns:w16se="http://schemas.microsoft.com/office/word/2015/wordml/symex" xmlns:wpg="http://schemas.microsoft.com/office/word/2010/wordprocessingGroup" xmlns:wpi="http://schemas.microsoft.com/office/word/2010/wordprocessingInk" xmlns:wne="http://schemas.microsoft.com/office/word/2006/wordml" xmlns:wps="http://schemas.microsoft.com/office/word/2010/wordprocessingShape" mc:Ignorable="w14 w15 w16se w16cid wp14">
   <w:abstractNum w:abstractNumId="0" w15:restartNumberingAfterBreak="0">
     <w:nsid w:val="0745004E"/>
     <w:multiLevelType w:val="hybridMultilevel"/>
@@ -3085,7 +3187,7 @@
 </file>
 
 <file path=word/styles.xml><?xml version="1.0" encoding="utf-8"?>
-<w:styles xmlns:mc="http://schemas.openxmlformats.org/markup-compatibility/2006" xmlns:r="http://schemas.openxmlformats.org/officeDocument/2006/relationships" xmlns:w="http://schemas.openxmlformats.org/wordprocessingml/2006/main" xmlns:w14="http://schemas.microsoft.com/office/word/2010/wordml" xmlns:w15="http://schemas.microsoft.com/office/word/2012/wordml" xmlns:w16se="http://schemas.microsoft.com/office/word/2015/wordml/symex" mc:Ignorable="w14 w15 w16se">
+<w:styles xmlns:mc="http://schemas.openxmlformats.org/markup-compatibility/2006" xmlns:r="http://schemas.openxmlformats.org/officeDocument/2006/relationships" xmlns:w="http://schemas.openxmlformats.org/wordprocessingml/2006/main" xmlns:w14="http://schemas.microsoft.com/office/word/2010/wordml" xmlns:w15="http://schemas.microsoft.com/office/word/2012/wordml" xmlns:w16cid="http://schemas.microsoft.com/office/word/2016/wordml/cid" xmlns:w16se="http://schemas.microsoft.com/office/word/2015/wordml/symex" mc:Ignorable="w14 w15 w16se w16cid">
   <w:docDefaults>
     <w:rPrDefault>
       <w:rPr>
@@ -3101,7 +3203,7 @@
       </w:pPr>
     </w:pPrDefault>
   </w:docDefaults>
-  <w:latentStyles w:defLockedState="0" w:defUIPriority="99" w:defSemiHidden="0" w:defUnhideWhenUsed="0" w:defQFormat="0" w:count="371">
+  <w:latentStyles w:defLockedState="0" w:defUIPriority="99" w:defSemiHidden="0" w:defUnhideWhenUsed="0" w:defQFormat="0" w:count="375">
     <w:lsdException w:name="Normal" w:uiPriority="0" w:qFormat="1"/>
     <w:lsdException w:name="heading 1" w:uiPriority="9" w:qFormat="1"/>
     <w:lsdException w:name="heading 2" w:semiHidden="1" w:uiPriority="9" w:unhideWhenUsed="1" w:qFormat="1"/>
@@ -3207,7 +3309,6 @@
     <w:lsdException w:name="HTML Sample" w:semiHidden="1" w:unhideWhenUsed="1"/>
     <w:lsdException w:name="HTML Typewriter" w:semiHidden="1" w:unhideWhenUsed="1"/>
     <w:lsdException w:name="HTML Variable" w:semiHidden="1" w:unhideWhenUsed="1"/>
-    <w:lsdException w:name="Normal Table" w:semiHidden="1" w:unhideWhenUsed="1"/>
     <w:lsdException w:name="annotation subject" w:semiHidden="1" w:unhideWhenUsed="1"/>
     <w:lsdException w:name="No List" w:semiHidden="1" w:unhideWhenUsed="1"/>
     <w:lsdException w:name="Outline List 1" w:semiHidden="1" w:unhideWhenUsed="1"/>
@@ -3251,10 +3352,8 @@
     <w:lsdException w:name="Table Elegant" w:semiHidden="1" w:unhideWhenUsed="1"/>
     <w:lsdException w:name="Table Professional" w:semiHidden="1" w:unhideWhenUsed="1"/>
     <w:lsdException w:name="Table Subtle 1" w:semiHidden="1" w:unhideWhenUsed="1"/>
-    <w:lsdException w:name="Table Subtle 2" w:semiHidden="1" w:unhideWhenUsed="1"/>
     <w:lsdException w:name="Table Web 1" w:semiHidden="1" w:unhideWhenUsed="1"/>
     <w:lsdException w:name="Table Web 2" w:semiHidden="1" w:unhideWhenUsed="1"/>
-    <w:lsdException w:name="Table Web 3" w:semiHidden="1" w:unhideWhenUsed="1"/>
     <w:lsdException w:name="Balloon Text" w:semiHidden="1" w:unhideWhenUsed="1"/>
     <w:lsdException w:name="Table Grid" w:uiPriority="39"/>
     <w:lsdException w:name="Table Theme" w:semiHidden="1" w:unhideWhenUsed="1"/>
@@ -3473,17 +3572,21 @@
     <w:lsdException w:name="List Table 5 Dark Accent 6" w:uiPriority="50"/>
     <w:lsdException w:name="List Table 6 Colorful Accent 6" w:uiPriority="51"/>
     <w:lsdException w:name="List Table 7 Colorful Accent 6" w:uiPriority="52"/>
+    <w:lsdException w:name="Mention" w:semiHidden="1" w:unhideWhenUsed="1"/>
+    <w:lsdException w:name="Smart Hyperlink" w:semiHidden="1" w:unhideWhenUsed="1"/>
+    <w:lsdException w:name="Hashtag" w:semiHidden="1" w:unhideWhenUsed="1"/>
+    <w:lsdException w:name="Unresolved Mention" w:semiHidden="1" w:unhideWhenUsed="1"/>
   </w:latentStyles>
-  <w:style w:type="paragraph" w:default="1" w:styleId="Normal">
+  <w:style w:type="paragraph" w:default="1" w:styleId="a">
     <w:name w:val="Normal"/>
     <w:qFormat/>
     <w:rsid w:val="008D2CE9"/>
   </w:style>
-  <w:style w:type="paragraph" w:styleId="Heading1">
+  <w:style w:type="paragraph" w:styleId="1">
     <w:name w:val="heading 1"/>
-    <w:basedOn w:val="Normal"/>
-    <w:next w:val="Normal"/>
-    <w:link w:val="Heading1Char"/>
+    <w:basedOn w:val="a"/>
+    <w:next w:val="a"/>
+    <w:link w:val="10"/>
     <w:uiPriority w:val="9"/>
     <w:qFormat/>
     <w:rsid w:val="008D2CE9"/>
@@ -3500,11 +3603,11 @@
       <w:szCs w:val="32"/>
     </w:rPr>
   </w:style>
-  <w:style w:type="paragraph" w:styleId="Heading2">
+  <w:style w:type="paragraph" w:styleId="2">
     <w:name w:val="heading 2"/>
-    <w:basedOn w:val="Normal"/>
-    <w:next w:val="Normal"/>
-    <w:link w:val="Heading2Char"/>
+    <w:basedOn w:val="a"/>
+    <w:next w:val="a"/>
+    <w:link w:val="20"/>
     <w:uiPriority w:val="9"/>
     <w:unhideWhenUsed/>
     <w:qFormat/>
@@ -3522,13 +3625,13 @@
       <w:szCs w:val="26"/>
     </w:rPr>
   </w:style>
-  <w:style w:type="character" w:default="1" w:styleId="DefaultParagraphFont">
+  <w:style w:type="character" w:default="1" w:styleId="a0">
     <w:name w:val="Default Paragraph Font"/>
     <w:uiPriority w:val="1"/>
     <w:semiHidden/>
     <w:unhideWhenUsed/>
   </w:style>
-  <w:style w:type="table" w:default="1" w:styleId="TableNormal">
+  <w:style w:type="table" w:default="1" w:styleId="a1">
     <w:name w:val="Normal Table"/>
     <w:uiPriority w:val="99"/>
     <w:semiHidden/>
@@ -3543,24 +3646,24 @@
       </w:tblCellMar>
     </w:tblPr>
   </w:style>
-  <w:style w:type="numbering" w:default="1" w:styleId="NoList">
+  <w:style w:type="numbering" w:default="1" w:styleId="a2">
     <w:name w:val="No List"/>
     <w:uiPriority w:val="99"/>
     <w:semiHidden/>
     <w:unhideWhenUsed/>
   </w:style>
-  <w:style w:type="character" w:styleId="LineNumber">
+  <w:style w:type="character" w:styleId="a3">
     <w:name w:val="line number"/>
-    <w:basedOn w:val="DefaultParagraphFont"/>
+    <w:basedOn w:val="a0"/>
     <w:uiPriority w:val="99"/>
     <w:semiHidden/>
     <w:unhideWhenUsed/>
     <w:rsid w:val="008D2CE9"/>
   </w:style>
-  <w:style w:type="paragraph" w:styleId="Header">
+  <w:style w:type="paragraph" w:styleId="a4">
     <w:name w:val="header"/>
-    <w:basedOn w:val="Normal"/>
-    <w:link w:val="HeaderChar"/>
+    <w:basedOn w:val="a"/>
+    <w:link w:val="a5"/>
     <w:uiPriority w:val="99"/>
     <w:unhideWhenUsed/>
     <w:rsid w:val="008D2CE9"/>
@@ -3572,17 +3675,17 @@
       <w:spacing w:after="0" w:line="240" w:lineRule="auto"/>
     </w:pPr>
   </w:style>
-  <w:style w:type="character" w:customStyle="1" w:styleId="HeaderChar">
-    <w:name w:val="Header Char"/>
-    <w:basedOn w:val="DefaultParagraphFont"/>
-    <w:link w:val="Header"/>
+  <w:style w:type="character" w:customStyle="1" w:styleId="a5">
+    <w:name w:val="Верхний колонтитул Знак"/>
+    <w:basedOn w:val="a0"/>
+    <w:link w:val="a4"/>
     <w:uiPriority w:val="99"/>
     <w:rsid w:val="008D2CE9"/>
   </w:style>
-  <w:style w:type="paragraph" w:styleId="Footer">
+  <w:style w:type="paragraph" w:styleId="a6">
     <w:name w:val="footer"/>
-    <w:basedOn w:val="Normal"/>
-    <w:link w:val="FooterChar"/>
+    <w:basedOn w:val="a"/>
+    <w:link w:val="a7"/>
     <w:uiPriority w:val="99"/>
     <w:unhideWhenUsed/>
     <w:rsid w:val="008D2CE9"/>
@@ -3594,17 +3697,17 @@
       <w:spacing w:after="0" w:line="240" w:lineRule="auto"/>
     </w:pPr>
   </w:style>
-  <w:style w:type="character" w:customStyle="1" w:styleId="FooterChar">
-    <w:name w:val="Footer Char"/>
-    <w:basedOn w:val="DefaultParagraphFont"/>
-    <w:link w:val="Footer"/>
+  <w:style w:type="character" w:customStyle="1" w:styleId="a7">
+    <w:name w:val="Нижний колонтитул Знак"/>
+    <w:basedOn w:val="a0"/>
+    <w:link w:val="a6"/>
     <w:uiPriority w:val="99"/>
     <w:rsid w:val="008D2CE9"/>
   </w:style>
-  <w:style w:type="character" w:customStyle="1" w:styleId="Heading1Char">
-    <w:name w:val="Heading 1 Char"/>
-    <w:basedOn w:val="DefaultParagraphFont"/>
-    <w:link w:val="Heading1"/>
+  <w:style w:type="character" w:customStyle="1" w:styleId="10">
+    <w:name w:val="Заголовок 1 Знак"/>
+    <w:basedOn w:val="a0"/>
+    <w:link w:val="1"/>
     <w:uiPriority w:val="9"/>
     <w:rsid w:val="008D2CE9"/>
     <w:rPr>
@@ -3614,10 +3717,10 @@
       <w:szCs w:val="32"/>
     </w:rPr>
   </w:style>
-  <w:style w:type="paragraph" w:styleId="TOCHeading">
+  <w:style w:type="paragraph" w:styleId="a8">
     <w:name w:val="TOC Heading"/>
-    <w:basedOn w:val="Heading1"/>
-    <w:next w:val="Normal"/>
+    <w:basedOn w:val="1"/>
+    <w:next w:val="a"/>
     <w:uiPriority w:val="39"/>
     <w:unhideWhenUsed/>
     <w:qFormat/>
@@ -3629,10 +3732,10 @@
       <w:lang w:eastAsia="ru-RU"/>
     </w:rPr>
   </w:style>
-  <w:style w:type="character" w:customStyle="1" w:styleId="Heading2Char">
-    <w:name w:val="Heading 2 Char"/>
-    <w:basedOn w:val="DefaultParagraphFont"/>
-    <w:link w:val="Heading2"/>
+  <w:style w:type="character" w:customStyle="1" w:styleId="20">
+    <w:name w:val="Заголовок 2 Знак"/>
+    <w:basedOn w:val="a0"/>
+    <w:link w:val="2"/>
     <w:uiPriority w:val="9"/>
     <w:rsid w:val="00864449"/>
     <w:rPr>
@@ -3642,10 +3745,10 @@
       <w:szCs w:val="26"/>
     </w:rPr>
   </w:style>
-  <w:style w:type="paragraph" w:styleId="TOC1">
+  <w:style w:type="paragraph" w:styleId="11">
     <w:name w:val="toc 1"/>
-    <w:basedOn w:val="Normal"/>
-    <w:next w:val="Normal"/>
+    <w:basedOn w:val="a"/>
+    <w:next w:val="a"/>
     <w:autoRedefine/>
     <w:uiPriority w:val="39"/>
     <w:unhideWhenUsed/>
@@ -3654,10 +3757,10 @@
       <w:spacing w:after="100"/>
     </w:pPr>
   </w:style>
-  <w:style w:type="paragraph" w:styleId="TOC2">
+  <w:style w:type="paragraph" w:styleId="21">
     <w:name w:val="toc 2"/>
-    <w:basedOn w:val="Normal"/>
-    <w:next w:val="Normal"/>
+    <w:basedOn w:val="a"/>
+    <w:next w:val="a"/>
     <w:autoRedefine/>
     <w:uiPriority w:val="39"/>
     <w:unhideWhenUsed/>
@@ -3667,9 +3770,9 @@
       <w:ind w:left="220"/>
     </w:pPr>
   </w:style>
-  <w:style w:type="character" w:styleId="Hyperlink">
+  <w:style w:type="character" w:styleId="a9">
     <w:name w:val="Hyperlink"/>
-    <w:basedOn w:val="DefaultParagraphFont"/>
+    <w:basedOn w:val="a0"/>
     <w:uiPriority w:val="99"/>
     <w:unhideWhenUsed/>
     <w:rsid w:val="00E104DD"/>
@@ -3678,10 +3781,10 @@
       <w:u w:val="single"/>
     </w:rPr>
   </w:style>
-  <w:style w:type="paragraph" w:styleId="Caption">
+  <w:style w:type="paragraph" w:styleId="aa">
     <w:name w:val="caption"/>
-    <w:basedOn w:val="Normal"/>
-    <w:next w:val="Normal"/>
+    <w:basedOn w:val="a"/>
+    <w:next w:val="a"/>
     <w:uiPriority w:val="35"/>
     <w:unhideWhenUsed/>
     <w:qFormat/>
@@ -3697,10 +3800,10 @@
       <w:szCs w:val="18"/>
     </w:rPr>
   </w:style>
-  <w:style w:type="paragraph" w:styleId="BodyTextIndent2">
+  <w:style w:type="paragraph" w:styleId="22">
     <w:name w:val="Body Text Indent 2"/>
-    <w:basedOn w:val="Normal"/>
-    <w:link w:val="BodyTextIndent2Char"/>
+    <w:basedOn w:val="a"/>
+    <w:link w:val="23"/>
     <w:semiHidden/>
     <w:unhideWhenUsed/>
     <w:rsid w:val="007372AB"/>
@@ -3716,10 +3819,10 @@
       <w:lang w:eastAsia="ru-RU"/>
     </w:rPr>
   </w:style>
-  <w:style w:type="character" w:customStyle="1" w:styleId="BodyTextIndent2Char">
-    <w:name w:val="Body Text Indent 2 Char"/>
-    <w:basedOn w:val="DefaultParagraphFont"/>
-    <w:link w:val="BodyTextIndent2"/>
+  <w:style w:type="character" w:customStyle="1" w:styleId="23">
+    <w:name w:val="Основной текст с отступом 2 Знак"/>
+    <w:basedOn w:val="a0"/>
+    <w:link w:val="22"/>
     <w:semiHidden/>
     <w:rsid w:val="007372AB"/>
     <w:rPr>
@@ -3729,9 +3832,9 @@
       <w:lang w:eastAsia="ru-RU"/>
     </w:rPr>
   </w:style>
-  <w:style w:type="paragraph" w:styleId="ListParagraph">
+  <w:style w:type="paragraph" w:styleId="ab">
     <w:name w:val="List Paragraph"/>
-    <w:basedOn w:val="Normal"/>
+    <w:basedOn w:val="a"/>
     <w:uiPriority w:val="34"/>
     <w:qFormat/>
     <w:rsid w:val="00773518"/>
@@ -4043,7 +4146,7 @@
 </file>
 
 <file path=customXml/itemProps1.xml><?xml version="1.0" encoding="utf-8"?>
-<ds:datastoreItem xmlns:ds="http://schemas.openxmlformats.org/officeDocument/2006/customXml" ds:itemID="{0D08D509-8F5A-4B6D-99A8-64DAF4361D85}">
+<ds:datastoreItem xmlns:ds="http://schemas.openxmlformats.org/officeDocument/2006/customXml" ds:itemID="{F91BA7AB-6352-4573-9D2A-E748142960A8}">
   <ds:schemaRefs>
     <ds:schemaRef ds:uri="http://schemas.openxmlformats.org/officeDocument/2006/bibliography"/>
   </ds:schemaRefs>

</xml_diff>

<commit_message>
Renamed relation: from 'Supplies' to 'Requires'
(Between TestType and Supply entities)

Changed ERD in repord to screenshot with renamed rel.
</commit_message>
<xml_diff>
--- a/Отчет.docx
+++ b/Отчет.docx
@@ -1666,15 +1666,7 @@
           <w:szCs w:val="28"/>
           <w:highlight w:val="yellow"/>
         </w:rPr>
-        <w:t>были выделены следующие атрибуты</w:t>
-      </w:r>
-      <w:r>
-        <w:rPr>
-          <w:sz w:val="28"/>
-          <w:szCs w:val="28"/>
-          <w:highlight w:val="yellow"/>
-        </w:rPr>
-        <w:t>: количество и единицы измерения.</w:t>
+        <w:t>были выделены следующие атрибуты: количество и единицы измерения.</w:t>
       </w:r>
     </w:p>
     <w:p>
@@ -1767,13 +1759,12 @@
       <w:r>
         <w:rPr>
           <w:noProof/>
-          <w:lang w:eastAsia="ru-RU"/>
         </w:rPr>
         <w:drawing>
           <wp:inline distT="0" distB="0" distL="0" distR="0">
-            <wp:extent cx="5940425" cy="5507739"/>
-            <wp:effectExtent l="0" t="0" r="3175" b="0"/>
-            <wp:docPr id="1" name="Рисунок 1" descr="C:\Users\user home\AppData\Local\Microsoft\Windows\INetCache\Content.Word\ERD-without-attributes.png"/>
+            <wp:extent cx="6188710" cy="5855685"/>
+            <wp:effectExtent l="0" t="0" r="2540" b="0"/>
+            <wp:docPr id="2" name="Рисунок 2" descr="C:\Users\user home\AppData\Local\Microsoft\Windows\INetCache\Content.Word\ERD-without-attributes.png"/>
             <wp:cNvGraphicFramePr>
               <a:graphicFrameLocks xmlns:a="http://schemas.openxmlformats.org/drawingml/2006/main" noChangeAspect="1"/>
             </wp:cNvGraphicFramePr>
@@ -1802,7 +1793,7 @@
                   <pic:spPr bwMode="auto">
                     <a:xfrm>
                       <a:off x="0" y="0"/>
-                      <a:ext cx="5940425" cy="5507739"/>
+                      <a:ext cx="6188710" cy="5855685"/>
                     </a:xfrm>
                     <a:prstGeom prst="rect">
                       <a:avLst/>
@@ -1818,37 +1809,26 @@
           </wp:inline>
         </w:drawing>
       </w:r>
+      <w:bookmarkStart w:id="2" w:name="_GoBack"/>
+      <w:bookmarkEnd w:id="2"/>
     </w:p>
     <w:p>
       <w:pPr>
         <w:pStyle w:val="aa"/>
       </w:pPr>
-      <w:bookmarkStart w:id="2" w:name="_Ref495660058"/>
+      <w:bookmarkStart w:id="3" w:name="_Ref495660058"/>
       <w:r>
         <w:t xml:space="preserve">Рисунок </w:t>
       </w:r>
-      <w:r>
-        <w:fldChar w:fldCharType="begin"/>
-      </w:r>
-      <w:r>
-        <w:instrText xml:space="preserve"> SEQ Рисунок \* ARABIC </w:instrText>
-      </w:r>
-      <w:r>
-        <w:fldChar w:fldCharType="separate"/>
-      </w:r>
-      <w:r>
-        <w:rPr>
-          <w:noProof/>
-        </w:rPr>
-        <w:t>1</w:t>
-      </w:r>
-      <w:r>
-        <w:rPr>
-          <w:noProof/>
-        </w:rPr>
-        <w:fldChar w:fldCharType="end"/>
-      </w:r>
-      <w:bookmarkEnd w:id="2"/>
+      <w:fldSimple w:instr=" SEQ Рисунок \* ARABIC ">
+        <w:r>
+          <w:rPr>
+            <w:noProof/>
+          </w:rPr>
+          <w:t>1</w:t>
+        </w:r>
+      </w:fldSimple>
+      <w:bookmarkEnd w:id="3"/>
       <w:r>
         <w:t xml:space="preserve">. </w:t>
       </w:r>
@@ -1869,11 +1849,11 @@
       <w:pPr>
         <w:pStyle w:val="2"/>
       </w:pPr>
-      <w:bookmarkStart w:id="3" w:name="_Toc495659829"/>
+      <w:bookmarkStart w:id="4" w:name="_Toc495659829"/>
       <w:r>
         <w:t>1.2. Анализ информационных задач и круга пользователей системы</w:t>
       </w:r>
-      <w:bookmarkEnd w:id="3"/>
+      <w:bookmarkEnd w:id="4"/>
     </w:p>
     <w:p>
       <w:pPr>
@@ -1982,6 +1962,7 @@
           <w:sz w:val="28"/>
           <w:highlight w:val="magenta"/>
         </w:rPr>
+        <w:lastRenderedPageBreak/>
         <w:t>изменение должностн</w:t>
       </w:r>
       <w:r>
@@ -2047,7 +2028,6 @@
           <w:sz w:val="28"/>
           <w:highlight w:val="magenta"/>
         </w:rPr>
-        <w:lastRenderedPageBreak/>
         <w:t xml:space="preserve">Руководитель </w:t>
       </w:r>
       <w:r>
@@ -2250,10 +2230,10 @@
           <w:highlight w:val="magenta"/>
         </w:rPr>
       </w:pPr>
-      <w:bookmarkStart w:id="4" w:name="_Toc487182956"/>
-      <w:bookmarkStart w:id="5" w:name="_Toc480541660"/>
-      <w:bookmarkStart w:id="6" w:name="_Toc468345736"/>
-      <w:bookmarkStart w:id="7" w:name="_Toc468345043"/>
+      <w:bookmarkStart w:id="5" w:name="_Toc487182956"/>
+      <w:bookmarkStart w:id="6" w:name="_Toc480541660"/>
+      <w:bookmarkStart w:id="7" w:name="_Toc468345736"/>
+      <w:bookmarkStart w:id="8" w:name="_Toc468345043"/>
       <w:r>
         <w:rPr>
           <w:sz w:val="28"/>
@@ -2262,10 +2242,10 @@
         <w:t>Бухгалтеры:</w:t>
       </w:r>
     </w:p>
-    <w:bookmarkEnd w:id="4"/>
     <w:bookmarkEnd w:id="5"/>
     <w:bookmarkEnd w:id="6"/>
     <w:bookmarkEnd w:id="7"/>
+    <w:bookmarkEnd w:id="8"/>
     <w:p>
       <w:pPr>
         <w:numPr>
@@ -2616,16 +2596,7 @@
           <w:sz w:val="28"/>
           <w:highlight w:val="magenta"/>
         </w:rPr>
-        <w:t>получение выписки о результатах тестирования.</w:t>
-      </w:r>
-      <w:bookmarkStart w:id="8" w:name="_GoBack"/>
-      <w:bookmarkEnd w:id="8"/>
-      <w:r>
-        <w:rPr>
-          <w:sz w:val="28"/>
-          <w:highlight w:val="magenta"/>
-        </w:rPr>
-        <w:t xml:space="preserve"> </w:t>
+        <w:t xml:space="preserve">получение выписки о результатах тестирования. </w:t>
       </w:r>
     </w:p>
     <w:p>
@@ -3309,6 +3280,7 @@
     <w:lsdException w:name="HTML Sample" w:semiHidden="1" w:unhideWhenUsed="1"/>
     <w:lsdException w:name="HTML Typewriter" w:semiHidden="1" w:unhideWhenUsed="1"/>
     <w:lsdException w:name="HTML Variable" w:semiHidden="1" w:unhideWhenUsed="1"/>
+    <w:lsdException w:name="Normal Table" w:semiHidden="1" w:unhideWhenUsed="1"/>
     <w:lsdException w:name="annotation subject" w:semiHidden="1" w:unhideWhenUsed="1"/>
     <w:lsdException w:name="No List" w:semiHidden="1" w:unhideWhenUsed="1"/>
     <w:lsdException w:name="Outline List 1" w:semiHidden="1" w:unhideWhenUsed="1"/>
@@ -3352,8 +3324,10 @@
     <w:lsdException w:name="Table Elegant" w:semiHidden="1" w:unhideWhenUsed="1"/>
     <w:lsdException w:name="Table Professional" w:semiHidden="1" w:unhideWhenUsed="1"/>
     <w:lsdException w:name="Table Subtle 1" w:semiHidden="1" w:unhideWhenUsed="1"/>
+    <w:lsdException w:name="Table Subtle 2" w:semiHidden="1" w:unhideWhenUsed="1"/>
     <w:lsdException w:name="Table Web 1" w:semiHidden="1" w:unhideWhenUsed="1"/>
     <w:lsdException w:name="Table Web 2" w:semiHidden="1" w:unhideWhenUsed="1"/>
+    <w:lsdException w:name="Table Web 3" w:semiHidden="1" w:unhideWhenUsed="1"/>
     <w:lsdException w:name="Balloon Text" w:semiHidden="1" w:unhideWhenUsed="1"/>
     <w:lsdException w:name="Table Grid" w:uiPriority="39"/>
     <w:lsdException w:name="Table Theme" w:semiHidden="1" w:unhideWhenUsed="1"/>
@@ -4146,7 +4120,7 @@
 </file>
 
 <file path=customXml/itemProps1.xml><?xml version="1.0" encoding="utf-8"?>
-<ds:datastoreItem xmlns:ds="http://schemas.openxmlformats.org/officeDocument/2006/customXml" ds:itemID="{F91BA7AB-6352-4573-9D2A-E748142960A8}">
+<ds:datastoreItem xmlns:ds="http://schemas.openxmlformats.org/officeDocument/2006/customXml" ds:itemID="{1475D4F0-3662-4956-A8A0-29EADD30A91E}">
   <ds:schemaRefs>
     <ds:schemaRef ds:uri="http://schemas.openxmlformats.org/officeDocument/2006/bibliography"/>
   </ds:schemaRefs>

</xml_diff>

<commit_message>
Removed colour-markers from text
First version to "release" (send to mentor).
</commit_message>
<xml_diff>
--- a/Отчет.docx
+++ b/Отчет.docx
@@ -252,13 +252,27 @@
                               <w:rPr>
                                 <w:u w:val="single"/>
                               </w:rPr>
-                              <w:t xml:space="preserve">«___» </w:t>
+                              <w:t>«__</w:t>
+                            </w:r>
+                            <w:proofErr w:type="gramStart"/>
+                            <w:r>
+                              <w:rPr>
+                                <w:u w:val="single"/>
+                              </w:rPr>
+                              <w:t xml:space="preserve">_» </w:t>
                             </w:r>
                             <w:r>
                               <w:rPr>
                                 <w:u w:val="single"/>
                               </w:rPr>
-                              <w:t xml:space="preserve">                    2017 г.</w:t>
+                              <w:t xml:space="preserve">  </w:t>
+                            </w:r>
+                            <w:proofErr w:type="gramEnd"/>
+                            <w:r>
+                              <w:rPr>
+                                <w:u w:val="single"/>
+                              </w:rPr>
+                              <w:t xml:space="preserve">                  2017 г.</w:t>
                             </w:r>
                             <w:r>
                               <w:rPr>
@@ -686,62 +700,53 @@
         <w:jc w:val="both"/>
         <w:rPr>
           <w:sz w:val="28"/>
-          <w:highlight w:val="red"/>
-        </w:rPr>
-      </w:pPr>
-      <w:r>
-        <w:rPr>
-          <w:sz w:val="28"/>
-          <w:highlight w:val="red"/>
+        </w:rPr>
+      </w:pPr>
+      <w:r>
+        <w:rPr>
+          <w:sz w:val="28"/>
         </w:rPr>
         <w:t xml:space="preserve">База данных создаётся для информационного обслуживания </w:t>
       </w:r>
       <w:r>
         <w:rPr>
           <w:sz w:val="28"/>
-          <w:highlight w:val="magenta"/>
         </w:rPr>
         <w:t xml:space="preserve">отдела </w:t>
       </w:r>
       <w:r>
         <w:rPr>
           <w:sz w:val="28"/>
-          <w:highlight w:val="magenta"/>
         </w:rPr>
         <w:t>лабораторной диагностики</w:t>
       </w:r>
       <w:r>
         <w:rPr>
           <w:sz w:val="28"/>
-          <w:highlight w:val="red"/>
         </w:rPr>
         <w:t xml:space="preserve">. БД должна содержать данные об </w:t>
       </w:r>
       <w:r>
         <w:rPr>
           <w:sz w:val="28"/>
-          <w:highlight w:val="red"/>
         </w:rPr>
         <w:t>исследованиях</w:t>
       </w:r>
       <w:r>
         <w:rPr>
           <w:sz w:val="28"/>
-          <w:highlight w:val="red"/>
         </w:rPr>
         <w:t xml:space="preserve">, сотрудниках и </w:t>
       </w:r>
       <w:r>
         <w:rPr>
           <w:sz w:val="28"/>
-          <w:highlight w:val="red"/>
         </w:rPr>
         <w:t>пациентах</w:t>
       </w:r>
       <w:r>
         <w:rPr>
           <w:sz w:val="28"/>
-          <w:highlight w:val="red"/>
         </w:rPr>
         <w:t>.</w:t>
       </w:r>
@@ -752,13 +757,11 @@
         <w:jc w:val="both"/>
         <w:rPr>
           <w:sz w:val="28"/>
-          <w:highlight w:val="green"/>
-        </w:rPr>
-      </w:pPr>
-      <w:r>
-        <w:rPr>
-          <w:sz w:val="28"/>
-          <w:highlight w:val="green"/>
+        </w:rPr>
+      </w:pPr>
+      <w:r>
+        <w:rPr>
+          <w:sz w:val="28"/>
         </w:rPr>
         <w:t>В соответствии с предметной областью система строится с учётом следующих особенностей:</w:t>
       </w:r>
@@ -773,69 +776,53 @@
         <w:jc w:val="both"/>
         <w:rPr>
           <w:sz w:val="28"/>
-          <w:highlight w:val="green"/>
-        </w:rPr>
-      </w:pPr>
-      <w:r>
-        <w:rPr>
-          <w:sz w:val="28"/>
-          <w:highlight w:val="green"/>
+        </w:rPr>
+      </w:pPr>
+      <w:r>
+        <w:rPr>
+          <w:sz w:val="28"/>
         </w:rPr>
         <w:t>Каждый</w:t>
       </w:r>
       <w:r>
         <w:rPr>
           <w:sz w:val="28"/>
-          <w:highlight w:val="green"/>
         </w:rPr>
         <w:t xml:space="preserve"> клиент может сдать несколько анализов</w:t>
       </w:r>
       <w:r>
         <w:rPr>
           <w:sz w:val="28"/>
-          <w:highlight w:val="green"/>
         </w:rPr>
         <w:t>, каждому образцу</w:t>
       </w:r>
       <w:r>
         <w:rPr>
           <w:sz w:val="28"/>
-          <w:highlight w:val="green"/>
         </w:rPr>
         <w:t xml:space="preserve"> </w:t>
       </w:r>
       <w:r>
         <w:rPr>
           <w:sz w:val="28"/>
-          <w:highlight w:val="green"/>
-        </w:rPr>
-        <w:t xml:space="preserve">анализа </w:t>
-      </w:r>
-      <w:r>
-        <w:rPr>
-          <w:sz w:val="28"/>
-          <w:highlight w:val="green"/>
-        </w:rPr>
-        <w:t>соответствует</w:t>
-      </w:r>
-      <w:r>
-        <w:rPr>
-          <w:sz w:val="28"/>
-          <w:highlight w:val="green"/>
+        </w:rPr>
+        <w:t>анализа соответствует</w:t>
+      </w:r>
+      <w:r>
+        <w:rPr>
+          <w:sz w:val="28"/>
         </w:rPr>
         <w:t xml:space="preserve"> один</w:t>
       </w:r>
       <w:r>
         <w:rPr>
           <w:sz w:val="28"/>
-          <w:highlight w:val="green"/>
         </w:rPr>
         <w:t xml:space="preserve"> клиент</w:t>
       </w:r>
       <w:r>
         <w:rPr>
           <w:sz w:val="28"/>
-          <w:highlight w:val="green"/>
         </w:rPr>
         <w:t>.</w:t>
       </w:r>
@@ -850,62 +837,53 @@
         <w:jc w:val="both"/>
         <w:rPr>
           <w:sz w:val="28"/>
-          <w:highlight w:val="green"/>
-        </w:rPr>
-      </w:pPr>
-      <w:r>
-        <w:rPr>
-          <w:sz w:val="28"/>
-          <w:highlight w:val="green"/>
+        </w:rPr>
+      </w:pPr>
+      <w:r>
+        <w:rPr>
+          <w:sz w:val="28"/>
         </w:rPr>
         <w:t>Каждый образец</w:t>
       </w:r>
       <w:r>
         <w:rPr>
           <w:sz w:val="28"/>
-          <w:highlight w:val="green"/>
         </w:rPr>
         <w:t xml:space="preserve"> клиента</w:t>
       </w:r>
       <w:r>
         <w:rPr>
           <w:sz w:val="28"/>
-          <w:highlight w:val="green"/>
         </w:rPr>
         <w:t xml:space="preserve"> берется в определенном филиале,</w:t>
       </w:r>
       <w:r>
         <w:rPr>
           <w:sz w:val="28"/>
-          <w:highlight w:val="green"/>
         </w:rPr>
         <w:t xml:space="preserve"> в</w:t>
       </w:r>
       <w:r>
         <w:rPr>
           <w:sz w:val="28"/>
-          <w:highlight w:val="green"/>
         </w:rPr>
         <w:t xml:space="preserve"> каждом </w:t>
       </w:r>
       <w:r>
         <w:rPr>
           <w:sz w:val="28"/>
-          <w:highlight w:val="green"/>
         </w:rPr>
         <w:t>филиале может собираться несколько образцов</w:t>
       </w:r>
       <w:r>
         <w:rPr>
           <w:sz w:val="28"/>
-          <w:highlight w:val="green"/>
         </w:rPr>
         <w:t xml:space="preserve"> клиента</w:t>
       </w:r>
       <w:r>
         <w:rPr>
           <w:sz w:val="28"/>
-          <w:highlight w:val="green"/>
         </w:rPr>
         <w:t xml:space="preserve">. </w:t>
       </w:r>
@@ -920,13 +898,11 @@
         <w:jc w:val="both"/>
         <w:rPr>
           <w:sz w:val="28"/>
-          <w:highlight w:val="green"/>
-        </w:rPr>
-      </w:pPr>
-      <w:r>
-        <w:rPr>
-          <w:sz w:val="28"/>
-          <w:highlight w:val="green"/>
+        </w:rPr>
+      </w:pPr>
+      <w:r>
+        <w:rPr>
+          <w:sz w:val="28"/>
         </w:rPr>
         <w:t>Каждый образец берется определенным сотрудником, каждый сотрудник может собрать несколько образцов.</w:t>
       </w:r>
@@ -941,41 +917,35 @@
         <w:jc w:val="both"/>
         <w:rPr>
           <w:sz w:val="28"/>
-          <w:highlight w:val="green"/>
-        </w:rPr>
-      </w:pPr>
-      <w:r>
-        <w:rPr>
-          <w:sz w:val="28"/>
-          <w:highlight w:val="green"/>
+        </w:rPr>
+      </w:pPr>
+      <w:r>
+        <w:rPr>
+          <w:sz w:val="28"/>
         </w:rPr>
         <w:t xml:space="preserve">Каждый образец </w:t>
       </w:r>
       <w:r>
         <w:rPr>
           <w:sz w:val="28"/>
-          <w:highlight w:val="green"/>
         </w:rPr>
         <w:t xml:space="preserve">может </w:t>
       </w:r>
       <w:r>
         <w:rPr>
           <w:sz w:val="28"/>
-          <w:highlight w:val="green"/>
         </w:rPr>
         <w:t>тестир</w:t>
       </w:r>
       <w:r>
         <w:rPr>
           <w:sz w:val="28"/>
-          <w:highlight w:val="green"/>
         </w:rPr>
         <w:t>оваться</w:t>
       </w:r>
       <w:r>
         <w:rPr>
           <w:sz w:val="28"/>
-          <w:highlight w:val="green"/>
         </w:rPr>
         <w:t xml:space="preserve"> несколько раз, результат теста записывается. Каждому результату теста соответствует ровно один образец.</w:t>
       </w:r>
@@ -990,13 +960,11 @@
         <w:jc w:val="both"/>
         <w:rPr>
           <w:sz w:val="28"/>
-          <w:highlight w:val="green"/>
-        </w:rPr>
-      </w:pPr>
-      <w:r>
-        <w:rPr>
-          <w:sz w:val="28"/>
-          <w:highlight w:val="green"/>
+        </w:rPr>
+      </w:pPr>
+      <w:r>
+        <w:rPr>
+          <w:sz w:val="28"/>
         </w:rPr>
         <w:t>Каждый тест проводится определенным сотрудником, каждый сотрудник может проводить несколько тестов.</w:t>
       </w:r>
@@ -1011,13 +979,11 @@
         <w:jc w:val="both"/>
         <w:rPr>
           <w:sz w:val="28"/>
-          <w:highlight w:val="green"/>
-        </w:rPr>
-      </w:pPr>
-      <w:r>
-        <w:rPr>
-          <w:sz w:val="28"/>
-          <w:highlight w:val="green"/>
+        </w:rPr>
+      </w:pPr>
+      <w:r>
+        <w:rPr>
+          <w:sz w:val="28"/>
         </w:rPr>
         <w:t>Каждый тест проводится в определенном филиале, в каждом филиале может проводиться несколько тестов.</w:t>
       </w:r>
@@ -1032,41 +998,35 @@
         <w:jc w:val="both"/>
         <w:rPr>
           <w:sz w:val="28"/>
-          <w:highlight w:val="green"/>
-        </w:rPr>
-      </w:pPr>
-      <w:r>
-        <w:rPr>
-          <w:sz w:val="28"/>
-          <w:highlight w:val="green"/>
+        </w:rPr>
+      </w:pPr>
+      <w:r>
+        <w:rPr>
+          <w:sz w:val="28"/>
         </w:rPr>
         <w:t>У каждого теста имеется его унифицированный тип, к каждому типу теста может принадлежать несколько конкретных тестов</w:t>
       </w:r>
       <w:r>
         <w:rPr>
           <w:sz w:val="28"/>
-          <w:highlight w:val="green"/>
         </w:rPr>
         <w:t xml:space="preserve"> ан</w:t>
       </w:r>
       <w:r>
         <w:rPr>
           <w:sz w:val="28"/>
-          <w:highlight w:val="green"/>
         </w:rPr>
         <w:t>ализа о</w:t>
       </w:r>
       <w:r>
         <w:rPr>
           <w:sz w:val="28"/>
-          <w:highlight w:val="green"/>
         </w:rPr>
         <w:t>бразца</w:t>
       </w:r>
       <w:r>
         <w:rPr>
           <w:sz w:val="28"/>
-          <w:highlight w:val="green"/>
         </w:rPr>
         <w:t>.</w:t>
       </w:r>
@@ -1081,13 +1041,11 @@
         <w:jc w:val="both"/>
         <w:rPr>
           <w:sz w:val="28"/>
-          <w:highlight w:val="green"/>
-        </w:rPr>
-      </w:pPr>
-      <w:r>
-        <w:rPr>
-          <w:sz w:val="28"/>
-          <w:highlight w:val="green"/>
+        </w:rPr>
+      </w:pPr>
+      <w:r>
+        <w:rPr>
+          <w:sz w:val="28"/>
         </w:rPr>
         <w:t>У каждого унифицированного типа теста имеется список необходимых для его проведения материалов, каждый материал может быть необходим нескольким типам тестов.</w:t>
       </w:r>
@@ -1099,7 +1057,6 @@
         <w:jc w:val="both"/>
         <w:rPr>
           <w:sz w:val="28"/>
-          <w:highlight w:val="yellow"/>
         </w:rPr>
       </w:pPr>
     </w:p>
@@ -1110,14 +1067,12 @@
         <w:rPr>
           <w:sz w:val="28"/>
           <w:szCs w:val="28"/>
-          <w:highlight w:val="red"/>
-        </w:rPr>
-      </w:pPr>
-      <w:r>
-        <w:rPr>
-          <w:sz w:val="28"/>
-          <w:szCs w:val="28"/>
-          <w:highlight w:val="red"/>
+        </w:rPr>
+      </w:pPr>
+      <w:r>
+        <w:rPr>
+          <w:sz w:val="28"/>
+          <w:szCs w:val="28"/>
         </w:rPr>
         <w:t xml:space="preserve">Для создания </w:t>
       </w:r>
@@ -1125,7 +1080,6 @@
         <w:rPr>
           <w:sz w:val="28"/>
           <w:szCs w:val="28"/>
-          <w:highlight w:val="red"/>
           <w:lang w:val="en-US"/>
         </w:rPr>
         <w:t>ER</w:t>
@@ -1134,7 +1088,6 @@
         <w:rPr>
           <w:sz w:val="28"/>
           <w:szCs w:val="28"/>
-          <w:highlight w:val="red"/>
         </w:rPr>
         <w:t>-модели необходимо выделить сущности предметной области:</w:t>
       </w:r>
@@ -1150,7 +1103,6 @@
         <w:rPr>
           <w:sz w:val="28"/>
           <w:szCs w:val="28"/>
-          <w:highlight w:val="yellow"/>
         </w:rPr>
       </w:pPr>
       <w:r>
@@ -1158,7 +1110,6 @@
           <w:b/>
           <w:sz w:val="28"/>
           <w:szCs w:val="28"/>
-          <w:highlight w:val="yellow"/>
         </w:rPr>
         <w:t>Клиенты</w:t>
       </w:r>
@@ -1166,7 +1117,6 @@
         <w:rPr>
           <w:sz w:val="28"/>
           <w:szCs w:val="28"/>
-          <w:highlight w:val="yellow"/>
         </w:rPr>
         <w:t xml:space="preserve">. </w:t>
       </w:r>
@@ -1174,7 +1124,6 @@
         <w:rPr>
           <w:sz w:val="28"/>
           <w:szCs w:val="28"/>
-          <w:highlight w:val="yellow"/>
         </w:rPr>
         <w:t xml:space="preserve">Атрибуты: </w:t>
       </w:r>
@@ -1182,7 +1131,6 @@
         <w:rPr>
           <w:sz w:val="28"/>
           <w:szCs w:val="28"/>
-          <w:highlight w:val="yellow"/>
         </w:rPr>
         <w:t>ФИО, номер страхового свидетельства, адрес регистрации, дата рождения, пол</w:t>
       </w:r>
@@ -1190,7 +1138,6 @@
         <w:rPr>
           <w:sz w:val="28"/>
           <w:szCs w:val="28"/>
-          <w:highlight w:val="yellow"/>
         </w:rPr>
         <w:t>.</w:t>
       </w:r>
@@ -1206,7 +1153,6 @@
         <w:rPr>
           <w:sz w:val="28"/>
           <w:szCs w:val="28"/>
-          <w:highlight w:val="yellow"/>
         </w:rPr>
       </w:pPr>
       <w:r>
@@ -1214,7 +1160,6 @@
           <w:b/>
           <w:sz w:val="28"/>
           <w:szCs w:val="28"/>
-          <w:highlight w:val="yellow"/>
         </w:rPr>
         <w:t>Образцы</w:t>
       </w:r>
@@ -1222,7 +1167,6 @@
         <w:rPr>
           <w:sz w:val="28"/>
           <w:szCs w:val="28"/>
-          <w:highlight w:val="yellow"/>
         </w:rPr>
         <w:t xml:space="preserve">. Атрибуты: </w:t>
       </w:r>
@@ -1230,7 +1174,6 @@
         <w:rPr>
           <w:sz w:val="28"/>
           <w:szCs w:val="28"/>
-          <w:highlight w:val="magenta"/>
         </w:rPr>
         <w:t>тип</w:t>
       </w:r>
@@ -1238,41 +1181,15 @@
         <w:rPr>
           <w:sz w:val="28"/>
           <w:szCs w:val="28"/>
-          <w:highlight w:val="magenta"/>
-        </w:rPr>
-        <w:t xml:space="preserve"> образца</w:t>
-      </w:r>
-      <w:r>
-        <w:rPr>
-          <w:sz w:val="28"/>
-          <w:szCs w:val="28"/>
-          <w:highlight w:val="yellow"/>
-        </w:rPr>
-        <w:t xml:space="preserve">, </w:t>
-      </w:r>
-      <w:r>
-        <w:rPr>
-          <w:sz w:val="28"/>
-          <w:szCs w:val="28"/>
-          <w:highlight w:val="yellow"/>
-        </w:rPr>
-        <w:t xml:space="preserve">место сбора, способ сбора, </w:t>
-      </w:r>
-      <w:r>
-        <w:rPr>
-          <w:sz w:val="28"/>
-          <w:szCs w:val="28"/>
-          <w:highlight w:val="magenta"/>
-        </w:rPr>
-        <w:t>дата сбора</w:t>
-      </w:r>
-      <w:r>
-        <w:rPr>
-          <w:sz w:val="28"/>
-          <w:szCs w:val="28"/>
-          <w:highlight w:val="yellow"/>
-        </w:rPr>
-        <w:t>.</w:t>
+        </w:rPr>
+        <w:t xml:space="preserve"> образца, </w:t>
+      </w:r>
+      <w:r>
+        <w:rPr>
+          <w:sz w:val="28"/>
+          <w:szCs w:val="28"/>
+        </w:rPr>
+        <w:t>место сбора, способ сбора, дата сбора.</w:t>
       </w:r>
     </w:p>
     <w:p>
@@ -1286,7 +1203,6 @@
         <w:rPr>
           <w:sz w:val="28"/>
           <w:szCs w:val="28"/>
-          <w:highlight w:val="yellow"/>
         </w:rPr>
       </w:pPr>
       <w:r>
@@ -1294,7 +1210,6 @@
           <w:b/>
           <w:sz w:val="28"/>
           <w:szCs w:val="28"/>
-          <w:highlight w:val="yellow"/>
         </w:rPr>
         <w:t>Сотрудники</w:t>
       </w:r>
@@ -1302,7 +1217,6 @@
         <w:rPr>
           <w:sz w:val="28"/>
           <w:szCs w:val="28"/>
-          <w:highlight w:val="yellow"/>
         </w:rPr>
         <w:t xml:space="preserve">. Атрибуты: ФИО, </w:t>
       </w:r>
@@ -1310,22 +1224,13 @@
         <w:rPr>
           <w:sz w:val="28"/>
           <w:szCs w:val="28"/>
-          <w:highlight w:val="magenta"/>
-        </w:rPr>
-        <w:t>паспортные данные, дата рождения, пол, ИНН (индивидуальный номер налогоплательщика), номер пенсионного страхового свидетельства,</w:t>
-      </w:r>
-      <w:r>
-        <w:rPr>
-          <w:sz w:val="28"/>
-          <w:szCs w:val="28"/>
-        </w:rPr>
-        <w:t xml:space="preserve"> </w:t>
-      </w:r>
-      <w:r>
-        <w:rPr>
-          <w:sz w:val="28"/>
-          <w:szCs w:val="28"/>
-          <w:highlight w:val="yellow"/>
+        </w:rPr>
+        <w:t xml:space="preserve">паспортные данные, дата рождения, пол, ИНН (индивидуальный номер налогоплательщика), номер пенсионного страхового свидетельства, </w:t>
+      </w:r>
+      <w:r>
+        <w:rPr>
+          <w:sz w:val="28"/>
+          <w:szCs w:val="28"/>
         </w:rPr>
         <w:t>название департамента,</w:t>
       </w:r>
@@ -1333,7 +1238,6 @@
         <w:rPr>
           <w:sz w:val="28"/>
           <w:szCs w:val="28"/>
-          <w:highlight w:val="yellow"/>
         </w:rPr>
         <w:t xml:space="preserve"> должность,</w:t>
       </w:r>
@@ -1341,31 +1245,13 @@
         <w:rPr>
           <w:sz w:val="28"/>
           <w:szCs w:val="28"/>
-          <w:highlight w:val="yellow"/>
-        </w:rPr>
-        <w:t xml:space="preserve"> </w:t>
-      </w:r>
-      <w:r>
-        <w:rPr>
-          <w:sz w:val="28"/>
-          <w:szCs w:val="28"/>
-          <w:highlight w:val="magenta"/>
-        </w:rPr>
-        <w:t>оклад</w:t>
-      </w:r>
-      <w:r>
-        <w:rPr>
-          <w:sz w:val="28"/>
-          <w:szCs w:val="28"/>
-          <w:highlight w:val="yellow"/>
-        </w:rPr>
-        <w:t>,</w:t>
-      </w:r>
-      <w:r>
-        <w:rPr>
-          <w:sz w:val="28"/>
-          <w:szCs w:val="28"/>
-          <w:highlight w:val="yellow"/>
+        </w:rPr>
+        <w:t xml:space="preserve"> оклад,</w:t>
+      </w:r>
+      <w:r>
+        <w:rPr>
+          <w:sz w:val="28"/>
+          <w:szCs w:val="28"/>
         </w:rPr>
         <w:t xml:space="preserve"> рабочая электронная почта, рабочий номер телефона.</w:t>
       </w:r>
@@ -1381,7 +1267,6 @@
         <w:rPr>
           <w:sz w:val="28"/>
           <w:szCs w:val="28"/>
-          <w:highlight w:val="yellow"/>
         </w:rPr>
       </w:pPr>
       <w:r>
@@ -1389,7 +1274,6 @@
           <w:b/>
           <w:sz w:val="28"/>
           <w:szCs w:val="28"/>
-          <w:highlight w:val="yellow"/>
         </w:rPr>
         <w:t>Филиал</w:t>
       </w:r>
@@ -1397,7 +1281,6 @@
         <w:rPr>
           <w:sz w:val="28"/>
           <w:szCs w:val="28"/>
-          <w:highlight w:val="yellow"/>
         </w:rPr>
         <w:t xml:space="preserve">. Атрибуты: </w:t>
       </w:r>
@@ -1405,7 +1288,6 @@
         <w:rPr>
           <w:sz w:val="28"/>
           <w:szCs w:val="28"/>
-          <w:highlight w:val="yellow"/>
         </w:rPr>
         <w:t>название, адрес (</w:t>
       </w:r>
@@ -1413,7 +1295,6 @@
         <w:rPr>
           <w:sz w:val="28"/>
           <w:szCs w:val="28"/>
-          <w:highlight w:val="yellow"/>
         </w:rPr>
         <w:t xml:space="preserve">регион, </w:t>
       </w:r>
@@ -1421,7 +1302,6 @@
         <w:rPr>
           <w:sz w:val="28"/>
           <w:szCs w:val="28"/>
-          <w:highlight w:val="yellow"/>
         </w:rPr>
         <w:t xml:space="preserve">город, улица, номер дома, </w:t>
       </w:r>
@@ -1429,7 +1309,6 @@
         <w:rPr>
           <w:sz w:val="28"/>
           <w:szCs w:val="28"/>
-          <w:highlight w:val="yellow"/>
         </w:rPr>
         <w:t>почтовый индекс</w:t>
       </w:r>
@@ -1437,7 +1316,6 @@
         <w:rPr>
           <w:sz w:val="28"/>
           <w:szCs w:val="28"/>
-          <w:highlight w:val="yellow"/>
         </w:rPr>
         <w:t>)</w:t>
       </w:r>
@@ -1445,7 +1323,6 @@
         <w:rPr>
           <w:sz w:val="28"/>
           <w:szCs w:val="28"/>
-          <w:highlight w:val="yellow"/>
         </w:rPr>
         <w:t>.</w:t>
       </w:r>
@@ -1461,7 +1338,6 @@
         <w:rPr>
           <w:sz w:val="28"/>
           <w:szCs w:val="28"/>
-          <w:highlight w:val="yellow"/>
         </w:rPr>
       </w:pPr>
       <w:r>
@@ -1469,7 +1345,6 @@
           <w:b/>
           <w:sz w:val="28"/>
           <w:szCs w:val="28"/>
-          <w:highlight w:val="yellow"/>
         </w:rPr>
         <w:t>Эксперимент (тест)</w:t>
       </w:r>
@@ -1477,7 +1352,6 @@
         <w:rPr>
           <w:sz w:val="28"/>
           <w:szCs w:val="28"/>
-          <w:highlight w:val="yellow"/>
         </w:rPr>
         <w:t xml:space="preserve">. Атрибуты: </w:t>
       </w:r>
@@ -1485,7 +1359,6 @@
         <w:rPr>
           <w:sz w:val="28"/>
           <w:szCs w:val="28"/>
-          <w:highlight w:val="yellow"/>
         </w:rPr>
         <w:t>дата проведения, результат</w:t>
       </w:r>
@@ -1493,7 +1366,6 @@
         <w:rPr>
           <w:sz w:val="28"/>
           <w:szCs w:val="28"/>
-          <w:highlight w:val="yellow"/>
         </w:rPr>
         <w:t>.</w:t>
       </w:r>
@@ -1509,7 +1381,6 @@
         <w:rPr>
           <w:sz w:val="28"/>
           <w:szCs w:val="28"/>
-          <w:highlight w:val="yellow"/>
         </w:rPr>
       </w:pPr>
       <w:r>
@@ -1517,7 +1388,6 @@
           <w:b/>
           <w:sz w:val="28"/>
           <w:szCs w:val="28"/>
-          <w:highlight w:val="yellow"/>
         </w:rPr>
         <w:t>Унифицированный тип теста</w:t>
       </w:r>
@@ -1525,7 +1395,6 @@
         <w:rPr>
           <w:sz w:val="28"/>
           <w:szCs w:val="28"/>
-          <w:highlight w:val="yellow"/>
         </w:rPr>
         <w:t>. Атрибуты: название, стоимость.</w:t>
       </w:r>
@@ -1541,7 +1410,6 @@
         <w:rPr>
           <w:sz w:val="28"/>
           <w:szCs w:val="28"/>
-          <w:highlight w:val="yellow"/>
         </w:rPr>
       </w:pPr>
       <w:r>
@@ -1549,7 +1417,6 @@
           <w:b/>
           <w:sz w:val="28"/>
           <w:szCs w:val="28"/>
-          <w:highlight w:val="yellow"/>
         </w:rPr>
         <w:lastRenderedPageBreak/>
         <w:t>Сопутствующие материалы</w:t>
@@ -1558,7 +1425,6 @@
         <w:rPr>
           <w:sz w:val="28"/>
           <w:szCs w:val="28"/>
-          <w:highlight w:val="yellow"/>
         </w:rPr>
         <w:t>. Атрибуты: название.</w:t>
       </w:r>
@@ -1570,7 +1436,6 @@
         <w:rPr>
           <w:sz w:val="28"/>
           <w:szCs w:val="28"/>
-          <w:highlight w:val="yellow"/>
         </w:rPr>
       </w:pPr>
     </w:p>
@@ -1582,14 +1447,12 @@
         <w:rPr>
           <w:sz w:val="28"/>
           <w:szCs w:val="28"/>
-          <w:highlight w:val="yellow"/>
-        </w:rPr>
-      </w:pPr>
-      <w:r>
-        <w:rPr>
-          <w:sz w:val="28"/>
-          <w:szCs w:val="28"/>
-          <w:highlight w:val="yellow"/>
+        </w:rPr>
+      </w:pPr>
+      <w:r>
+        <w:rPr>
+          <w:sz w:val="28"/>
+          <w:szCs w:val="28"/>
         </w:rPr>
         <w:t xml:space="preserve">Также </w:t>
       </w:r>
@@ -1597,24 +1460,38 @@
         <w:rPr>
           <w:sz w:val="28"/>
           <w:szCs w:val="28"/>
-          <w:highlight w:val="yellow"/>
-        </w:rPr>
-        <w:t xml:space="preserve">у связи </w:t>
+        </w:rPr>
+        <w:t xml:space="preserve">у </w:t>
+      </w:r>
+      <w:proofErr w:type="gramStart"/>
+      <w:r>
+        <w:rPr>
+          <w:sz w:val="28"/>
+          <w:szCs w:val="28"/>
+        </w:rPr>
+        <w:t xml:space="preserve">связи </w:t>
       </w:r>
       <w:r>
         <w:rPr>
           <w:b/>
           <w:sz w:val="28"/>
           <w:szCs w:val="28"/>
-          <w:highlight w:val="yellow"/>
-        </w:rPr>
-        <w:t>Требуются материалы</w:t>
-      </w:r>
-      <w:r>
-        <w:rPr>
-          <w:sz w:val="28"/>
-          <w:szCs w:val="28"/>
-          <w:highlight w:val="yellow"/>
+        </w:rPr>
+        <w:t>Требуются</w:t>
+      </w:r>
+      <w:proofErr w:type="gramEnd"/>
+      <w:r>
+        <w:rPr>
+          <w:b/>
+          <w:sz w:val="28"/>
+          <w:szCs w:val="28"/>
+        </w:rPr>
+        <w:t xml:space="preserve"> материалы</w:t>
+      </w:r>
+      <w:r>
+        <w:rPr>
+          <w:sz w:val="28"/>
+          <w:szCs w:val="28"/>
         </w:rPr>
         <w:t xml:space="preserve"> (между сущностями </w:t>
       </w:r>
@@ -1623,7 +1500,6 @@
           <w:b/>
           <w:sz w:val="28"/>
           <w:szCs w:val="28"/>
-          <w:highlight w:val="yellow"/>
         </w:rPr>
         <w:t>Тип теста</w:t>
       </w:r>
@@ -1631,7 +1507,6 @@
         <w:rPr>
           <w:sz w:val="28"/>
           <w:szCs w:val="28"/>
-          <w:highlight w:val="yellow"/>
         </w:rPr>
         <w:t xml:space="preserve"> и </w:t>
       </w:r>
@@ -1640,7 +1515,6 @@
           <w:b/>
           <w:sz w:val="28"/>
           <w:szCs w:val="28"/>
-          <w:highlight w:val="yellow"/>
         </w:rPr>
         <w:t>Материалы</w:t>
       </w:r>
@@ -1648,25 +1522,8 @@
         <w:rPr>
           <w:sz w:val="28"/>
           <w:szCs w:val="28"/>
-          <w:highlight w:val="yellow"/>
-        </w:rPr>
-        <w:t>)</w:t>
-      </w:r>
-      <w:r>
-        <w:rPr>
-          <w:sz w:val="28"/>
-          <w:szCs w:val="28"/>
-          <w:highlight w:val="yellow"/>
-        </w:rPr>
-        <w:t xml:space="preserve"> </w:t>
-      </w:r>
-      <w:r>
-        <w:rPr>
-          <w:sz w:val="28"/>
-          <w:szCs w:val="28"/>
-          <w:highlight w:val="yellow"/>
-        </w:rPr>
-        <w:t>были выделены следующие атрибуты: количество и единицы измерения.</w:t>
+        </w:rPr>
+        <w:t>) были выделены следующие атрибуты: количество и единицы измерения.</w:t>
       </w:r>
     </w:p>
     <w:p>
@@ -1719,6 +1576,13 @@
           <w:sz w:val="28"/>
           <w:szCs w:val="28"/>
         </w:rPr>
+      </w:r>
+      <w:r>
+        <w:rPr>
+          <w:sz w:val="28"/>
+          <w:szCs w:val="28"/>
+        </w:rPr>
+        <w:instrText xml:space="preserve"> \* MERGEFORMAT </w:instrText>
       </w:r>
       <w:r>
         <w:rPr>
@@ -1809,51 +1673,64 @@
           </wp:inline>
         </w:drawing>
       </w:r>
-      <w:bookmarkStart w:id="2" w:name="_GoBack"/>
+    </w:p>
+    <w:p>
+      <w:pPr>
+        <w:pStyle w:val="aa"/>
+      </w:pPr>
+      <w:bookmarkStart w:id="2" w:name="_Ref495660058"/>
+      <w:r>
+        <w:t xml:space="preserve">Рисунок </w:t>
+      </w:r>
+      <w:r>
+        <w:fldChar w:fldCharType="begin"/>
+      </w:r>
+      <w:r>
+        <w:instrText xml:space="preserve"> SEQ Рисунок \* ARABIC </w:instrText>
+      </w:r>
+      <w:r>
+        <w:fldChar w:fldCharType="separate"/>
+      </w:r>
+      <w:r>
+        <w:rPr>
+          <w:noProof/>
+        </w:rPr>
+        <w:t>1</w:t>
+      </w:r>
+      <w:r>
+        <w:rPr>
+          <w:noProof/>
+        </w:rPr>
+        <w:fldChar w:fldCharType="end"/>
+      </w:r>
       <w:bookmarkEnd w:id="2"/>
-    </w:p>
-    <w:p>
-      <w:pPr>
-        <w:pStyle w:val="aa"/>
-      </w:pPr>
-      <w:bookmarkStart w:id="3" w:name="_Ref495660058"/>
-      <w:r>
-        <w:t xml:space="preserve">Рисунок </w:t>
-      </w:r>
-      <w:fldSimple w:instr=" SEQ Рисунок \* ARABIC ">
-        <w:r>
-          <w:rPr>
-            <w:noProof/>
-          </w:rPr>
-          <w:t>1</w:t>
-        </w:r>
-      </w:fldSimple>
+      <w:r>
+        <w:t xml:space="preserve">. </w:t>
+      </w:r>
+      <w:r>
+        <w:rPr>
+          <w:lang w:val="en-US"/>
+        </w:rPr>
+        <w:t>ER</w:t>
+      </w:r>
+      <w:r>
+        <w:t xml:space="preserve">-диаграмма </w:t>
+      </w:r>
+      <w:proofErr w:type="spellStart"/>
+      <w:r>
+        <w:t>ПрО</w:t>
+      </w:r>
+      <w:proofErr w:type="spellEnd"/>
+    </w:p>
+    <w:p>
+      <w:pPr>
+        <w:pStyle w:val="2"/>
+      </w:pPr>
+      <w:bookmarkStart w:id="3" w:name="_Toc495659829"/>
+      <w:r>
+        <w:t>1.2. Анализ информационных задач и круга пользователей системы</w:t>
+      </w:r>
       <w:bookmarkEnd w:id="3"/>
-      <w:r>
-        <w:t xml:space="preserve">. </w:t>
-      </w:r>
-      <w:r>
-        <w:rPr>
-          <w:lang w:val="en-US"/>
-        </w:rPr>
-        <w:t>ER</w:t>
-      </w:r>
-      <w:r>
-        <w:t>-</w:t>
-      </w:r>
-      <w:r>
-        <w:t>диаграмма ПрО</w:t>
-      </w:r>
-    </w:p>
-    <w:p>
-      <w:pPr>
-        <w:pStyle w:val="2"/>
-      </w:pPr>
-      <w:bookmarkStart w:id="4" w:name="_Toc495659829"/>
-      <w:r>
-        <w:t>1.2. Анализ информационных задач и круга пользователей системы</w:t>
-      </w:r>
-      <w:bookmarkEnd w:id="4"/>
     </w:p>
     <w:p>
       <w:pPr>
@@ -1875,34 +1752,29 @@
         <w:jc w:val="both"/>
         <w:rPr>
           <w:sz w:val="28"/>
-          <w:highlight w:val="magenta"/>
-        </w:rPr>
-      </w:pPr>
-      <w:r>
-        <w:rPr>
-          <w:sz w:val="28"/>
-          <w:highlight w:val="magenta"/>
+        </w:rPr>
+      </w:pPr>
+      <w:r>
+        <w:rPr>
+          <w:sz w:val="28"/>
         </w:rPr>
         <w:t xml:space="preserve">Руководители </w:t>
       </w:r>
       <w:r>
         <w:rPr>
           <w:sz w:val="28"/>
-          <w:highlight w:val="magenta"/>
         </w:rPr>
         <w:t xml:space="preserve">отдела </w:t>
       </w:r>
       <w:r>
         <w:rPr>
           <w:sz w:val="28"/>
-          <w:highlight w:val="magenta"/>
         </w:rPr>
         <w:t>лабораторной диагностики</w:t>
       </w:r>
       <w:r>
         <w:rPr>
           <w:sz w:val="28"/>
-          <w:highlight w:val="magenta"/>
         </w:rPr>
         <w:t>:</w:t>
       </w:r>
@@ -1918,27 +1790,23 @@
         <w:jc w:val="both"/>
         <w:rPr>
           <w:sz w:val="28"/>
-          <w:highlight w:val="magenta"/>
-        </w:rPr>
-      </w:pPr>
-      <w:r>
-        <w:rPr>
-          <w:sz w:val="28"/>
-          <w:highlight w:val="magenta"/>
+        </w:rPr>
+      </w:pPr>
+      <w:r>
+        <w:rPr>
+          <w:sz w:val="28"/>
         </w:rPr>
         <w:t xml:space="preserve">получение списка </w:t>
       </w:r>
       <w:r>
         <w:rPr>
           <w:sz w:val="28"/>
-          <w:highlight w:val="magenta"/>
         </w:rPr>
         <w:t>сотрудников различных департаментов</w:t>
       </w:r>
       <w:r>
         <w:rPr>
           <w:sz w:val="28"/>
-          <w:highlight w:val="magenta"/>
         </w:rPr>
         <w:t>;</w:t>
       </w:r>
@@ -1954,13 +1822,11 @@
         <w:jc w:val="both"/>
         <w:rPr>
           <w:sz w:val="28"/>
-          <w:highlight w:val="magenta"/>
-        </w:rPr>
-      </w:pPr>
-      <w:r>
-        <w:rPr>
-          <w:sz w:val="28"/>
-          <w:highlight w:val="magenta"/>
+        </w:rPr>
+      </w:pPr>
+      <w:r>
+        <w:rPr>
+          <w:sz w:val="28"/>
         </w:rPr>
         <w:lastRenderedPageBreak/>
         <w:t>изменение должностн</w:t>
@@ -1968,14 +1834,12 @@
       <w:r>
         <w:rPr>
           <w:sz w:val="28"/>
-          <w:highlight w:val="magenta"/>
         </w:rPr>
         <w:t>ых окладов</w:t>
       </w:r>
       <w:r>
         <w:rPr>
           <w:sz w:val="28"/>
-          <w:highlight w:val="magenta"/>
         </w:rPr>
         <w:t>;</w:t>
       </w:r>
@@ -1991,20 +1855,17 @@
         <w:jc w:val="both"/>
         <w:rPr>
           <w:sz w:val="28"/>
-          <w:highlight w:val="magenta"/>
-        </w:rPr>
-      </w:pPr>
-      <w:r>
-        <w:rPr>
-          <w:sz w:val="28"/>
-          <w:highlight w:val="magenta"/>
+        </w:rPr>
+      </w:pPr>
+      <w:r>
+        <w:rPr>
+          <w:sz w:val="28"/>
         </w:rPr>
         <w:t xml:space="preserve">получение полной информации </w:t>
       </w:r>
       <w:r>
         <w:rPr>
           <w:sz w:val="28"/>
-          <w:highlight w:val="magenta"/>
         </w:rPr>
         <w:t>об экспериментах.</w:t>
       </w:r>
@@ -2020,27 +1881,23 @@
         <w:jc w:val="both"/>
         <w:rPr>
           <w:sz w:val="28"/>
-          <w:highlight w:val="magenta"/>
-        </w:rPr>
-      </w:pPr>
-      <w:r>
-        <w:rPr>
-          <w:sz w:val="28"/>
-          <w:highlight w:val="magenta"/>
+        </w:rPr>
+      </w:pPr>
+      <w:r>
+        <w:rPr>
+          <w:sz w:val="28"/>
         </w:rPr>
         <w:t xml:space="preserve">Руководитель </w:t>
       </w:r>
       <w:r>
         <w:rPr>
           <w:sz w:val="28"/>
-          <w:highlight w:val="magenta"/>
         </w:rPr>
         <w:t>департамента</w:t>
       </w:r>
       <w:r>
         <w:rPr>
           <w:sz w:val="28"/>
-          <w:highlight w:val="magenta"/>
         </w:rPr>
         <w:t>:</w:t>
       </w:r>
@@ -2056,27 +1913,23 @@
         <w:jc w:val="both"/>
         <w:rPr>
           <w:sz w:val="28"/>
-          <w:highlight w:val="magenta"/>
-        </w:rPr>
-      </w:pPr>
-      <w:r>
-        <w:rPr>
-          <w:sz w:val="28"/>
-          <w:highlight w:val="magenta"/>
+        </w:rPr>
+      </w:pPr>
+      <w:r>
+        <w:rPr>
+          <w:sz w:val="28"/>
         </w:rPr>
         <w:t xml:space="preserve">назначение </w:t>
       </w:r>
       <w:r>
         <w:rPr>
           <w:sz w:val="28"/>
-          <w:highlight w:val="magenta"/>
         </w:rPr>
         <w:t>сотрудников</w:t>
       </w:r>
       <w:r>
         <w:rPr>
           <w:sz w:val="28"/>
-          <w:highlight w:val="magenta"/>
         </w:rPr>
         <w:t>;</w:t>
       </w:r>
@@ -2092,41 +1945,35 @@
         <w:jc w:val="both"/>
         <w:rPr>
           <w:sz w:val="28"/>
-          <w:highlight w:val="magenta"/>
-        </w:rPr>
-      </w:pPr>
-      <w:r>
-        <w:rPr>
-          <w:sz w:val="28"/>
-          <w:highlight w:val="magenta"/>
+        </w:rPr>
+      </w:pPr>
+      <w:r>
+        <w:rPr>
+          <w:sz w:val="28"/>
         </w:rPr>
         <w:t xml:space="preserve">получение списка сотрудников, работающих над конкретным </w:t>
       </w:r>
       <w:r>
         <w:rPr>
           <w:sz w:val="28"/>
-          <w:highlight w:val="magenta"/>
         </w:rPr>
         <w:t>типом тест</w:t>
       </w:r>
       <w:r>
         <w:rPr>
           <w:sz w:val="28"/>
-          <w:highlight w:val="magenta"/>
         </w:rPr>
         <w:t>ов</w:t>
       </w:r>
       <w:r>
         <w:rPr>
           <w:sz w:val="28"/>
-          <w:highlight w:val="magenta"/>
         </w:rPr>
         <w:t xml:space="preserve"> в данном департаменте</w:t>
       </w:r>
       <w:r>
         <w:rPr>
           <w:sz w:val="28"/>
-          <w:highlight w:val="magenta"/>
         </w:rPr>
         <w:t>;</w:t>
       </w:r>
@@ -2142,41 +1989,35 @@
         <w:jc w:val="both"/>
         <w:rPr>
           <w:sz w:val="28"/>
-          <w:highlight w:val="magenta"/>
-        </w:rPr>
-      </w:pPr>
-      <w:r>
-        <w:rPr>
-          <w:sz w:val="28"/>
-          <w:highlight w:val="magenta"/>
+        </w:rPr>
+      </w:pPr>
+      <w:r>
+        <w:rPr>
+          <w:sz w:val="28"/>
         </w:rPr>
         <w:t>получение сведений о сотрудниках, которые</w:t>
       </w:r>
       <w:r>
         <w:rPr>
           <w:sz w:val="28"/>
-          <w:highlight w:val="magenta"/>
         </w:rPr>
         <w:t xml:space="preserve"> </w:t>
       </w:r>
       <w:r>
         <w:rPr>
           <w:sz w:val="28"/>
-          <w:highlight w:val="magenta"/>
         </w:rPr>
         <w:t>собирают</w:t>
       </w:r>
       <w:r>
         <w:rPr>
           <w:sz w:val="28"/>
-          <w:highlight w:val="magenta"/>
         </w:rPr>
         <w:t xml:space="preserve"> анализы</w:t>
       </w:r>
       <w:r>
         <w:rPr>
           <w:sz w:val="28"/>
-          <w:highlight w:val="magenta"/>
         </w:rPr>
         <w:t>;</w:t>
       </w:r>
@@ -2192,27 +2033,23 @@
         <w:jc w:val="both"/>
         <w:rPr>
           <w:sz w:val="28"/>
-          <w:highlight w:val="magenta"/>
-        </w:rPr>
-      </w:pPr>
-      <w:r>
-        <w:rPr>
-          <w:sz w:val="28"/>
-          <w:highlight w:val="magenta"/>
+        </w:rPr>
+      </w:pPr>
+      <w:r>
+        <w:rPr>
+          <w:sz w:val="28"/>
         </w:rPr>
         <w:t xml:space="preserve">определение размера дополнительного вознаграждения сотрудников по конкретному </w:t>
       </w:r>
       <w:r>
         <w:rPr>
           <w:sz w:val="28"/>
-          <w:highlight w:val="magenta"/>
         </w:rPr>
         <w:t>исследованию</w:t>
       </w:r>
       <w:r>
         <w:rPr>
           <w:sz w:val="28"/>
-          <w:highlight w:val="magenta"/>
         </w:rPr>
         <w:t>;</w:t>
       </w:r>
@@ -2227,25 +2064,23 @@
         <w:jc w:val="both"/>
         <w:rPr>
           <w:sz w:val="28"/>
-          <w:highlight w:val="magenta"/>
-        </w:rPr>
-      </w:pPr>
-      <w:bookmarkStart w:id="5" w:name="_Toc487182956"/>
-      <w:bookmarkStart w:id="6" w:name="_Toc480541660"/>
-      <w:bookmarkStart w:id="7" w:name="_Toc468345736"/>
-      <w:bookmarkStart w:id="8" w:name="_Toc468345043"/>
-      <w:r>
-        <w:rPr>
-          <w:sz w:val="28"/>
-          <w:highlight w:val="magenta"/>
+        </w:rPr>
+      </w:pPr>
+      <w:bookmarkStart w:id="4" w:name="_Toc487182956"/>
+      <w:bookmarkStart w:id="5" w:name="_Toc480541660"/>
+      <w:bookmarkStart w:id="6" w:name="_Toc468345736"/>
+      <w:bookmarkStart w:id="7" w:name="_Toc468345043"/>
+      <w:r>
+        <w:rPr>
+          <w:sz w:val="28"/>
         </w:rPr>
         <w:t>Бухгалтеры:</w:t>
       </w:r>
     </w:p>
+    <w:bookmarkEnd w:id="4"/>
     <w:bookmarkEnd w:id="5"/>
     <w:bookmarkEnd w:id="6"/>
     <w:bookmarkEnd w:id="7"/>
-    <w:bookmarkEnd w:id="8"/>
     <w:p>
       <w:pPr>
         <w:numPr>
@@ -2257,13 +2092,11 @@
         <w:jc w:val="both"/>
         <w:rPr>
           <w:sz w:val="28"/>
-          <w:highlight w:val="magenta"/>
-        </w:rPr>
-      </w:pPr>
-      <w:r>
-        <w:rPr>
-          <w:sz w:val="28"/>
-          <w:highlight w:val="magenta"/>
+        </w:rPr>
+      </w:pPr>
+      <w:r>
+        <w:rPr>
+          <w:sz w:val="28"/>
         </w:rPr>
         <w:t>получение ведомости на выплату зарплаты.</w:t>
       </w:r>
@@ -2279,27 +2112,23 @@
         <w:jc w:val="both"/>
         <w:rPr>
           <w:sz w:val="28"/>
-          <w:highlight w:val="magenta"/>
-        </w:rPr>
-      </w:pPr>
-      <w:r>
-        <w:rPr>
-          <w:sz w:val="28"/>
-          <w:highlight w:val="magenta"/>
+        </w:rPr>
+      </w:pPr>
+      <w:r>
+        <w:rPr>
+          <w:sz w:val="28"/>
         </w:rPr>
         <w:t xml:space="preserve">Сотрудники – </w:t>
       </w:r>
       <w:r>
         <w:rPr>
           <w:sz w:val="28"/>
-          <w:highlight w:val="magenta"/>
         </w:rPr>
         <w:t>врачи, проводящие исследования</w:t>
       </w:r>
       <w:r>
         <w:rPr>
           <w:sz w:val="28"/>
-          <w:highlight w:val="magenta"/>
         </w:rPr>
         <w:t>:</w:t>
       </w:r>
@@ -2315,41 +2144,35 @@
         <w:jc w:val="both"/>
         <w:rPr>
           <w:sz w:val="28"/>
-          <w:highlight w:val="magenta"/>
-        </w:rPr>
-      </w:pPr>
-      <w:r>
-        <w:rPr>
-          <w:sz w:val="28"/>
-          <w:highlight w:val="magenta"/>
+        </w:rPr>
+      </w:pPr>
+      <w:r>
+        <w:rPr>
+          <w:sz w:val="28"/>
         </w:rPr>
         <w:t>просмотр данных</w:t>
       </w:r>
       <w:r>
         <w:rPr>
           <w:sz w:val="28"/>
-          <w:highlight w:val="magenta"/>
         </w:rPr>
         <w:t xml:space="preserve"> о</w:t>
       </w:r>
       <w:r>
         <w:rPr>
           <w:sz w:val="28"/>
-          <w:highlight w:val="magenta"/>
         </w:rPr>
         <w:t xml:space="preserve"> </w:t>
       </w:r>
       <w:r>
         <w:rPr>
           <w:sz w:val="28"/>
-          <w:highlight w:val="magenta"/>
         </w:rPr>
         <w:t>клиентах</w:t>
       </w:r>
       <w:r>
         <w:rPr>
           <w:sz w:val="28"/>
-          <w:highlight w:val="magenta"/>
         </w:rPr>
         <w:t>;</w:t>
       </w:r>
@@ -2365,13 +2188,11 @@
         <w:jc w:val="both"/>
         <w:rPr>
           <w:sz w:val="28"/>
-          <w:highlight w:val="magenta"/>
-        </w:rPr>
-      </w:pPr>
-      <w:r>
-        <w:rPr>
-          <w:sz w:val="28"/>
-          <w:highlight w:val="magenta"/>
+        </w:rPr>
+      </w:pPr>
+      <w:r>
+        <w:rPr>
+          <w:sz w:val="28"/>
         </w:rPr>
         <w:t>просмотр данных об образцах;</w:t>
       </w:r>
@@ -2387,27 +2208,23 @@
         <w:jc w:val="both"/>
         <w:rPr>
           <w:sz w:val="28"/>
-          <w:highlight w:val="magenta"/>
-        </w:rPr>
-      </w:pPr>
-      <w:r>
-        <w:rPr>
-          <w:sz w:val="28"/>
-          <w:highlight w:val="magenta"/>
+        </w:rPr>
+      </w:pPr>
+      <w:r>
+        <w:rPr>
+          <w:sz w:val="28"/>
         </w:rPr>
         <w:t>просмотр да</w:t>
       </w:r>
       <w:r>
         <w:rPr>
           <w:sz w:val="28"/>
-          <w:highlight w:val="magenta"/>
         </w:rPr>
         <w:t>н</w:t>
       </w:r>
       <w:r>
         <w:rPr>
           <w:sz w:val="28"/>
-          <w:highlight w:val="magenta"/>
         </w:rPr>
         <w:t>ных о типах исследований;</w:t>
       </w:r>
@@ -2423,13 +2240,11 @@
         <w:jc w:val="both"/>
         <w:rPr>
           <w:sz w:val="28"/>
-          <w:highlight w:val="magenta"/>
-        </w:rPr>
-      </w:pPr>
-      <w:r>
-        <w:rPr>
-          <w:sz w:val="28"/>
-          <w:highlight w:val="magenta"/>
+        </w:rPr>
+      </w:pPr>
+      <w:r>
+        <w:rPr>
+          <w:sz w:val="28"/>
         </w:rPr>
         <w:t>добавление результатов тестирования;</w:t>
       </w:r>
@@ -2445,13 +2260,11 @@
         <w:jc w:val="both"/>
         <w:rPr>
           <w:sz w:val="28"/>
-          <w:highlight w:val="magenta"/>
-        </w:rPr>
-      </w:pPr>
-      <w:r>
-        <w:rPr>
-          <w:sz w:val="28"/>
-          <w:highlight w:val="magenta"/>
+        </w:rPr>
+      </w:pPr>
+      <w:r>
+        <w:rPr>
+          <w:sz w:val="28"/>
         </w:rPr>
         <w:t>назначение дополнительных тестирований.</w:t>
       </w:r>
@@ -2467,27 +2280,23 @@
         <w:jc w:val="both"/>
         <w:rPr>
           <w:sz w:val="28"/>
-          <w:highlight w:val="magenta"/>
-        </w:rPr>
-      </w:pPr>
-      <w:r>
-        <w:rPr>
-          <w:sz w:val="28"/>
-          <w:highlight w:val="magenta"/>
+        </w:rPr>
+      </w:pPr>
+      <w:r>
+        <w:rPr>
+          <w:sz w:val="28"/>
         </w:rPr>
         <w:t>Сотрудники</w:t>
       </w:r>
       <w:r>
         <w:rPr>
           <w:sz w:val="28"/>
-          <w:highlight w:val="magenta"/>
         </w:rPr>
         <w:t>,</w:t>
       </w:r>
       <w:r>
         <w:rPr>
           <w:sz w:val="28"/>
-          <w:highlight w:val="magenta"/>
         </w:rPr>
         <w:t xml:space="preserve"> отвечающие за снабжение:</w:t>
       </w:r>
@@ -2503,13 +2312,11 @@
         <w:jc w:val="both"/>
         <w:rPr>
           <w:sz w:val="28"/>
-          <w:highlight w:val="magenta"/>
-        </w:rPr>
-      </w:pPr>
-      <w:r>
-        <w:rPr>
-          <w:sz w:val="28"/>
-          <w:highlight w:val="magenta"/>
+        </w:rPr>
+      </w:pPr>
+      <w:r>
+        <w:rPr>
+          <w:sz w:val="28"/>
         </w:rPr>
         <w:t>просмотр данных о типах исследований;</w:t>
       </w:r>
@@ -2525,27 +2332,23 @@
         <w:jc w:val="both"/>
         <w:rPr>
           <w:sz w:val="28"/>
-          <w:highlight w:val="magenta"/>
-        </w:rPr>
-      </w:pPr>
-      <w:r>
-        <w:rPr>
-          <w:sz w:val="28"/>
-          <w:highlight w:val="magenta"/>
+        </w:rPr>
+      </w:pPr>
+      <w:r>
+        <w:rPr>
+          <w:sz w:val="28"/>
         </w:rPr>
         <w:t xml:space="preserve">изменение данных о </w:t>
       </w:r>
       <w:r>
         <w:rPr>
           <w:sz w:val="28"/>
-          <w:highlight w:val="magenta"/>
         </w:rPr>
         <w:t>сопутствующих</w:t>
       </w:r>
       <w:r>
         <w:rPr>
           <w:sz w:val="28"/>
-          <w:highlight w:val="magenta"/>
         </w:rPr>
         <w:t xml:space="preserve"> материалах.</w:t>
       </w:r>
@@ -2561,13 +2364,11 @@
         <w:jc w:val="both"/>
         <w:rPr>
           <w:sz w:val="28"/>
-          <w:highlight w:val="magenta"/>
-        </w:rPr>
-      </w:pPr>
-      <w:r>
-        <w:rPr>
-          <w:sz w:val="28"/>
-          <w:highlight w:val="magenta"/>
+        </w:rPr>
+      </w:pPr>
+      <w:r>
+        <w:rPr>
+          <w:sz w:val="28"/>
         </w:rPr>
         <w:t>Клиенты:</w:t>
       </w:r>
@@ -2588,13 +2389,11 @@
         <w:jc w:val="both"/>
         <w:rPr>
           <w:sz w:val="28"/>
-          <w:highlight w:val="magenta"/>
-        </w:rPr>
-      </w:pPr>
-      <w:r>
-        <w:rPr>
-          <w:sz w:val="28"/>
-          <w:highlight w:val="magenta"/>
+        </w:rPr>
+      </w:pPr>
+      <w:r>
+        <w:rPr>
+          <w:sz w:val="28"/>
         </w:rPr>
         <w:t xml:space="preserve">получение выписки о результатах тестирования. </w:t>
       </w:r>
@@ -2605,9 +2404,10 @@
         <w:jc w:val="both"/>
         <w:rPr>
           <w:sz w:val="28"/>
-          <w:highlight w:val="red"/>
-        </w:rPr>
-      </w:pPr>
+        </w:rPr>
+      </w:pPr>
+      <w:bookmarkStart w:id="8" w:name="_GoBack"/>
+      <w:bookmarkEnd w:id="8"/>
     </w:p>
     <w:sectPr>
       <w:footerReference w:type="default" r:id="rId9"/>
@@ -2677,7 +2477,7 @@
           <w:rPr>
             <w:noProof/>
           </w:rPr>
-          <w:t>5</w:t>
+          <w:t>2</w:t>
         </w:r>
         <w:r>
           <w:fldChar w:fldCharType="end"/>
@@ -4120,7 +3920,7 @@
 </file>
 
 <file path=customXml/itemProps1.xml><?xml version="1.0" encoding="utf-8"?>
-<ds:datastoreItem xmlns:ds="http://schemas.openxmlformats.org/officeDocument/2006/customXml" ds:itemID="{1475D4F0-3662-4956-A8A0-29EADD30A91E}">
+<ds:datastoreItem xmlns:ds="http://schemas.openxmlformats.org/officeDocument/2006/customXml" ds:itemID="{3D2F84F2-F48F-44F1-9DE6-4B9F91379FB1}">
   <ds:schemaRefs>
     <ds:schemaRef ds:uri="http://schemas.openxmlformats.org/officeDocument/2006/bibliography"/>
   </ds:schemaRefs>

</xml_diff>

<commit_message>
Resolved half of corrections from Karpova
Left to resolve part where  'User privileges' are defined
</commit_message>
<xml_diff>
--- a/Отчет.docx
+++ b/Отчет.docx
@@ -49,7 +49,7 @@
         <w:rPr>
           <w:b/>
         </w:rPr>
-        <w:t>Высшего профессионального образования</w:t>
+        <w:t>Высшего образования</w:t>
       </w:r>
     </w:p>
     <w:p>
@@ -83,18 +83,21 @@
     <w:p>
       <w:pPr>
         <w:jc w:val="center"/>
-      </w:pPr>
-      <w:r>
-        <w:t>Московский институт электроники и математики Национального</w:t>
+        <w:rPr>
+          <w:strike/>
+        </w:rPr>
+      </w:pPr>
+      <w:r>
+        <w:t xml:space="preserve">Московский институт электроники и математики </w:t>
       </w:r>
     </w:p>
     <w:p>
       <w:pPr>
         <w:jc w:val="center"/>
-      </w:pPr>
-      <w:r>
-        <w:t>Исследовательского университета «Высшая школа экономики»</w:t>
-      </w:r>
+        <w:rPr>
+          <w:strike/>
+        </w:rPr>
+      </w:pPr>
     </w:p>
     <w:p>
       <w:pPr>
@@ -106,7 +109,7 @@
         <w:jc w:val="center"/>
       </w:pPr>
       <w:r>
-        <w:t>Факультет информационных технологий и вычислительных технологий</w:t>
+        <w:t>Департамент компьютерной инженерии</w:t>
       </w:r>
     </w:p>
     <w:p>
@@ -117,20 +120,23 @@
     <w:p>
       <w:pPr>
         <w:jc w:val="center"/>
-      </w:pPr>
+        <w:rPr>
+          <w:b/>
+        </w:rPr>
+      </w:pPr>
+      <w:r>
+        <w:rPr>
+          <w:b/>
+        </w:rPr>
+        <w:t>Домашняя работа по курсу</w:t>
+      </w:r>
     </w:p>
     <w:p>
       <w:pPr>
         <w:jc w:val="center"/>
-        <w:rPr>
-          <w:b/>
-        </w:rPr>
-      </w:pPr>
-      <w:r>
-        <w:rPr>
-          <w:b/>
-        </w:rPr>
-        <w:t>Домашняя работа по курсу</w:t>
+      </w:pPr>
+      <w:r>
+        <w:t>Базы данных</w:t>
       </w:r>
     </w:p>
     <w:p>
@@ -138,10 +144,26 @@
         <w:jc w:val="center"/>
       </w:pPr>
       <w:r>
-        <w:t>Базы данных</w:t>
-      </w:r>
-    </w:p>
-    <w:p/>
+        <w:t xml:space="preserve">На тему: </w:t>
+      </w:r>
+      <w:r>
+        <w:t>«П</w:t>
+      </w:r>
+      <w:r>
+        <w:t xml:space="preserve">роектирование </w:t>
+      </w:r>
+      <w:proofErr w:type="gramStart"/>
+      <w:r>
+        <w:t>реляционных  баз</w:t>
+      </w:r>
+      <w:proofErr w:type="gramEnd"/>
+      <w:r>
+        <w:t xml:space="preserve"> данных</w:t>
+      </w:r>
+      <w:r>
+        <w:t>»</w:t>
+      </w:r>
+    </w:p>
     <w:p/>
     <w:p/>
     <w:p/>
@@ -377,8 +399,6 @@
     <w:p/>
     <w:p/>
     <w:p/>
-    <w:p/>
-    <w:p/>
     <w:p>
       <w:pPr>
         <w:jc w:val="right"/>
@@ -395,9 +415,9 @@
       </w:pPr>
     </w:p>
     <w:p>
-      <w:pPr>
-        <w:jc w:val="right"/>
-      </w:pPr>
+      <w:r>
+        <w:br w:type="page"/>
+      </w:r>
     </w:p>
     <w:sdt>
       <w:sdtPr>
@@ -662,7 +682,6 @@
       </w:r>
       <w:bookmarkStart w:id="0" w:name="_Toc495659827"/>
       <w:r>
-        <w:lastRenderedPageBreak/>
         <w:t>1.</w:t>
       </w:r>
       <w:r>
@@ -686,62 +705,53 @@
         <w:jc w:val="both"/>
         <w:rPr>
           <w:sz w:val="28"/>
-          <w:highlight w:val="red"/>
-        </w:rPr>
-      </w:pPr>
-      <w:r>
-        <w:rPr>
-          <w:sz w:val="28"/>
-          <w:highlight w:val="red"/>
+        </w:rPr>
+      </w:pPr>
+      <w:r>
+        <w:rPr>
+          <w:sz w:val="28"/>
         </w:rPr>
         <w:t xml:space="preserve">База данных создаётся для информационного обслуживания </w:t>
       </w:r>
       <w:r>
         <w:rPr>
           <w:sz w:val="28"/>
-          <w:highlight w:val="magenta"/>
         </w:rPr>
         <w:t xml:space="preserve">отдела </w:t>
       </w:r>
       <w:r>
         <w:rPr>
           <w:sz w:val="28"/>
-          <w:highlight w:val="magenta"/>
         </w:rPr>
         <w:t>лабораторной диагностики</w:t>
       </w:r>
       <w:r>
         <w:rPr>
           <w:sz w:val="28"/>
-          <w:highlight w:val="red"/>
         </w:rPr>
         <w:t xml:space="preserve">. БД должна содержать данные об </w:t>
       </w:r>
       <w:r>
         <w:rPr>
           <w:sz w:val="28"/>
-          <w:highlight w:val="red"/>
         </w:rPr>
         <w:t>исследованиях</w:t>
       </w:r>
       <w:r>
         <w:rPr>
           <w:sz w:val="28"/>
-          <w:highlight w:val="red"/>
         </w:rPr>
         <w:t xml:space="preserve">, сотрудниках и </w:t>
       </w:r>
       <w:r>
         <w:rPr>
           <w:sz w:val="28"/>
-          <w:highlight w:val="red"/>
         </w:rPr>
         <w:t>пациентах</w:t>
       </w:r>
       <w:r>
         <w:rPr>
           <w:sz w:val="28"/>
-          <w:highlight w:val="red"/>
         </w:rPr>
         <w:t>.</w:t>
       </w:r>
@@ -752,13 +762,11 @@
         <w:jc w:val="both"/>
         <w:rPr>
           <w:sz w:val="28"/>
-          <w:highlight w:val="green"/>
-        </w:rPr>
-      </w:pPr>
-      <w:r>
-        <w:rPr>
-          <w:sz w:val="28"/>
-          <w:highlight w:val="green"/>
+        </w:rPr>
+      </w:pPr>
+      <w:r>
+        <w:rPr>
+          <w:sz w:val="28"/>
         </w:rPr>
         <w:t>В соответствии с предметной областью система строится с учётом следующих особенностей:</w:t>
       </w:r>
@@ -773,69 +781,53 @@
         <w:jc w:val="both"/>
         <w:rPr>
           <w:sz w:val="28"/>
-          <w:highlight w:val="green"/>
-        </w:rPr>
-      </w:pPr>
-      <w:r>
-        <w:rPr>
-          <w:sz w:val="28"/>
-          <w:highlight w:val="green"/>
+        </w:rPr>
+      </w:pPr>
+      <w:r>
+        <w:rPr>
+          <w:sz w:val="28"/>
         </w:rPr>
         <w:t>Каждый</w:t>
       </w:r>
       <w:r>
         <w:rPr>
           <w:sz w:val="28"/>
-          <w:highlight w:val="green"/>
         </w:rPr>
         <w:t xml:space="preserve"> клиент может сдать несколько анализов</w:t>
       </w:r>
       <w:r>
         <w:rPr>
           <w:sz w:val="28"/>
-          <w:highlight w:val="green"/>
         </w:rPr>
         <w:t>, каждому образцу</w:t>
       </w:r>
       <w:r>
         <w:rPr>
           <w:sz w:val="28"/>
-          <w:highlight w:val="green"/>
         </w:rPr>
         <w:t xml:space="preserve"> </w:t>
       </w:r>
       <w:r>
         <w:rPr>
           <w:sz w:val="28"/>
-          <w:highlight w:val="green"/>
-        </w:rPr>
-        <w:t xml:space="preserve">анализа </w:t>
-      </w:r>
-      <w:r>
-        <w:rPr>
-          <w:sz w:val="28"/>
-          <w:highlight w:val="green"/>
-        </w:rPr>
-        <w:t>соответствует</w:t>
-      </w:r>
-      <w:r>
-        <w:rPr>
-          <w:sz w:val="28"/>
-          <w:highlight w:val="green"/>
+        </w:rPr>
+        <w:t>анализа соответствует</w:t>
+      </w:r>
+      <w:r>
+        <w:rPr>
+          <w:sz w:val="28"/>
         </w:rPr>
         <w:t xml:space="preserve"> один</w:t>
       </w:r>
       <w:r>
         <w:rPr>
           <w:sz w:val="28"/>
-          <w:highlight w:val="green"/>
         </w:rPr>
         <w:t xml:space="preserve"> клиент</w:t>
       </w:r>
       <w:r>
         <w:rPr>
           <w:sz w:val="28"/>
-          <w:highlight w:val="green"/>
         </w:rPr>
         <w:t>.</w:t>
       </w:r>
@@ -850,62 +842,71 @@
         <w:jc w:val="both"/>
         <w:rPr>
           <w:sz w:val="28"/>
-          <w:highlight w:val="green"/>
-        </w:rPr>
-      </w:pPr>
-      <w:r>
-        <w:rPr>
-          <w:sz w:val="28"/>
-          <w:highlight w:val="green"/>
+        </w:rPr>
+      </w:pPr>
+      <w:r>
+        <w:rPr>
+          <w:sz w:val="28"/>
         </w:rPr>
         <w:t>Каждый образец</w:t>
       </w:r>
       <w:r>
         <w:rPr>
           <w:sz w:val="28"/>
-          <w:highlight w:val="green"/>
-        </w:rPr>
-        <w:t xml:space="preserve"> клиента</w:t>
-      </w:r>
-      <w:r>
-        <w:rPr>
-          <w:sz w:val="28"/>
-          <w:highlight w:val="green"/>
-        </w:rPr>
-        <w:t xml:space="preserve"> берется в определенном филиале,</w:t>
-      </w:r>
-      <w:r>
-        <w:rPr>
-          <w:sz w:val="28"/>
-          <w:highlight w:val="green"/>
+        </w:rPr>
+        <w:t xml:space="preserve"> </w:t>
+      </w:r>
+      <w:r>
+        <w:rPr>
+          <w:sz w:val="28"/>
+        </w:rPr>
+        <w:t>материала</w:t>
+      </w:r>
+      <w:r>
+        <w:rPr>
+          <w:sz w:val="28"/>
+        </w:rPr>
+        <w:t xml:space="preserve"> </w:t>
+      </w:r>
+      <w:r>
+        <w:rPr>
+          <w:sz w:val="28"/>
+        </w:rPr>
+        <w:t>берется в определенном филиале,</w:t>
+      </w:r>
+      <w:r>
+        <w:rPr>
+          <w:sz w:val="28"/>
         </w:rPr>
         <w:t xml:space="preserve"> в</w:t>
       </w:r>
       <w:r>
         <w:rPr>
           <w:sz w:val="28"/>
-          <w:highlight w:val="green"/>
         </w:rPr>
         <w:t xml:space="preserve"> каждом </w:t>
       </w:r>
       <w:r>
         <w:rPr>
           <w:sz w:val="28"/>
-          <w:highlight w:val="green"/>
         </w:rPr>
         <w:t>филиале может собираться несколько образцов</w:t>
       </w:r>
       <w:r>
         <w:rPr>
           <w:sz w:val="28"/>
-          <w:highlight w:val="green"/>
-        </w:rPr>
-        <w:t xml:space="preserve"> клиента</w:t>
-      </w:r>
-      <w:r>
-        <w:rPr>
-          <w:sz w:val="28"/>
-          <w:highlight w:val="green"/>
+        </w:rPr>
+        <w:t xml:space="preserve"> </w:t>
+      </w:r>
+      <w:r>
+        <w:rPr>
+          <w:sz w:val="28"/>
+        </w:rPr>
+        <w:t>материала</w:t>
+      </w:r>
+      <w:r>
+        <w:rPr>
+          <w:sz w:val="28"/>
         </w:rPr>
         <w:t xml:space="preserve">. </w:t>
       </w:r>
@@ -920,13 +921,11 @@
         <w:jc w:val="both"/>
         <w:rPr>
           <w:sz w:val="28"/>
-          <w:highlight w:val="green"/>
-        </w:rPr>
-      </w:pPr>
-      <w:r>
-        <w:rPr>
-          <w:sz w:val="28"/>
-          <w:highlight w:val="green"/>
+        </w:rPr>
+      </w:pPr>
+      <w:r>
+        <w:rPr>
+          <w:sz w:val="28"/>
         </w:rPr>
         <w:t>Каждый образец берется определенным сотрудником, каждый сотрудник может собрать несколько образцов.</w:t>
       </w:r>
@@ -941,43 +940,31 @@
         <w:jc w:val="both"/>
         <w:rPr>
           <w:sz w:val="28"/>
-          <w:highlight w:val="green"/>
-        </w:rPr>
-      </w:pPr>
-      <w:r>
-        <w:rPr>
-          <w:sz w:val="28"/>
-          <w:highlight w:val="green"/>
-        </w:rPr>
-        <w:t xml:space="preserve">Каждый образец </w:t>
-      </w:r>
-      <w:r>
-        <w:rPr>
-          <w:sz w:val="28"/>
-          <w:highlight w:val="green"/>
-        </w:rPr>
-        <w:t xml:space="preserve">может </w:t>
-      </w:r>
-      <w:r>
-        <w:rPr>
-          <w:sz w:val="28"/>
-          <w:highlight w:val="green"/>
-        </w:rPr>
-        <w:t>тестир</w:t>
-      </w:r>
-      <w:r>
-        <w:rPr>
-          <w:sz w:val="28"/>
-          <w:highlight w:val="green"/>
-        </w:rPr>
-        <w:t>оваться</w:t>
-      </w:r>
-      <w:r>
-        <w:rPr>
-          <w:sz w:val="28"/>
-          <w:highlight w:val="green"/>
-        </w:rPr>
-        <w:t xml:space="preserve"> несколько раз, результат теста записывается. Каждому результату теста соответствует ровно один образец.</w:t>
+        </w:rPr>
+      </w:pPr>
+      <w:r>
+        <w:rPr>
+          <w:sz w:val="28"/>
+        </w:rPr>
+        <w:t>Каждый сотрудник может либо только собирать образцы материала, либо</w:t>
+      </w:r>
+      <w:r>
+        <w:rPr>
+          <w:sz w:val="28"/>
+        </w:rPr>
+        <w:t xml:space="preserve"> </w:t>
+      </w:r>
+      <w:r>
+        <w:rPr>
+          <w:sz w:val="28"/>
+        </w:rPr>
+        <w:t>только</w:t>
+      </w:r>
+      <w:r>
+        <w:rPr>
+          <w:sz w:val="28"/>
+        </w:rPr>
+        <w:t xml:space="preserve"> проводить тесты, либо и то, и другое, либо не делать ничего. </w:t>
       </w:r>
     </w:p>
     <w:p>
@@ -990,15 +977,37 @@
         <w:jc w:val="both"/>
         <w:rPr>
           <w:sz w:val="28"/>
-          <w:highlight w:val="green"/>
-        </w:rPr>
-      </w:pPr>
-      <w:r>
-        <w:rPr>
-          <w:sz w:val="28"/>
-          <w:highlight w:val="green"/>
-        </w:rPr>
-        <w:t>Каждый тест проводится определенным сотрудником, каждый сотрудник может проводить несколько тестов.</w:t>
+        </w:rPr>
+      </w:pPr>
+      <w:r>
+        <w:rPr>
+          <w:sz w:val="28"/>
+        </w:rPr>
+        <w:t xml:space="preserve">Каждый образец </w:t>
+      </w:r>
+      <w:r>
+        <w:rPr>
+          <w:sz w:val="28"/>
+        </w:rPr>
+        <w:t xml:space="preserve">может </w:t>
+      </w:r>
+      <w:r>
+        <w:rPr>
+          <w:sz w:val="28"/>
+        </w:rPr>
+        <w:t>тестир</w:t>
+      </w:r>
+      <w:r>
+        <w:rPr>
+          <w:sz w:val="28"/>
+        </w:rPr>
+        <w:t>оваться</w:t>
+      </w:r>
+      <w:r>
+        <w:rPr>
+          <w:sz w:val="28"/>
+        </w:rPr>
+        <w:t xml:space="preserve"> несколько раз, результат теста записывается. Каждому результату теста соответствует ровно один образец.</w:t>
       </w:r>
     </w:p>
     <w:p>
@@ -1011,15 +1020,13 @@
         <w:jc w:val="both"/>
         <w:rPr>
           <w:sz w:val="28"/>
-          <w:highlight w:val="green"/>
-        </w:rPr>
-      </w:pPr>
-      <w:r>
-        <w:rPr>
-          <w:sz w:val="28"/>
-          <w:highlight w:val="green"/>
-        </w:rPr>
-        <w:t>Каждый тест проводится в определенном филиале, в каждом филиале может проводиться несколько тестов.</w:t>
+        </w:rPr>
+      </w:pPr>
+      <w:r>
+        <w:rPr>
+          <w:sz w:val="28"/>
+        </w:rPr>
+        <w:t>Каждый тест проводится определенным сотрудником, каждый сотрудник может проводить несколько тестов.</w:t>
       </w:r>
     </w:p>
     <w:p>
@@ -1032,43 +1039,13 @@
         <w:jc w:val="both"/>
         <w:rPr>
           <w:sz w:val="28"/>
-          <w:highlight w:val="green"/>
-        </w:rPr>
-      </w:pPr>
-      <w:r>
-        <w:rPr>
-          <w:sz w:val="28"/>
-          <w:highlight w:val="green"/>
-        </w:rPr>
-        <w:t>У каждого теста имеется его унифицированный тип, к каждому типу теста может принадлежать несколько конкретных тестов</w:t>
-      </w:r>
-      <w:r>
-        <w:rPr>
-          <w:sz w:val="28"/>
-          <w:highlight w:val="green"/>
-        </w:rPr>
-        <w:t xml:space="preserve"> ан</w:t>
-      </w:r>
-      <w:r>
-        <w:rPr>
-          <w:sz w:val="28"/>
-          <w:highlight w:val="green"/>
-        </w:rPr>
-        <w:t>ализа о</w:t>
-      </w:r>
-      <w:r>
-        <w:rPr>
-          <w:sz w:val="28"/>
-          <w:highlight w:val="green"/>
-        </w:rPr>
-        <w:t>бразца</w:t>
-      </w:r>
-      <w:r>
-        <w:rPr>
-          <w:sz w:val="28"/>
-          <w:highlight w:val="green"/>
-        </w:rPr>
-        <w:t>.</w:t>
+        </w:rPr>
+      </w:pPr>
+      <w:r>
+        <w:rPr>
+          <w:sz w:val="28"/>
+        </w:rPr>
+        <w:t>Каждый тест проводится в определенном филиале, в каждом филиале может проводиться несколько тестов.</w:t>
       </w:r>
     </w:p>
     <w:p>
@@ -1081,13 +1058,194 @@
         <w:jc w:val="both"/>
         <w:rPr>
           <w:sz w:val="28"/>
-          <w:highlight w:val="green"/>
-        </w:rPr>
-      </w:pPr>
-      <w:r>
-        <w:rPr>
-          <w:sz w:val="28"/>
-          <w:highlight w:val="green"/>
+        </w:rPr>
+      </w:pPr>
+      <w:r>
+        <w:rPr>
+          <w:sz w:val="28"/>
+        </w:rPr>
+        <w:t>В к</w:t>
+      </w:r>
+      <w:r>
+        <w:rPr>
+          <w:sz w:val="28"/>
+        </w:rPr>
+        <w:t>ажд</w:t>
+      </w:r>
+      <w:r>
+        <w:rPr>
+          <w:sz w:val="28"/>
+        </w:rPr>
+        <w:t>ом</w:t>
+      </w:r>
+      <w:r>
+        <w:rPr>
+          <w:sz w:val="28"/>
+        </w:rPr>
+        <w:t xml:space="preserve"> </w:t>
+      </w:r>
+      <w:r>
+        <w:rPr>
+          <w:sz w:val="28"/>
+        </w:rPr>
+        <w:t>филиале</w:t>
+      </w:r>
+      <w:r>
+        <w:rPr>
+          <w:sz w:val="28"/>
+        </w:rPr>
+        <w:t xml:space="preserve"> мо</w:t>
+      </w:r>
+      <w:r>
+        <w:rPr>
+          <w:sz w:val="28"/>
+        </w:rPr>
+        <w:t>гут</w:t>
+      </w:r>
+      <w:r>
+        <w:rPr>
+          <w:sz w:val="28"/>
+        </w:rPr>
+        <w:t xml:space="preserve"> либо только собирать</w:t>
+      </w:r>
+      <w:r>
+        <w:rPr>
+          <w:sz w:val="28"/>
+        </w:rPr>
+        <w:t>ся</w:t>
+      </w:r>
+      <w:r>
+        <w:rPr>
+          <w:sz w:val="28"/>
+        </w:rPr>
+        <w:t xml:space="preserve"> образцы</w:t>
+      </w:r>
+      <w:r>
+        <w:rPr>
+          <w:sz w:val="28"/>
+        </w:rPr>
+        <w:t xml:space="preserve"> материала</w:t>
+      </w:r>
+      <w:r>
+        <w:rPr>
+          <w:sz w:val="28"/>
+        </w:rPr>
+        <w:t>, либо</w:t>
+      </w:r>
+      <w:r>
+        <w:rPr>
+          <w:sz w:val="28"/>
+        </w:rPr>
+        <w:t xml:space="preserve"> </w:t>
+      </w:r>
+      <w:r>
+        <w:rPr>
+          <w:sz w:val="28"/>
+        </w:rPr>
+        <w:t>только проводить</w:t>
+      </w:r>
+      <w:r>
+        <w:rPr>
+          <w:sz w:val="28"/>
+        </w:rPr>
+        <w:t>ся</w:t>
+      </w:r>
+      <w:r>
+        <w:rPr>
+          <w:sz w:val="28"/>
+        </w:rPr>
+        <w:t xml:space="preserve"> тесты, либо и то, и другое, либо не делать</w:t>
+      </w:r>
+      <w:r>
+        <w:rPr>
+          <w:sz w:val="28"/>
+        </w:rPr>
+        <w:t>ся</w:t>
+      </w:r>
+      <w:r>
+        <w:rPr>
+          <w:sz w:val="28"/>
+        </w:rPr>
+        <w:t xml:space="preserve"> ничего. </w:t>
+      </w:r>
+    </w:p>
+    <w:p>
+      <w:pPr>
+        <w:numPr>
+          <w:ilvl w:val="0"/>
+          <w:numId w:val="2"/>
+        </w:numPr>
+        <w:spacing w:after="0" w:line="240" w:lineRule="auto"/>
+        <w:jc w:val="both"/>
+        <w:rPr>
+          <w:sz w:val="28"/>
+        </w:rPr>
+      </w:pPr>
+      <w:r>
+        <w:rPr>
+          <w:sz w:val="28"/>
+        </w:rPr>
+        <w:t>Собираться и анализироваться образцы материала могут собираться в одном и том же либо в разных филиалах.</w:t>
+      </w:r>
+    </w:p>
+    <w:p>
+      <w:pPr>
+        <w:numPr>
+          <w:ilvl w:val="0"/>
+          <w:numId w:val="2"/>
+        </w:numPr>
+        <w:spacing w:after="0" w:line="240" w:lineRule="auto"/>
+        <w:jc w:val="both"/>
+        <w:rPr>
+          <w:sz w:val="28"/>
+        </w:rPr>
+      </w:pPr>
+      <w:r>
+        <w:rPr>
+          <w:sz w:val="28"/>
+        </w:rPr>
+        <w:t>У каждого теста имеется его унифицированный тип, к каждому типу теста может принадлежать несколько конкретных тестов</w:t>
+      </w:r>
+      <w:r>
+        <w:rPr>
+          <w:sz w:val="28"/>
+        </w:rPr>
+        <w:t xml:space="preserve"> ан</w:t>
+      </w:r>
+      <w:r>
+        <w:rPr>
+          <w:sz w:val="28"/>
+        </w:rPr>
+        <w:t>ализа о</w:t>
+      </w:r>
+      <w:r>
+        <w:rPr>
+          <w:sz w:val="28"/>
+        </w:rPr>
+        <w:t>бразца</w:t>
+      </w:r>
+      <w:r>
+        <w:rPr>
+          <w:sz w:val="28"/>
+        </w:rPr>
+        <w:t>.</w:t>
+      </w:r>
+    </w:p>
+    <w:p>
+      <w:pPr>
+        <w:numPr>
+          <w:ilvl w:val="0"/>
+          <w:numId w:val="2"/>
+        </w:numPr>
+        <w:spacing w:after="0" w:line="240" w:lineRule="auto"/>
+        <w:jc w:val="both"/>
+        <w:rPr>
+          <w:sz w:val="28"/>
+        </w:rPr>
+      </w:pPr>
+      <w:r>
+        <w:rPr>
+          <w:sz w:val="28"/>
         </w:rPr>
         <w:t>У каждого унифицированного типа теста имеется список необходимых для его проведения материалов, каждый материал может быть необходим нескольким типам тестов.</w:t>
       </w:r>
@@ -1099,7 +1257,6 @@
         <w:jc w:val="both"/>
         <w:rPr>
           <w:sz w:val="28"/>
-          <w:highlight w:val="yellow"/>
         </w:rPr>
       </w:pPr>
     </w:p>
@@ -1110,14 +1267,12 @@
         <w:rPr>
           <w:sz w:val="28"/>
           <w:szCs w:val="28"/>
-          <w:highlight w:val="red"/>
-        </w:rPr>
-      </w:pPr>
-      <w:r>
-        <w:rPr>
-          <w:sz w:val="28"/>
-          <w:szCs w:val="28"/>
-          <w:highlight w:val="red"/>
+        </w:rPr>
+      </w:pPr>
+      <w:r>
+        <w:rPr>
+          <w:sz w:val="28"/>
+          <w:szCs w:val="28"/>
         </w:rPr>
         <w:t xml:space="preserve">Для создания </w:t>
       </w:r>
@@ -1125,7 +1280,6 @@
         <w:rPr>
           <w:sz w:val="28"/>
           <w:szCs w:val="28"/>
-          <w:highlight w:val="red"/>
           <w:lang w:val="en-US"/>
         </w:rPr>
         <w:t>ER</w:t>
@@ -1134,7 +1288,6 @@
         <w:rPr>
           <w:sz w:val="28"/>
           <w:szCs w:val="28"/>
-          <w:highlight w:val="red"/>
         </w:rPr>
         <w:t>-модели необходимо выделить сущности предметной области:</w:t>
       </w:r>
@@ -1150,7 +1303,6 @@
         <w:rPr>
           <w:sz w:val="28"/>
           <w:szCs w:val="28"/>
-          <w:highlight w:val="yellow"/>
         </w:rPr>
       </w:pPr>
       <w:r>
@@ -1158,7 +1310,6 @@
           <w:b/>
           <w:sz w:val="28"/>
           <w:szCs w:val="28"/>
-          <w:highlight w:val="yellow"/>
         </w:rPr>
         <w:t>Клиенты</w:t>
       </w:r>
@@ -1166,7 +1317,6 @@
         <w:rPr>
           <w:sz w:val="28"/>
           <w:szCs w:val="28"/>
-          <w:highlight w:val="yellow"/>
         </w:rPr>
         <w:t xml:space="preserve">. </w:t>
       </w:r>
@@ -1174,7 +1324,6 @@
         <w:rPr>
           <w:sz w:val="28"/>
           <w:szCs w:val="28"/>
-          <w:highlight w:val="yellow"/>
         </w:rPr>
         <w:t xml:space="preserve">Атрибуты: </w:t>
       </w:r>
@@ -1182,7 +1331,6 @@
         <w:rPr>
           <w:sz w:val="28"/>
           <w:szCs w:val="28"/>
-          <w:highlight w:val="yellow"/>
         </w:rPr>
         <w:t>ФИО, номер страхового свидетельства, адрес регистрации, дата рождения, пол</w:t>
       </w:r>
@@ -1190,7 +1338,28 @@
         <w:rPr>
           <w:sz w:val="28"/>
           <w:szCs w:val="28"/>
-          <w:highlight w:val="yellow"/>
+        </w:rPr>
+        <w:t xml:space="preserve">, </w:t>
+      </w:r>
+      <w:r>
+        <w:rPr>
+          <w:sz w:val="28"/>
+          <w:szCs w:val="28"/>
+        </w:rPr>
+        <w:t xml:space="preserve">телефон, </w:t>
+      </w:r>
+      <w:r>
+        <w:rPr>
+          <w:sz w:val="28"/>
+          <w:szCs w:val="28"/>
+          <w:lang w:val="en-US"/>
+        </w:rPr>
+        <w:t>email</w:t>
+      </w:r>
+      <w:r>
+        <w:rPr>
+          <w:sz w:val="28"/>
+          <w:szCs w:val="28"/>
         </w:rPr>
         <w:t>.</w:t>
       </w:r>
@@ -1206,7 +1375,6 @@
         <w:rPr>
           <w:sz w:val="28"/>
           <w:szCs w:val="28"/>
-          <w:highlight w:val="yellow"/>
         </w:rPr>
       </w:pPr>
       <w:r>
@@ -1214,7 +1382,6 @@
           <w:b/>
           <w:sz w:val="28"/>
           <w:szCs w:val="28"/>
-          <w:highlight w:val="yellow"/>
         </w:rPr>
         <w:t>Образцы</w:t>
       </w:r>
@@ -1222,7 +1389,6 @@
         <w:rPr>
           <w:sz w:val="28"/>
           <w:szCs w:val="28"/>
-          <w:highlight w:val="yellow"/>
         </w:rPr>
         <w:t xml:space="preserve">. Атрибуты: </w:t>
       </w:r>
@@ -1230,7 +1396,6 @@
         <w:rPr>
           <w:sz w:val="28"/>
           <w:szCs w:val="28"/>
-          <w:highlight w:val="magenta"/>
         </w:rPr>
         <w:t>тип</w:t>
       </w:r>
@@ -1238,7 +1403,6 @@
         <w:rPr>
           <w:sz w:val="28"/>
           <w:szCs w:val="28"/>
-          <w:highlight w:val="magenta"/>
         </w:rPr>
         <w:t xml:space="preserve"> образца</w:t>
       </w:r>
@@ -1246,7 +1410,6 @@
         <w:rPr>
           <w:sz w:val="28"/>
           <w:szCs w:val="28"/>
-          <w:highlight w:val="yellow"/>
         </w:rPr>
         <w:t xml:space="preserve">, </w:t>
       </w:r>
@@ -1254,25 +1417,22 @@
         <w:rPr>
           <w:sz w:val="28"/>
           <w:szCs w:val="28"/>
-          <w:highlight w:val="yellow"/>
-        </w:rPr>
-        <w:t xml:space="preserve">место сбора, способ сбора, </w:t>
-      </w:r>
-      <w:r>
-        <w:rPr>
-          <w:sz w:val="28"/>
-          <w:szCs w:val="28"/>
-          <w:highlight w:val="magenta"/>
-        </w:rPr>
-        <w:t>дата сбора</w:t>
-      </w:r>
-      <w:r>
-        <w:rPr>
-          <w:sz w:val="28"/>
-          <w:szCs w:val="28"/>
-          <w:highlight w:val="yellow"/>
-        </w:rPr>
-        <w:t>.</w:t>
+        </w:rPr>
+        <w:t>место сбора</w:t>
+      </w:r>
+      <w:r>
+        <w:rPr>
+          <w:sz w:val="28"/>
+          <w:szCs w:val="28"/>
+        </w:rPr>
+        <w:t xml:space="preserve"> (например, кровь из пальца или кровь из вены)</w:t>
+      </w:r>
+      <w:r>
+        <w:rPr>
+          <w:sz w:val="28"/>
+          <w:szCs w:val="28"/>
+        </w:rPr>
+        <w:t>, способ сбора, дата сбора.</w:t>
       </w:r>
     </w:p>
     <w:p>
@@ -1286,7 +1446,6 @@
         <w:rPr>
           <w:sz w:val="28"/>
           <w:szCs w:val="28"/>
-          <w:highlight w:val="yellow"/>
         </w:rPr>
       </w:pPr>
       <w:r>
@@ -1294,7 +1453,6 @@
           <w:b/>
           <w:sz w:val="28"/>
           <w:szCs w:val="28"/>
-          <w:highlight w:val="yellow"/>
         </w:rPr>
         <w:t>Сотрудники</w:t>
       </w:r>
@@ -1302,7 +1460,6 @@
         <w:rPr>
           <w:sz w:val="28"/>
           <w:szCs w:val="28"/>
-          <w:highlight w:val="yellow"/>
         </w:rPr>
         <w:t xml:space="preserve">. Атрибуты: ФИО, </w:t>
       </w:r>
@@ -1310,30 +1467,27 @@
         <w:rPr>
           <w:sz w:val="28"/>
           <w:szCs w:val="28"/>
-          <w:highlight w:val="magenta"/>
-        </w:rPr>
-        <w:t>паспортные данные, дата рождения, пол, ИНН (индивидуальный номер налогоплательщика), номер пенсионного страхового свидетельства,</w:t>
-      </w:r>
-      <w:r>
-        <w:rPr>
-          <w:sz w:val="28"/>
-          <w:szCs w:val="28"/>
-        </w:rPr>
-        <w:t xml:space="preserve"> </w:t>
-      </w:r>
-      <w:r>
-        <w:rPr>
-          <w:sz w:val="28"/>
-          <w:szCs w:val="28"/>
-          <w:highlight w:val="yellow"/>
-        </w:rPr>
-        <w:t>название департамента,</w:t>
-      </w:r>
-      <w:r>
-        <w:rPr>
-          <w:sz w:val="28"/>
-          <w:szCs w:val="28"/>
-          <w:highlight w:val="yellow"/>
+        </w:rPr>
+        <w:t xml:space="preserve">паспортные данные, дата рождения, пол, ИНН (индивидуальный номер налогоплательщика), номер пенсионного страхового свидетельства, </w:t>
+      </w:r>
+      <w:r>
+        <w:rPr>
+          <w:sz w:val="28"/>
+          <w:szCs w:val="28"/>
+        </w:rPr>
+        <w:t>название департамента</w:t>
+      </w:r>
+      <w:r>
+        <w:rPr>
+          <w:sz w:val="28"/>
+          <w:szCs w:val="28"/>
+        </w:rPr>
+        <w:t>,</w:t>
+      </w:r>
+      <w:r>
+        <w:rPr>
+          <w:sz w:val="28"/>
+          <w:szCs w:val="28"/>
         </w:rPr>
         <w:t xml:space="preserve"> должность,</w:t>
       </w:r>
@@ -1341,31 +1495,13 @@
         <w:rPr>
           <w:sz w:val="28"/>
           <w:szCs w:val="28"/>
-          <w:highlight w:val="yellow"/>
-        </w:rPr>
-        <w:t xml:space="preserve"> </w:t>
-      </w:r>
-      <w:r>
-        <w:rPr>
-          <w:sz w:val="28"/>
-          <w:szCs w:val="28"/>
-          <w:highlight w:val="magenta"/>
-        </w:rPr>
-        <w:t>оклад</w:t>
-      </w:r>
-      <w:r>
-        <w:rPr>
-          <w:sz w:val="28"/>
-          <w:szCs w:val="28"/>
-          <w:highlight w:val="yellow"/>
-        </w:rPr>
-        <w:t>,</w:t>
-      </w:r>
-      <w:r>
-        <w:rPr>
-          <w:sz w:val="28"/>
-          <w:szCs w:val="28"/>
-          <w:highlight w:val="yellow"/>
+        </w:rPr>
+        <w:t xml:space="preserve"> оклад,</w:t>
+      </w:r>
+      <w:r>
+        <w:rPr>
+          <w:sz w:val="28"/>
+          <w:szCs w:val="28"/>
         </w:rPr>
         <w:t xml:space="preserve"> рабочая электронная почта, рабочий номер телефона.</w:t>
       </w:r>
@@ -1381,7 +1517,6 @@
         <w:rPr>
           <w:sz w:val="28"/>
           <w:szCs w:val="28"/>
-          <w:highlight w:val="yellow"/>
         </w:rPr>
       </w:pPr>
       <w:r>
@@ -1389,7 +1524,6 @@
           <w:b/>
           <w:sz w:val="28"/>
           <w:szCs w:val="28"/>
-          <w:highlight w:val="yellow"/>
         </w:rPr>
         <w:t>Филиал</w:t>
       </w:r>
@@ -1397,7 +1531,6 @@
         <w:rPr>
           <w:sz w:val="28"/>
           <w:szCs w:val="28"/>
-          <w:highlight w:val="yellow"/>
         </w:rPr>
         <w:t xml:space="preserve">. Атрибуты: </w:t>
       </w:r>
@@ -1405,7 +1538,6 @@
         <w:rPr>
           <w:sz w:val="28"/>
           <w:szCs w:val="28"/>
-          <w:highlight w:val="yellow"/>
         </w:rPr>
         <w:t>название, адрес (</w:t>
       </w:r>
@@ -1413,7 +1545,6 @@
         <w:rPr>
           <w:sz w:val="28"/>
           <w:szCs w:val="28"/>
-          <w:highlight w:val="yellow"/>
         </w:rPr>
         <w:t xml:space="preserve">регион, </w:t>
       </w:r>
@@ -1421,7 +1552,6 @@
         <w:rPr>
           <w:sz w:val="28"/>
           <w:szCs w:val="28"/>
-          <w:highlight w:val="yellow"/>
         </w:rPr>
         <w:t xml:space="preserve">город, улица, номер дома, </w:t>
       </w:r>
@@ -1429,7 +1559,6 @@
         <w:rPr>
           <w:sz w:val="28"/>
           <w:szCs w:val="28"/>
-          <w:highlight w:val="yellow"/>
         </w:rPr>
         <w:t>почтовый индекс</w:t>
       </w:r>
@@ -1437,7 +1566,6 @@
         <w:rPr>
           <w:sz w:val="28"/>
           <w:szCs w:val="28"/>
-          <w:highlight w:val="yellow"/>
         </w:rPr>
         <w:t>)</w:t>
       </w:r>
@@ -1445,7 +1573,6 @@
         <w:rPr>
           <w:sz w:val="28"/>
           <w:szCs w:val="28"/>
-          <w:highlight w:val="yellow"/>
         </w:rPr>
         <w:t>.</w:t>
       </w:r>
@@ -1461,7 +1588,6 @@
         <w:rPr>
           <w:sz w:val="28"/>
           <w:szCs w:val="28"/>
-          <w:highlight w:val="yellow"/>
         </w:rPr>
       </w:pPr>
       <w:r>
@@ -1469,7 +1595,6 @@
           <w:b/>
           <w:sz w:val="28"/>
           <w:szCs w:val="28"/>
-          <w:highlight w:val="yellow"/>
         </w:rPr>
         <w:t>Эксперимент (тест)</w:t>
       </w:r>
@@ -1477,7 +1602,6 @@
         <w:rPr>
           <w:sz w:val="28"/>
           <w:szCs w:val="28"/>
-          <w:highlight w:val="yellow"/>
         </w:rPr>
         <w:t xml:space="preserve">. Атрибуты: </w:t>
       </w:r>
@@ -1485,7 +1609,6 @@
         <w:rPr>
           <w:sz w:val="28"/>
           <w:szCs w:val="28"/>
-          <w:highlight w:val="yellow"/>
         </w:rPr>
         <w:t>дата проведения, результат</w:t>
       </w:r>
@@ -1493,7 +1616,6 @@
         <w:rPr>
           <w:sz w:val="28"/>
           <w:szCs w:val="28"/>
-          <w:highlight w:val="yellow"/>
         </w:rPr>
         <w:t>.</w:t>
       </w:r>
@@ -1509,7 +1631,6 @@
         <w:rPr>
           <w:sz w:val="28"/>
           <w:szCs w:val="28"/>
-          <w:highlight w:val="yellow"/>
         </w:rPr>
       </w:pPr>
       <w:r>
@@ -1517,7 +1638,6 @@
           <w:b/>
           <w:sz w:val="28"/>
           <w:szCs w:val="28"/>
-          <w:highlight w:val="yellow"/>
         </w:rPr>
         <w:t>Унифицированный тип теста</w:t>
       </w:r>
@@ -1525,7 +1645,6 @@
         <w:rPr>
           <w:sz w:val="28"/>
           <w:szCs w:val="28"/>
-          <w:highlight w:val="yellow"/>
         </w:rPr>
         <w:t>. Атрибуты: название, стоимость.</w:t>
       </w:r>
@@ -1541,7 +1660,6 @@
         <w:rPr>
           <w:sz w:val="28"/>
           <w:szCs w:val="28"/>
-          <w:highlight w:val="yellow"/>
         </w:rPr>
       </w:pPr>
       <w:r>
@@ -1549,28 +1667,26 @@
           <w:b/>
           <w:sz w:val="28"/>
           <w:szCs w:val="28"/>
-          <w:highlight w:val="yellow"/>
-        </w:rPr>
-        <w:lastRenderedPageBreak/>
+        </w:rPr>
         <w:t>Сопутствующие материалы</w:t>
       </w:r>
       <w:r>
         <w:rPr>
           <w:sz w:val="28"/>
           <w:szCs w:val="28"/>
-          <w:highlight w:val="yellow"/>
         </w:rPr>
         <w:t>. Атрибуты: название.</w:t>
       </w:r>
-    </w:p>
-    <w:p>
-      <w:pPr>
-        <w:spacing w:after="0" w:line="240" w:lineRule="auto"/>
-        <w:jc w:val="both"/>
-        <w:rPr>
-          <w:sz w:val="28"/>
-          <w:szCs w:val="28"/>
-          <w:highlight w:val="yellow"/>
+      <w:bookmarkStart w:id="2" w:name="_GoBack"/>
+      <w:bookmarkEnd w:id="2"/>
+    </w:p>
+    <w:p>
+      <w:pPr>
+        <w:spacing w:after="0" w:line="240" w:lineRule="auto"/>
+        <w:jc w:val="both"/>
+        <w:rPr>
+          <w:sz w:val="28"/>
+          <w:szCs w:val="28"/>
         </w:rPr>
       </w:pPr>
     </w:p>
@@ -1582,14 +1698,12 @@
         <w:rPr>
           <w:sz w:val="28"/>
           <w:szCs w:val="28"/>
-          <w:highlight w:val="yellow"/>
-        </w:rPr>
-      </w:pPr>
-      <w:r>
-        <w:rPr>
-          <w:sz w:val="28"/>
-          <w:szCs w:val="28"/>
-          <w:highlight w:val="yellow"/>
+        </w:rPr>
+      </w:pPr>
+      <w:r>
+        <w:rPr>
+          <w:sz w:val="28"/>
+          <w:szCs w:val="28"/>
         </w:rPr>
         <w:t xml:space="preserve">Также </w:t>
       </w:r>
@@ -1597,24 +1711,38 @@
         <w:rPr>
           <w:sz w:val="28"/>
           <w:szCs w:val="28"/>
-          <w:highlight w:val="yellow"/>
-        </w:rPr>
-        <w:t xml:space="preserve">у связи </w:t>
+        </w:rPr>
+        <w:t xml:space="preserve">у </w:t>
+      </w:r>
+      <w:proofErr w:type="gramStart"/>
+      <w:r>
+        <w:rPr>
+          <w:sz w:val="28"/>
+          <w:szCs w:val="28"/>
+        </w:rPr>
+        <w:t xml:space="preserve">связи </w:t>
       </w:r>
       <w:r>
         <w:rPr>
           <w:b/>
           <w:sz w:val="28"/>
           <w:szCs w:val="28"/>
-          <w:highlight w:val="yellow"/>
-        </w:rPr>
-        <w:t>Требуются материалы</w:t>
-      </w:r>
-      <w:r>
-        <w:rPr>
-          <w:sz w:val="28"/>
-          <w:szCs w:val="28"/>
-          <w:highlight w:val="yellow"/>
+        </w:rPr>
+        <w:t>Требуются</w:t>
+      </w:r>
+      <w:proofErr w:type="gramEnd"/>
+      <w:r>
+        <w:rPr>
+          <w:b/>
+          <w:sz w:val="28"/>
+          <w:szCs w:val="28"/>
+        </w:rPr>
+        <w:t xml:space="preserve"> материалы</w:t>
+      </w:r>
+      <w:r>
+        <w:rPr>
+          <w:sz w:val="28"/>
+          <w:szCs w:val="28"/>
         </w:rPr>
         <w:t xml:space="preserve"> (между сущностями </w:t>
       </w:r>
@@ -1623,7 +1751,6 @@
           <w:b/>
           <w:sz w:val="28"/>
           <w:szCs w:val="28"/>
-          <w:highlight w:val="yellow"/>
         </w:rPr>
         <w:t>Тип теста</w:t>
       </w:r>
@@ -1631,7 +1758,6 @@
         <w:rPr>
           <w:sz w:val="28"/>
           <w:szCs w:val="28"/>
-          <w:highlight w:val="yellow"/>
         </w:rPr>
         <w:t xml:space="preserve"> и </w:t>
       </w:r>
@@ -1640,7 +1766,6 @@
           <w:b/>
           <w:sz w:val="28"/>
           <w:szCs w:val="28"/>
-          <w:highlight w:val="yellow"/>
         </w:rPr>
         <w:t>Материалы</w:t>
       </w:r>
@@ -1648,25 +1773,8 @@
         <w:rPr>
           <w:sz w:val="28"/>
           <w:szCs w:val="28"/>
-          <w:highlight w:val="yellow"/>
-        </w:rPr>
-        <w:t>)</w:t>
-      </w:r>
-      <w:r>
-        <w:rPr>
-          <w:sz w:val="28"/>
-          <w:szCs w:val="28"/>
-          <w:highlight w:val="yellow"/>
-        </w:rPr>
-        <w:t xml:space="preserve"> </w:t>
-      </w:r>
-      <w:r>
-        <w:rPr>
-          <w:sz w:val="28"/>
-          <w:szCs w:val="28"/>
-          <w:highlight w:val="yellow"/>
-        </w:rPr>
-        <w:t>были выделены следующие атрибуты: количество и единицы измерения.</w:t>
+        </w:rPr>
+        <w:t>) были выделены следующие атрибуты: количество и единицы измерения.</w:t>
       </w:r>
     </w:p>
     <w:p>
@@ -1719,6 +1827,13 @@
           <w:sz w:val="28"/>
           <w:szCs w:val="28"/>
         </w:rPr>
+        <w:instrText xml:space="preserve"> \* MERGEFORMAT </w:instrText>
+      </w:r>
+      <w:r>
+        <w:rPr>
+          <w:sz w:val="28"/>
+          <w:szCs w:val="28"/>
+        </w:rPr>
       </w:r>
       <w:r>
         <w:rPr>
@@ -1759,6 +1874,7 @@
       <w:r>
         <w:rPr>
           <w:noProof/>
+          <w:lang w:eastAsia="ru-RU"/>
         </w:rPr>
         <w:drawing>
           <wp:inline distT="0" distB="0" distL="0" distR="0">
@@ -1809,8 +1925,6 @@
           </wp:inline>
         </w:drawing>
       </w:r>
-      <w:bookmarkStart w:id="2" w:name="_GoBack"/>
-      <w:bookmarkEnd w:id="2"/>
     </w:p>
     <w:p>
       <w:pPr>
@@ -1820,14 +1934,27 @@
       <w:r>
         <w:t xml:space="preserve">Рисунок </w:t>
       </w:r>
-      <w:fldSimple w:instr=" SEQ Рисунок \* ARABIC ">
-        <w:r>
-          <w:rPr>
-            <w:noProof/>
-          </w:rPr>
-          <w:t>1</w:t>
-        </w:r>
-      </w:fldSimple>
+      <w:r>
+        <w:fldChar w:fldCharType="begin"/>
+      </w:r>
+      <w:r>
+        <w:instrText xml:space="preserve"> SEQ Рисунок \* ARABIC </w:instrText>
+      </w:r>
+      <w:r>
+        <w:fldChar w:fldCharType="separate"/>
+      </w:r>
+      <w:r>
+        <w:rPr>
+          <w:noProof/>
+        </w:rPr>
+        <w:t>1</w:t>
+      </w:r>
+      <w:r>
+        <w:rPr>
+          <w:noProof/>
+        </w:rPr>
+        <w:fldChar w:fldCharType="end"/>
+      </w:r>
       <w:bookmarkEnd w:id="3"/>
       <w:r>
         <w:t xml:space="preserve">. </w:t>
@@ -1839,11 +1966,13 @@
         <w:t>ER</w:t>
       </w:r>
       <w:r>
-        <w:t>-</w:t>
-      </w:r>
-      <w:r>
-        <w:t>диаграмма ПрО</w:t>
-      </w:r>
+        <w:t xml:space="preserve">-диаграмма </w:t>
+      </w:r>
+      <w:proofErr w:type="spellStart"/>
+      <w:r>
+        <w:t>ПрО</w:t>
+      </w:r>
+      <w:proofErr w:type="spellEnd"/>
     </w:p>
     <w:p>
       <w:pPr>
@@ -1875,34 +2004,29 @@
         <w:jc w:val="both"/>
         <w:rPr>
           <w:sz w:val="28"/>
-          <w:highlight w:val="magenta"/>
-        </w:rPr>
-      </w:pPr>
-      <w:r>
-        <w:rPr>
-          <w:sz w:val="28"/>
-          <w:highlight w:val="magenta"/>
+        </w:rPr>
+      </w:pPr>
+      <w:r>
+        <w:rPr>
+          <w:sz w:val="28"/>
         </w:rPr>
         <w:t xml:space="preserve">Руководители </w:t>
       </w:r>
       <w:r>
         <w:rPr>
           <w:sz w:val="28"/>
-          <w:highlight w:val="magenta"/>
         </w:rPr>
         <w:t xml:space="preserve">отдела </w:t>
       </w:r>
       <w:r>
         <w:rPr>
           <w:sz w:val="28"/>
-          <w:highlight w:val="magenta"/>
         </w:rPr>
         <w:t>лабораторной диагностики</w:t>
       </w:r>
       <w:r>
         <w:rPr>
           <w:sz w:val="28"/>
-          <w:highlight w:val="magenta"/>
         </w:rPr>
         <w:t>:</w:t>
       </w:r>
@@ -1918,27 +2042,23 @@
         <w:jc w:val="both"/>
         <w:rPr>
           <w:sz w:val="28"/>
-          <w:highlight w:val="magenta"/>
-        </w:rPr>
-      </w:pPr>
-      <w:r>
-        <w:rPr>
-          <w:sz w:val="28"/>
-          <w:highlight w:val="magenta"/>
+        </w:rPr>
+      </w:pPr>
+      <w:r>
+        <w:rPr>
+          <w:sz w:val="28"/>
         </w:rPr>
         <w:t xml:space="preserve">получение списка </w:t>
       </w:r>
       <w:r>
         <w:rPr>
           <w:sz w:val="28"/>
-          <w:highlight w:val="magenta"/>
         </w:rPr>
         <w:t>сотрудников различных департаментов</w:t>
       </w:r>
       <w:r>
         <w:rPr>
           <w:sz w:val="28"/>
-          <w:highlight w:val="magenta"/>
         </w:rPr>
         <w:t>;</w:t>
       </w:r>
@@ -1954,28 +2074,23 @@
         <w:jc w:val="both"/>
         <w:rPr>
           <w:sz w:val="28"/>
-          <w:highlight w:val="magenta"/>
-        </w:rPr>
-      </w:pPr>
-      <w:r>
-        <w:rPr>
-          <w:sz w:val="28"/>
-          <w:highlight w:val="magenta"/>
-        </w:rPr>
-        <w:lastRenderedPageBreak/>
+        </w:rPr>
+      </w:pPr>
+      <w:r>
+        <w:rPr>
+          <w:sz w:val="28"/>
+        </w:rPr>
         <w:t>изменение должностн</w:t>
       </w:r>
       <w:r>
         <w:rPr>
           <w:sz w:val="28"/>
-          <w:highlight w:val="magenta"/>
         </w:rPr>
         <w:t>ых окладов</w:t>
       </w:r>
       <w:r>
         <w:rPr>
           <w:sz w:val="28"/>
-          <w:highlight w:val="magenta"/>
         </w:rPr>
         <w:t>;</w:t>
       </w:r>
@@ -1991,20 +2106,17 @@
         <w:jc w:val="both"/>
         <w:rPr>
           <w:sz w:val="28"/>
-          <w:highlight w:val="magenta"/>
-        </w:rPr>
-      </w:pPr>
-      <w:r>
-        <w:rPr>
-          <w:sz w:val="28"/>
-          <w:highlight w:val="magenta"/>
+        </w:rPr>
+      </w:pPr>
+      <w:r>
+        <w:rPr>
+          <w:sz w:val="28"/>
         </w:rPr>
         <w:t xml:space="preserve">получение полной информации </w:t>
       </w:r>
       <w:r>
         <w:rPr>
           <w:sz w:val="28"/>
-          <w:highlight w:val="magenta"/>
         </w:rPr>
         <w:t>об экспериментах.</w:t>
       </w:r>
@@ -2020,27 +2132,23 @@
         <w:jc w:val="both"/>
         <w:rPr>
           <w:sz w:val="28"/>
-          <w:highlight w:val="magenta"/>
-        </w:rPr>
-      </w:pPr>
-      <w:r>
-        <w:rPr>
-          <w:sz w:val="28"/>
-          <w:highlight w:val="magenta"/>
+        </w:rPr>
+      </w:pPr>
+      <w:r>
+        <w:rPr>
+          <w:sz w:val="28"/>
         </w:rPr>
         <w:t xml:space="preserve">Руководитель </w:t>
       </w:r>
       <w:r>
         <w:rPr>
           <w:sz w:val="28"/>
-          <w:highlight w:val="magenta"/>
         </w:rPr>
         <w:t>департамента</w:t>
       </w:r>
       <w:r>
         <w:rPr>
           <w:sz w:val="28"/>
-          <w:highlight w:val="magenta"/>
         </w:rPr>
         <w:t>:</w:t>
       </w:r>
@@ -2056,27 +2164,36 @@
         <w:jc w:val="both"/>
         <w:rPr>
           <w:sz w:val="28"/>
-          <w:highlight w:val="magenta"/>
-        </w:rPr>
-      </w:pPr>
-      <w:r>
-        <w:rPr>
-          <w:sz w:val="28"/>
-          <w:highlight w:val="magenta"/>
+        </w:rPr>
+      </w:pPr>
+      <w:r>
+        <w:rPr>
+          <w:sz w:val="28"/>
         </w:rPr>
         <w:t xml:space="preserve">назначение </w:t>
       </w:r>
       <w:r>
         <w:rPr>
           <w:sz w:val="28"/>
-          <w:highlight w:val="magenta"/>
         </w:rPr>
         <w:t>сотрудников</w:t>
       </w:r>
       <w:r>
         <w:rPr>
           <w:sz w:val="28"/>
-          <w:highlight w:val="magenta"/>
+        </w:rPr>
+        <w:t xml:space="preserve"> </w:t>
+      </w:r>
+      <w:r>
+        <w:rPr>
+          <w:color w:val="FF0000"/>
+          <w:sz w:val="28"/>
+        </w:rPr>
+        <w:t>– куда назначают? Или на что назначают?</w:t>
+      </w:r>
+      <w:r>
+        <w:rPr>
+          <w:sz w:val="28"/>
         </w:rPr>
         <w:t>;</w:t>
       </w:r>
@@ -2092,41 +2209,35 @@
         <w:jc w:val="both"/>
         <w:rPr>
           <w:sz w:val="28"/>
-          <w:highlight w:val="magenta"/>
-        </w:rPr>
-      </w:pPr>
-      <w:r>
-        <w:rPr>
-          <w:sz w:val="28"/>
-          <w:highlight w:val="magenta"/>
+        </w:rPr>
+      </w:pPr>
+      <w:r>
+        <w:rPr>
+          <w:sz w:val="28"/>
         </w:rPr>
         <w:t xml:space="preserve">получение списка сотрудников, работающих над конкретным </w:t>
       </w:r>
       <w:r>
         <w:rPr>
           <w:sz w:val="28"/>
-          <w:highlight w:val="magenta"/>
         </w:rPr>
         <w:t>типом тест</w:t>
       </w:r>
       <w:r>
         <w:rPr>
           <w:sz w:val="28"/>
-          <w:highlight w:val="magenta"/>
         </w:rPr>
         <w:t>ов</w:t>
       </w:r>
       <w:r>
         <w:rPr>
           <w:sz w:val="28"/>
-          <w:highlight w:val="magenta"/>
         </w:rPr>
         <w:t xml:space="preserve"> в данном департаменте</w:t>
       </w:r>
       <w:r>
         <w:rPr>
           <w:sz w:val="28"/>
-          <w:highlight w:val="magenta"/>
         </w:rPr>
         <w:t>;</w:t>
       </w:r>
@@ -2142,41 +2253,35 @@
         <w:jc w:val="both"/>
         <w:rPr>
           <w:sz w:val="28"/>
-          <w:highlight w:val="magenta"/>
-        </w:rPr>
-      </w:pPr>
-      <w:r>
-        <w:rPr>
-          <w:sz w:val="28"/>
-          <w:highlight w:val="magenta"/>
+        </w:rPr>
+      </w:pPr>
+      <w:r>
+        <w:rPr>
+          <w:sz w:val="28"/>
         </w:rPr>
         <w:t>получение сведений о сотрудниках, которые</w:t>
       </w:r>
       <w:r>
         <w:rPr>
           <w:sz w:val="28"/>
-          <w:highlight w:val="magenta"/>
         </w:rPr>
         <w:t xml:space="preserve"> </w:t>
       </w:r>
       <w:r>
         <w:rPr>
           <w:sz w:val="28"/>
-          <w:highlight w:val="magenta"/>
         </w:rPr>
         <w:t>собирают</w:t>
       </w:r>
       <w:r>
         <w:rPr>
           <w:sz w:val="28"/>
-          <w:highlight w:val="magenta"/>
         </w:rPr>
         <w:t xml:space="preserve"> анализы</w:t>
       </w:r>
       <w:r>
         <w:rPr>
           <w:sz w:val="28"/>
-          <w:highlight w:val="magenta"/>
         </w:rPr>
         <w:t>;</w:t>
       </w:r>
@@ -2192,29 +2297,51 @@
         <w:jc w:val="both"/>
         <w:rPr>
           <w:sz w:val="28"/>
-          <w:highlight w:val="magenta"/>
-        </w:rPr>
-      </w:pPr>
-      <w:r>
-        <w:rPr>
-          <w:sz w:val="28"/>
-          <w:highlight w:val="magenta"/>
-        </w:rPr>
-        <w:t xml:space="preserve">определение размера дополнительного вознаграждения сотрудников по конкретному </w:t>
-      </w:r>
-      <w:r>
-        <w:rPr>
-          <w:sz w:val="28"/>
-          <w:highlight w:val="magenta"/>
+        </w:rPr>
+      </w:pPr>
+      <w:r>
+        <w:rPr>
+          <w:sz w:val="28"/>
+        </w:rPr>
+        <w:t xml:space="preserve">определение </w:t>
+      </w:r>
+      <w:r>
+        <w:rPr>
+          <w:sz w:val="28"/>
+          <w:highlight w:val="yellow"/>
+        </w:rPr>
+        <w:t>размера дополнительного вознаграждения</w:t>
+      </w:r>
+      <w:r>
+        <w:rPr>
+          <w:sz w:val="28"/>
+        </w:rPr>
+        <w:t xml:space="preserve"> сотрудников по конкретному </w:t>
+      </w:r>
+      <w:r>
+        <w:rPr>
+          <w:sz w:val="28"/>
         </w:rPr>
         <w:t>исследованию</w:t>
       </w:r>
       <w:r>
         <w:rPr>
           <w:sz w:val="28"/>
-          <w:highlight w:val="magenta"/>
         </w:rPr>
         <w:t>;</w:t>
+      </w:r>
+      <w:r>
+        <w:rPr>
+          <w:sz w:val="28"/>
+        </w:rPr>
+        <w:t xml:space="preserve"> </w:t>
+      </w:r>
+      <w:r>
+        <w:rPr>
+          <w:color w:val="FF0000"/>
+          <w:sz w:val="28"/>
+        </w:rPr>
+        <w:t>- вы не храните в БД эту информацию</w:t>
       </w:r>
     </w:p>
     <w:p>
@@ -2227,7 +2354,6 @@
         <w:jc w:val="both"/>
         <w:rPr>
           <w:sz w:val="28"/>
-          <w:highlight w:val="magenta"/>
         </w:rPr>
       </w:pPr>
       <w:bookmarkStart w:id="5" w:name="_Toc487182956"/>
@@ -2237,7 +2363,6 @@
       <w:r>
         <w:rPr>
           <w:sz w:val="28"/>
-          <w:highlight w:val="magenta"/>
         </w:rPr>
         <w:t>Бухгалтеры:</w:t>
       </w:r>
@@ -2257,13 +2382,11 @@
         <w:jc w:val="both"/>
         <w:rPr>
           <w:sz w:val="28"/>
-          <w:highlight w:val="magenta"/>
-        </w:rPr>
-      </w:pPr>
-      <w:r>
-        <w:rPr>
-          <w:sz w:val="28"/>
-          <w:highlight w:val="magenta"/>
+        </w:rPr>
+      </w:pPr>
+      <w:r>
+        <w:rPr>
+          <w:sz w:val="28"/>
         </w:rPr>
         <w:t>получение ведомости на выплату зарплаты.</w:t>
       </w:r>
@@ -2279,27 +2402,23 @@
         <w:jc w:val="both"/>
         <w:rPr>
           <w:sz w:val="28"/>
-          <w:highlight w:val="magenta"/>
-        </w:rPr>
-      </w:pPr>
-      <w:r>
-        <w:rPr>
-          <w:sz w:val="28"/>
-          <w:highlight w:val="magenta"/>
+        </w:rPr>
+      </w:pPr>
+      <w:r>
+        <w:rPr>
+          <w:sz w:val="28"/>
         </w:rPr>
         <w:t xml:space="preserve">Сотрудники – </w:t>
       </w:r>
       <w:r>
         <w:rPr>
           <w:sz w:val="28"/>
-          <w:highlight w:val="magenta"/>
         </w:rPr>
         <w:t>врачи, проводящие исследования</w:t>
       </w:r>
       <w:r>
         <w:rPr>
           <w:sz w:val="28"/>
-          <w:highlight w:val="magenta"/>
         </w:rPr>
         <w:t>:</w:t>
       </w:r>
@@ -2315,41 +2434,35 @@
         <w:jc w:val="both"/>
         <w:rPr>
           <w:sz w:val="28"/>
-          <w:highlight w:val="magenta"/>
-        </w:rPr>
-      </w:pPr>
-      <w:r>
-        <w:rPr>
-          <w:sz w:val="28"/>
-          <w:highlight w:val="magenta"/>
+        </w:rPr>
+      </w:pPr>
+      <w:r>
+        <w:rPr>
+          <w:sz w:val="28"/>
         </w:rPr>
         <w:t>просмотр данных</w:t>
       </w:r>
       <w:r>
         <w:rPr>
           <w:sz w:val="28"/>
-          <w:highlight w:val="magenta"/>
         </w:rPr>
         <w:t xml:space="preserve"> о</w:t>
       </w:r>
       <w:r>
         <w:rPr>
           <w:sz w:val="28"/>
-          <w:highlight w:val="magenta"/>
         </w:rPr>
         <w:t xml:space="preserve"> </w:t>
       </w:r>
       <w:r>
         <w:rPr>
           <w:sz w:val="28"/>
-          <w:highlight w:val="magenta"/>
         </w:rPr>
         <w:t>клиентах</w:t>
       </w:r>
       <w:r>
         <w:rPr>
           <w:sz w:val="28"/>
-          <w:highlight w:val="magenta"/>
         </w:rPr>
         <w:t>;</w:t>
       </w:r>
@@ -2365,13 +2478,11 @@
         <w:jc w:val="both"/>
         <w:rPr>
           <w:sz w:val="28"/>
-          <w:highlight w:val="magenta"/>
-        </w:rPr>
-      </w:pPr>
-      <w:r>
-        <w:rPr>
-          <w:sz w:val="28"/>
-          <w:highlight w:val="magenta"/>
+        </w:rPr>
+      </w:pPr>
+      <w:r>
+        <w:rPr>
+          <w:sz w:val="28"/>
         </w:rPr>
         <w:t>просмотр данных об образцах;</w:t>
       </w:r>
@@ -2387,27 +2498,23 @@
         <w:jc w:val="both"/>
         <w:rPr>
           <w:sz w:val="28"/>
-          <w:highlight w:val="magenta"/>
-        </w:rPr>
-      </w:pPr>
-      <w:r>
-        <w:rPr>
-          <w:sz w:val="28"/>
-          <w:highlight w:val="magenta"/>
+        </w:rPr>
+      </w:pPr>
+      <w:r>
+        <w:rPr>
+          <w:sz w:val="28"/>
         </w:rPr>
         <w:t>просмотр да</w:t>
       </w:r>
       <w:r>
         <w:rPr>
           <w:sz w:val="28"/>
-          <w:highlight w:val="magenta"/>
         </w:rPr>
         <w:t>н</w:t>
       </w:r>
       <w:r>
         <w:rPr>
           <w:sz w:val="28"/>
-          <w:highlight w:val="magenta"/>
         </w:rPr>
         <w:t>ных о типах исследований;</w:t>
       </w:r>
@@ -2423,13 +2530,11 @@
         <w:jc w:val="both"/>
         <w:rPr>
           <w:sz w:val="28"/>
-          <w:highlight w:val="magenta"/>
-        </w:rPr>
-      </w:pPr>
-      <w:r>
-        <w:rPr>
-          <w:sz w:val="28"/>
-          <w:highlight w:val="magenta"/>
+        </w:rPr>
+      </w:pPr>
+      <w:r>
+        <w:rPr>
+          <w:sz w:val="28"/>
         </w:rPr>
         <w:t>добавление результатов тестирования;</w:t>
       </w:r>
@@ -2445,15 +2550,26 @@
         <w:jc w:val="both"/>
         <w:rPr>
           <w:sz w:val="28"/>
-          <w:highlight w:val="magenta"/>
-        </w:rPr>
-      </w:pPr>
-      <w:r>
-        <w:rPr>
-          <w:sz w:val="28"/>
-          <w:highlight w:val="magenta"/>
+        </w:rPr>
+      </w:pPr>
+      <w:r>
+        <w:rPr>
+          <w:sz w:val="28"/>
         </w:rPr>
         <w:t>назначение дополнительных тестирований.</w:t>
+      </w:r>
+      <w:r>
+        <w:rPr>
+          <w:sz w:val="28"/>
+        </w:rPr>
+        <w:t xml:space="preserve"> </w:t>
+      </w:r>
+      <w:r>
+        <w:rPr>
+          <w:color w:val="FF0000"/>
+          <w:sz w:val="28"/>
+        </w:rPr>
+        <w:t>– как это отражается в БД?</w:t>
       </w:r>
     </w:p>
     <w:p>
@@ -2467,27 +2583,23 @@
         <w:jc w:val="both"/>
         <w:rPr>
           <w:sz w:val="28"/>
-          <w:highlight w:val="magenta"/>
-        </w:rPr>
-      </w:pPr>
-      <w:r>
-        <w:rPr>
-          <w:sz w:val="28"/>
-          <w:highlight w:val="magenta"/>
+        </w:rPr>
+      </w:pPr>
+      <w:r>
+        <w:rPr>
+          <w:sz w:val="28"/>
         </w:rPr>
         <w:t>Сотрудники</w:t>
       </w:r>
       <w:r>
         <w:rPr>
           <w:sz w:val="28"/>
-          <w:highlight w:val="magenta"/>
         </w:rPr>
         <w:t>,</w:t>
       </w:r>
       <w:r>
         <w:rPr>
           <w:sz w:val="28"/>
-          <w:highlight w:val="magenta"/>
         </w:rPr>
         <w:t xml:space="preserve"> отвечающие за снабжение:</w:t>
       </w:r>
@@ -2503,13 +2615,11 @@
         <w:jc w:val="both"/>
         <w:rPr>
           <w:sz w:val="28"/>
-          <w:highlight w:val="magenta"/>
-        </w:rPr>
-      </w:pPr>
-      <w:r>
-        <w:rPr>
-          <w:sz w:val="28"/>
-          <w:highlight w:val="magenta"/>
+        </w:rPr>
+      </w:pPr>
+      <w:r>
+        <w:rPr>
+          <w:sz w:val="28"/>
         </w:rPr>
         <w:t>просмотр данных о типах исследований;</w:t>
       </w:r>
@@ -2525,27 +2635,23 @@
         <w:jc w:val="both"/>
         <w:rPr>
           <w:sz w:val="28"/>
-          <w:highlight w:val="magenta"/>
-        </w:rPr>
-      </w:pPr>
-      <w:r>
-        <w:rPr>
-          <w:sz w:val="28"/>
-          <w:highlight w:val="magenta"/>
+        </w:rPr>
+      </w:pPr>
+      <w:r>
+        <w:rPr>
+          <w:sz w:val="28"/>
         </w:rPr>
         <w:t xml:space="preserve">изменение данных о </w:t>
       </w:r>
       <w:r>
         <w:rPr>
           <w:sz w:val="28"/>
-          <w:highlight w:val="magenta"/>
         </w:rPr>
         <w:t>сопутствующих</w:t>
       </w:r>
       <w:r>
         <w:rPr>
           <w:sz w:val="28"/>
-          <w:highlight w:val="magenta"/>
         </w:rPr>
         <w:t xml:space="preserve"> материалах.</w:t>
       </w:r>
@@ -2561,13 +2667,11 @@
         <w:jc w:val="both"/>
         <w:rPr>
           <w:sz w:val="28"/>
-          <w:highlight w:val="magenta"/>
-        </w:rPr>
-      </w:pPr>
-      <w:r>
-        <w:rPr>
-          <w:sz w:val="28"/>
-          <w:highlight w:val="magenta"/>
+        </w:rPr>
+      </w:pPr>
+      <w:r>
+        <w:rPr>
+          <w:sz w:val="28"/>
         </w:rPr>
         <w:t>Клиенты:</w:t>
       </w:r>
@@ -2588,13 +2692,11 @@
         <w:jc w:val="both"/>
         <w:rPr>
           <w:sz w:val="28"/>
-          <w:highlight w:val="magenta"/>
-        </w:rPr>
-      </w:pPr>
-      <w:r>
-        <w:rPr>
-          <w:sz w:val="28"/>
-          <w:highlight w:val="magenta"/>
+        </w:rPr>
+      </w:pPr>
+      <w:r>
+        <w:rPr>
+          <w:sz w:val="28"/>
         </w:rPr>
         <w:t xml:space="preserve">получение выписки о результатах тестирования. </w:t>
       </w:r>
@@ -2604,10 +2706,48 @@
         <w:spacing w:after="0" w:line="240" w:lineRule="auto"/>
         <w:jc w:val="both"/>
         <w:rPr>
-          <w:sz w:val="28"/>
-          <w:highlight w:val="red"/>
-        </w:rPr>
-      </w:pPr>
+          <w:color w:val="FF0000"/>
+          <w:sz w:val="28"/>
+        </w:rPr>
+      </w:pPr>
+      <w:r>
+        <w:rPr>
+          <w:color w:val="FF0000"/>
+          <w:sz w:val="28"/>
+        </w:rPr>
+        <w:t xml:space="preserve">Для </w:t>
+      </w:r>
+      <w:r>
+        <w:rPr>
+          <w:b/>
+          <w:color w:val="FF0000"/>
+          <w:sz w:val="28"/>
+        </w:rPr>
+        <w:t>каждой</w:t>
+      </w:r>
+      <w:r>
+        <w:rPr>
+          <w:color w:val="FF0000"/>
+          <w:sz w:val="28"/>
+        </w:rPr>
+        <w:t xml:space="preserve"> сущности </w:t>
+      </w:r>
+      <w:proofErr w:type="spellStart"/>
+      <w:r>
+        <w:rPr>
+          <w:color w:val="FF0000"/>
+          <w:sz w:val="28"/>
+        </w:rPr>
+        <w:t>д.б</w:t>
+      </w:r>
+      <w:proofErr w:type="spellEnd"/>
+      <w:r>
+        <w:rPr>
+          <w:color w:val="FF0000"/>
+          <w:sz w:val="28"/>
+        </w:rPr>
+        <w:t>. пользователь, который может добавлять/изменять/удалять данные о ней.</w:t>
+      </w:r>
     </w:p>
     <w:sectPr>
       <w:footerReference w:type="default" r:id="rId9"/>
@@ -2677,7 +2817,7 @@
           <w:rPr>
             <w:noProof/>
           </w:rPr>
-          <w:t>5</w:t>
+          <w:t>6</w:t>
         </w:r>
         <w:r>
           <w:fldChar w:fldCharType="end"/>
@@ -3329,7 +3469,7 @@
     <w:lsdException w:name="Table Web 2" w:semiHidden="1" w:unhideWhenUsed="1"/>
     <w:lsdException w:name="Table Web 3" w:semiHidden="1" w:unhideWhenUsed="1"/>
     <w:lsdException w:name="Balloon Text" w:semiHidden="1" w:unhideWhenUsed="1"/>
-    <w:lsdException w:name="Table Grid" w:uiPriority="39"/>
+    <w:lsdException w:name="Table Grid" w:semiHidden="1" w:uiPriority="39" w:unhideWhenUsed="1"/>
     <w:lsdException w:name="Table Theme" w:semiHidden="1" w:unhideWhenUsed="1"/>
     <w:lsdException w:name="Placeholder Text" w:semiHidden="1"/>
     <w:lsdException w:name="No Spacing" w:uiPriority="1" w:qFormat="1"/>
@@ -3817,6 +3957,36 @@
       <w:contextualSpacing/>
     </w:pPr>
   </w:style>
+  <w:style w:type="paragraph" w:styleId="ac">
+    <w:name w:val="Balloon Text"/>
+    <w:basedOn w:val="a"/>
+    <w:link w:val="ad"/>
+    <w:uiPriority w:val="99"/>
+    <w:semiHidden/>
+    <w:unhideWhenUsed/>
+    <w:rsid w:val="002F2810"/>
+    <w:pPr>
+      <w:spacing w:after="0" w:line="240" w:lineRule="auto"/>
+    </w:pPr>
+    <w:rPr>
+      <w:rFonts w:ascii="Tahoma" w:hAnsi="Tahoma" w:cs="Tahoma"/>
+      <w:sz w:val="16"/>
+      <w:szCs w:val="16"/>
+    </w:rPr>
+  </w:style>
+  <w:style w:type="character" w:customStyle="1" w:styleId="ad">
+    <w:name w:val="Текст выноски Знак"/>
+    <w:basedOn w:val="a0"/>
+    <w:link w:val="ac"/>
+    <w:uiPriority w:val="99"/>
+    <w:semiHidden/>
+    <w:rsid w:val="002F2810"/>
+    <w:rPr>
+      <w:rFonts w:ascii="Tahoma" w:hAnsi="Tahoma" w:cs="Tahoma"/>
+      <w:sz w:val="16"/>
+      <w:szCs w:val="16"/>
+    </w:rPr>
+  </w:style>
 </w:styles>
 </file>
 
@@ -4120,7 +4290,7 @@
 </file>
 
 <file path=customXml/itemProps1.xml><?xml version="1.0" encoding="utf-8"?>
-<ds:datastoreItem xmlns:ds="http://schemas.openxmlformats.org/officeDocument/2006/customXml" ds:itemID="{1475D4F0-3662-4956-A8A0-29EADD30A91E}">
+<ds:datastoreItem xmlns:ds="http://schemas.openxmlformats.org/officeDocument/2006/customXml" ds:itemID="{E3727FDF-E49F-4F26-A7CB-9C4B2A03703C}">
   <ds:schemaRefs>
     <ds:schemaRef ds:uri="http://schemas.openxmlformats.org/officeDocument/2006/bibliography"/>
   </ds:schemaRefs>

</xml_diff>

<commit_message>
Whatch it, please) There is one question
</commit_message>
<xml_diff>
--- a/Отчет.docx
+++ b/Отчет.docx
@@ -1,6 +1,6 @@
 
 <file path=word/document.xml><?xml version="1.0" encoding="utf-8"?>
-<w:document xmlns:wpc="http://schemas.microsoft.com/office/word/2010/wordprocessingCanvas" xmlns:cx="http://schemas.microsoft.com/office/drawing/2014/chartex" xmlns:cx1="http://schemas.microsoft.com/office/drawing/2015/9/8/chartex" xmlns:cx2="http://schemas.microsoft.com/office/drawing/2015/10/21/chartex" xmlns:cx3="http://schemas.microsoft.com/office/drawing/2016/5/9/chartex" xmlns:cx4="http://schemas.microsoft.com/office/drawing/2016/5/10/chartex" xmlns:cx5="http://schemas.microsoft.com/office/drawing/2016/5/11/chartex" xmlns:cx6="http://schemas.microsoft.com/office/drawing/2016/5/12/chartex" xmlns:cx7="http://schemas.microsoft.com/office/drawing/2016/5/13/chartex" xmlns:cx8="http://schemas.microsoft.com/office/drawing/2016/5/14/chartex" xmlns:mc="http://schemas.openxmlformats.org/markup-compatibility/2006" xmlns:aink="http://schemas.microsoft.com/office/drawing/2016/ink" xmlns:am3d="http://schemas.microsoft.com/office/drawing/2017/model3d" xmlns:o="urn:schemas-microsoft-com:office:office" xmlns:r="http://schemas.openxmlformats.org/officeDocument/2006/relationships" xmlns:m="http://schemas.openxmlformats.org/officeDocument/2006/math" xmlns:v="urn:schemas-microsoft-com:vml" xmlns:wp14="http://schemas.microsoft.com/office/word/2010/wordprocessingDrawing" xmlns:wp="http://schemas.openxmlformats.org/drawingml/2006/wordprocessingDrawing" xmlns:w10="urn:schemas-microsoft-com:office:word" xmlns:w="http://schemas.openxmlformats.org/wordprocessingml/2006/main" xmlns:w14="http://schemas.microsoft.com/office/word/2010/wordml" xmlns:w15="http://schemas.microsoft.com/office/word/2012/wordml" xmlns:w16cid="http://schemas.microsoft.com/office/word/2016/wordml/cid" xmlns:w16se="http://schemas.microsoft.com/office/word/2015/wordml/symex" xmlns:wpg="http://schemas.microsoft.com/office/word/2010/wordprocessingGroup" xmlns:wpi="http://schemas.microsoft.com/office/word/2010/wordprocessingInk" xmlns:wne="http://schemas.microsoft.com/office/word/2006/wordml" xmlns:wps="http://schemas.microsoft.com/office/word/2010/wordprocessingShape" mc:Ignorable="w14 w15 w16se w16cid wp14">
+<w:document xmlns:wpc="http://schemas.microsoft.com/office/word/2010/wordprocessingCanvas" xmlns:cx="http://schemas.microsoft.com/office/drawing/2014/chartex" xmlns:cx1="http://schemas.microsoft.com/office/drawing/2015/9/8/chartex" xmlns:mc="http://schemas.openxmlformats.org/markup-compatibility/2006" xmlns:o="urn:schemas-microsoft-com:office:office" xmlns:r="http://schemas.openxmlformats.org/officeDocument/2006/relationships" xmlns:m="http://schemas.openxmlformats.org/officeDocument/2006/math" xmlns:v="urn:schemas-microsoft-com:vml" xmlns:wp14="http://schemas.microsoft.com/office/word/2010/wordprocessingDrawing" xmlns:wp="http://schemas.openxmlformats.org/drawingml/2006/wordprocessingDrawing" xmlns:w10="urn:schemas-microsoft-com:office:word" xmlns:w="http://schemas.openxmlformats.org/wordprocessingml/2006/main" xmlns:w14="http://schemas.microsoft.com/office/word/2010/wordml" xmlns:w15="http://schemas.microsoft.com/office/word/2012/wordml" xmlns:w16se="http://schemas.microsoft.com/office/word/2015/wordml/symex" xmlns:wpg="http://schemas.microsoft.com/office/word/2010/wordprocessingGroup" xmlns:wpi="http://schemas.microsoft.com/office/word/2010/wordprocessingInk" xmlns:wne="http://schemas.microsoft.com/office/word/2006/wordml" xmlns:wps="http://schemas.microsoft.com/office/word/2010/wordprocessingShape" mc:Ignorable="w14 w15 w16se wp14">
   <w:body>
     <w:p>
       <w:pPr>
@@ -150,15 +150,13 @@
         <w:t>«П</w:t>
       </w:r>
       <w:r>
-        <w:t xml:space="preserve">роектирование </w:t>
-      </w:r>
-      <w:proofErr w:type="gramStart"/>
-      <w:r>
-        <w:t>реляционных  баз</w:t>
-      </w:r>
-      <w:proofErr w:type="gramEnd"/>
-      <w:r>
-        <w:t xml:space="preserve"> данных</w:t>
+        <w:t>роектирование реляционных  баз данных</w:t>
+      </w:r>
+      <w:r>
+        <w:t xml:space="preserve"> отдела </w:t>
+      </w:r>
+      <w:r>
+        <w:t>лабораторной диагностики</w:t>
       </w:r>
       <w:r>
         <w:t>»</w:t>
@@ -443,7 +441,7 @@
       <w:sdtContent>
         <w:p>
           <w:pPr>
-            <w:pStyle w:val="a8"/>
+            <w:pStyle w:val="TOCHeading"/>
           </w:pPr>
           <w:r>
             <w:t>Оглавление</w:t>
@@ -451,7 +449,7 @@
         </w:p>
         <w:p>
           <w:pPr>
-            <w:pStyle w:val="11"/>
+            <w:pStyle w:val="TOC1"/>
             <w:tabs>
               <w:tab w:val="right" w:leader="dot" w:pos="9736"/>
             </w:tabs>
@@ -471,7 +469,7 @@
           <w:hyperlink w:anchor="_Toc495659827" w:history="1">
             <w:r>
               <w:rPr>
-                <w:rStyle w:val="a9"/>
+                <w:rStyle w:val="Hyperlink"/>
                 <w:noProof/>
               </w:rPr>
               <w:t>1. Инфологическое проектирование</w:t>
@@ -528,7 +526,7 @@
         </w:p>
         <w:p>
           <w:pPr>
-            <w:pStyle w:val="21"/>
+            <w:pStyle w:val="TOC2"/>
             <w:tabs>
               <w:tab w:val="right" w:leader="dot" w:pos="9736"/>
             </w:tabs>
@@ -539,7 +537,7 @@
           <w:hyperlink w:anchor="_Toc495659828" w:history="1">
             <w:r>
               <w:rPr>
-                <w:rStyle w:val="a9"/>
+                <w:rStyle w:val="Hyperlink"/>
                 <w:noProof/>
               </w:rPr>
               <w:t>1.1. Анализ предметной области</w:t>
@@ -596,7 +594,7 @@
         </w:p>
         <w:p>
           <w:pPr>
-            <w:pStyle w:val="21"/>
+            <w:pStyle w:val="TOC2"/>
             <w:tabs>
               <w:tab w:val="right" w:leader="dot" w:pos="9736"/>
             </w:tabs>
@@ -607,7 +605,7 @@
           <w:hyperlink w:anchor="_Toc495659829" w:history="1">
             <w:r>
               <w:rPr>
-                <w:rStyle w:val="a9"/>
+                <w:rStyle w:val="Hyperlink"/>
                 <w:noProof/>
               </w:rPr>
               <w:t>1.2. Анализ информационных задач и круга пользователей системы</w:t>
@@ -675,29 +673,32 @@
     </w:sdt>
     <w:p>
       <w:pPr>
-        <w:pStyle w:val="1"/>
-      </w:pPr>
+        <w:pStyle w:val="Heading1"/>
+      </w:pPr>
+      <w:bookmarkStart w:id="0" w:name="_GoBack"/>
+      <w:bookmarkEnd w:id="0"/>
       <w:r>
         <w:br w:type="page"/>
       </w:r>
-      <w:bookmarkStart w:id="0" w:name="_Toc495659827"/>
-      <w:r>
+      <w:bookmarkStart w:id="1" w:name="_Toc495659827"/>
+      <w:r>
+        <w:lastRenderedPageBreak/>
         <w:t>1.</w:t>
       </w:r>
       <w:r>
         <w:t xml:space="preserve"> Инфологическое проектирование</w:t>
       </w:r>
-      <w:bookmarkEnd w:id="0"/>
-    </w:p>
-    <w:p>
-      <w:pPr>
-        <w:pStyle w:val="2"/>
-      </w:pPr>
-      <w:bookmarkStart w:id="1" w:name="_Toc495659828"/>
+      <w:bookmarkEnd w:id="1"/>
+    </w:p>
+    <w:p>
+      <w:pPr>
+        <w:pStyle w:val="Heading2"/>
+      </w:pPr>
+      <w:bookmarkStart w:id="2" w:name="_Toc495659828"/>
       <w:r>
         <w:t>1.1. Анализ предметной области</w:t>
       </w:r>
-      <w:bookmarkEnd w:id="1"/>
+      <w:bookmarkEnd w:id="2"/>
     </w:p>
     <w:p>
       <w:pPr>
@@ -958,13 +959,7 @@
         <w:rPr>
           <w:sz w:val="28"/>
         </w:rPr>
-        <w:t>только</w:t>
-      </w:r>
-      <w:r>
-        <w:rPr>
-          <w:sz w:val="28"/>
-        </w:rPr>
-        <w:t xml:space="preserve"> проводить тесты, либо и то, и другое, либо не делать ничего. </w:t>
+        <w:t xml:space="preserve">только проводить тесты, либо и то, и другое, либо не делать ничего. </w:t>
       </w:r>
     </w:p>
     <w:p>
@@ -1064,19 +1059,7 @@
         <w:rPr>
           <w:sz w:val="28"/>
         </w:rPr>
-        <w:t>В к</w:t>
-      </w:r>
-      <w:r>
-        <w:rPr>
-          <w:sz w:val="28"/>
-        </w:rPr>
-        <w:t>ажд</w:t>
-      </w:r>
-      <w:r>
-        <w:rPr>
-          <w:sz w:val="28"/>
-        </w:rPr>
-        <w:t>ом</w:t>
+        <w:t>В каждом филиале могут либо только собираться образцы материала, либо</w:t>
       </w:r>
       <w:r>
         <w:rPr>
@@ -1088,85 +1071,7 @@
         <w:rPr>
           <w:sz w:val="28"/>
         </w:rPr>
-        <w:t>филиале</w:t>
-      </w:r>
-      <w:r>
-        <w:rPr>
-          <w:sz w:val="28"/>
-        </w:rPr>
-        <w:t xml:space="preserve"> мо</w:t>
-      </w:r>
-      <w:r>
-        <w:rPr>
-          <w:sz w:val="28"/>
-        </w:rPr>
-        <w:t>гут</w:t>
-      </w:r>
-      <w:r>
-        <w:rPr>
-          <w:sz w:val="28"/>
-        </w:rPr>
-        <w:t xml:space="preserve"> либо только собирать</w:t>
-      </w:r>
-      <w:r>
-        <w:rPr>
-          <w:sz w:val="28"/>
-        </w:rPr>
-        <w:t>ся</w:t>
-      </w:r>
-      <w:r>
-        <w:rPr>
-          <w:sz w:val="28"/>
-        </w:rPr>
-        <w:t xml:space="preserve"> образцы</w:t>
-      </w:r>
-      <w:r>
-        <w:rPr>
-          <w:sz w:val="28"/>
-        </w:rPr>
-        <w:t xml:space="preserve"> материала</w:t>
-      </w:r>
-      <w:r>
-        <w:rPr>
-          <w:sz w:val="28"/>
-        </w:rPr>
-        <w:t>, либо</w:t>
-      </w:r>
-      <w:r>
-        <w:rPr>
-          <w:sz w:val="28"/>
-        </w:rPr>
-        <w:t xml:space="preserve"> </w:t>
-      </w:r>
-      <w:r>
-        <w:rPr>
-          <w:sz w:val="28"/>
-        </w:rPr>
-        <w:t>только проводить</w:t>
-      </w:r>
-      <w:r>
-        <w:rPr>
-          <w:sz w:val="28"/>
-        </w:rPr>
-        <w:t>ся</w:t>
-      </w:r>
-      <w:r>
-        <w:rPr>
-          <w:sz w:val="28"/>
-        </w:rPr>
-        <w:t xml:space="preserve"> тесты, либо и то, и другое, либо не делать</w:t>
-      </w:r>
-      <w:r>
-        <w:rPr>
-          <w:sz w:val="28"/>
-        </w:rPr>
-        <w:t>ся</w:t>
-      </w:r>
-      <w:r>
-        <w:rPr>
-          <w:sz w:val="28"/>
-        </w:rPr>
-        <w:t xml:space="preserve"> ничего. </w:t>
+        <w:t xml:space="preserve">только проводиться тесты, либо и то, и другое, либо не делаться ничего. </w:t>
       </w:r>
     </w:p>
     <w:p>
@@ -1454,6 +1359,7 @@
           <w:sz w:val="28"/>
           <w:szCs w:val="28"/>
         </w:rPr>
+        <w:lastRenderedPageBreak/>
         <w:t>Сотрудники</w:t>
       </w:r>
       <w:r>
@@ -1677,8 +1583,6 @@
         </w:rPr>
         <w:t>. Атрибуты: название.</w:t>
       </w:r>
-      <w:bookmarkStart w:id="2" w:name="_GoBack"/>
-      <w:bookmarkEnd w:id="2"/>
     </w:p>
     <w:p>
       <w:pPr>
@@ -1712,15 +1616,7 @@
           <w:sz w:val="28"/>
           <w:szCs w:val="28"/>
         </w:rPr>
-        <w:t xml:space="preserve">у </w:t>
-      </w:r>
-      <w:proofErr w:type="gramStart"/>
-      <w:r>
-        <w:rPr>
-          <w:sz w:val="28"/>
-          <w:szCs w:val="28"/>
-        </w:rPr>
-        <w:t xml:space="preserve">связи </w:t>
+        <w:t xml:space="preserve">у связи </w:t>
       </w:r>
       <w:r>
         <w:rPr>
@@ -1728,23 +1624,29 @@
           <w:sz w:val="28"/>
           <w:szCs w:val="28"/>
         </w:rPr>
-        <w:t>Требуются</w:t>
-      </w:r>
-      <w:proofErr w:type="gramEnd"/>
+        <w:t>Требуются материалы</w:t>
+      </w:r>
+      <w:r>
+        <w:rPr>
+          <w:sz w:val="28"/>
+          <w:szCs w:val="28"/>
+        </w:rPr>
+        <w:t xml:space="preserve"> (между сущностями </w:t>
+      </w:r>
       <w:r>
         <w:rPr>
           <w:b/>
           <w:sz w:val="28"/>
           <w:szCs w:val="28"/>
         </w:rPr>
-        <w:t xml:space="preserve"> материалы</w:t>
-      </w:r>
-      <w:r>
-        <w:rPr>
-          <w:sz w:val="28"/>
-          <w:szCs w:val="28"/>
-        </w:rPr>
-        <w:t xml:space="preserve"> (между сущностями </w:t>
+        <w:t>Тип теста</w:t>
+      </w:r>
+      <w:r>
+        <w:rPr>
+          <w:sz w:val="28"/>
+          <w:szCs w:val="28"/>
+        </w:rPr>
+        <w:t xml:space="preserve"> и </w:t>
       </w:r>
       <w:r>
         <w:rPr>
@@ -1752,21 +1654,6 @@
           <w:sz w:val="28"/>
           <w:szCs w:val="28"/>
         </w:rPr>
-        <w:t>Тип теста</w:t>
-      </w:r>
-      <w:r>
-        <w:rPr>
-          <w:sz w:val="28"/>
-          <w:szCs w:val="28"/>
-        </w:rPr>
-        <w:t xml:space="preserve"> и </w:t>
-      </w:r>
-      <w:r>
-        <w:rPr>
-          <w:b/>
-          <w:sz w:val="28"/>
-          <w:szCs w:val="28"/>
-        </w:rPr>
         <w:t>Материалы</w:t>
       </w:r>
       <w:r>
@@ -1843,11 +1730,18 @@
         <w:fldChar w:fldCharType="separate"/>
       </w:r>
       <w:r>
-        <w:t xml:space="preserve">Рисунок </w:t>
+        <w:rPr>
+          <w:sz w:val="28"/>
+        </w:rPr>
+        <w:t>Рисунок</w:t>
+      </w:r>
+      <w:r>
+        <w:t xml:space="preserve"> </w:t>
       </w:r>
       <w:r>
         <w:rPr>
           <w:noProof/>
+          <w:sz w:val="28"/>
         </w:rPr>
         <w:t>1</w:t>
       </w:r>
@@ -1876,6 +1770,7 @@
           <w:noProof/>
           <w:lang w:eastAsia="ru-RU"/>
         </w:rPr>
+        <w:lastRenderedPageBreak/>
         <w:drawing>
           <wp:inline distT="0" distB="0" distL="0" distR="0">
             <wp:extent cx="6188710" cy="5855685"/>
@@ -1928,55 +1823,74 @@
     </w:p>
     <w:p>
       <w:pPr>
-        <w:pStyle w:val="aa"/>
+        <w:pStyle w:val="Caption"/>
+        <w:rPr>
+          <w:sz w:val="22"/>
+        </w:rPr>
       </w:pPr>
       <w:bookmarkStart w:id="3" w:name="_Ref495660058"/>
       <w:r>
+        <w:rPr>
+          <w:sz w:val="22"/>
+        </w:rPr>
         <w:t xml:space="preserve">Рисунок </w:t>
       </w:r>
       <w:r>
+        <w:rPr>
+          <w:sz w:val="22"/>
+        </w:rPr>
         <w:fldChar w:fldCharType="begin"/>
       </w:r>
       <w:r>
+        <w:rPr>
+          <w:sz w:val="22"/>
+        </w:rPr>
         <w:instrText xml:space="preserve"> SEQ Рисунок \* ARABIC </w:instrText>
       </w:r>
       <w:r>
+        <w:rPr>
+          <w:sz w:val="22"/>
+        </w:rPr>
         <w:fldChar w:fldCharType="separate"/>
       </w:r>
       <w:r>
         <w:rPr>
           <w:noProof/>
+          <w:sz w:val="22"/>
         </w:rPr>
         <w:t>1</w:t>
       </w:r>
       <w:r>
         <w:rPr>
           <w:noProof/>
+          <w:sz w:val="22"/>
         </w:rPr>
         <w:fldChar w:fldCharType="end"/>
       </w:r>
       <w:bookmarkEnd w:id="3"/>
       <w:r>
+        <w:rPr>
+          <w:sz w:val="22"/>
+        </w:rPr>
         <w:t xml:space="preserve">. </w:t>
       </w:r>
       <w:r>
         <w:rPr>
+          <w:sz w:val="22"/>
           <w:lang w:val="en-US"/>
         </w:rPr>
         <w:t>ER</w:t>
       </w:r>
       <w:r>
-        <w:t xml:space="preserve">-диаграмма </w:t>
-      </w:r>
-      <w:proofErr w:type="spellStart"/>
-      <w:r>
-        <w:t>ПрО</w:t>
-      </w:r>
-      <w:proofErr w:type="spellEnd"/>
-    </w:p>
-    <w:p>
-      <w:pPr>
-        <w:pStyle w:val="2"/>
+        <w:rPr>
+          <w:sz w:val="22"/>
+        </w:rPr>
+        <w:t>-диаграмма ПрО</w:t>
+      </w:r>
+    </w:p>
+    <w:p>
+      <w:pPr>
+        <w:pStyle w:val="Heading2"/>
       </w:pPr>
       <w:bookmarkStart w:id="4" w:name="_Toc495659829"/>
       <w:r>
@@ -1986,7 +1900,7 @@
     </w:p>
     <w:p>
       <w:pPr>
-        <w:pStyle w:val="22"/>
+        <w:pStyle w:val="BodyTextIndent2"/>
         <w:spacing w:before="0"/>
       </w:pPr>
       <w:r>
@@ -2186,16 +2100,9 @@
       </w:r>
       <w:r>
         <w:rPr>
-          <w:color w:val="FF0000"/>
-          <w:sz w:val="28"/>
-        </w:rPr>
-        <w:t>– куда назначают? Или на что назначают?</w:t>
-      </w:r>
-      <w:r>
-        <w:rPr>
-          <w:sz w:val="28"/>
-        </w:rPr>
-        <w:t>;</w:t>
+          <w:sz w:val="28"/>
+        </w:rPr>
+        <w:t>на проведения исследований (тестирований);</w:t>
       </w:r>
     </w:p>
     <w:p>
@@ -2290,58 +2197,52 @@
       <w:pPr>
         <w:numPr>
           <w:ilvl w:val="0"/>
-          <w:numId w:val="5"/>
+          <w:numId w:val="4"/>
         </w:numPr>
         <w:spacing w:after="0" w:line="240" w:lineRule="auto"/>
-        <w:ind w:left="697" w:hanging="357"/>
-        <w:jc w:val="both"/>
-        <w:rPr>
-          <w:sz w:val="28"/>
-        </w:rPr>
-      </w:pPr>
-      <w:r>
-        <w:rPr>
-          <w:sz w:val="28"/>
-        </w:rPr>
-        <w:t xml:space="preserve">определение </w:t>
-      </w:r>
-      <w:r>
-        <w:rPr>
-          <w:sz w:val="28"/>
-          <w:highlight w:val="yellow"/>
-        </w:rPr>
-        <w:t>размера дополнительного вознаграждения</w:t>
-      </w:r>
-      <w:r>
-        <w:rPr>
-          <w:sz w:val="28"/>
-        </w:rPr>
-        <w:t xml:space="preserve"> сотрудников по конкретному </w:t>
-      </w:r>
-      <w:r>
-        <w:rPr>
-          <w:sz w:val="28"/>
-        </w:rPr>
-        <w:t>исследованию</w:t>
-      </w:r>
-      <w:r>
-        <w:rPr>
-          <w:sz w:val="28"/>
-        </w:rPr>
-        <w:t>;</w:t>
-      </w:r>
-      <w:r>
-        <w:rPr>
-          <w:sz w:val="28"/>
-        </w:rPr>
-        <w:t xml:space="preserve"> </w:t>
-      </w:r>
-      <w:r>
-        <w:rPr>
-          <w:color w:val="FF0000"/>
-          <w:sz w:val="28"/>
-        </w:rPr>
-        <w:t>- вы не храните в БД эту информацию</w:t>
+        <w:ind w:left="284" w:hanging="284"/>
+        <w:jc w:val="both"/>
+        <w:rPr>
+          <w:sz w:val="28"/>
+        </w:rPr>
+      </w:pPr>
+      <w:bookmarkStart w:id="5" w:name="_Toc487182956"/>
+      <w:bookmarkStart w:id="6" w:name="_Toc480541660"/>
+      <w:bookmarkStart w:id="7" w:name="_Toc468345736"/>
+      <w:bookmarkStart w:id="8" w:name="_Toc468345043"/>
+      <w:r>
+        <w:rPr>
+          <w:sz w:val="28"/>
+        </w:rPr>
+        <w:lastRenderedPageBreak/>
+        <w:t>Директор филиала:</w:t>
+      </w:r>
+    </w:p>
+    <w:p>
+      <w:pPr>
+        <w:pStyle w:val="ListParagraph"/>
+        <w:numPr>
+          <w:ilvl w:val="0"/>
+          <w:numId w:val="8"/>
+        </w:numPr>
+        <w:spacing w:after="0" w:line="240" w:lineRule="auto"/>
+        <w:jc w:val="both"/>
+        <w:rPr>
+          <w:sz w:val="28"/>
+        </w:rPr>
+      </w:pPr>
+      <w:r>
+        <w:rPr>
+          <w:sz w:val="28"/>
+          <w:highlight w:val="darkMagenta"/>
+        </w:rPr>
+        <w:t>просмотр информации по провидимых исследованиях в филиале</w:t>
+      </w:r>
+      <w:r>
+        <w:rPr>
+          <w:sz w:val="28"/>
+        </w:rPr>
+        <w:t>.</w:t>
       </w:r>
     </w:p>
     <w:p>
@@ -2351,15 +2252,12 @@
           <w:numId w:val="4"/>
         </w:numPr>
         <w:spacing w:after="0" w:line="240" w:lineRule="auto"/>
-        <w:jc w:val="both"/>
-        <w:rPr>
-          <w:sz w:val="28"/>
-        </w:rPr>
-      </w:pPr>
-      <w:bookmarkStart w:id="5" w:name="_Toc487182956"/>
-      <w:bookmarkStart w:id="6" w:name="_Toc480541660"/>
-      <w:bookmarkStart w:id="7" w:name="_Toc468345736"/>
-      <w:bookmarkStart w:id="8" w:name="_Toc468345043"/>
+        <w:ind w:left="284" w:hanging="284"/>
+        <w:jc w:val="both"/>
+        <w:rPr>
+          <w:sz w:val="28"/>
+        </w:rPr>
+      </w:pPr>
       <w:r>
         <w:rPr>
           <w:sz w:val="28"/>
@@ -2393,34 +2291,23 @@
     </w:p>
     <w:p>
       <w:pPr>
+        <w:pStyle w:val="ListParagraph"/>
         <w:numPr>
           <w:ilvl w:val="0"/>
           <w:numId w:val="4"/>
         </w:numPr>
         <w:spacing w:after="0" w:line="240" w:lineRule="auto"/>
-        <w:ind w:left="357" w:hanging="357"/>
-        <w:jc w:val="both"/>
-        <w:rPr>
-          <w:sz w:val="28"/>
-        </w:rPr>
-      </w:pPr>
-      <w:r>
-        <w:rPr>
-          <w:sz w:val="28"/>
-        </w:rPr>
-        <w:t xml:space="preserve">Сотрудники – </w:t>
-      </w:r>
-      <w:r>
-        <w:rPr>
-          <w:sz w:val="28"/>
-        </w:rPr>
-        <w:t>врачи, проводящие исследования</w:t>
-      </w:r>
-      <w:r>
-        <w:rPr>
-          <w:sz w:val="28"/>
-        </w:rPr>
-        <w:t>:</w:t>
+        <w:ind w:left="284" w:hanging="284"/>
+        <w:jc w:val="both"/>
+        <w:rPr>
+          <w:sz w:val="28"/>
+        </w:rPr>
+      </w:pPr>
+      <w:r>
+        <w:rPr>
+          <w:sz w:val="28"/>
+        </w:rPr>
+        <w:t>Сотрудники, собирающие анализы:</w:t>
       </w:r>
     </w:p>
     <w:p>
@@ -2440,31 +2327,7 @@
         <w:rPr>
           <w:sz w:val="28"/>
         </w:rPr>
-        <w:t>просмотр данных</w:t>
-      </w:r>
-      <w:r>
-        <w:rPr>
-          <w:sz w:val="28"/>
-        </w:rPr>
-        <w:t xml:space="preserve"> о</w:t>
-      </w:r>
-      <w:r>
-        <w:rPr>
-          <w:sz w:val="28"/>
-        </w:rPr>
-        <w:t xml:space="preserve"> </w:t>
-      </w:r>
-      <w:r>
-        <w:rPr>
-          <w:sz w:val="28"/>
-        </w:rPr>
-        <w:t>клиентах</w:t>
-      </w:r>
-      <w:r>
-        <w:rPr>
-          <w:sz w:val="28"/>
-        </w:rPr>
-        <w:t>;</w:t>
+        <w:t>просмотр данных о клиентах;</w:t>
       </w:r>
     </w:p>
     <w:p>
@@ -2484,7 +2347,45 @@
         <w:rPr>
           <w:sz w:val="28"/>
         </w:rPr>
-        <w:t>просмотр данных об образцах;</w:t>
+        <w:t>ввод данных о полученных образцах</w:t>
+      </w:r>
+      <w:r>
+        <w:rPr>
+          <w:sz w:val="28"/>
+        </w:rPr>
+        <w:t>;</w:t>
+      </w:r>
+    </w:p>
+    <w:p>
+      <w:pPr>
+        <w:numPr>
+          <w:ilvl w:val="0"/>
+          <w:numId w:val="4"/>
+        </w:numPr>
+        <w:spacing w:after="0" w:line="240" w:lineRule="auto"/>
+        <w:ind w:left="284" w:hanging="284"/>
+        <w:jc w:val="both"/>
+        <w:rPr>
+          <w:sz w:val="28"/>
+        </w:rPr>
+      </w:pPr>
+      <w:r>
+        <w:rPr>
+          <w:sz w:val="28"/>
+        </w:rPr>
+        <w:t xml:space="preserve">Сотрудники – </w:t>
+      </w:r>
+      <w:r>
+        <w:rPr>
+          <w:sz w:val="28"/>
+        </w:rPr>
+        <w:t>врачи, проводящие исследования</w:t>
+      </w:r>
+      <w:r>
+        <w:rPr>
+          <w:sz w:val="28"/>
+        </w:rPr>
+        <w:t>:</w:t>
       </w:r>
     </w:p>
     <w:p>
@@ -2504,19 +2405,31 @@
         <w:rPr>
           <w:sz w:val="28"/>
         </w:rPr>
-        <w:t>просмотр да</w:t>
-      </w:r>
-      <w:r>
-        <w:rPr>
-          <w:sz w:val="28"/>
-        </w:rPr>
-        <w:t>н</w:t>
-      </w:r>
-      <w:r>
-        <w:rPr>
-          <w:sz w:val="28"/>
-        </w:rPr>
-        <w:t>ных о типах исследований;</w:t>
+        <w:t>просмотр данных</w:t>
+      </w:r>
+      <w:r>
+        <w:rPr>
+          <w:sz w:val="28"/>
+        </w:rPr>
+        <w:t xml:space="preserve"> о</w:t>
+      </w:r>
+      <w:r>
+        <w:rPr>
+          <w:sz w:val="28"/>
+        </w:rPr>
+        <w:t xml:space="preserve"> </w:t>
+      </w:r>
+      <w:r>
+        <w:rPr>
+          <w:sz w:val="28"/>
+        </w:rPr>
+        <w:t>клиентах</w:t>
+      </w:r>
+      <w:r>
+        <w:rPr>
+          <w:sz w:val="28"/>
+        </w:rPr>
+        <w:t>;</w:t>
       </w:r>
     </w:p>
     <w:p>
@@ -2536,7 +2449,7 @@
         <w:rPr>
           <w:sz w:val="28"/>
         </w:rPr>
-        <w:t>добавление результатов тестирования;</w:t>
+        <w:t>просмотр данных об образцах;</w:t>
       </w:r>
     </w:p>
     <w:p>
@@ -2556,6 +2469,58 @@
         <w:rPr>
           <w:sz w:val="28"/>
         </w:rPr>
+        <w:t>просмотр да</w:t>
+      </w:r>
+      <w:r>
+        <w:rPr>
+          <w:sz w:val="28"/>
+        </w:rPr>
+        <w:t>н</w:t>
+      </w:r>
+      <w:r>
+        <w:rPr>
+          <w:sz w:val="28"/>
+        </w:rPr>
+        <w:t>ных о типах исследований;</w:t>
+      </w:r>
+    </w:p>
+    <w:p>
+      <w:pPr>
+        <w:numPr>
+          <w:ilvl w:val="0"/>
+          <w:numId w:val="5"/>
+        </w:numPr>
+        <w:spacing w:after="0" w:line="240" w:lineRule="auto"/>
+        <w:ind w:left="697" w:hanging="357"/>
+        <w:jc w:val="both"/>
+        <w:rPr>
+          <w:sz w:val="28"/>
+        </w:rPr>
+      </w:pPr>
+      <w:r>
+        <w:rPr>
+          <w:sz w:val="28"/>
+        </w:rPr>
+        <w:t>добавление результатов тестирования;</w:t>
+      </w:r>
+    </w:p>
+    <w:p>
+      <w:pPr>
+        <w:numPr>
+          <w:ilvl w:val="0"/>
+          <w:numId w:val="5"/>
+        </w:numPr>
+        <w:spacing w:after="0" w:line="240" w:lineRule="auto"/>
+        <w:ind w:left="697" w:hanging="357"/>
+        <w:jc w:val="both"/>
+        <w:rPr>
+          <w:sz w:val="28"/>
+        </w:rPr>
+      </w:pPr>
+      <w:r>
+        <w:rPr>
+          <w:sz w:val="28"/>
+        </w:rPr>
         <w:t>назначение дополнительных тестирований.</w:t>
       </w:r>
       <w:r>
@@ -2571,15 +2536,30 @@
         </w:rPr>
         <w:t>– как это отражается в БД?</w:t>
       </w:r>
-    </w:p>
-    <w:p>
-      <w:pPr>
-        <w:pStyle w:val="ab"/>
+      <w:r>
+        <w:rPr>
+          <w:color w:val="FF0000"/>
+          <w:sz w:val="28"/>
+        </w:rPr>
+        <w:t xml:space="preserve"> А вот рил???</w:t>
+      </w:r>
+      <w:r>
+        <w:rPr>
+          <w:color w:val="FF0000"/>
+          <w:sz w:val="28"/>
+        </w:rPr>
+        <w:t xml:space="preserve"> Связь многих ко многим???</w:t>
+      </w:r>
+    </w:p>
+    <w:p>
+      <w:pPr>
+        <w:pStyle w:val="ListParagraph"/>
         <w:numPr>
           <w:ilvl w:val="0"/>
           <w:numId w:val="4"/>
         </w:numPr>
         <w:spacing w:after="0" w:line="240" w:lineRule="auto"/>
+        <w:ind w:left="284" w:hanging="284"/>
         <w:jc w:val="both"/>
         <w:rPr>
           <w:sz w:val="28"/>
@@ -2658,12 +2638,13 @@
     </w:p>
     <w:p>
       <w:pPr>
-        <w:pStyle w:val="ab"/>
+        <w:pStyle w:val="ListParagraph"/>
         <w:numPr>
           <w:ilvl w:val="0"/>
           <w:numId w:val="4"/>
         </w:numPr>
         <w:spacing w:after="0" w:line="240" w:lineRule="auto"/>
+        <w:ind w:left="284" w:hanging="284"/>
         <w:jc w:val="both"/>
         <w:rPr>
           <w:sz w:val="28"/>
@@ -2678,17 +2659,15 @@
     </w:p>
     <w:p>
       <w:pPr>
-        <w:pStyle w:val="ab"/>
+        <w:pStyle w:val="ListParagraph"/>
         <w:numPr>
           <w:ilvl w:val="0"/>
           <w:numId w:val="5"/>
         </w:numPr>
         <w:tabs>
-          <w:tab w:val="clear" w:pos="360"/>
           <w:tab w:val="num" w:pos="720"/>
         </w:tabs>
         <w:spacing w:after="0" w:line="240" w:lineRule="auto"/>
-        <w:ind w:left="720"/>
         <w:jc w:val="both"/>
         <w:rPr>
           <w:sz w:val="28"/>
@@ -2730,23 +2709,24 @@
           <w:color w:val="FF0000"/>
           <w:sz w:val="28"/>
         </w:rPr>
-        <w:t xml:space="preserve"> сущности </w:t>
-      </w:r>
-      <w:proofErr w:type="spellStart"/>
-      <w:r>
+        <w:t xml:space="preserve"> сущности д.б. пользователь, который может добавлять/изменять/удалять данные о ней.</w:t>
+      </w:r>
+    </w:p>
+    <w:p>
+      <w:pPr>
+        <w:spacing w:after="0" w:line="240" w:lineRule="auto"/>
+        <w:jc w:val="both"/>
         <w:rPr>
           <w:color w:val="FF0000"/>
           <w:sz w:val="28"/>
         </w:rPr>
-        <w:t>д.б</w:t>
-      </w:r>
-      <w:proofErr w:type="spellEnd"/>
+      </w:pPr>
       <w:r>
         <w:rPr>
           <w:color w:val="FF0000"/>
           <w:sz w:val="28"/>
         </w:rPr>
-        <w:t>. пользователь, который может добавлять/изменять/удалять данные о ней.</w:t>
+        <w:t>А зачем вообще филиал, может уберем? И просто вставим где-нить место сбора? (адрес ) или вообще без этого даже обойдемся?)</w:t>
       </w:r>
     </w:p>
     <w:sectPr>
@@ -2763,7 +2743,7 @@
 </file>
 
 <file path=word/endnotes.xml><?xml version="1.0" encoding="utf-8"?>
-<w:endnotes xmlns:wpc="http://schemas.microsoft.com/office/word/2010/wordprocessingCanvas" xmlns:cx="http://schemas.microsoft.com/office/drawing/2014/chartex" xmlns:cx1="http://schemas.microsoft.com/office/drawing/2015/9/8/chartex" xmlns:cx2="http://schemas.microsoft.com/office/drawing/2015/10/21/chartex" xmlns:cx3="http://schemas.microsoft.com/office/drawing/2016/5/9/chartex" xmlns:cx4="http://schemas.microsoft.com/office/drawing/2016/5/10/chartex" xmlns:cx5="http://schemas.microsoft.com/office/drawing/2016/5/11/chartex" xmlns:cx6="http://schemas.microsoft.com/office/drawing/2016/5/12/chartex" xmlns:cx7="http://schemas.microsoft.com/office/drawing/2016/5/13/chartex" xmlns:cx8="http://schemas.microsoft.com/office/drawing/2016/5/14/chartex" xmlns:mc="http://schemas.openxmlformats.org/markup-compatibility/2006" xmlns:aink="http://schemas.microsoft.com/office/drawing/2016/ink" xmlns:am3d="http://schemas.microsoft.com/office/drawing/2017/model3d" xmlns:o="urn:schemas-microsoft-com:office:office" xmlns:r="http://schemas.openxmlformats.org/officeDocument/2006/relationships" xmlns:m="http://schemas.openxmlformats.org/officeDocument/2006/math" xmlns:v="urn:schemas-microsoft-com:vml" xmlns:wp14="http://schemas.microsoft.com/office/word/2010/wordprocessingDrawing" xmlns:wp="http://schemas.openxmlformats.org/drawingml/2006/wordprocessingDrawing" xmlns:w10="urn:schemas-microsoft-com:office:word" xmlns:w="http://schemas.openxmlformats.org/wordprocessingml/2006/main" xmlns:w14="http://schemas.microsoft.com/office/word/2010/wordml" xmlns:w15="http://schemas.microsoft.com/office/word/2012/wordml" xmlns:w16cid="http://schemas.microsoft.com/office/word/2016/wordml/cid" xmlns:w16se="http://schemas.microsoft.com/office/word/2015/wordml/symex" xmlns:wpg="http://schemas.microsoft.com/office/word/2010/wordprocessingGroup" xmlns:wpi="http://schemas.microsoft.com/office/word/2010/wordprocessingInk" xmlns:wne="http://schemas.microsoft.com/office/word/2006/wordml" xmlns:wps="http://schemas.microsoft.com/office/word/2010/wordprocessingShape" mc:Ignorable="w14 w15 w16se w16cid wp14">
+<w:endnotes xmlns:wpc="http://schemas.microsoft.com/office/word/2010/wordprocessingCanvas" xmlns:cx="http://schemas.microsoft.com/office/drawing/2014/chartex" xmlns:cx1="http://schemas.microsoft.com/office/drawing/2015/9/8/chartex" xmlns:mc="http://schemas.openxmlformats.org/markup-compatibility/2006" xmlns:o="urn:schemas-microsoft-com:office:office" xmlns:r="http://schemas.openxmlformats.org/officeDocument/2006/relationships" xmlns:m="http://schemas.openxmlformats.org/officeDocument/2006/math" xmlns:v="urn:schemas-microsoft-com:vml" xmlns:wp14="http://schemas.microsoft.com/office/word/2010/wordprocessingDrawing" xmlns:wp="http://schemas.openxmlformats.org/drawingml/2006/wordprocessingDrawing" xmlns:w10="urn:schemas-microsoft-com:office:word" xmlns:w="http://schemas.openxmlformats.org/wordprocessingml/2006/main" xmlns:w14="http://schemas.microsoft.com/office/word/2010/wordml" xmlns:w15="http://schemas.microsoft.com/office/word/2012/wordml" xmlns:w16se="http://schemas.microsoft.com/office/word/2015/wordml/symex" xmlns:wpg="http://schemas.microsoft.com/office/word/2010/wordprocessingGroup" xmlns:wpi="http://schemas.microsoft.com/office/word/2010/wordprocessingInk" xmlns:wne="http://schemas.microsoft.com/office/word/2006/wordml" xmlns:wps="http://schemas.microsoft.com/office/word/2010/wordprocessingShape" mc:Ignorable="w14 w15 w16se wp14">
   <w:endnote w:type="separator" w:id="-1">
     <w:p>
       <w:pPr>
@@ -2788,7 +2768,7 @@
 </file>
 
 <file path=word/footer1.xml><?xml version="1.0" encoding="utf-8"?>
-<w:ftr xmlns:wpc="http://schemas.microsoft.com/office/word/2010/wordprocessingCanvas" xmlns:cx="http://schemas.microsoft.com/office/drawing/2014/chartex" xmlns:cx1="http://schemas.microsoft.com/office/drawing/2015/9/8/chartex" xmlns:cx2="http://schemas.microsoft.com/office/drawing/2015/10/21/chartex" xmlns:cx3="http://schemas.microsoft.com/office/drawing/2016/5/9/chartex" xmlns:cx4="http://schemas.microsoft.com/office/drawing/2016/5/10/chartex" xmlns:cx5="http://schemas.microsoft.com/office/drawing/2016/5/11/chartex" xmlns:cx6="http://schemas.microsoft.com/office/drawing/2016/5/12/chartex" xmlns:cx7="http://schemas.microsoft.com/office/drawing/2016/5/13/chartex" xmlns:cx8="http://schemas.microsoft.com/office/drawing/2016/5/14/chartex" xmlns:mc="http://schemas.openxmlformats.org/markup-compatibility/2006" xmlns:aink="http://schemas.microsoft.com/office/drawing/2016/ink" xmlns:am3d="http://schemas.microsoft.com/office/drawing/2017/model3d" xmlns:o="urn:schemas-microsoft-com:office:office" xmlns:r="http://schemas.openxmlformats.org/officeDocument/2006/relationships" xmlns:m="http://schemas.openxmlformats.org/officeDocument/2006/math" xmlns:v="urn:schemas-microsoft-com:vml" xmlns:wp14="http://schemas.microsoft.com/office/word/2010/wordprocessingDrawing" xmlns:wp="http://schemas.openxmlformats.org/drawingml/2006/wordprocessingDrawing" xmlns:w10="urn:schemas-microsoft-com:office:word" xmlns:w="http://schemas.openxmlformats.org/wordprocessingml/2006/main" xmlns:w14="http://schemas.microsoft.com/office/word/2010/wordml" xmlns:w15="http://schemas.microsoft.com/office/word/2012/wordml" xmlns:w16cid="http://schemas.microsoft.com/office/word/2016/wordml/cid" xmlns:w16se="http://schemas.microsoft.com/office/word/2015/wordml/symex" xmlns:wpg="http://schemas.microsoft.com/office/word/2010/wordprocessingGroup" xmlns:wpi="http://schemas.microsoft.com/office/word/2010/wordprocessingInk" xmlns:wne="http://schemas.microsoft.com/office/word/2006/wordml" xmlns:wps="http://schemas.microsoft.com/office/word/2010/wordprocessingShape" mc:Ignorable="w14 w15 w16se w16cid wp14">
+<w:ftr xmlns:wpc="http://schemas.microsoft.com/office/word/2010/wordprocessingCanvas" xmlns:cx="http://schemas.microsoft.com/office/drawing/2014/chartex" xmlns:cx1="http://schemas.microsoft.com/office/drawing/2015/9/8/chartex" xmlns:mc="http://schemas.openxmlformats.org/markup-compatibility/2006" xmlns:o="urn:schemas-microsoft-com:office:office" xmlns:r="http://schemas.openxmlformats.org/officeDocument/2006/relationships" xmlns:m="http://schemas.openxmlformats.org/officeDocument/2006/math" xmlns:v="urn:schemas-microsoft-com:vml" xmlns:wp14="http://schemas.microsoft.com/office/word/2010/wordprocessingDrawing" xmlns:wp="http://schemas.openxmlformats.org/drawingml/2006/wordprocessingDrawing" xmlns:w10="urn:schemas-microsoft-com:office:word" xmlns:w="http://schemas.openxmlformats.org/wordprocessingml/2006/main" xmlns:w14="http://schemas.microsoft.com/office/word/2010/wordml" xmlns:w15="http://schemas.microsoft.com/office/word/2012/wordml" xmlns:w16se="http://schemas.microsoft.com/office/word/2015/wordml/symex" xmlns:wpg="http://schemas.microsoft.com/office/word/2010/wordprocessingGroup" xmlns:wpi="http://schemas.microsoft.com/office/word/2010/wordprocessingInk" xmlns:wne="http://schemas.microsoft.com/office/word/2006/wordml" xmlns:wps="http://schemas.microsoft.com/office/word/2010/wordprocessingShape" mc:Ignorable="w14 w15 w16se wp14">
   <w:sdt>
     <w:sdtPr>
       <w:id w:val="-520705480"/>
@@ -2797,11 +2777,10 @@
         <w:docPartUnique/>
       </w:docPartObj>
     </w:sdtPr>
-    <w:sdtEndPr/>
     <w:sdtContent>
       <w:p>
         <w:pPr>
-          <w:pStyle w:val="a6"/>
+          <w:pStyle w:val="Footer"/>
           <w:jc w:val="center"/>
         </w:pPr>
         <w:r>
@@ -2817,7 +2796,7 @@
           <w:rPr>
             <w:noProof/>
           </w:rPr>
-          <w:t>6</w:t>
+          <w:t>2</w:t>
         </w:r>
         <w:r>
           <w:fldChar w:fldCharType="end"/>
@@ -2827,17 +2806,17 @@
   </w:sdt>
   <w:p>
     <w:pPr>
-      <w:pStyle w:val="a6"/>
+      <w:pStyle w:val="Footer"/>
     </w:pPr>
   </w:p>
 </w:ftr>
 </file>
 
 <file path=word/footer2.xml><?xml version="1.0" encoding="utf-8"?>
-<w:ftr xmlns:wpc="http://schemas.microsoft.com/office/word/2010/wordprocessingCanvas" xmlns:cx="http://schemas.microsoft.com/office/drawing/2014/chartex" xmlns:cx1="http://schemas.microsoft.com/office/drawing/2015/9/8/chartex" xmlns:cx2="http://schemas.microsoft.com/office/drawing/2015/10/21/chartex" xmlns:cx3="http://schemas.microsoft.com/office/drawing/2016/5/9/chartex" xmlns:cx4="http://schemas.microsoft.com/office/drawing/2016/5/10/chartex" xmlns:cx5="http://schemas.microsoft.com/office/drawing/2016/5/11/chartex" xmlns:cx6="http://schemas.microsoft.com/office/drawing/2016/5/12/chartex" xmlns:cx7="http://schemas.microsoft.com/office/drawing/2016/5/13/chartex" xmlns:cx8="http://schemas.microsoft.com/office/drawing/2016/5/14/chartex" xmlns:mc="http://schemas.openxmlformats.org/markup-compatibility/2006" xmlns:aink="http://schemas.microsoft.com/office/drawing/2016/ink" xmlns:am3d="http://schemas.microsoft.com/office/drawing/2017/model3d" xmlns:o="urn:schemas-microsoft-com:office:office" xmlns:r="http://schemas.openxmlformats.org/officeDocument/2006/relationships" xmlns:m="http://schemas.openxmlformats.org/officeDocument/2006/math" xmlns:v="urn:schemas-microsoft-com:vml" xmlns:wp14="http://schemas.microsoft.com/office/word/2010/wordprocessingDrawing" xmlns:wp="http://schemas.openxmlformats.org/drawingml/2006/wordprocessingDrawing" xmlns:w10="urn:schemas-microsoft-com:office:word" xmlns:w="http://schemas.openxmlformats.org/wordprocessingml/2006/main" xmlns:w14="http://schemas.microsoft.com/office/word/2010/wordml" xmlns:w15="http://schemas.microsoft.com/office/word/2012/wordml" xmlns:w16cid="http://schemas.microsoft.com/office/word/2016/wordml/cid" xmlns:w16se="http://schemas.microsoft.com/office/word/2015/wordml/symex" xmlns:wpg="http://schemas.microsoft.com/office/word/2010/wordprocessingGroup" xmlns:wpi="http://schemas.microsoft.com/office/word/2010/wordprocessingInk" xmlns:wne="http://schemas.microsoft.com/office/word/2006/wordml" xmlns:wps="http://schemas.microsoft.com/office/word/2010/wordprocessingShape" mc:Ignorable="w14 w15 w16se w16cid wp14">
+<w:ftr xmlns:wpc="http://schemas.microsoft.com/office/word/2010/wordprocessingCanvas" xmlns:cx="http://schemas.microsoft.com/office/drawing/2014/chartex" xmlns:cx1="http://schemas.microsoft.com/office/drawing/2015/9/8/chartex" xmlns:mc="http://schemas.openxmlformats.org/markup-compatibility/2006" xmlns:o="urn:schemas-microsoft-com:office:office" xmlns:r="http://schemas.openxmlformats.org/officeDocument/2006/relationships" xmlns:m="http://schemas.openxmlformats.org/officeDocument/2006/math" xmlns:v="urn:schemas-microsoft-com:vml" xmlns:wp14="http://schemas.microsoft.com/office/word/2010/wordprocessingDrawing" xmlns:wp="http://schemas.openxmlformats.org/drawingml/2006/wordprocessingDrawing" xmlns:w10="urn:schemas-microsoft-com:office:word" xmlns:w="http://schemas.openxmlformats.org/wordprocessingml/2006/main" xmlns:w14="http://schemas.microsoft.com/office/word/2010/wordml" xmlns:w15="http://schemas.microsoft.com/office/word/2012/wordml" xmlns:w16se="http://schemas.microsoft.com/office/word/2015/wordml/symex" xmlns:wpg="http://schemas.microsoft.com/office/word/2010/wordprocessingGroup" xmlns:wpi="http://schemas.microsoft.com/office/word/2010/wordprocessingInk" xmlns:wne="http://schemas.microsoft.com/office/word/2006/wordml" xmlns:wps="http://schemas.microsoft.com/office/word/2010/wordprocessingShape" mc:Ignorable="w14 w15 w16se wp14">
   <w:p>
     <w:pPr>
-      <w:pStyle w:val="a6"/>
+      <w:pStyle w:val="Footer"/>
       <w:jc w:val="center"/>
     </w:pPr>
     <w:r>
@@ -2848,7 +2827,7 @@
 </file>
 
 <file path=word/footnotes.xml><?xml version="1.0" encoding="utf-8"?>
-<w:footnotes xmlns:wpc="http://schemas.microsoft.com/office/word/2010/wordprocessingCanvas" xmlns:cx="http://schemas.microsoft.com/office/drawing/2014/chartex" xmlns:cx1="http://schemas.microsoft.com/office/drawing/2015/9/8/chartex" xmlns:cx2="http://schemas.microsoft.com/office/drawing/2015/10/21/chartex" xmlns:cx3="http://schemas.microsoft.com/office/drawing/2016/5/9/chartex" xmlns:cx4="http://schemas.microsoft.com/office/drawing/2016/5/10/chartex" xmlns:cx5="http://schemas.microsoft.com/office/drawing/2016/5/11/chartex" xmlns:cx6="http://schemas.microsoft.com/office/drawing/2016/5/12/chartex" xmlns:cx7="http://schemas.microsoft.com/office/drawing/2016/5/13/chartex" xmlns:cx8="http://schemas.microsoft.com/office/drawing/2016/5/14/chartex" xmlns:mc="http://schemas.openxmlformats.org/markup-compatibility/2006" xmlns:aink="http://schemas.microsoft.com/office/drawing/2016/ink" xmlns:am3d="http://schemas.microsoft.com/office/drawing/2017/model3d" xmlns:o="urn:schemas-microsoft-com:office:office" xmlns:r="http://schemas.openxmlformats.org/officeDocument/2006/relationships" xmlns:m="http://schemas.openxmlformats.org/officeDocument/2006/math" xmlns:v="urn:schemas-microsoft-com:vml" xmlns:wp14="http://schemas.microsoft.com/office/word/2010/wordprocessingDrawing" xmlns:wp="http://schemas.openxmlformats.org/drawingml/2006/wordprocessingDrawing" xmlns:w10="urn:schemas-microsoft-com:office:word" xmlns:w="http://schemas.openxmlformats.org/wordprocessingml/2006/main" xmlns:w14="http://schemas.microsoft.com/office/word/2010/wordml" xmlns:w15="http://schemas.microsoft.com/office/word/2012/wordml" xmlns:w16cid="http://schemas.microsoft.com/office/word/2016/wordml/cid" xmlns:w16se="http://schemas.microsoft.com/office/word/2015/wordml/symex" xmlns:wpg="http://schemas.microsoft.com/office/word/2010/wordprocessingGroup" xmlns:wpi="http://schemas.microsoft.com/office/word/2010/wordprocessingInk" xmlns:wne="http://schemas.microsoft.com/office/word/2006/wordml" xmlns:wps="http://schemas.microsoft.com/office/word/2010/wordprocessingShape" mc:Ignorable="w14 w15 w16se w16cid wp14">
+<w:footnotes xmlns:wpc="http://schemas.microsoft.com/office/word/2010/wordprocessingCanvas" xmlns:cx="http://schemas.microsoft.com/office/drawing/2014/chartex" xmlns:cx1="http://schemas.microsoft.com/office/drawing/2015/9/8/chartex" xmlns:mc="http://schemas.openxmlformats.org/markup-compatibility/2006" xmlns:o="urn:schemas-microsoft-com:office:office" xmlns:r="http://schemas.openxmlformats.org/officeDocument/2006/relationships" xmlns:m="http://schemas.openxmlformats.org/officeDocument/2006/math" xmlns:v="urn:schemas-microsoft-com:vml" xmlns:wp14="http://schemas.microsoft.com/office/word/2010/wordprocessingDrawing" xmlns:wp="http://schemas.openxmlformats.org/drawingml/2006/wordprocessingDrawing" xmlns:w10="urn:schemas-microsoft-com:office:word" xmlns:w="http://schemas.openxmlformats.org/wordprocessingml/2006/main" xmlns:w14="http://schemas.microsoft.com/office/word/2010/wordml" xmlns:w15="http://schemas.microsoft.com/office/word/2012/wordml" xmlns:w16se="http://schemas.microsoft.com/office/word/2015/wordml/symex" xmlns:wpg="http://schemas.microsoft.com/office/word/2010/wordprocessingGroup" xmlns:wpi="http://schemas.microsoft.com/office/word/2010/wordprocessingInk" xmlns:wne="http://schemas.microsoft.com/office/word/2006/wordml" xmlns:wps="http://schemas.microsoft.com/office/word/2010/wordprocessingShape" mc:Ignorable="w14 w15 w16se wp14">
   <w:footnote w:type="separator" w:id="-1">
     <w:p>
       <w:pPr>
@@ -2873,7 +2852,7 @@
 </file>
 
 <file path=word/numbering.xml><?xml version="1.0" encoding="utf-8"?>
-<w:numbering xmlns:wpc="http://schemas.microsoft.com/office/word/2010/wordprocessingCanvas" xmlns:cx="http://schemas.microsoft.com/office/drawing/2014/chartex" xmlns:cx1="http://schemas.microsoft.com/office/drawing/2015/9/8/chartex" xmlns:cx2="http://schemas.microsoft.com/office/drawing/2015/10/21/chartex" xmlns:cx3="http://schemas.microsoft.com/office/drawing/2016/5/9/chartex" xmlns:cx4="http://schemas.microsoft.com/office/drawing/2016/5/10/chartex" xmlns:cx5="http://schemas.microsoft.com/office/drawing/2016/5/11/chartex" xmlns:cx6="http://schemas.microsoft.com/office/drawing/2016/5/12/chartex" xmlns:cx7="http://schemas.microsoft.com/office/drawing/2016/5/13/chartex" xmlns:cx8="http://schemas.microsoft.com/office/drawing/2016/5/14/chartex" xmlns:mc="http://schemas.openxmlformats.org/markup-compatibility/2006" xmlns:aink="http://schemas.microsoft.com/office/drawing/2016/ink" xmlns:am3d="http://schemas.microsoft.com/office/drawing/2017/model3d" xmlns:o="urn:schemas-microsoft-com:office:office" xmlns:r="http://schemas.openxmlformats.org/officeDocument/2006/relationships" xmlns:m="http://schemas.openxmlformats.org/officeDocument/2006/math" xmlns:v="urn:schemas-microsoft-com:vml" xmlns:wp14="http://schemas.microsoft.com/office/word/2010/wordprocessingDrawing" xmlns:wp="http://schemas.openxmlformats.org/drawingml/2006/wordprocessingDrawing" xmlns:w10="urn:schemas-microsoft-com:office:word" xmlns:w="http://schemas.openxmlformats.org/wordprocessingml/2006/main" xmlns:w14="http://schemas.microsoft.com/office/word/2010/wordml" xmlns:w15="http://schemas.microsoft.com/office/word/2012/wordml" xmlns:w16cid="http://schemas.microsoft.com/office/word/2016/wordml/cid" xmlns:w16se="http://schemas.microsoft.com/office/word/2015/wordml/symex" xmlns:wpg="http://schemas.microsoft.com/office/word/2010/wordprocessingGroup" xmlns:wpi="http://schemas.microsoft.com/office/word/2010/wordprocessingInk" xmlns:wne="http://schemas.microsoft.com/office/word/2006/wordml" xmlns:wps="http://schemas.microsoft.com/office/word/2010/wordprocessingShape" mc:Ignorable="w14 w15 w16se w16cid wp14">
+<w:numbering xmlns:wpc="http://schemas.microsoft.com/office/word/2010/wordprocessingCanvas" xmlns:cx="http://schemas.microsoft.com/office/drawing/2014/chartex" xmlns:cx1="http://schemas.microsoft.com/office/drawing/2015/9/8/chartex" xmlns:mc="http://schemas.openxmlformats.org/markup-compatibility/2006" xmlns:o="urn:schemas-microsoft-com:office:office" xmlns:r="http://schemas.openxmlformats.org/officeDocument/2006/relationships" xmlns:m="http://schemas.openxmlformats.org/officeDocument/2006/math" xmlns:v="urn:schemas-microsoft-com:vml" xmlns:wp14="http://schemas.microsoft.com/office/word/2010/wordprocessingDrawing" xmlns:wp="http://schemas.openxmlformats.org/drawingml/2006/wordprocessingDrawing" xmlns:w10="urn:schemas-microsoft-com:office:word" xmlns:w="http://schemas.openxmlformats.org/wordprocessingml/2006/main" xmlns:w14="http://schemas.microsoft.com/office/word/2010/wordml" xmlns:w15="http://schemas.microsoft.com/office/word/2012/wordml" xmlns:w16se="http://schemas.microsoft.com/office/word/2015/wordml/symex" xmlns:wpg="http://schemas.microsoft.com/office/word/2010/wordprocessingGroup" xmlns:wpi="http://schemas.microsoft.com/office/word/2010/wordprocessingInk" xmlns:wne="http://schemas.microsoft.com/office/word/2006/wordml" xmlns:wps="http://schemas.microsoft.com/office/word/2010/wordprocessingShape" mc:Ignorable="w14 w15 w16se wp14">
   <w:abstractNum w:abstractNumId="0" w15:restartNumberingAfterBreak="0">
     <w:nsid w:val="0745004E"/>
     <w:multiLevelType w:val="hybridMultilevel"/>
@@ -3199,10 +3178,7 @@
       <w:lvlText w:val=""/>
       <w:lvlJc w:val="left"/>
       <w:pPr>
-        <w:tabs>
-          <w:tab w:val="num" w:pos="360"/>
-        </w:tabs>
-        <w:ind w:left="360" w:hanging="360"/>
+        <w:ind w:left="720" w:hanging="360"/>
       </w:pPr>
       <w:rPr>
         <w:rFonts w:ascii="Symbol" w:hAnsi="Symbol" w:hint="default"/>
@@ -3227,6 +3203,119 @@
     </w:lvl>
   </w:abstractNum>
   <w:abstractNum w:abstractNumId="5" w15:restartNumberingAfterBreak="0">
+    <w:nsid w:val="3AA05092"/>
+    <w:multiLevelType w:val="hybridMultilevel"/>
+    <w:tmpl w:val="55121606"/>
+    <w:lvl w:ilvl="0" w:tplc="04190001">
+      <w:start w:val="1"/>
+      <w:numFmt w:val="bullet"/>
+      <w:lvlText w:val=""/>
+      <w:lvlJc w:val="left"/>
+      <w:pPr>
+        <w:ind w:left="720" w:hanging="360"/>
+      </w:pPr>
+      <w:rPr>
+        <w:rFonts w:ascii="Symbol" w:hAnsi="Symbol" w:hint="default"/>
+      </w:rPr>
+    </w:lvl>
+    <w:lvl w:ilvl="1" w:tplc="04190003" w:tentative="1">
+      <w:start w:val="1"/>
+      <w:numFmt w:val="bullet"/>
+      <w:lvlText w:val="o"/>
+      <w:lvlJc w:val="left"/>
+      <w:pPr>
+        <w:ind w:left="1440" w:hanging="360"/>
+      </w:pPr>
+      <w:rPr>
+        <w:rFonts w:ascii="Courier New" w:hAnsi="Courier New" w:cs="Courier New" w:hint="default"/>
+      </w:rPr>
+    </w:lvl>
+    <w:lvl w:ilvl="2" w:tplc="04190005" w:tentative="1">
+      <w:start w:val="1"/>
+      <w:numFmt w:val="bullet"/>
+      <w:lvlText w:val=""/>
+      <w:lvlJc w:val="left"/>
+      <w:pPr>
+        <w:ind w:left="2160" w:hanging="360"/>
+      </w:pPr>
+      <w:rPr>
+        <w:rFonts w:ascii="Wingdings" w:hAnsi="Wingdings" w:hint="default"/>
+      </w:rPr>
+    </w:lvl>
+    <w:lvl w:ilvl="3" w:tplc="04190001" w:tentative="1">
+      <w:start w:val="1"/>
+      <w:numFmt w:val="bullet"/>
+      <w:lvlText w:val=""/>
+      <w:lvlJc w:val="left"/>
+      <w:pPr>
+        <w:ind w:left="2880" w:hanging="360"/>
+      </w:pPr>
+      <w:rPr>
+        <w:rFonts w:ascii="Symbol" w:hAnsi="Symbol" w:hint="default"/>
+      </w:rPr>
+    </w:lvl>
+    <w:lvl w:ilvl="4" w:tplc="04190003" w:tentative="1">
+      <w:start w:val="1"/>
+      <w:numFmt w:val="bullet"/>
+      <w:lvlText w:val="o"/>
+      <w:lvlJc w:val="left"/>
+      <w:pPr>
+        <w:ind w:left="3600" w:hanging="360"/>
+      </w:pPr>
+      <w:rPr>
+        <w:rFonts w:ascii="Courier New" w:hAnsi="Courier New" w:cs="Courier New" w:hint="default"/>
+      </w:rPr>
+    </w:lvl>
+    <w:lvl w:ilvl="5" w:tplc="04190005" w:tentative="1">
+      <w:start w:val="1"/>
+      <w:numFmt w:val="bullet"/>
+      <w:lvlText w:val=""/>
+      <w:lvlJc w:val="left"/>
+      <w:pPr>
+        <w:ind w:left="4320" w:hanging="360"/>
+      </w:pPr>
+      <w:rPr>
+        <w:rFonts w:ascii="Wingdings" w:hAnsi="Wingdings" w:hint="default"/>
+      </w:rPr>
+    </w:lvl>
+    <w:lvl w:ilvl="6" w:tplc="04190001" w:tentative="1">
+      <w:start w:val="1"/>
+      <w:numFmt w:val="bullet"/>
+      <w:lvlText w:val=""/>
+      <w:lvlJc w:val="left"/>
+      <w:pPr>
+        <w:ind w:left="5040" w:hanging="360"/>
+      </w:pPr>
+      <w:rPr>
+        <w:rFonts w:ascii="Symbol" w:hAnsi="Symbol" w:hint="default"/>
+      </w:rPr>
+    </w:lvl>
+    <w:lvl w:ilvl="7" w:tplc="04190003" w:tentative="1">
+      <w:start w:val="1"/>
+      <w:numFmt w:val="bullet"/>
+      <w:lvlText w:val="o"/>
+      <w:lvlJc w:val="left"/>
+      <w:pPr>
+        <w:ind w:left="5760" w:hanging="360"/>
+      </w:pPr>
+      <w:rPr>
+        <w:rFonts w:ascii="Courier New" w:hAnsi="Courier New" w:cs="Courier New" w:hint="default"/>
+      </w:rPr>
+    </w:lvl>
+    <w:lvl w:ilvl="8" w:tplc="04190005" w:tentative="1">
+      <w:start w:val="1"/>
+      <w:numFmt w:val="bullet"/>
+      <w:lvlText w:val=""/>
+      <w:lvlJc w:val="left"/>
+      <w:pPr>
+        <w:ind w:left="6480" w:hanging="360"/>
+      </w:pPr>
+      <w:rPr>
+        <w:rFonts w:ascii="Wingdings" w:hAnsi="Wingdings" w:hint="default"/>
+      </w:rPr>
+    </w:lvl>
+  </w:abstractNum>
+  <w:abstractNum w:abstractNumId="6" w15:restartNumberingAfterBreak="0">
     <w:nsid w:val="6A21307A"/>
     <w:multiLevelType w:val="singleLevel"/>
     <w:tmpl w:val="0419000F"/>
@@ -3236,10 +3325,7 @@
       <w:lvlText w:val="%1."/>
       <w:lvlJc w:val="left"/>
       <w:pPr>
-        <w:tabs>
-          <w:tab w:val="num" w:pos="360"/>
-        </w:tabs>
-        <w:ind w:left="360" w:hanging="360"/>
+        <w:ind w:left="720" w:hanging="360"/>
       </w:pPr>
     </w:lvl>
   </w:abstractNum>
@@ -3280,10 +3366,7 @@
     </w:lvlOverride>
   </w:num>
   <w:num w:numId="4">
-    <w:abstractNumId w:val="5"/>
-    <w:lvlOverride w:ilvl="0">
-      <w:startOverride w:val="1"/>
-    </w:lvlOverride>
+    <w:abstractNumId w:val="6"/>
   </w:num>
   <w:num w:numId="5">
     <w:abstractNumId w:val="3"/>
@@ -3294,11 +3377,14 @@
   <w:num w:numId="7">
     <w:abstractNumId w:val="0"/>
   </w:num>
+  <w:num w:numId="8">
+    <w:abstractNumId w:val="5"/>
+  </w:num>
 </w:numbering>
 </file>
 
 <file path=word/styles.xml><?xml version="1.0" encoding="utf-8"?>
-<w:styles xmlns:mc="http://schemas.openxmlformats.org/markup-compatibility/2006" xmlns:r="http://schemas.openxmlformats.org/officeDocument/2006/relationships" xmlns:w="http://schemas.openxmlformats.org/wordprocessingml/2006/main" xmlns:w14="http://schemas.microsoft.com/office/word/2010/wordml" xmlns:w15="http://schemas.microsoft.com/office/word/2012/wordml" xmlns:w16cid="http://schemas.microsoft.com/office/word/2016/wordml/cid" xmlns:w16se="http://schemas.microsoft.com/office/word/2015/wordml/symex" mc:Ignorable="w14 w15 w16se w16cid">
+<w:styles xmlns:mc="http://schemas.openxmlformats.org/markup-compatibility/2006" xmlns:r="http://schemas.openxmlformats.org/officeDocument/2006/relationships" xmlns:w="http://schemas.openxmlformats.org/wordprocessingml/2006/main" xmlns:w14="http://schemas.microsoft.com/office/word/2010/wordml" xmlns:w15="http://schemas.microsoft.com/office/word/2012/wordml" xmlns:w16se="http://schemas.microsoft.com/office/word/2015/wordml/symex" mc:Ignorable="w14 w15 w16se">
   <w:docDefaults>
     <w:rPrDefault>
       <w:rPr>
@@ -3314,7 +3400,7 @@
       </w:pPr>
     </w:pPrDefault>
   </w:docDefaults>
-  <w:latentStyles w:defLockedState="0" w:defUIPriority="99" w:defSemiHidden="0" w:defUnhideWhenUsed="0" w:defQFormat="0" w:count="375">
+  <w:latentStyles w:defLockedState="0" w:defUIPriority="99" w:defSemiHidden="0" w:defUnhideWhenUsed="0" w:defQFormat="0" w:count="371">
     <w:lsdException w:name="Normal" w:uiPriority="0" w:qFormat="1"/>
     <w:lsdException w:name="heading 1" w:uiPriority="9" w:qFormat="1"/>
     <w:lsdException w:name="heading 2" w:semiHidden="1" w:uiPriority="9" w:unhideWhenUsed="1" w:qFormat="1"/>
@@ -3469,7 +3555,7 @@
     <w:lsdException w:name="Table Web 2" w:semiHidden="1" w:unhideWhenUsed="1"/>
     <w:lsdException w:name="Table Web 3" w:semiHidden="1" w:unhideWhenUsed="1"/>
     <w:lsdException w:name="Balloon Text" w:semiHidden="1" w:unhideWhenUsed="1"/>
-    <w:lsdException w:name="Table Grid" w:semiHidden="1" w:uiPriority="39" w:unhideWhenUsed="1"/>
+    <w:lsdException w:name="Table Grid" w:uiPriority="39"/>
     <w:lsdException w:name="Table Theme" w:semiHidden="1" w:unhideWhenUsed="1"/>
     <w:lsdException w:name="Placeholder Text" w:semiHidden="1"/>
     <w:lsdException w:name="No Spacing" w:uiPriority="1" w:qFormat="1"/>
@@ -3686,21 +3772,17 @@
     <w:lsdException w:name="List Table 5 Dark Accent 6" w:uiPriority="50"/>
     <w:lsdException w:name="List Table 6 Colorful Accent 6" w:uiPriority="51"/>
     <w:lsdException w:name="List Table 7 Colorful Accent 6" w:uiPriority="52"/>
-    <w:lsdException w:name="Mention" w:semiHidden="1" w:unhideWhenUsed="1"/>
-    <w:lsdException w:name="Smart Hyperlink" w:semiHidden="1" w:unhideWhenUsed="1"/>
-    <w:lsdException w:name="Hashtag" w:semiHidden="1" w:unhideWhenUsed="1"/>
-    <w:lsdException w:name="Unresolved Mention" w:semiHidden="1" w:unhideWhenUsed="1"/>
   </w:latentStyles>
-  <w:style w:type="paragraph" w:default="1" w:styleId="a">
+  <w:style w:type="paragraph" w:default="1" w:styleId="Normal">
     <w:name w:val="Normal"/>
     <w:qFormat/>
     <w:rsid w:val="008D2CE9"/>
   </w:style>
-  <w:style w:type="paragraph" w:styleId="1">
+  <w:style w:type="paragraph" w:styleId="Heading1">
     <w:name w:val="heading 1"/>
-    <w:basedOn w:val="a"/>
-    <w:next w:val="a"/>
-    <w:link w:val="10"/>
+    <w:basedOn w:val="Normal"/>
+    <w:next w:val="Normal"/>
+    <w:link w:val="Heading1Char"/>
     <w:uiPriority w:val="9"/>
     <w:qFormat/>
     <w:rsid w:val="008D2CE9"/>
@@ -3717,11 +3799,11 @@
       <w:szCs w:val="32"/>
     </w:rPr>
   </w:style>
-  <w:style w:type="paragraph" w:styleId="2">
+  <w:style w:type="paragraph" w:styleId="Heading2">
     <w:name w:val="heading 2"/>
-    <w:basedOn w:val="a"/>
-    <w:next w:val="a"/>
-    <w:link w:val="20"/>
+    <w:basedOn w:val="Normal"/>
+    <w:next w:val="Normal"/>
+    <w:link w:val="Heading2Char"/>
     <w:uiPriority w:val="9"/>
     <w:unhideWhenUsed/>
     <w:qFormat/>
@@ -3739,13 +3821,13 @@
       <w:szCs w:val="26"/>
     </w:rPr>
   </w:style>
-  <w:style w:type="character" w:default="1" w:styleId="a0">
+  <w:style w:type="character" w:default="1" w:styleId="DefaultParagraphFont">
     <w:name w:val="Default Paragraph Font"/>
     <w:uiPriority w:val="1"/>
     <w:semiHidden/>
     <w:unhideWhenUsed/>
   </w:style>
-  <w:style w:type="table" w:default="1" w:styleId="a1">
+  <w:style w:type="table" w:default="1" w:styleId="TableNormal">
     <w:name w:val="Normal Table"/>
     <w:uiPriority w:val="99"/>
     <w:semiHidden/>
@@ -3760,24 +3842,24 @@
       </w:tblCellMar>
     </w:tblPr>
   </w:style>
-  <w:style w:type="numbering" w:default="1" w:styleId="a2">
+  <w:style w:type="numbering" w:default="1" w:styleId="NoList">
     <w:name w:val="No List"/>
     <w:uiPriority w:val="99"/>
     <w:semiHidden/>
     <w:unhideWhenUsed/>
   </w:style>
-  <w:style w:type="character" w:styleId="a3">
+  <w:style w:type="character" w:styleId="LineNumber">
     <w:name w:val="line number"/>
-    <w:basedOn w:val="a0"/>
+    <w:basedOn w:val="DefaultParagraphFont"/>
     <w:uiPriority w:val="99"/>
     <w:semiHidden/>
     <w:unhideWhenUsed/>
     <w:rsid w:val="008D2CE9"/>
   </w:style>
-  <w:style w:type="paragraph" w:styleId="a4">
+  <w:style w:type="paragraph" w:styleId="Header">
     <w:name w:val="header"/>
-    <w:basedOn w:val="a"/>
-    <w:link w:val="a5"/>
+    <w:basedOn w:val="Normal"/>
+    <w:link w:val="HeaderChar"/>
     <w:uiPriority w:val="99"/>
     <w:unhideWhenUsed/>
     <w:rsid w:val="008D2CE9"/>
@@ -3789,17 +3871,17 @@
       <w:spacing w:after="0" w:line="240" w:lineRule="auto"/>
     </w:pPr>
   </w:style>
-  <w:style w:type="character" w:customStyle="1" w:styleId="a5">
-    <w:name w:val="Верхний колонтитул Знак"/>
-    <w:basedOn w:val="a0"/>
-    <w:link w:val="a4"/>
+  <w:style w:type="character" w:customStyle="1" w:styleId="HeaderChar">
+    <w:name w:val="Header Char"/>
+    <w:basedOn w:val="DefaultParagraphFont"/>
+    <w:link w:val="Header"/>
     <w:uiPriority w:val="99"/>
     <w:rsid w:val="008D2CE9"/>
   </w:style>
-  <w:style w:type="paragraph" w:styleId="a6">
+  <w:style w:type="paragraph" w:styleId="Footer">
     <w:name w:val="footer"/>
-    <w:basedOn w:val="a"/>
-    <w:link w:val="a7"/>
+    <w:basedOn w:val="Normal"/>
+    <w:link w:val="FooterChar"/>
     <w:uiPriority w:val="99"/>
     <w:unhideWhenUsed/>
     <w:rsid w:val="008D2CE9"/>
@@ -3811,17 +3893,17 @@
       <w:spacing w:after="0" w:line="240" w:lineRule="auto"/>
     </w:pPr>
   </w:style>
-  <w:style w:type="character" w:customStyle="1" w:styleId="a7">
-    <w:name w:val="Нижний колонтитул Знак"/>
-    <w:basedOn w:val="a0"/>
-    <w:link w:val="a6"/>
+  <w:style w:type="character" w:customStyle="1" w:styleId="FooterChar">
+    <w:name w:val="Footer Char"/>
+    <w:basedOn w:val="DefaultParagraphFont"/>
+    <w:link w:val="Footer"/>
     <w:uiPriority w:val="99"/>
     <w:rsid w:val="008D2CE9"/>
   </w:style>
-  <w:style w:type="character" w:customStyle="1" w:styleId="10">
-    <w:name w:val="Заголовок 1 Знак"/>
-    <w:basedOn w:val="a0"/>
-    <w:link w:val="1"/>
+  <w:style w:type="character" w:customStyle="1" w:styleId="Heading1Char">
+    <w:name w:val="Heading 1 Char"/>
+    <w:basedOn w:val="DefaultParagraphFont"/>
+    <w:link w:val="Heading1"/>
     <w:uiPriority w:val="9"/>
     <w:rsid w:val="008D2CE9"/>
     <w:rPr>
@@ -3831,10 +3913,10 @@
       <w:szCs w:val="32"/>
     </w:rPr>
   </w:style>
-  <w:style w:type="paragraph" w:styleId="a8">
+  <w:style w:type="paragraph" w:styleId="TOCHeading">
     <w:name w:val="TOC Heading"/>
-    <w:basedOn w:val="1"/>
-    <w:next w:val="a"/>
+    <w:basedOn w:val="Heading1"/>
+    <w:next w:val="Normal"/>
     <w:uiPriority w:val="39"/>
     <w:unhideWhenUsed/>
     <w:qFormat/>
@@ -3846,10 +3928,10 @@
       <w:lang w:eastAsia="ru-RU"/>
     </w:rPr>
   </w:style>
-  <w:style w:type="character" w:customStyle="1" w:styleId="20">
-    <w:name w:val="Заголовок 2 Знак"/>
-    <w:basedOn w:val="a0"/>
-    <w:link w:val="2"/>
+  <w:style w:type="character" w:customStyle="1" w:styleId="Heading2Char">
+    <w:name w:val="Heading 2 Char"/>
+    <w:basedOn w:val="DefaultParagraphFont"/>
+    <w:link w:val="Heading2"/>
     <w:uiPriority w:val="9"/>
     <w:rsid w:val="00864449"/>
     <w:rPr>
@@ -3859,10 +3941,10 @@
       <w:szCs w:val="26"/>
     </w:rPr>
   </w:style>
-  <w:style w:type="paragraph" w:styleId="11">
+  <w:style w:type="paragraph" w:styleId="TOC1">
     <w:name w:val="toc 1"/>
-    <w:basedOn w:val="a"/>
-    <w:next w:val="a"/>
+    <w:basedOn w:val="Normal"/>
+    <w:next w:val="Normal"/>
     <w:autoRedefine/>
     <w:uiPriority w:val="39"/>
     <w:unhideWhenUsed/>
@@ -3871,10 +3953,10 @@
       <w:spacing w:after="100"/>
     </w:pPr>
   </w:style>
-  <w:style w:type="paragraph" w:styleId="21">
+  <w:style w:type="paragraph" w:styleId="TOC2">
     <w:name w:val="toc 2"/>
-    <w:basedOn w:val="a"/>
-    <w:next w:val="a"/>
+    <w:basedOn w:val="Normal"/>
+    <w:next w:val="Normal"/>
     <w:autoRedefine/>
     <w:uiPriority w:val="39"/>
     <w:unhideWhenUsed/>
@@ -3884,9 +3966,9 @@
       <w:ind w:left="220"/>
     </w:pPr>
   </w:style>
-  <w:style w:type="character" w:styleId="a9">
+  <w:style w:type="character" w:styleId="Hyperlink">
     <w:name w:val="Hyperlink"/>
-    <w:basedOn w:val="a0"/>
+    <w:basedOn w:val="DefaultParagraphFont"/>
     <w:uiPriority w:val="99"/>
     <w:unhideWhenUsed/>
     <w:rsid w:val="00E104DD"/>
@@ -3895,10 +3977,10 @@
       <w:u w:val="single"/>
     </w:rPr>
   </w:style>
-  <w:style w:type="paragraph" w:styleId="aa">
+  <w:style w:type="paragraph" w:styleId="Caption">
     <w:name w:val="caption"/>
-    <w:basedOn w:val="a"/>
-    <w:next w:val="a"/>
+    <w:basedOn w:val="Normal"/>
+    <w:next w:val="Normal"/>
     <w:uiPriority w:val="35"/>
     <w:unhideWhenUsed/>
     <w:qFormat/>
@@ -3914,10 +3996,10 @@
       <w:szCs w:val="18"/>
     </w:rPr>
   </w:style>
-  <w:style w:type="paragraph" w:styleId="22">
+  <w:style w:type="paragraph" w:styleId="BodyTextIndent2">
     <w:name w:val="Body Text Indent 2"/>
-    <w:basedOn w:val="a"/>
-    <w:link w:val="23"/>
+    <w:basedOn w:val="Normal"/>
+    <w:link w:val="BodyTextIndent2Char"/>
     <w:semiHidden/>
     <w:unhideWhenUsed/>
     <w:rsid w:val="007372AB"/>
@@ -3933,10 +4015,10 @@
       <w:lang w:eastAsia="ru-RU"/>
     </w:rPr>
   </w:style>
-  <w:style w:type="character" w:customStyle="1" w:styleId="23">
-    <w:name w:val="Основной текст с отступом 2 Знак"/>
-    <w:basedOn w:val="a0"/>
-    <w:link w:val="22"/>
+  <w:style w:type="character" w:customStyle="1" w:styleId="BodyTextIndent2Char">
+    <w:name w:val="Body Text Indent 2 Char"/>
+    <w:basedOn w:val="DefaultParagraphFont"/>
+    <w:link w:val="BodyTextIndent2"/>
     <w:semiHidden/>
     <w:rsid w:val="007372AB"/>
     <w:rPr>
@@ -3946,9 +4028,9 @@
       <w:lang w:eastAsia="ru-RU"/>
     </w:rPr>
   </w:style>
-  <w:style w:type="paragraph" w:styleId="ab">
+  <w:style w:type="paragraph" w:styleId="ListParagraph">
     <w:name w:val="List Paragraph"/>
-    <w:basedOn w:val="a"/>
+    <w:basedOn w:val="Normal"/>
     <w:uiPriority w:val="34"/>
     <w:qFormat/>
     <w:rsid w:val="00773518"/>
@@ -3957,10 +4039,10 @@
       <w:contextualSpacing/>
     </w:pPr>
   </w:style>
-  <w:style w:type="paragraph" w:styleId="ac">
+  <w:style w:type="paragraph" w:styleId="BalloonText">
     <w:name w:val="Balloon Text"/>
-    <w:basedOn w:val="a"/>
-    <w:link w:val="ad"/>
+    <w:basedOn w:val="Normal"/>
+    <w:link w:val="BalloonTextChar"/>
     <w:uiPriority w:val="99"/>
     <w:semiHidden/>
     <w:unhideWhenUsed/>
@@ -3974,10 +4056,10 @@
       <w:szCs w:val="16"/>
     </w:rPr>
   </w:style>
-  <w:style w:type="character" w:customStyle="1" w:styleId="ad">
-    <w:name w:val="Текст выноски Знак"/>
-    <w:basedOn w:val="a0"/>
-    <w:link w:val="ac"/>
+  <w:style w:type="character" w:customStyle="1" w:styleId="BalloonTextChar">
+    <w:name w:val="Balloon Text Char"/>
+    <w:basedOn w:val="DefaultParagraphFont"/>
+    <w:link w:val="BalloonText"/>
     <w:uiPriority w:val="99"/>
     <w:semiHidden/>
     <w:rsid w:val="002F2810"/>
@@ -4290,7 +4372,7 @@
 </file>
 
 <file path=customXml/itemProps1.xml><?xml version="1.0" encoding="utf-8"?>
-<ds:datastoreItem xmlns:ds="http://schemas.openxmlformats.org/officeDocument/2006/customXml" ds:itemID="{E3727FDF-E49F-4F26-A7CB-9C4B2A03703C}">
+<ds:datastoreItem xmlns:ds="http://schemas.openxmlformats.org/officeDocument/2006/customXml" ds:itemID="{E94AACB3-19A0-4E17-94C6-8C7026305134}">
   <ds:schemaRefs>
     <ds:schemaRef ds:uri="http://schemas.openxmlformats.org/officeDocument/2006/bibliography"/>
   </ds:schemaRefs>

</xml_diff>

<commit_message>
Resolved problem in Privileges (ready to release)
Added new relation Stores (Facility <-N--M-> Supply)
-- and updated repotr with according info
Resolved problem in the report with Facility entity
-- added new user-group, in which users can hire/fire (insert/delete)
Employee and insert/delete rows in Facility
</commit_message>
<xml_diff>
--- a/Отчет.docx
+++ b/Отчет.docx
@@ -1,6 +1,6 @@
 
 <file path=word/document.xml><?xml version="1.0" encoding="utf-8"?>
-<w:document xmlns:wpc="http://schemas.microsoft.com/office/word/2010/wordprocessingCanvas" xmlns:cx="http://schemas.microsoft.com/office/drawing/2014/chartex" xmlns:cx1="http://schemas.microsoft.com/office/drawing/2015/9/8/chartex" xmlns:mc="http://schemas.openxmlformats.org/markup-compatibility/2006" xmlns:o="urn:schemas-microsoft-com:office:office" xmlns:r="http://schemas.openxmlformats.org/officeDocument/2006/relationships" xmlns:m="http://schemas.openxmlformats.org/officeDocument/2006/math" xmlns:v="urn:schemas-microsoft-com:vml" xmlns:wp14="http://schemas.microsoft.com/office/word/2010/wordprocessingDrawing" xmlns:wp="http://schemas.openxmlformats.org/drawingml/2006/wordprocessingDrawing" xmlns:w10="urn:schemas-microsoft-com:office:word" xmlns:w="http://schemas.openxmlformats.org/wordprocessingml/2006/main" xmlns:w14="http://schemas.microsoft.com/office/word/2010/wordml" xmlns:w15="http://schemas.microsoft.com/office/word/2012/wordml" xmlns:w16se="http://schemas.microsoft.com/office/word/2015/wordml/symex" xmlns:wpg="http://schemas.microsoft.com/office/word/2010/wordprocessingGroup" xmlns:wpi="http://schemas.microsoft.com/office/word/2010/wordprocessingInk" xmlns:wne="http://schemas.microsoft.com/office/word/2006/wordml" xmlns:wps="http://schemas.microsoft.com/office/word/2010/wordprocessingShape" mc:Ignorable="w14 w15 w16se wp14">
+<w:document xmlns:wpc="http://schemas.microsoft.com/office/word/2010/wordprocessingCanvas" xmlns:cx="http://schemas.microsoft.com/office/drawing/2014/chartex" xmlns:cx1="http://schemas.microsoft.com/office/drawing/2015/9/8/chartex" xmlns:cx2="http://schemas.microsoft.com/office/drawing/2015/10/21/chartex" xmlns:cx3="http://schemas.microsoft.com/office/drawing/2016/5/9/chartex" xmlns:cx4="http://schemas.microsoft.com/office/drawing/2016/5/10/chartex" xmlns:cx5="http://schemas.microsoft.com/office/drawing/2016/5/11/chartex" xmlns:cx6="http://schemas.microsoft.com/office/drawing/2016/5/12/chartex" xmlns:cx7="http://schemas.microsoft.com/office/drawing/2016/5/13/chartex" xmlns:cx8="http://schemas.microsoft.com/office/drawing/2016/5/14/chartex" xmlns:mc="http://schemas.openxmlformats.org/markup-compatibility/2006" xmlns:aink="http://schemas.microsoft.com/office/drawing/2016/ink" xmlns:am3d="http://schemas.microsoft.com/office/drawing/2017/model3d" xmlns:o="urn:schemas-microsoft-com:office:office" xmlns:r="http://schemas.openxmlformats.org/officeDocument/2006/relationships" xmlns:m="http://schemas.openxmlformats.org/officeDocument/2006/math" xmlns:v="urn:schemas-microsoft-com:vml" xmlns:wp14="http://schemas.microsoft.com/office/word/2010/wordprocessingDrawing" xmlns:wp="http://schemas.openxmlformats.org/drawingml/2006/wordprocessingDrawing" xmlns:w10="urn:schemas-microsoft-com:office:word" xmlns:w="http://schemas.openxmlformats.org/wordprocessingml/2006/main" xmlns:w14="http://schemas.microsoft.com/office/word/2010/wordml" xmlns:w15="http://schemas.microsoft.com/office/word/2012/wordml" xmlns:w16cid="http://schemas.microsoft.com/office/word/2016/wordml/cid" xmlns:w16se="http://schemas.microsoft.com/office/word/2015/wordml/symex" xmlns:wpg="http://schemas.microsoft.com/office/word/2010/wordprocessingGroup" xmlns:wpi="http://schemas.microsoft.com/office/word/2010/wordprocessingInk" xmlns:wne="http://schemas.microsoft.com/office/word/2006/wordml" xmlns:wps="http://schemas.microsoft.com/office/word/2010/wordprocessingShape" mc:Ignorable="w14 w15 w16se w16cid wp14">
   <w:body>
     <w:p>
       <w:pPr>
@@ -150,7 +150,15 @@
         <w:t>«П</w:t>
       </w:r>
       <w:r>
-        <w:t>роектирование реляционных  баз данных</w:t>
+        <w:t xml:space="preserve">роектирование </w:t>
+      </w:r>
+      <w:proofErr w:type="gramStart"/>
+      <w:r>
+        <w:t>реляционных  баз</w:t>
+      </w:r>
+      <w:proofErr w:type="gramEnd"/>
+      <w:r>
+        <w:t xml:space="preserve"> данных</w:t>
       </w:r>
       <w:r>
         <w:t xml:space="preserve"> отдела </w:t>
@@ -272,13 +280,27 @@
                               <w:rPr>
                                 <w:u w:val="single"/>
                               </w:rPr>
-                              <w:t xml:space="preserve">«___» </w:t>
+                              <w:t>«__</w:t>
+                            </w:r>
+                            <w:proofErr w:type="gramStart"/>
+                            <w:r>
+                              <w:rPr>
+                                <w:u w:val="single"/>
+                              </w:rPr>
+                              <w:t xml:space="preserve">_» </w:t>
                             </w:r>
                             <w:r>
                               <w:rPr>
                                 <w:u w:val="single"/>
                               </w:rPr>
-                              <w:t xml:space="preserve">                    2017 г.</w:t>
+                              <w:t xml:space="preserve">  </w:t>
+                            </w:r>
+                            <w:proofErr w:type="gramEnd"/>
+                            <w:r>
+                              <w:rPr>
+                                <w:u w:val="single"/>
+                              </w:rPr>
+                              <w:t xml:space="preserve">                  2017 г.</w:t>
                             </w:r>
                             <w:r>
                               <w:rPr>
@@ -367,13 +389,27 @@
                         <w:rPr>
                           <w:u w:val="single"/>
                         </w:rPr>
-                        <w:t xml:space="preserve">«___» </w:t>
+                        <w:t>«__</w:t>
+                      </w:r>
+                      <w:proofErr w:type="gramStart"/>
+                      <w:r>
+                        <w:rPr>
+                          <w:u w:val="single"/>
+                        </w:rPr>
+                        <w:t xml:space="preserve">_» </w:t>
                       </w:r>
                       <w:r>
                         <w:rPr>
                           <w:u w:val="single"/>
                         </w:rPr>
-                        <w:t xml:space="preserve">                    2017 г.</w:t>
+                        <w:t xml:space="preserve">  </w:t>
+                      </w:r>
+                      <w:proofErr w:type="gramEnd"/>
+                      <w:r>
+                        <w:rPr>
+                          <w:u w:val="single"/>
+                        </w:rPr>
+                        <w:t xml:space="preserve">                  2017 г.</w:t>
                       </w:r>
                       <w:r>
                         <w:rPr>
@@ -441,7 +477,7 @@
       <w:sdtContent>
         <w:p>
           <w:pPr>
-            <w:pStyle w:val="TOCHeading"/>
+            <w:pStyle w:val="a8"/>
           </w:pPr>
           <w:r>
             <w:t>Оглавление</w:t>
@@ -449,7 +485,7 @@
         </w:p>
         <w:p>
           <w:pPr>
-            <w:pStyle w:val="TOC1"/>
+            <w:pStyle w:val="11"/>
             <w:tabs>
               <w:tab w:val="right" w:leader="dot" w:pos="9736"/>
             </w:tabs>
@@ -469,7 +505,7 @@
           <w:hyperlink w:anchor="_Toc495659827" w:history="1">
             <w:r>
               <w:rPr>
-                <w:rStyle w:val="Hyperlink"/>
+                <w:rStyle w:val="a9"/>
                 <w:noProof/>
               </w:rPr>
               <w:t>1. Инфологическое проектирование</w:t>
@@ -526,7 +562,7 @@
         </w:p>
         <w:p>
           <w:pPr>
-            <w:pStyle w:val="TOC2"/>
+            <w:pStyle w:val="21"/>
             <w:tabs>
               <w:tab w:val="right" w:leader="dot" w:pos="9736"/>
             </w:tabs>
@@ -537,7 +573,7 @@
           <w:hyperlink w:anchor="_Toc495659828" w:history="1">
             <w:r>
               <w:rPr>
-                <w:rStyle w:val="Hyperlink"/>
+                <w:rStyle w:val="a9"/>
                 <w:noProof/>
               </w:rPr>
               <w:t>1.1. Анализ предметной области</w:t>
@@ -594,7 +630,7 @@
         </w:p>
         <w:p>
           <w:pPr>
-            <w:pStyle w:val="TOC2"/>
+            <w:pStyle w:val="21"/>
             <w:tabs>
               <w:tab w:val="right" w:leader="dot" w:pos="9736"/>
             </w:tabs>
@@ -605,7 +641,7 @@
           <w:hyperlink w:anchor="_Toc495659829" w:history="1">
             <w:r>
               <w:rPr>
-                <w:rStyle w:val="Hyperlink"/>
+                <w:rStyle w:val="a9"/>
                 <w:noProof/>
               </w:rPr>
               <w:t>1.2. Анализ информационных задач и круга пользователей системы</w:t>
@@ -673,14 +709,12 @@
     </w:sdt>
     <w:p>
       <w:pPr>
-        <w:pStyle w:val="Heading1"/>
-      </w:pPr>
-      <w:bookmarkStart w:id="0" w:name="_GoBack"/>
-      <w:bookmarkEnd w:id="0"/>
+        <w:pStyle w:val="1"/>
+      </w:pPr>
       <w:r>
         <w:br w:type="page"/>
       </w:r>
-      <w:bookmarkStart w:id="1" w:name="_Toc495659827"/>
+      <w:bookmarkStart w:id="0" w:name="_Toc495659827"/>
       <w:r>
         <w:lastRenderedPageBreak/>
         <w:t>1.</w:t>
@@ -688,20 +722,20 @@
       <w:r>
         <w:t xml:space="preserve"> Инфологическое проектирование</w:t>
       </w:r>
+      <w:bookmarkEnd w:id="0"/>
+    </w:p>
+    <w:p>
+      <w:pPr>
+        <w:pStyle w:val="2"/>
+      </w:pPr>
+      <w:bookmarkStart w:id="1" w:name="_Toc495659828"/>
+      <w:r>
+        <w:t>1.1. Анализ предметной области</w:t>
+      </w:r>
       <w:bookmarkEnd w:id="1"/>
     </w:p>
     <w:p>
       <w:pPr>
-        <w:pStyle w:val="Heading2"/>
-      </w:pPr>
-      <w:bookmarkStart w:id="2" w:name="_Toc495659828"/>
-      <w:r>
-        <w:t>1.1. Анализ предметной области</w:t>
-      </w:r>
-      <w:bookmarkEnd w:id="2"/>
-    </w:p>
-    <w:p>
-      <w:pPr>
         <w:ind w:firstLine="720"/>
         <w:jc w:val="both"/>
         <w:rPr>
@@ -1157,6 +1191,25 @@
     </w:p>
     <w:p>
       <w:pPr>
+        <w:numPr>
+          <w:ilvl w:val="0"/>
+          <w:numId w:val="2"/>
+        </w:numPr>
+        <w:spacing w:after="0" w:line="240" w:lineRule="auto"/>
+        <w:jc w:val="both"/>
+        <w:rPr>
+          <w:sz w:val="28"/>
+        </w:rPr>
+      </w:pPr>
+      <w:r>
+        <w:rPr>
+          <w:sz w:val="28"/>
+        </w:rPr>
+        <w:t>В каждом филиале могут храниться несколько видов материалов (или оборудования), один и тот же вид материал может храниться в нескольких различных филиалах.</w:t>
+      </w:r>
+    </w:p>
+    <w:p>
+      <w:pPr>
         <w:spacing w:after="0" w:line="240" w:lineRule="auto"/>
         <w:ind w:left="360"/>
         <w:jc w:val="both"/>
@@ -1288,6 +1341,7 @@
           <w:sz w:val="28"/>
           <w:szCs w:val="28"/>
         </w:rPr>
+        <w:lastRenderedPageBreak/>
         <w:t>Образцы</w:t>
       </w:r>
       <w:r>
@@ -1359,7 +1413,6 @@
           <w:sz w:val="28"/>
           <w:szCs w:val="28"/>
         </w:rPr>
-        <w:lastRenderedPageBreak/>
         <w:t>Сотрудники</w:t>
       </w:r>
       <w:r>
@@ -1438,6 +1491,20 @@
           <w:sz w:val="28"/>
           <w:szCs w:val="28"/>
         </w:rPr>
+        <w:t xml:space="preserve"> (отдельное здание</w:t>
+      </w:r>
+      <w:r>
+        <w:rPr>
+          <w:sz w:val="28"/>
+          <w:szCs w:val="28"/>
+        </w:rPr>
+        <w:t xml:space="preserve"> или комплекс зданий)</w:t>
+      </w:r>
+      <w:r>
+        <w:rPr>
+          <w:sz w:val="28"/>
+          <w:szCs w:val="28"/>
+        </w:rPr>
         <w:t xml:space="preserve">. Атрибуты: </w:t>
       </w:r>
       <w:r>
@@ -1609,14 +1676,37 @@
           <w:sz w:val="28"/>
           <w:szCs w:val="28"/>
         </w:rPr>
-        <w:t xml:space="preserve">Также </w:t>
-      </w:r>
-      <w:r>
-        <w:rPr>
-          <w:sz w:val="28"/>
-          <w:szCs w:val="28"/>
-        </w:rPr>
-        <w:t xml:space="preserve">у связи </w:t>
+        <w:t>Также были выделены атрибуты у некоторых связей:</w:t>
+      </w:r>
+    </w:p>
+    <w:p>
+      <w:pPr>
+        <w:pStyle w:val="ab"/>
+        <w:numPr>
+          <w:ilvl w:val="0"/>
+          <w:numId w:val="9"/>
+        </w:numPr>
+        <w:spacing w:after="0" w:line="240" w:lineRule="auto"/>
+        <w:jc w:val="both"/>
+        <w:rPr>
+          <w:sz w:val="28"/>
+          <w:szCs w:val="28"/>
+        </w:rPr>
+      </w:pPr>
+      <w:proofErr w:type="gramStart"/>
+      <w:r>
+        <w:rPr>
+          <w:sz w:val="28"/>
+          <w:szCs w:val="28"/>
+        </w:rPr>
+        <w:t>Связь</w:t>
+      </w:r>
+      <w:r>
+        <w:rPr>
+          <w:sz w:val="28"/>
+          <w:szCs w:val="28"/>
+        </w:rPr>
+        <w:t xml:space="preserve"> </w:t>
       </w:r>
       <w:r>
         <w:rPr>
@@ -1624,7 +1714,16 @@
           <w:sz w:val="28"/>
           <w:szCs w:val="28"/>
         </w:rPr>
-        <w:t>Требуются материалы</w:t>
+        <w:t>Требуются</w:t>
+      </w:r>
+      <w:proofErr w:type="gramEnd"/>
+      <w:r>
+        <w:rPr>
+          <w:b/>
+          <w:sz w:val="28"/>
+          <w:szCs w:val="28"/>
+        </w:rPr>
+        <w:t xml:space="preserve"> материалы</w:t>
       </w:r>
       <w:r>
         <w:rPr>
@@ -1661,7 +1760,104 @@
           <w:sz w:val="28"/>
           <w:szCs w:val="28"/>
         </w:rPr>
-        <w:t>) были выделены следующие атрибуты: количество и единицы измерения.</w:t>
+        <w:t>)</w:t>
+      </w:r>
+      <w:r>
+        <w:rPr>
+          <w:sz w:val="28"/>
+          <w:szCs w:val="28"/>
+        </w:rPr>
+        <w:t xml:space="preserve">. Атрибуты: </w:t>
+      </w:r>
+      <w:r>
+        <w:rPr>
+          <w:sz w:val="28"/>
+          <w:szCs w:val="28"/>
+        </w:rPr>
+        <w:t>количество и единицы измерения.</w:t>
+      </w:r>
+    </w:p>
+    <w:p>
+      <w:pPr>
+        <w:pStyle w:val="ab"/>
+        <w:numPr>
+          <w:ilvl w:val="0"/>
+          <w:numId w:val="9"/>
+        </w:numPr>
+        <w:spacing w:after="0" w:line="240" w:lineRule="auto"/>
+        <w:jc w:val="both"/>
+        <w:rPr>
+          <w:sz w:val="28"/>
+          <w:szCs w:val="28"/>
+        </w:rPr>
+      </w:pPr>
+      <w:proofErr w:type="gramStart"/>
+      <w:r>
+        <w:rPr>
+          <w:sz w:val="28"/>
+          <w:szCs w:val="28"/>
+        </w:rPr>
+        <w:t xml:space="preserve">Связь </w:t>
+      </w:r>
+      <w:r>
+        <w:rPr>
+          <w:b/>
+          <w:sz w:val="28"/>
+          <w:szCs w:val="28"/>
+        </w:rPr>
+        <w:t>Хранятся</w:t>
+      </w:r>
+      <w:proofErr w:type="gramEnd"/>
+      <w:r>
+        <w:rPr>
+          <w:sz w:val="28"/>
+          <w:szCs w:val="28"/>
+        </w:rPr>
+        <w:t xml:space="preserve"> (между сущностями </w:t>
+      </w:r>
+      <w:r>
+        <w:rPr>
+          <w:b/>
+          <w:sz w:val="28"/>
+          <w:szCs w:val="28"/>
+        </w:rPr>
+        <w:t xml:space="preserve">Филиал </w:t>
+      </w:r>
+      <w:r>
+        <w:rPr>
+          <w:sz w:val="28"/>
+          <w:szCs w:val="28"/>
+        </w:rPr>
+        <w:t>и</w:t>
+      </w:r>
+      <w:r>
+        <w:rPr>
+          <w:b/>
+          <w:sz w:val="28"/>
+          <w:szCs w:val="28"/>
+        </w:rPr>
+        <w:t xml:space="preserve"> Материалы</w:t>
+      </w:r>
+      <w:r>
+        <w:rPr>
+          <w:sz w:val="28"/>
+          <w:szCs w:val="28"/>
+        </w:rPr>
+        <w:t xml:space="preserve">). </w:t>
+      </w:r>
+      <w:r>
+        <w:rPr>
+          <w:sz w:val="28"/>
+          <w:szCs w:val="28"/>
+        </w:rPr>
+        <w:t xml:space="preserve">Атрибуты: </w:t>
+      </w:r>
+      <w:r>
+        <w:rPr>
+          <w:sz w:val="28"/>
+          <w:szCs w:val="28"/>
+        </w:rPr>
+        <w:t>количество и единицы измерения.</w:t>
       </w:r>
     </w:p>
     <w:p>
@@ -1768,14 +1964,13 @@
       <w:r>
         <w:rPr>
           <w:noProof/>
-          <w:lang w:eastAsia="ru-RU"/>
         </w:rPr>
         <w:lastRenderedPageBreak/>
         <w:drawing>
-          <wp:inline distT="0" distB="0" distL="0" distR="0">
-            <wp:extent cx="6188710" cy="5855685"/>
-            <wp:effectExtent l="0" t="0" r="2540" b="0"/>
-            <wp:docPr id="2" name="Рисунок 2" descr="C:\Users\user home\AppData\Local\Microsoft\Windows\INetCache\Content.Word\ERD-without-attributes.png"/>
+          <wp:inline distT="0" distB="0" distL="0" distR="0" wp14:anchorId="386679A6" wp14:editId="4AFF9D21">
+            <wp:extent cx="6188710" cy="5866130"/>
+            <wp:effectExtent l="0" t="0" r="2540" b="1270"/>
+            <wp:docPr id="1" name="Рисунок 1"/>
             <wp:cNvGraphicFramePr>
               <a:graphicFrameLocks xmlns:a="http://schemas.openxmlformats.org/drawingml/2006/main" noChangeAspect="1"/>
             </wp:cNvGraphicFramePr>
@@ -1783,36 +1978,23 @@
               <a:graphicData uri="http://schemas.openxmlformats.org/drawingml/2006/picture">
                 <pic:pic xmlns:pic="http://schemas.openxmlformats.org/drawingml/2006/picture">
                   <pic:nvPicPr>
-                    <pic:cNvPr id="0" name="Picture 1" descr="C:\Users\user home\AppData\Local\Microsoft\Windows\INetCache\Content.Word\ERD-without-attributes.png"/>
-                    <pic:cNvPicPr>
-                      <a:picLocks noChangeAspect="1" noChangeArrowheads="1"/>
-                    </pic:cNvPicPr>
+                    <pic:cNvPr id="1" name=""/>
+                    <pic:cNvPicPr/>
                   </pic:nvPicPr>
                   <pic:blipFill>
-                    <a:blip r:embed="rId8">
-                      <a:extLst>
-                        <a:ext uri="{28A0092B-C50C-407E-A947-70E740481C1C}">
-                          <a14:useLocalDpi xmlns:a14="http://schemas.microsoft.com/office/drawing/2010/main" val="0"/>
-                        </a:ext>
-                      </a:extLst>
-                    </a:blip>
-                    <a:srcRect/>
+                    <a:blip r:embed="rId8"/>
                     <a:stretch>
                       <a:fillRect/>
                     </a:stretch>
                   </pic:blipFill>
-                  <pic:spPr bwMode="auto">
+                  <pic:spPr>
                     <a:xfrm>
                       <a:off x="0" y="0"/>
-                      <a:ext cx="6188710" cy="5855685"/>
+                      <a:ext cx="6188710" cy="5866130"/>
                     </a:xfrm>
                     <a:prstGeom prst="rect">
                       <a:avLst/>
                     </a:prstGeom>
-                    <a:noFill/>
-                    <a:ln>
-                      <a:noFill/>
-                    </a:ln>
                   </pic:spPr>
                 </pic:pic>
               </a:graphicData>
@@ -1823,12 +2005,12 @@
     </w:p>
     <w:p>
       <w:pPr>
-        <w:pStyle w:val="Caption"/>
+        <w:pStyle w:val="aa"/>
         <w:rPr>
           <w:sz w:val="22"/>
         </w:rPr>
       </w:pPr>
-      <w:bookmarkStart w:id="3" w:name="_Ref495660058"/>
+      <w:bookmarkStart w:id="2" w:name="_Ref495660058"/>
       <w:r>
         <w:rPr>
           <w:sz w:val="22"/>
@@ -1867,7 +2049,7 @@
         </w:rPr>
         <w:fldChar w:fldCharType="end"/>
       </w:r>
-      <w:bookmarkEnd w:id="3"/>
+      <w:bookmarkEnd w:id="2"/>
       <w:r>
         <w:rPr>
           <w:sz w:val="22"/>
@@ -1885,22 +2067,30 @@
         <w:rPr>
           <w:sz w:val="22"/>
         </w:rPr>
-        <w:t>-диаграмма ПрО</w:t>
-      </w:r>
-    </w:p>
-    <w:p>
-      <w:pPr>
-        <w:pStyle w:val="Heading2"/>
-      </w:pPr>
-      <w:bookmarkStart w:id="4" w:name="_Toc495659829"/>
+        <w:t xml:space="preserve">-диаграмма </w:t>
+      </w:r>
+      <w:proofErr w:type="spellStart"/>
+      <w:r>
+        <w:rPr>
+          <w:sz w:val="22"/>
+        </w:rPr>
+        <w:t>ПрО</w:t>
+      </w:r>
+      <w:proofErr w:type="spellEnd"/>
+    </w:p>
+    <w:p>
+      <w:pPr>
+        <w:pStyle w:val="2"/>
+      </w:pPr>
+      <w:bookmarkStart w:id="3" w:name="_Toc495659829"/>
       <w:r>
         <w:t>1.2. Анализ информационных задач и круга пользователей системы</w:t>
       </w:r>
-      <w:bookmarkEnd w:id="4"/>
-    </w:p>
-    <w:p>
-      <w:pPr>
-        <w:pStyle w:val="BodyTextIndent2"/>
+      <w:bookmarkEnd w:id="3"/>
+    </w:p>
+    <w:p>
+      <w:pPr>
+        <w:pStyle w:val="22"/>
         <w:spacing w:before="0"/>
       </w:pPr>
       <w:r>
@@ -2190,74 +2380,116 @@
         <w:rPr>
           <w:sz w:val="28"/>
         </w:rPr>
-        <w:t>;</w:t>
-      </w:r>
-    </w:p>
-    <w:p>
-      <w:pPr>
+        <w:t>.</w:t>
+      </w:r>
+    </w:p>
+    <w:p>
+      <w:pPr>
+        <w:pStyle w:val="ab"/>
         <w:numPr>
           <w:ilvl w:val="0"/>
           <w:numId w:val="4"/>
         </w:numPr>
         <w:spacing w:after="0" w:line="240" w:lineRule="auto"/>
+        <w:ind w:left="360"/>
+        <w:jc w:val="both"/>
+        <w:rPr>
+          <w:sz w:val="28"/>
+        </w:rPr>
+      </w:pPr>
+      <w:r>
+        <w:rPr>
+          <w:sz w:val="28"/>
+        </w:rPr>
+        <w:lastRenderedPageBreak/>
+        <w:t>Руководители по развитию и продвижению:</w:t>
+      </w:r>
+    </w:p>
+    <w:p>
+      <w:pPr>
+        <w:pStyle w:val="ab"/>
+        <w:numPr>
+          <w:ilvl w:val="0"/>
+          <w:numId w:val="5"/>
+        </w:numPr>
+        <w:spacing w:after="0" w:line="240" w:lineRule="auto"/>
+        <w:jc w:val="both"/>
+        <w:rPr>
+          <w:sz w:val="28"/>
+        </w:rPr>
+      </w:pPr>
+      <w:r>
+        <w:rPr>
+          <w:sz w:val="28"/>
+        </w:rPr>
+        <w:t>планирование новых филиалов (например, в других городах);</w:t>
+      </w:r>
+    </w:p>
+    <w:p>
+      <w:pPr>
+        <w:pStyle w:val="ab"/>
+        <w:numPr>
+          <w:ilvl w:val="0"/>
+          <w:numId w:val="5"/>
+        </w:numPr>
+        <w:spacing w:after="0" w:line="240" w:lineRule="auto"/>
+        <w:jc w:val="both"/>
+        <w:rPr>
+          <w:sz w:val="28"/>
+        </w:rPr>
+      </w:pPr>
+      <w:proofErr w:type="spellStart"/>
+      <w:r>
+        <w:rPr>
+          <w:sz w:val="28"/>
+        </w:rPr>
+        <w:t>найм</w:t>
+      </w:r>
+      <w:proofErr w:type="spellEnd"/>
+      <w:r>
+        <w:rPr>
+          <w:sz w:val="28"/>
+        </w:rPr>
+        <w:t xml:space="preserve"> и увольнение сотрудников;</w:t>
+      </w:r>
+    </w:p>
+    <w:p>
+      <w:pPr>
+        <w:pStyle w:val="ab"/>
+        <w:numPr>
+          <w:ilvl w:val="0"/>
+          <w:numId w:val="5"/>
+        </w:numPr>
+        <w:spacing w:after="0" w:line="240" w:lineRule="auto"/>
+        <w:jc w:val="both"/>
+        <w:rPr>
+          <w:sz w:val="28"/>
+        </w:rPr>
+      </w:pPr>
+      <w:r>
+        <w:rPr>
+          <w:sz w:val="28"/>
+        </w:rPr>
+        <w:t>планирование закупок нового оборудования.</w:t>
+      </w:r>
+    </w:p>
+    <w:p>
+      <w:pPr>
+        <w:numPr>
+          <w:ilvl w:val="0"/>
+          <w:numId w:val="4"/>
+        </w:numPr>
+        <w:spacing w:after="0" w:line="240" w:lineRule="auto"/>
         <w:ind w:left="284" w:hanging="284"/>
         <w:jc w:val="both"/>
         <w:rPr>
           <w:sz w:val="28"/>
         </w:rPr>
       </w:pPr>
-      <w:bookmarkStart w:id="5" w:name="_Toc487182956"/>
-      <w:bookmarkStart w:id="6" w:name="_Toc480541660"/>
-      <w:bookmarkStart w:id="7" w:name="_Toc468345736"/>
-      <w:bookmarkStart w:id="8" w:name="_Toc468345043"/>
-      <w:r>
-        <w:rPr>
-          <w:sz w:val="28"/>
-        </w:rPr>
-        <w:lastRenderedPageBreak/>
-        <w:t>Директор филиала:</w:t>
-      </w:r>
-    </w:p>
-    <w:p>
-      <w:pPr>
-        <w:pStyle w:val="ListParagraph"/>
-        <w:numPr>
-          <w:ilvl w:val="0"/>
-          <w:numId w:val="8"/>
-        </w:numPr>
-        <w:spacing w:after="0" w:line="240" w:lineRule="auto"/>
-        <w:jc w:val="both"/>
-        <w:rPr>
-          <w:sz w:val="28"/>
-        </w:rPr>
-      </w:pPr>
-      <w:r>
-        <w:rPr>
-          <w:sz w:val="28"/>
-          <w:highlight w:val="darkMagenta"/>
-        </w:rPr>
-        <w:t>просмотр информации по провидимых исследованиях в филиале</w:t>
-      </w:r>
-      <w:r>
-        <w:rPr>
-          <w:sz w:val="28"/>
-        </w:rPr>
-        <w:t>.</w:t>
-      </w:r>
-    </w:p>
-    <w:p>
-      <w:pPr>
-        <w:numPr>
-          <w:ilvl w:val="0"/>
-          <w:numId w:val="4"/>
-        </w:numPr>
-        <w:spacing w:after="0" w:line="240" w:lineRule="auto"/>
-        <w:ind w:left="284" w:hanging="284"/>
-        <w:jc w:val="both"/>
-        <w:rPr>
-          <w:sz w:val="28"/>
-        </w:rPr>
-      </w:pPr>
+      <w:bookmarkStart w:id="4" w:name="_Toc487182956"/>
+      <w:bookmarkStart w:id="5" w:name="_Toc480541660"/>
+      <w:bookmarkStart w:id="6" w:name="_Toc468345736"/>
+      <w:bookmarkStart w:id="7" w:name="_Toc468345043"/>
       <w:r>
         <w:rPr>
           <w:sz w:val="28"/>
@@ -2265,10 +2497,10 @@
         <w:t>Бухгалтеры:</w:t>
       </w:r>
     </w:p>
+    <w:bookmarkEnd w:id="4"/>
     <w:bookmarkEnd w:id="5"/>
     <w:bookmarkEnd w:id="6"/>
     <w:bookmarkEnd w:id="7"/>
-    <w:bookmarkEnd w:id="8"/>
     <w:p>
       <w:pPr>
         <w:numPr>
@@ -2291,7 +2523,7 @@
     </w:p>
     <w:p>
       <w:pPr>
-        <w:pStyle w:val="ListParagraph"/>
+        <w:pStyle w:val="ab"/>
         <w:numPr>
           <w:ilvl w:val="0"/>
           <w:numId w:val="4"/>
@@ -2523,37 +2755,10 @@
         </w:rPr>
         <w:t>назначение дополнительных тестирований.</w:t>
       </w:r>
-      <w:r>
-        <w:rPr>
-          <w:sz w:val="28"/>
-        </w:rPr>
-        <w:t xml:space="preserve"> </w:t>
-      </w:r>
-      <w:r>
-        <w:rPr>
-          <w:color w:val="FF0000"/>
-          <w:sz w:val="28"/>
-        </w:rPr>
-        <w:t>– как это отражается в БД?</w:t>
-      </w:r>
-      <w:r>
-        <w:rPr>
-          <w:color w:val="FF0000"/>
-          <w:sz w:val="28"/>
-        </w:rPr>
-        <w:t xml:space="preserve"> А вот рил???</w:t>
-      </w:r>
-      <w:r>
-        <w:rPr>
-          <w:color w:val="FF0000"/>
-          <w:sz w:val="28"/>
-        </w:rPr>
-        <w:t xml:space="preserve"> Связь многих ко многим???</w:t>
-      </w:r>
-    </w:p>
-    <w:p>
-      <w:pPr>
-        <w:pStyle w:val="ListParagraph"/>
+    </w:p>
+    <w:p>
+      <w:pPr>
+        <w:pStyle w:val="ab"/>
         <w:numPr>
           <w:ilvl w:val="0"/>
           <w:numId w:val="4"/>
@@ -2638,7 +2843,7 @@
     </w:p>
     <w:p>
       <w:pPr>
-        <w:pStyle w:val="ListParagraph"/>
+        <w:pStyle w:val="ab"/>
         <w:numPr>
           <w:ilvl w:val="0"/>
           <w:numId w:val="4"/>
@@ -2659,7 +2864,7 @@
     </w:p>
     <w:p>
       <w:pPr>
-        <w:pStyle w:val="ListParagraph"/>
+        <w:pStyle w:val="ab"/>
         <w:numPr>
           <w:ilvl w:val="0"/>
           <w:numId w:val="5"/>
@@ -2679,55 +2884,8 @@
         </w:rPr>
         <w:t xml:space="preserve">получение выписки о результатах тестирования. </w:t>
       </w:r>
-    </w:p>
-    <w:p>
-      <w:pPr>
-        <w:spacing w:after="0" w:line="240" w:lineRule="auto"/>
-        <w:jc w:val="both"/>
-        <w:rPr>
-          <w:color w:val="FF0000"/>
-          <w:sz w:val="28"/>
-        </w:rPr>
-      </w:pPr>
-      <w:r>
-        <w:rPr>
-          <w:color w:val="FF0000"/>
-          <w:sz w:val="28"/>
-        </w:rPr>
-        <w:t xml:space="preserve">Для </w:t>
-      </w:r>
-      <w:r>
-        <w:rPr>
-          <w:b/>
-          <w:color w:val="FF0000"/>
-          <w:sz w:val="28"/>
-        </w:rPr>
-        <w:t>каждой</w:t>
-      </w:r>
-      <w:r>
-        <w:rPr>
-          <w:color w:val="FF0000"/>
-          <w:sz w:val="28"/>
-        </w:rPr>
-        <w:t xml:space="preserve"> сущности д.б. пользователь, который может добавлять/изменять/удалять данные о ней.</w:t>
-      </w:r>
-    </w:p>
-    <w:p>
-      <w:pPr>
-        <w:spacing w:after="0" w:line="240" w:lineRule="auto"/>
-        <w:jc w:val="both"/>
-        <w:rPr>
-          <w:color w:val="FF0000"/>
-          <w:sz w:val="28"/>
-        </w:rPr>
-      </w:pPr>
-      <w:r>
-        <w:rPr>
-          <w:color w:val="FF0000"/>
-          <w:sz w:val="28"/>
-        </w:rPr>
-        <w:t>А зачем вообще филиал, может уберем? И просто вставим где-нить место сбора? (адрес ) или вообще без этого даже обойдемся?)</w:t>
-      </w:r>
+      <w:bookmarkStart w:id="8" w:name="_GoBack"/>
+      <w:bookmarkEnd w:id="8"/>
     </w:p>
     <w:sectPr>
       <w:footerReference w:type="default" r:id="rId9"/>
@@ -2743,7 +2901,7 @@
 </file>
 
 <file path=word/endnotes.xml><?xml version="1.0" encoding="utf-8"?>
-<w:endnotes xmlns:wpc="http://schemas.microsoft.com/office/word/2010/wordprocessingCanvas" xmlns:cx="http://schemas.microsoft.com/office/drawing/2014/chartex" xmlns:cx1="http://schemas.microsoft.com/office/drawing/2015/9/8/chartex" xmlns:mc="http://schemas.openxmlformats.org/markup-compatibility/2006" xmlns:o="urn:schemas-microsoft-com:office:office" xmlns:r="http://schemas.openxmlformats.org/officeDocument/2006/relationships" xmlns:m="http://schemas.openxmlformats.org/officeDocument/2006/math" xmlns:v="urn:schemas-microsoft-com:vml" xmlns:wp14="http://schemas.microsoft.com/office/word/2010/wordprocessingDrawing" xmlns:wp="http://schemas.openxmlformats.org/drawingml/2006/wordprocessingDrawing" xmlns:w10="urn:schemas-microsoft-com:office:word" xmlns:w="http://schemas.openxmlformats.org/wordprocessingml/2006/main" xmlns:w14="http://schemas.microsoft.com/office/word/2010/wordml" xmlns:w15="http://schemas.microsoft.com/office/word/2012/wordml" xmlns:w16se="http://schemas.microsoft.com/office/word/2015/wordml/symex" xmlns:wpg="http://schemas.microsoft.com/office/word/2010/wordprocessingGroup" xmlns:wpi="http://schemas.microsoft.com/office/word/2010/wordprocessingInk" xmlns:wne="http://schemas.microsoft.com/office/word/2006/wordml" xmlns:wps="http://schemas.microsoft.com/office/word/2010/wordprocessingShape" mc:Ignorable="w14 w15 w16se wp14">
+<w:endnotes xmlns:wpc="http://schemas.microsoft.com/office/word/2010/wordprocessingCanvas" xmlns:cx="http://schemas.microsoft.com/office/drawing/2014/chartex" xmlns:cx1="http://schemas.microsoft.com/office/drawing/2015/9/8/chartex" xmlns:cx2="http://schemas.microsoft.com/office/drawing/2015/10/21/chartex" xmlns:cx3="http://schemas.microsoft.com/office/drawing/2016/5/9/chartex" xmlns:cx4="http://schemas.microsoft.com/office/drawing/2016/5/10/chartex" xmlns:cx5="http://schemas.microsoft.com/office/drawing/2016/5/11/chartex" xmlns:cx6="http://schemas.microsoft.com/office/drawing/2016/5/12/chartex" xmlns:cx7="http://schemas.microsoft.com/office/drawing/2016/5/13/chartex" xmlns:cx8="http://schemas.microsoft.com/office/drawing/2016/5/14/chartex" xmlns:mc="http://schemas.openxmlformats.org/markup-compatibility/2006" xmlns:aink="http://schemas.microsoft.com/office/drawing/2016/ink" xmlns:am3d="http://schemas.microsoft.com/office/drawing/2017/model3d" xmlns:o="urn:schemas-microsoft-com:office:office" xmlns:r="http://schemas.openxmlformats.org/officeDocument/2006/relationships" xmlns:m="http://schemas.openxmlformats.org/officeDocument/2006/math" xmlns:v="urn:schemas-microsoft-com:vml" xmlns:wp14="http://schemas.microsoft.com/office/word/2010/wordprocessingDrawing" xmlns:wp="http://schemas.openxmlformats.org/drawingml/2006/wordprocessingDrawing" xmlns:w10="urn:schemas-microsoft-com:office:word" xmlns:w="http://schemas.openxmlformats.org/wordprocessingml/2006/main" xmlns:w14="http://schemas.microsoft.com/office/word/2010/wordml" xmlns:w15="http://schemas.microsoft.com/office/word/2012/wordml" xmlns:w16cid="http://schemas.microsoft.com/office/word/2016/wordml/cid" xmlns:w16se="http://schemas.microsoft.com/office/word/2015/wordml/symex" xmlns:wpg="http://schemas.microsoft.com/office/word/2010/wordprocessingGroup" xmlns:wpi="http://schemas.microsoft.com/office/word/2010/wordprocessingInk" xmlns:wne="http://schemas.microsoft.com/office/word/2006/wordml" xmlns:wps="http://schemas.microsoft.com/office/word/2010/wordprocessingShape" mc:Ignorable="w14 w15 w16se w16cid wp14">
   <w:endnote w:type="separator" w:id="-1">
     <w:p>
       <w:pPr>
@@ -2768,7 +2926,7 @@
 </file>
 
 <file path=word/footer1.xml><?xml version="1.0" encoding="utf-8"?>
-<w:ftr xmlns:wpc="http://schemas.microsoft.com/office/word/2010/wordprocessingCanvas" xmlns:cx="http://schemas.microsoft.com/office/drawing/2014/chartex" xmlns:cx1="http://schemas.microsoft.com/office/drawing/2015/9/8/chartex" xmlns:mc="http://schemas.openxmlformats.org/markup-compatibility/2006" xmlns:o="urn:schemas-microsoft-com:office:office" xmlns:r="http://schemas.openxmlformats.org/officeDocument/2006/relationships" xmlns:m="http://schemas.openxmlformats.org/officeDocument/2006/math" xmlns:v="urn:schemas-microsoft-com:vml" xmlns:wp14="http://schemas.microsoft.com/office/word/2010/wordprocessingDrawing" xmlns:wp="http://schemas.openxmlformats.org/drawingml/2006/wordprocessingDrawing" xmlns:w10="urn:schemas-microsoft-com:office:word" xmlns:w="http://schemas.openxmlformats.org/wordprocessingml/2006/main" xmlns:w14="http://schemas.microsoft.com/office/word/2010/wordml" xmlns:w15="http://schemas.microsoft.com/office/word/2012/wordml" xmlns:w16se="http://schemas.microsoft.com/office/word/2015/wordml/symex" xmlns:wpg="http://schemas.microsoft.com/office/word/2010/wordprocessingGroup" xmlns:wpi="http://schemas.microsoft.com/office/word/2010/wordprocessingInk" xmlns:wne="http://schemas.microsoft.com/office/word/2006/wordml" xmlns:wps="http://schemas.microsoft.com/office/word/2010/wordprocessingShape" mc:Ignorable="w14 w15 w16se wp14">
+<w:ftr xmlns:wpc="http://schemas.microsoft.com/office/word/2010/wordprocessingCanvas" xmlns:cx="http://schemas.microsoft.com/office/drawing/2014/chartex" xmlns:cx1="http://schemas.microsoft.com/office/drawing/2015/9/8/chartex" xmlns:cx2="http://schemas.microsoft.com/office/drawing/2015/10/21/chartex" xmlns:cx3="http://schemas.microsoft.com/office/drawing/2016/5/9/chartex" xmlns:cx4="http://schemas.microsoft.com/office/drawing/2016/5/10/chartex" xmlns:cx5="http://schemas.microsoft.com/office/drawing/2016/5/11/chartex" xmlns:cx6="http://schemas.microsoft.com/office/drawing/2016/5/12/chartex" xmlns:cx7="http://schemas.microsoft.com/office/drawing/2016/5/13/chartex" xmlns:cx8="http://schemas.microsoft.com/office/drawing/2016/5/14/chartex" xmlns:mc="http://schemas.openxmlformats.org/markup-compatibility/2006" xmlns:aink="http://schemas.microsoft.com/office/drawing/2016/ink" xmlns:am3d="http://schemas.microsoft.com/office/drawing/2017/model3d" xmlns:o="urn:schemas-microsoft-com:office:office" xmlns:r="http://schemas.openxmlformats.org/officeDocument/2006/relationships" xmlns:m="http://schemas.openxmlformats.org/officeDocument/2006/math" xmlns:v="urn:schemas-microsoft-com:vml" xmlns:wp14="http://schemas.microsoft.com/office/word/2010/wordprocessingDrawing" xmlns:wp="http://schemas.openxmlformats.org/drawingml/2006/wordprocessingDrawing" xmlns:w10="urn:schemas-microsoft-com:office:word" xmlns:w="http://schemas.openxmlformats.org/wordprocessingml/2006/main" xmlns:w14="http://schemas.microsoft.com/office/word/2010/wordml" xmlns:w15="http://schemas.microsoft.com/office/word/2012/wordml" xmlns:w16cid="http://schemas.microsoft.com/office/word/2016/wordml/cid" xmlns:w16se="http://schemas.microsoft.com/office/word/2015/wordml/symex" xmlns:wpg="http://schemas.microsoft.com/office/word/2010/wordprocessingGroup" xmlns:wpi="http://schemas.microsoft.com/office/word/2010/wordprocessingInk" xmlns:wne="http://schemas.microsoft.com/office/word/2006/wordml" xmlns:wps="http://schemas.microsoft.com/office/word/2010/wordprocessingShape" mc:Ignorable="w14 w15 w16se w16cid wp14">
   <w:sdt>
     <w:sdtPr>
       <w:id w:val="-520705480"/>
@@ -2777,10 +2935,11 @@
         <w:docPartUnique/>
       </w:docPartObj>
     </w:sdtPr>
+    <w:sdtEndPr/>
     <w:sdtContent>
       <w:p>
         <w:pPr>
-          <w:pStyle w:val="Footer"/>
+          <w:pStyle w:val="a6"/>
           <w:jc w:val="center"/>
         </w:pPr>
         <w:r>
@@ -2796,7 +2955,7 @@
           <w:rPr>
             <w:noProof/>
           </w:rPr>
-          <w:t>2</w:t>
+          <w:t>6</w:t>
         </w:r>
         <w:r>
           <w:fldChar w:fldCharType="end"/>
@@ -2806,17 +2965,17 @@
   </w:sdt>
   <w:p>
     <w:pPr>
-      <w:pStyle w:val="Footer"/>
+      <w:pStyle w:val="a6"/>
     </w:pPr>
   </w:p>
 </w:ftr>
 </file>
 
 <file path=word/footer2.xml><?xml version="1.0" encoding="utf-8"?>
-<w:ftr xmlns:wpc="http://schemas.microsoft.com/office/word/2010/wordprocessingCanvas" xmlns:cx="http://schemas.microsoft.com/office/drawing/2014/chartex" xmlns:cx1="http://schemas.microsoft.com/office/drawing/2015/9/8/chartex" xmlns:mc="http://schemas.openxmlformats.org/markup-compatibility/2006" xmlns:o="urn:schemas-microsoft-com:office:office" xmlns:r="http://schemas.openxmlformats.org/officeDocument/2006/relationships" xmlns:m="http://schemas.openxmlformats.org/officeDocument/2006/math" xmlns:v="urn:schemas-microsoft-com:vml" xmlns:wp14="http://schemas.microsoft.com/office/word/2010/wordprocessingDrawing" xmlns:wp="http://schemas.openxmlformats.org/drawingml/2006/wordprocessingDrawing" xmlns:w10="urn:schemas-microsoft-com:office:word" xmlns:w="http://schemas.openxmlformats.org/wordprocessingml/2006/main" xmlns:w14="http://schemas.microsoft.com/office/word/2010/wordml" xmlns:w15="http://schemas.microsoft.com/office/word/2012/wordml" xmlns:w16se="http://schemas.microsoft.com/office/word/2015/wordml/symex" xmlns:wpg="http://schemas.microsoft.com/office/word/2010/wordprocessingGroup" xmlns:wpi="http://schemas.microsoft.com/office/word/2010/wordprocessingInk" xmlns:wne="http://schemas.microsoft.com/office/word/2006/wordml" xmlns:wps="http://schemas.microsoft.com/office/word/2010/wordprocessingShape" mc:Ignorable="w14 w15 w16se wp14">
+<w:ftr xmlns:wpc="http://schemas.microsoft.com/office/word/2010/wordprocessingCanvas" xmlns:cx="http://schemas.microsoft.com/office/drawing/2014/chartex" xmlns:cx1="http://schemas.microsoft.com/office/drawing/2015/9/8/chartex" xmlns:cx2="http://schemas.microsoft.com/office/drawing/2015/10/21/chartex" xmlns:cx3="http://schemas.microsoft.com/office/drawing/2016/5/9/chartex" xmlns:cx4="http://schemas.microsoft.com/office/drawing/2016/5/10/chartex" xmlns:cx5="http://schemas.microsoft.com/office/drawing/2016/5/11/chartex" xmlns:cx6="http://schemas.microsoft.com/office/drawing/2016/5/12/chartex" xmlns:cx7="http://schemas.microsoft.com/office/drawing/2016/5/13/chartex" xmlns:cx8="http://schemas.microsoft.com/office/drawing/2016/5/14/chartex" xmlns:mc="http://schemas.openxmlformats.org/markup-compatibility/2006" xmlns:aink="http://schemas.microsoft.com/office/drawing/2016/ink" xmlns:am3d="http://schemas.microsoft.com/office/drawing/2017/model3d" xmlns:o="urn:schemas-microsoft-com:office:office" xmlns:r="http://schemas.openxmlformats.org/officeDocument/2006/relationships" xmlns:m="http://schemas.openxmlformats.org/officeDocument/2006/math" xmlns:v="urn:schemas-microsoft-com:vml" xmlns:wp14="http://schemas.microsoft.com/office/word/2010/wordprocessingDrawing" xmlns:wp="http://schemas.openxmlformats.org/drawingml/2006/wordprocessingDrawing" xmlns:w10="urn:schemas-microsoft-com:office:word" xmlns:w="http://schemas.openxmlformats.org/wordprocessingml/2006/main" xmlns:w14="http://schemas.microsoft.com/office/word/2010/wordml" xmlns:w15="http://schemas.microsoft.com/office/word/2012/wordml" xmlns:w16cid="http://schemas.microsoft.com/office/word/2016/wordml/cid" xmlns:w16se="http://schemas.microsoft.com/office/word/2015/wordml/symex" xmlns:wpg="http://schemas.microsoft.com/office/word/2010/wordprocessingGroup" xmlns:wpi="http://schemas.microsoft.com/office/word/2010/wordprocessingInk" xmlns:wne="http://schemas.microsoft.com/office/word/2006/wordml" xmlns:wps="http://schemas.microsoft.com/office/word/2010/wordprocessingShape" mc:Ignorable="w14 w15 w16se w16cid wp14">
   <w:p>
     <w:pPr>
-      <w:pStyle w:val="Footer"/>
+      <w:pStyle w:val="a6"/>
       <w:jc w:val="center"/>
     </w:pPr>
     <w:r>
@@ -2827,7 +2986,7 @@
 </file>
 
 <file path=word/footnotes.xml><?xml version="1.0" encoding="utf-8"?>
-<w:footnotes xmlns:wpc="http://schemas.microsoft.com/office/word/2010/wordprocessingCanvas" xmlns:cx="http://schemas.microsoft.com/office/drawing/2014/chartex" xmlns:cx1="http://schemas.microsoft.com/office/drawing/2015/9/8/chartex" xmlns:mc="http://schemas.openxmlformats.org/markup-compatibility/2006" xmlns:o="urn:schemas-microsoft-com:office:office" xmlns:r="http://schemas.openxmlformats.org/officeDocument/2006/relationships" xmlns:m="http://schemas.openxmlformats.org/officeDocument/2006/math" xmlns:v="urn:schemas-microsoft-com:vml" xmlns:wp14="http://schemas.microsoft.com/office/word/2010/wordprocessingDrawing" xmlns:wp="http://schemas.openxmlformats.org/drawingml/2006/wordprocessingDrawing" xmlns:w10="urn:schemas-microsoft-com:office:word" xmlns:w="http://schemas.openxmlformats.org/wordprocessingml/2006/main" xmlns:w14="http://schemas.microsoft.com/office/word/2010/wordml" xmlns:w15="http://schemas.microsoft.com/office/word/2012/wordml" xmlns:w16se="http://schemas.microsoft.com/office/word/2015/wordml/symex" xmlns:wpg="http://schemas.microsoft.com/office/word/2010/wordprocessingGroup" xmlns:wpi="http://schemas.microsoft.com/office/word/2010/wordprocessingInk" xmlns:wne="http://schemas.microsoft.com/office/word/2006/wordml" xmlns:wps="http://schemas.microsoft.com/office/word/2010/wordprocessingShape" mc:Ignorable="w14 w15 w16se wp14">
+<w:footnotes xmlns:wpc="http://schemas.microsoft.com/office/word/2010/wordprocessingCanvas" xmlns:cx="http://schemas.microsoft.com/office/drawing/2014/chartex" xmlns:cx1="http://schemas.microsoft.com/office/drawing/2015/9/8/chartex" xmlns:cx2="http://schemas.microsoft.com/office/drawing/2015/10/21/chartex" xmlns:cx3="http://schemas.microsoft.com/office/drawing/2016/5/9/chartex" xmlns:cx4="http://schemas.microsoft.com/office/drawing/2016/5/10/chartex" xmlns:cx5="http://schemas.microsoft.com/office/drawing/2016/5/11/chartex" xmlns:cx6="http://schemas.microsoft.com/office/drawing/2016/5/12/chartex" xmlns:cx7="http://schemas.microsoft.com/office/drawing/2016/5/13/chartex" xmlns:cx8="http://schemas.microsoft.com/office/drawing/2016/5/14/chartex" xmlns:mc="http://schemas.openxmlformats.org/markup-compatibility/2006" xmlns:aink="http://schemas.microsoft.com/office/drawing/2016/ink" xmlns:am3d="http://schemas.microsoft.com/office/drawing/2017/model3d" xmlns:o="urn:schemas-microsoft-com:office:office" xmlns:r="http://schemas.openxmlformats.org/officeDocument/2006/relationships" xmlns:m="http://schemas.openxmlformats.org/officeDocument/2006/math" xmlns:v="urn:schemas-microsoft-com:vml" xmlns:wp14="http://schemas.microsoft.com/office/word/2010/wordprocessingDrawing" xmlns:wp="http://schemas.openxmlformats.org/drawingml/2006/wordprocessingDrawing" xmlns:w10="urn:schemas-microsoft-com:office:word" xmlns:w="http://schemas.openxmlformats.org/wordprocessingml/2006/main" xmlns:w14="http://schemas.microsoft.com/office/word/2010/wordml" xmlns:w15="http://schemas.microsoft.com/office/word/2012/wordml" xmlns:w16cid="http://schemas.microsoft.com/office/word/2016/wordml/cid" xmlns:w16se="http://schemas.microsoft.com/office/word/2015/wordml/symex" xmlns:wpg="http://schemas.microsoft.com/office/word/2010/wordprocessingGroup" xmlns:wpi="http://schemas.microsoft.com/office/word/2010/wordprocessingInk" xmlns:wne="http://schemas.microsoft.com/office/word/2006/wordml" xmlns:wps="http://schemas.microsoft.com/office/word/2010/wordprocessingShape" mc:Ignorable="w14 w15 w16se w16cid wp14">
   <w:footnote w:type="separator" w:id="-1">
     <w:p>
       <w:pPr>
@@ -2852,7 +3011,7 @@
 </file>
 
 <file path=word/numbering.xml><?xml version="1.0" encoding="utf-8"?>
-<w:numbering xmlns:wpc="http://schemas.microsoft.com/office/word/2010/wordprocessingCanvas" xmlns:cx="http://schemas.microsoft.com/office/drawing/2014/chartex" xmlns:cx1="http://schemas.microsoft.com/office/drawing/2015/9/8/chartex" xmlns:mc="http://schemas.openxmlformats.org/markup-compatibility/2006" xmlns:o="urn:schemas-microsoft-com:office:office" xmlns:r="http://schemas.openxmlformats.org/officeDocument/2006/relationships" xmlns:m="http://schemas.openxmlformats.org/officeDocument/2006/math" xmlns:v="urn:schemas-microsoft-com:vml" xmlns:wp14="http://schemas.microsoft.com/office/word/2010/wordprocessingDrawing" xmlns:wp="http://schemas.openxmlformats.org/drawingml/2006/wordprocessingDrawing" xmlns:w10="urn:schemas-microsoft-com:office:word" xmlns:w="http://schemas.openxmlformats.org/wordprocessingml/2006/main" xmlns:w14="http://schemas.microsoft.com/office/word/2010/wordml" xmlns:w15="http://schemas.microsoft.com/office/word/2012/wordml" xmlns:w16se="http://schemas.microsoft.com/office/word/2015/wordml/symex" xmlns:wpg="http://schemas.microsoft.com/office/word/2010/wordprocessingGroup" xmlns:wpi="http://schemas.microsoft.com/office/word/2010/wordprocessingInk" xmlns:wne="http://schemas.microsoft.com/office/word/2006/wordml" xmlns:wps="http://schemas.microsoft.com/office/word/2010/wordprocessingShape" mc:Ignorable="w14 w15 w16se wp14">
+<w:numbering xmlns:wpc="http://schemas.microsoft.com/office/word/2010/wordprocessingCanvas" xmlns:cx="http://schemas.microsoft.com/office/drawing/2014/chartex" xmlns:cx1="http://schemas.microsoft.com/office/drawing/2015/9/8/chartex" xmlns:cx2="http://schemas.microsoft.com/office/drawing/2015/10/21/chartex" xmlns:cx3="http://schemas.microsoft.com/office/drawing/2016/5/9/chartex" xmlns:cx4="http://schemas.microsoft.com/office/drawing/2016/5/10/chartex" xmlns:cx5="http://schemas.microsoft.com/office/drawing/2016/5/11/chartex" xmlns:cx6="http://schemas.microsoft.com/office/drawing/2016/5/12/chartex" xmlns:cx7="http://schemas.microsoft.com/office/drawing/2016/5/13/chartex" xmlns:cx8="http://schemas.microsoft.com/office/drawing/2016/5/14/chartex" xmlns:mc="http://schemas.openxmlformats.org/markup-compatibility/2006" xmlns:aink="http://schemas.microsoft.com/office/drawing/2016/ink" xmlns:am3d="http://schemas.microsoft.com/office/drawing/2017/model3d" xmlns:o="urn:schemas-microsoft-com:office:office" xmlns:r="http://schemas.openxmlformats.org/officeDocument/2006/relationships" xmlns:m="http://schemas.openxmlformats.org/officeDocument/2006/math" xmlns:v="urn:schemas-microsoft-com:vml" xmlns:wp14="http://schemas.microsoft.com/office/word/2010/wordprocessingDrawing" xmlns:wp="http://schemas.openxmlformats.org/drawingml/2006/wordprocessingDrawing" xmlns:w10="urn:schemas-microsoft-com:office:word" xmlns:w="http://schemas.openxmlformats.org/wordprocessingml/2006/main" xmlns:w14="http://schemas.microsoft.com/office/word/2010/wordml" xmlns:w15="http://schemas.microsoft.com/office/word/2012/wordml" xmlns:w16cid="http://schemas.microsoft.com/office/word/2016/wordml/cid" xmlns:w16se="http://schemas.microsoft.com/office/word/2015/wordml/symex" xmlns:wpg="http://schemas.microsoft.com/office/word/2010/wordprocessingGroup" xmlns:wpi="http://schemas.microsoft.com/office/word/2010/wordprocessingInk" xmlns:wne="http://schemas.microsoft.com/office/word/2006/wordml" xmlns:wps="http://schemas.microsoft.com/office/word/2010/wordprocessingShape" mc:Ignorable="w14 w15 w16se w16cid wp14">
   <w:abstractNum w:abstractNumId="0" w15:restartNumberingAfterBreak="0">
     <w:nsid w:val="0745004E"/>
     <w:multiLevelType w:val="hybridMultilevel"/>
@@ -3186,6 +3345,95 @@
     </w:lvl>
   </w:abstractNum>
   <w:abstractNum w:abstractNumId="4" w15:restartNumberingAfterBreak="0">
+    <w:nsid w:val="2BDE25B5"/>
+    <w:multiLevelType w:val="hybridMultilevel"/>
+    <w:tmpl w:val="515EF8CC"/>
+    <w:lvl w:ilvl="0" w:tplc="8EF2795C">
+      <w:start w:val="1"/>
+      <w:numFmt w:val="decimal"/>
+      <w:lvlText w:val="%1)"/>
+      <w:lvlJc w:val="left"/>
+      <w:pPr>
+        <w:ind w:left="720" w:hanging="360"/>
+      </w:pPr>
+      <w:rPr>
+        <w:rFonts w:hint="default"/>
+      </w:rPr>
+    </w:lvl>
+    <w:lvl w:ilvl="1" w:tplc="04190019" w:tentative="1">
+      <w:start w:val="1"/>
+      <w:numFmt w:val="lowerLetter"/>
+      <w:lvlText w:val="%2."/>
+      <w:lvlJc w:val="left"/>
+      <w:pPr>
+        <w:ind w:left="1440" w:hanging="360"/>
+      </w:pPr>
+    </w:lvl>
+    <w:lvl w:ilvl="2" w:tplc="0419001B" w:tentative="1">
+      <w:start w:val="1"/>
+      <w:numFmt w:val="lowerRoman"/>
+      <w:lvlText w:val="%3."/>
+      <w:lvlJc w:val="right"/>
+      <w:pPr>
+        <w:ind w:left="2160" w:hanging="180"/>
+      </w:pPr>
+    </w:lvl>
+    <w:lvl w:ilvl="3" w:tplc="0419000F" w:tentative="1">
+      <w:start w:val="1"/>
+      <w:numFmt w:val="decimal"/>
+      <w:lvlText w:val="%4."/>
+      <w:lvlJc w:val="left"/>
+      <w:pPr>
+        <w:ind w:left="2880" w:hanging="360"/>
+      </w:pPr>
+    </w:lvl>
+    <w:lvl w:ilvl="4" w:tplc="04190019" w:tentative="1">
+      <w:start w:val="1"/>
+      <w:numFmt w:val="lowerLetter"/>
+      <w:lvlText w:val="%5."/>
+      <w:lvlJc w:val="left"/>
+      <w:pPr>
+        <w:ind w:left="3600" w:hanging="360"/>
+      </w:pPr>
+    </w:lvl>
+    <w:lvl w:ilvl="5" w:tplc="0419001B" w:tentative="1">
+      <w:start w:val="1"/>
+      <w:numFmt w:val="lowerRoman"/>
+      <w:lvlText w:val="%6."/>
+      <w:lvlJc w:val="right"/>
+      <w:pPr>
+        <w:ind w:left="4320" w:hanging="180"/>
+      </w:pPr>
+    </w:lvl>
+    <w:lvl w:ilvl="6" w:tplc="0419000F" w:tentative="1">
+      <w:start w:val="1"/>
+      <w:numFmt w:val="decimal"/>
+      <w:lvlText w:val="%7."/>
+      <w:lvlJc w:val="left"/>
+      <w:pPr>
+        <w:ind w:left="5040" w:hanging="360"/>
+      </w:pPr>
+    </w:lvl>
+    <w:lvl w:ilvl="7" w:tplc="04190019" w:tentative="1">
+      <w:start w:val="1"/>
+      <w:numFmt w:val="lowerLetter"/>
+      <w:lvlText w:val="%8."/>
+      <w:lvlJc w:val="left"/>
+      <w:pPr>
+        <w:ind w:left="5760" w:hanging="360"/>
+      </w:pPr>
+    </w:lvl>
+    <w:lvl w:ilvl="8" w:tplc="0419001B" w:tentative="1">
+      <w:start w:val="1"/>
+      <w:numFmt w:val="lowerRoman"/>
+      <w:lvlText w:val="%9."/>
+      <w:lvlJc w:val="right"/>
+      <w:pPr>
+        <w:ind w:left="6480" w:hanging="180"/>
+      </w:pPr>
+    </w:lvl>
+  </w:abstractNum>
+  <w:abstractNum w:abstractNumId="5" w15:restartNumberingAfterBreak="0">
     <w:nsid w:val="2F2D0556"/>
     <w:multiLevelType w:val="singleLevel"/>
     <w:tmpl w:val="192E7FD8"/>
@@ -3202,7 +3450,7 @@
       </w:pPr>
     </w:lvl>
   </w:abstractNum>
-  <w:abstractNum w:abstractNumId="5" w15:restartNumberingAfterBreak="0">
+  <w:abstractNum w:abstractNumId="6" w15:restartNumberingAfterBreak="0">
     <w:nsid w:val="3AA05092"/>
     <w:multiLevelType w:val="hybridMultilevel"/>
     <w:tmpl w:val="55121606"/>
@@ -3315,7 +3563,7 @@
       </w:rPr>
     </w:lvl>
   </w:abstractNum>
-  <w:abstractNum w:abstractNumId="6" w15:restartNumberingAfterBreak="0">
+  <w:abstractNum w:abstractNumId="7" w15:restartNumberingAfterBreak="0">
     <w:nsid w:val="6A21307A"/>
     <w:multiLevelType w:val="singleLevel"/>
     <w:tmpl w:val="0419000F"/>
@@ -3333,7 +3581,7 @@
     <w:abstractNumId w:val="1"/>
   </w:num>
   <w:num w:numId="2">
-    <w:abstractNumId w:val="4"/>
+    <w:abstractNumId w:val="5"/>
   </w:num>
   <w:num w:numId="3">
     <w:abstractNumId w:val="2"/>
@@ -3366,7 +3614,7 @@
     </w:lvlOverride>
   </w:num>
   <w:num w:numId="4">
-    <w:abstractNumId w:val="6"/>
+    <w:abstractNumId w:val="7"/>
   </w:num>
   <w:num w:numId="5">
     <w:abstractNumId w:val="3"/>
@@ -3378,13 +3626,16 @@
     <w:abstractNumId w:val="0"/>
   </w:num>
   <w:num w:numId="8">
-    <w:abstractNumId w:val="5"/>
+    <w:abstractNumId w:val="6"/>
+  </w:num>
+  <w:num w:numId="9">
+    <w:abstractNumId w:val="4"/>
   </w:num>
 </w:numbering>
 </file>
 
 <file path=word/styles.xml><?xml version="1.0" encoding="utf-8"?>
-<w:styles xmlns:mc="http://schemas.openxmlformats.org/markup-compatibility/2006" xmlns:r="http://schemas.openxmlformats.org/officeDocument/2006/relationships" xmlns:w="http://schemas.openxmlformats.org/wordprocessingml/2006/main" xmlns:w14="http://schemas.microsoft.com/office/word/2010/wordml" xmlns:w15="http://schemas.microsoft.com/office/word/2012/wordml" xmlns:w16se="http://schemas.microsoft.com/office/word/2015/wordml/symex" mc:Ignorable="w14 w15 w16se">
+<w:styles xmlns:mc="http://schemas.openxmlformats.org/markup-compatibility/2006" xmlns:r="http://schemas.openxmlformats.org/officeDocument/2006/relationships" xmlns:w="http://schemas.openxmlformats.org/wordprocessingml/2006/main" xmlns:w14="http://schemas.microsoft.com/office/word/2010/wordml" xmlns:w15="http://schemas.microsoft.com/office/word/2012/wordml" xmlns:w16cid="http://schemas.microsoft.com/office/word/2016/wordml/cid" xmlns:w16se="http://schemas.microsoft.com/office/word/2015/wordml/symex" mc:Ignorable="w14 w15 w16se w16cid">
   <w:docDefaults>
     <w:rPrDefault>
       <w:rPr>
@@ -3400,7 +3651,7 @@
       </w:pPr>
     </w:pPrDefault>
   </w:docDefaults>
-  <w:latentStyles w:defLockedState="0" w:defUIPriority="99" w:defSemiHidden="0" w:defUnhideWhenUsed="0" w:defQFormat="0" w:count="371">
+  <w:latentStyles w:defLockedState="0" w:defUIPriority="99" w:defSemiHidden="0" w:defUnhideWhenUsed="0" w:defQFormat="0" w:count="375">
     <w:lsdException w:name="Normal" w:uiPriority="0" w:qFormat="1"/>
     <w:lsdException w:name="heading 1" w:uiPriority="9" w:qFormat="1"/>
     <w:lsdException w:name="heading 2" w:semiHidden="1" w:uiPriority="9" w:unhideWhenUsed="1" w:qFormat="1"/>
@@ -3506,7 +3757,6 @@
     <w:lsdException w:name="HTML Sample" w:semiHidden="1" w:unhideWhenUsed="1"/>
     <w:lsdException w:name="HTML Typewriter" w:semiHidden="1" w:unhideWhenUsed="1"/>
     <w:lsdException w:name="HTML Variable" w:semiHidden="1" w:unhideWhenUsed="1"/>
-    <w:lsdException w:name="Normal Table" w:semiHidden="1" w:unhideWhenUsed="1"/>
     <w:lsdException w:name="annotation subject" w:semiHidden="1" w:unhideWhenUsed="1"/>
     <w:lsdException w:name="No List" w:semiHidden="1" w:unhideWhenUsed="1"/>
     <w:lsdException w:name="Outline List 1" w:semiHidden="1" w:unhideWhenUsed="1"/>
@@ -3550,10 +3800,8 @@
     <w:lsdException w:name="Table Elegant" w:semiHidden="1" w:unhideWhenUsed="1"/>
     <w:lsdException w:name="Table Professional" w:semiHidden="1" w:unhideWhenUsed="1"/>
     <w:lsdException w:name="Table Subtle 1" w:semiHidden="1" w:unhideWhenUsed="1"/>
-    <w:lsdException w:name="Table Subtle 2" w:semiHidden="1" w:unhideWhenUsed="1"/>
     <w:lsdException w:name="Table Web 1" w:semiHidden="1" w:unhideWhenUsed="1"/>
     <w:lsdException w:name="Table Web 2" w:semiHidden="1" w:unhideWhenUsed="1"/>
-    <w:lsdException w:name="Table Web 3" w:semiHidden="1" w:unhideWhenUsed="1"/>
     <w:lsdException w:name="Balloon Text" w:semiHidden="1" w:unhideWhenUsed="1"/>
     <w:lsdException w:name="Table Grid" w:uiPriority="39"/>
     <w:lsdException w:name="Table Theme" w:semiHidden="1" w:unhideWhenUsed="1"/>
@@ -3772,17 +4020,21 @@
     <w:lsdException w:name="List Table 5 Dark Accent 6" w:uiPriority="50"/>
     <w:lsdException w:name="List Table 6 Colorful Accent 6" w:uiPriority="51"/>
     <w:lsdException w:name="List Table 7 Colorful Accent 6" w:uiPriority="52"/>
+    <w:lsdException w:name="Mention" w:semiHidden="1" w:unhideWhenUsed="1"/>
+    <w:lsdException w:name="Smart Hyperlink" w:semiHidden="1" w:unhideWhenUsed="1"/>
+    <w:lsdException w:name="Hashtag" w:semiHidden="1" w:unhideWhenUsed="1"/>
+    <w:lsdException w:name="Unresolved Mention" w:semiHidden="1" w:unhideWhenUsed="1"/>
   </w:latentStyles>
-  <w:style w:type="paragraph" w:default="1" w:styleId="Normal">
+  <w:style w:type="paragraph" w:default="1" w:styleId="a">
     <w:name w:val="Normal"/>
     <w:qFormat/>
     <w:rsid w:val="008D2CE9"/>
   </w:style>
-  <w:style w:type="paragraph" w:styleId="Heading1">
+  <w:style w:type="paragraph" w:styleId="1">
     <w:name w:val="heading 1"/>
-    <w:basedOn w:val="Normal"/>
-    <w:next w:val="Normal"/>
-    <w:link w:val="Heading1Char"/>
+    <w:basedOn w:val="a"/>
+    <w:next w:val="a"/>
+    <w:link w:val="10"/>
     <w:uiPriority w:val="9"/>
     <w:qFormat/>
     <w:rsid w:val="008D2CE9"/>
@@ -3799,11 +4051,11 @@
       <w:szCs w:val="32"/>
     </w:rPr>
   </w:style>
-  <w:style w:type="paragraph" w:styleId="Heading2">
+  <w:style w:type="paragraph" w:styleId="2">
     <w:name w:val="heading 2"/>
-    <w:basedOn w:val="Normal"/>
-    <w:next w:val="Normal"/>
-    <w:link w:val="Heading2Char"/>
+    <w:basedOn w:val="a"/>
+    <w:next w:val="a"/>
+    <w:link w:val="20"/>
     <w:uiPriority w:val="9"/>
     <w:unhideWhenUsed/>
     <w:qFormat/>
@@ -3821,13 +4073,12 @@
       <w:szCs w:val="26"/>
     </w:rPr>
   </w:style>
-  <w:style w:type="character" w:default="1" w:styleId="DefaultParagraphFont">
+  <w:style w:type="character" w:default="1" w:styleId="a0">
     <w:name w:val="Default Paragraph Font"/>
     <w:uiPriority w:val="1"/>
-    <w:semiHidden/>
     <w:unhideWhenUsed/>
   </w:style>
-  <w:style w:type="table" w:default="1" w:styleId="TableNormal">
+  <w:style w:type="table" w:default="1" w:styleId="a1">
     <w:name w:val="Normal Table"/>
     <w:uiPriority w:val="99"/>
     <w:semiHidden/>
@@ -3842,24 +4093,24 @@
       </w:tblCellMar>
     </w:tblPr>
   </w:style>
-  <w:style w:type="numbering" w:default="1" w:styleId="NoList">
+  <w:style w:type="numbering" w:default="1" w:styleId="a2">
     <w:name w:val="No List"/>
     <w:uiPriority w:val="99"/>
     <w:semiHidden/>
     <w:unhideWhenUsed/>
   </w:style>
-  <w:style w:type="character" w:styleId="LineNumber">
+  <w:style w:type="character" w:styleId="a3">
     <w:name w:val="line number"/>
-    <w:basedOn w:val="DefaultParagraphFont"/>
+    <w:basedOn w:val="a0"/>
     <w:uiPriority w:val="99"/>
     <w:semiHidden/>
     <w:unhideWhenUsed/>
     <w:rsid w:val="008D2CE9"/>
   </w:style>
-  <w:style w:type="paragraph" w:styleId="Header">
+  <w:style w:type="paragraph" w:styleId="a4">
     <w:name w:val="header"/>
-    <w:basedOn w:val="Normal"/>
-    <w:link w:val="HeaderChar"/>
+    <w:basedOn w:val="a"/>
+    <w:link w:val="a5"/>
     <w:uiPriority w:val="99"/>
     <w:unhideWhenUsed/>
     <w:rsid w:val="008D2CE9"/>
@@ -3871,17 +4122,17 @@
       <w:spacing w:after="0" w:line="240" w:lineRule="auto"/>
     </w:pPr>
   </w:style>
-  <w:style w:type="character" w:customStyle="1" w:styleId="HeaderChar">
-    <w:name w:val="Header Char"/>
-    <w:basedOn w:val="DefaultParagraphFont"/>
-    <w:link w:val="Header"/>
+  <w:style w:type="character" w:customStyle="1" w:styleId="a5">
+    <w:name w:val="Верхний колонтитул Знак"/>
+    <w:basedOn w:val="a0"/>
+    <w:link w:val="a4"/>
     <w:uiPriority w:val="99"/>
     <w:rsid w:val="008D2CE9"/>
   </w:style>
-  <w:style w:type="paragraph" w:styleId="Footer">
+  <w:style w:type="paragraph" w:styleId="a6">
     <w:name w:val="footer"/>
-    <w:basedOn w:val="Normal"/>
-    <w:link w:val="FooterChar"/>
+    <w:basedOn w:val="a"/>
+    <w:link w:val="a7"/>
     <w:uiPriority w:val="99"/>
     <w:unhideWhenUsed/>
     <w:rsid w:val="008D2CE9"/>
@@ -3893,17 +4144,17 @@
       <w:spacing w:after="0" w:line="240" w:lineRule="auto"/>
     </w:pPr>
   </w:style>
-  <w:style w:type="character" w:customStyle="1" w:styleId="FooterChar">
-    <w:name w:val="Footer Char"/>
-    <w:basedOn w:val="DefaultParagraphFont"/>
-    <w:link w:val="Footer"/>
+  <w:style w:type="character" w:customStyle="1" w:styleId="a7">
+    <w:name w:val="Нижний колонтитул Знак"/>
+    <w:basedOn w:val="a0"/>
+    <w:link w:val="a6"/>
     <w:uiPriority w:val="99"/>
     <w:rsid w:val="008D2CE9"/>
   </w:style>
-  <w:style w:type="character" w:customStyle="1" w:styleId="Heading1Char">
-    <w:name w:val="Heading 1 Char"/>
-    <w:basedOn w:val="DefaultParagraphFont"/>
-    <w:link w:val="Heading1"/>
+  <w:style w:type="character" w:customStyle="1" w:styleId="10">
+    <w:name w:val="Заголовок 1 Знак"/>
+    <w:basedOn w:val="a0"/>
+    <w:link w:val="1"/>
     <w:uiPriority w:val="9"/>
     <w:rsid w:val="008D2CE9"/>
     <w:rPr>
@@ -3913,10 +4164,10 @@
       <w:szCs w:val="32"/>
     </w:rPr>
   </w:style>
-  <w:style w:type="paragraph" w:styleId="TOCHeading">
+  <w:style w:type="paragraph" w:styleId="a8">
     <w:name w:val="TOC Heading"/>
-    <w:basedOn w:val="Heading1"/>
-    <w:next w:val="Normal"/>
+    <w:basedOn w:val="1"/>
+    <w:next w:val="a"/>
     <w:uiPriority w:val="39"/>
     <w:unhideWhenUsed/>
     <w:qFormat/>
@@ -3928,10 +4179,10 @@
       <w:lang w:eastAsia="ru-RU"/>
     </w:rPr>
   </w:style>
-  <w:style w:type="character" w:customStyle="1" w:styleId="Heading2Char">
-    <w:name w:val="Heading 2 Char"/>
-    <w:basedOn w:val="DefaultParagraphFont"/>
-    <w:link w:val="Heading2"/>
+  <w:style w:type="character" w:customStyle="1" w:styleId="20">
+    <w:name w:val="Заголовок 2 Знак"/>
+    <w:basedOn w:val="a0"/>
+    <w:link w:val="2"/>
     <w:uiPriority w:val="9"/>
     <w:rsid w:val="00864449"/>
     <w:rPr>
@@ -3941,10 +4192,10 @@
       <w:szCs w:val="26"/>
     </w:rPr>
   </w:style>
-  <w:style w:type="paragraph" w:styleId="TOC1">
+  <w:style w:type="paragraph" w:styleId="11">
     <w:name w:val="toc 1"/>
-    <w:basedOn w:val="Normal"/>
-    <w:next w:val="Normal"/>
+    <w:basedOn w:val="a"/>
+    <w:next w:val="a"/>
     <w:autoRedefine/>
     <w:uiPriority w:val="39"/>
     <w:unhideWhenUsed/>
@@ -3953,10 +4204,10 @@
       <w:spacing w:after="100"/>
     </w:pPr>
   </w:style>
-  <w:style w:type="paragraph" w:styleId="TOC2">
+  <w:style w:type="paragraph" w:styleId="21">
     <w:name w:val="toc 2"/>
-    <w:basedOn w:val="Normal"/>
-    <w:next w:val="Normal"/>
+    <w:basedOn w:val="a"/>
+    <w:next w:val="a"/>
     <w:autoRedefine/>
     <w:uiPriority w:val="39"/>
     <w:unhideWhenUsed/>
@@ -3966,9 +4217,9 @@
       <w:ind w:left="220"/>
     </w:pPr>
   </w:style>
-  <w:style w:type="character" w:styleId="Hyperlink">
+  <w:style w:type="character" w:styleId="a9">
     <w:name w:val="Hyperlink"/>
-    <w:basedOn w:val="DefaultParagraphFont"/>
+    <w:basedOn w:val="a0"/>
     <w:uiPriority w:val="99"/>
     <w:unhideWhenUsed/>
     <w:rsid w:val="00E104DD"/>
@@ -3977,10 +4228,10 @@
       <w:u w:val="single"/>
     </w:rPr>
   </w:style>
-  <w:style w:type="paragraph" w:styleId="Caption">
+  <w:style w:type="paragraph" w:styleId="aa">
     <w:name w:val="caption"/>
-    <w:basedOn w:val="Normal"/>
-    <w:next w:val="Normal"/>
+    <w:basedOn w:val="a"/>
+    <w:next w:val="a"/>
     <w:uiPriority w:val="35"/>
     <w:unhideWhenUsed/>
     <w:qFormat/>
@@ -3996,10 +4247,10 @@
       <w:szCs w:val="18"/>
     </w:rPr>
   </w:style>
-  <w:style w:type="paragraph" w:styleId="BodyTextIndent2">
+  <w:style w:type="paragraph" w:styleId="22">
     <w:name w:val="Body Text Indent 2"/>
-    <w:basedOn w:val="Normal"/>
-    <w:link w:val="BodyTextIndent2Char"/>
+    <w:basedOn w:val="a"/>
+    <w:link w:val="23"/>
     <w:semiHidden/>
     <w:unhideWhenUsed/>
     <w:rsid w:val="007372AB"/>
@@ -4015,10 +4266,10 @@
       <w:lang w:eastAsia="ru-RU"/>
     </w:rPr>
   </w:style>
-  <w:style w:type="character" w:customStyle="1" w:styleId="BodyTextIndent2Char">
-    <w:name w:val="Body Text Indent 2 Char"/>
-    <w:basedOn w:val="DefaultParagraphFont"/>
-    <w:link w:val="BodyTextIndent2"/>
+  <w:style w:type="character" w:customStyle="1" w:styleId="23">
+    <w:name w:val="Основной текст с отступом 2 Знак"/>
+    <w:basedOn w:val="a0"/>
+    <w:link w:val="22"/>
     <w:semiHidden/>
     <w:rsid w:val="007372AB"/>
     <w:rPr>
@@ -4028,9 +4279,9 @@
       <w:lang w:eastAsia="ru-RU"/>
     </w:rPr>
   </w:style>
-  <w:style w:type="paragraph" w:styleId="ListParagraph">
+  <w:style w:type="paragraph" w:styleId="ab">
     <w:name w:val="List Paragraph"/>
-    <w:basedOn w:val="Normal"/>
+    <w:basedOn w:val="a"/>
     <w:uiPriority w:val="34"/>
     <w:qFormat/>
     <w:rsid w:val="00773518"/>
@@ -4039,10 +4290,10 @@
       <w:contextualSpacing/>
     </w:pPr>
   </w:style>
-  <w:style w:type="paragraph" w:styleId="BalloonText">
+  <w:style w:type="paragraph" w:styleId="ac">
     <w:name w:val="Balloon Text"/>
-    <w:basedOn w:val="Normal"/>
-    <w:link w:val="BalloonTextChar"/>
+    <w:basedOn w:val="a"/>
+    <w:link w:val="ad"/>
     <w:uiPriority w:val="99"/>
     <w:semiHidden/>
     <w:unhideWhenUsed/>
@@ -4056,10 +4307,10 @@
       <w:szCs w:val="16"/>
     </w:rPr>
   </w:style>
-  <w:style w:type="character" w:customStyle="1" w:styleId="BalloonTextChar">
-    <w:name w:val="Balloon Text Char"/>
-    <w:basedOn w:val="DefaultParagraphFont"/>
-    <w:link w:val="BalloonText"/>
+  <w:style w:type="character" w:customStyle="1" w:styleId="ad">
+    <w:name w:val="Текст выноски Знак"/>
+    <w:basedOn w:val="a0"/>
+    <w:link w:val="ac"/>
     <w:uiPriority w:val="99"/>
     <w:semiHidden/>
     <w:rsid w:val="002F2810"/>
@@ -4372,7 +4623,7 @@
 </file>
 
 <file path=customXml/itemProps1.xml><?xml version="1.0" encoding="utf-8"?>
-<ds:datastoreItem xmlns:ds="http://schemas.openxmlformats.org/officeDocument/2006/customXml" ds:itemID="{E94AACB3-19A0-4E17-94C6-8C7026305134}">
+<ds:datastoreItem xmlns:ds="http://schemas.openxmlformats.org/officeDocument/2006/customXml" ds:itemID="{DA3FF11E-1383-46A0-8330-7178DE8D6C00}">
   <ds:schemaRefs>
     <ds:schemaRef ds:uri="http://schemas.openxmlformats.org/officeDocument/2006/bibliography"/>
   </ds:schemaRefs>

</xml_diff>